<commit_message>
Diagramme: Diagramme im Format .emf angelegt -> Skallierbare Vektorgrafik Gesamtdokumentation: Diagramme eingefügt und kleine Formatierungen
</commit_message>
<xml_diff>
--- a/doc/Gesamtdokumentation.docx
+++ b/doc/Gesamtdokumentation.docx
@@ -256,8 +256,8 @@
           <w:rFonts w:asciiTheme="minorHAnsi" w:hAnsiTheme="minorHAnsi" w:cstheme="minorHAnsi"/>
         </w:rPr>
       </w:pPr>
-      <w:bookmarkStart w:id="1" w:name="__RefHeading___Toc3337_756211831"/>
-      <w:bookmarkStart w:id="2" w:name="_Toc454191094"/>
+      <w:bookmarkStart w:id="1" w:name="_Toc454191094"/>
+      <w:bookmarkStart w:id="2" w:name="__RefHeading___Toc3337_756211831"/>
       <w:r>
         <w:rPr>
           <w:rFonts w:asciiTheme="minorHAnsi" w:hAnsiTheme="minorHAnsi" w:cstheme="minorHAnsi"/>
@@ -265,7 +265,7 @@
         <w:lastRenderedPageBreak/>
         <w:t>Inhaltverzeichnis</w:t>
       </w:r>
-      <w:bookmarkEnd w:id="2"/>
+      <w:bookmarkEnd w:id="1"/>
     </w:p>
     <w:p>
       <w:pPr>
@@ -4204,23 +4204,7 @@
             <w:rFonts w:asciiTheme="minorHAnsi" w:hAnsiTheme="minorHAnsi" w:cstheme="minorHAnsi"/>
             <w:noProof/>
           </w:rPr>
-          <w:t>6 Qu</w:t>
-        </w:r>
-        <w:r>
-          <w:rPr>
-            <w:rStyle w:val="Hyperlink"/>
-            <w:rFonts w:asciiTheme="minorHAnsi" w:hAnsiTheme="minorHAnsi" w:cstheme="minorHAnsi"/>
-            <w:noProof/>
-          </w:rPr>
-          <w:t>e</w:t>
-        </w:r>
-        <w:r>
-          <w:rPr>
-            <w:rStyle w:val="Hyperlink"/>
-            <w:rFonts w:asciiTheme="minorHAnsi" w:hAnsiTheme="minorHAnsi" w:cstheme="minorHAnsi"/>
-            <w:noProof/>
-          </w:rPr>
-          <w:t>llen</w:t>
+          <w:t>6 Quellen</w:t>
         </w:r>
         <w:r>
           <w:rPr>
@@ -4304,7 +4288,7 @@
         </w:rPr>
         <w:t>1 Spezifikation</w:t>
       </w:r>
-      <w:bookmarkEnd w:id="1"/>
+      <w:bookmarkEnd w:id="2"/>
       <w:bookmarkEnd w:id="3"/>
     </w:p>
     <w:p>
@@ -14077,6 +14061,7 @@
         <w:rPr>
           <w:rFonts w:asciiTheme="minorHAnsi" w:hAnsiTheme="minorHAnsi" w:cstheme="minorHAnsi"/>
         </w:rPr>
+        <w:lastRenderedPageBreak/>
         <w:t>2.13</w:t>
       </w:r>
       <w:r>
@@ -14094,8 +14079,61 @@
           <w:rFonts w:asciiTheme="minorHAnsi" w:hAnsiTheme="minorHAnsi" w:cstheme="minorHAnsi"/>
         </w:rPr>
       </w:pPr>
-      <w:bookmarkStart w:id="119" w:name="_GoBack"/>
-      <w:bookmarkEnd w:id="119"/>
+      <w:r>
+        <w:rPr>
+          <w:rFonts w:asciiTheme="minorHAnsi" w:hAnsiTheme="minorHAnsi" w:cstheme="minorHAnsi"/>
+          <w:noProof/>
+          <w:lang w:val="en-US" w:eastAsia="en-US" w:bidi="ar-SA"/>
+        </w:rPr>
+        <w:drawing>
+          <wp:inline distT="0" distB="0" distL="0" distR="0" wp14:anchorId="2012A02A" wp14:editId="2B2726AC">
+            <wp:extent cx="4140200" cy="5164849"/>
+            <wp:effectExtent l="0" t="0" r="0" b="0"/>
+            <wp:docPr id="2" name="Grafik 2" descr="C:\Projects\GitHub\WebDev2_Projekt\doc\Sprint 3 (Software-Spezifikation)\Diagramme (emf)\Aktivitätsdiagramm (Nutzer registrieren).emf"/>
+            <wp:cNvGraphicFramePr>
+              <a:graphicFrameLocks xmlns:a="http://schemas.openxmlformats.org/drawingml/2006/main" noChangeAspect="1"/>
+            </wp:cNvGraphicFramePr>
+            <a:graphic xmlns:a="http://schemas.openxmlformats.org/drawingml/2006/main">
+              <a:graphicData uri="http://schemas.openxmlformats.org/drawingml/2006/picture">
+                <pic:pic xmlns:pic="http://schemas.openxmlformats.org/drawingml/2006/picture">
+                  <pic:nvPicPr>
+                    <pic:cNvPr id="0" name="Picture 5" descr="C:\Projects\GitHub\WebDev2_Projekt\doc\Sprint 3 (Software-Spezifikation)\Diagramme (emf)\Aktivitätsdiagramm (Nutzer registrieren).emf"/>
+                    <pic:cNvPicPr>
+                      <a:picLocks noChangeAspect="1" noChangeArrowheads="1"/>
+                    </pic:cNvPicPr>
+                  </pic:nvPicPr>
+                  <pic:blipFill>
+                    <a:blip r:embed="rId12">
+                      <a:extLst>
+                        <a:ext uri="{28A0092B-C50C-407E-A947-70E740481C1C}">
+                          <a14:useLocalDpi xmlns:a14="http://schemas.microsoft.com/office/drawing/2010/main" val="0"/>
+                        </a:ext>
+                      </a:extLst>
+                    </a:blip>
+                    <a:srcRect/>
+                    <a:stretch>
+                      <a:fillRect/>
+                    </a:stretch>
+                  </pic:blipFill>
+                  <pic:spPr bwMode="auto">
+                    <a:xfrm>
+                      <a:off x="0" y="0"/>
+                      <a:ext cx="4146510" cy="5172721"/>
+                    </a:xfrm>
+                    <a:prstGeom prst="rect">
+                      <a:avLst/>
+                    </a:prstGeom>
+                    <a:noFill/>
+                    <a:ln>
+                      <a:noFill/>
+                    </a:ln>
+                  </pic:spPr>
+                </pic:pic>
+              </a:graphicData>
+            </a:graphic>
+          </wp:inline>
+        </w:drawing>
+      </w:r>
     </w:p>
     <w:p>
       <w:pPr>
@@ -14118,6 +14156,62 @@
           <w:rFonts w:asciiTheme="minorHAnsi" w:hAnsiTheme="minorHAnsi" w:cstheme="minorHAnsi"/>
         </w:rPr>
       </w:pPr>
+      <w:r>
+        <w:rPr>
+          <w:rFonts w:asciiTheme="minorHAnsi" w:hAnsiTheme="minorHAnsi" w:cstheme="minorHAnsi"/>
+          <w:noProof/>
+          <w:lang w:val="en-US" w:eastAsia="en-US" w:bidi="ar-SA"/>
+        </w:rPr>
+        <w:lastRenderedPageBreak/>
+        <w:drawing>
+          <wp:inline distT="0" distB="0" distL="0" distR="0" wp14:anchorId="71097F58" wp14:editId="0E83BA89">
+            <wp:extent cx="5880100" cy="5428615"/>
+            <wp:effectExtent l="0" t="0" r="6350" b="635"/>
+            <wp:docPr id="3" name="Grafik 3" descr="C:\Projects\GitHub\WebDev2_Projekt\doc\Sprint 3 (Software-Spezifikation)\Diagramme (emf)\Aktivitätsdiagramm (spielen).emf"/>
+            <wp:cNvGraphicFramePr>
+              <a:graphicFrameLocks xmlns:a="http://schemas.openxmlformats.org/drawingml/2006/main" noChangeAspect="1"/>
+            </wp:cNvGraphicFramePr>
+            <a:graphic xmlns:a="http://schemas.openxmlformats.org/drawingml/2006/main">
+              <a:graphicData uri="http://schemas.openxmlformats.org/drawingml/2006/picture">
+                <pic:pic xmlns:pic="http://schemas.openxmlformats.org/drawingml/2006/picture">
+                  <pic:nvPicPr>
+                    <pic:cNvPr id="0" name="Picture 6" descr="C:\Projects\GitHub\WebDev2_Projekt\doc\Sprint 3 (Software-Spezifikation)\Diagramme (emf)\Aktivitätsdiagramm (spielen).emf"/>
+                    <pic:cNvPicPr>
+                      <a:picLocks noChangeAspect="1" noChangeArrowheads="1"/>
+                    </pic:cNvPicPr>
+                  </pic:nvPicPr>
+                  <pic:blipFill>
+                    <a:blip r:embed="rId13">
+                      <a:extLst>
+                        <a:ext uri="{28A0092B-C50C-407E-A947-70E740481C1C}">
+                          <a14:useLocalDpi xmlns:a14="http://schemas.microsoft.com/office/drawing/2010/main" val="0"/>
+                        </a:ext>
+                      </a:extLst>
+                    </a:blip>
+                    <a:srcRect/>
+                    <a:stretch>
+                      <a:fillRect/>
+                    </a:stretch>
+                  </pic:blipFill>
+                  <pic:spPr bwMode="auto">
+                    <a:xfrm>
+                      <a:off x="0" y="0"/>
+                      <a:ext cx="5889075" cy="5436901"/>
+                    </a:xfrm>
+                    <a:prstGeom prst="rect">
+                      <a:avLst/>
+                    </a:prstGeom>
+                    <a:noFill/>
+                    <a:ln>
+                      <a:noFill/>
+                    </a:ln>
+                  </pic:spPr>
+                </pic:pic>
+              </a:graphicData>
+            </a:graphic>
+          </wp:inline>
+        </w:drawing>
+      </w:r>
     </w:p>
     <w:p>
       <w:pPr>
@@ -14141,8 +14235,8 @@
           <w:rFonts w:asciiTheme="minorHAnsi" w:hAnsiTheme="minorHAnsi" w:cstheme="minorHAnsi"/>
         </w:rPr>
       </w:pPr>
-      <w:bookmarkStart w:id="120" w:name="__RefHeading___Toc4128_258508911"/>
-      <w:bookmarkStart w:id="121" w:name="_Toc454191131"/>
+      <w:bookmarkStart w:id="119" w:name="__RefHeading___Toc4128_258508911"/>
+      <w:bookmarkStart w:id="120" w:name="_Toc454191131"/>
       <w:r>
         <w:rPr>
           <w:rFonts w:asciiTheme="minorHAnsi" w:hAnsiTheme="minorHAnsi" w:cstheme="minorHAnsi"/>
@@ -14156,32 +14250,95 @@
         </w:rPr>
         <w:t xml:space="preserve"> Programm</w:t>
       </w:r>
+      <w:bookmarkEnd w:id="119"/>
       <w:bookmarkEnd w:id="120"/>
+    </w:p>
+    <w:p>
+      <w:pPr>
+        <w:pStyle w:val="berschrift3"/>
+        <w:rPr>
+          <w:rFonts w:asciiTheme="minorHAnsi" w:hAnsiTheme="minorHAnsi" w:cstheme="minorHAnsi"/>
+        </w:rPr>
+      </w:pPr>
+      <w:bookmarkStart w:id="121" w:name="__RefHeading___Toc4130_258508911"/>
+      <w:bookmarkStart w:id="122" w:name="_Toc454191132"/>
+      <w:r>
+        <w:rPr>
+          <w:rFonts w:asciiTheme="minorHAnsi" w:hAnsiTheme="minorHAnsi" w:cstheme="minorHAnsi"/>
+        </w:rPr>
+        <w:t>2.13</w:t>
+      </w:r>
+      <w:r>
+        <w:rPr>
+          <w:rFonts w:asciiTheme="minorHAnsi" w:hAnsiTheme="minorHAnsi" w:cstheme="minorHAnsi"/>
+        </w:rPr>
+        <w:t>.1 Hauptmenü</w:t>
+      </w:r>
       <w:bookmarkEnd w:id="121"/>
-    </w:p>
-    <w:p>
-      <w:pPr>
-        <w:pStyle w:val="berschrift3"/>
-        <w:rPr>
-          <w:rFonts w:asciiTheme="minorHAnsi" w:hAnsiTheme="minorHAnsi" w:cstheme="minorHAnsi"/>
-        </w:rPr>
-      </w:pPr>
-      <w:bookmarkStart w:id="122" w:name="__RefHeading___Toc4130_258508911"/>
-      <w:bookmarkStart w:id="123" w:name="_Toc454191132"/>
-      <w:r>
-        <w:rPr>
-          <w:rFonts w:asciiTheme="minorHAnsi" w:hAnsiTheme="minorHAnsi" w:cstheme="minorHAnsi"/>
-        </w:rPr>
-        <w:t>2.13</w:t>
-      </w:r>
-      <w:r>
-        <w:rPr>
-          <w:rFonts w:asciiTheme="minorHAnsi" w:hAnsiTheme="minorHAnsi" w:cstheme="minorHAnsi"/>
-        </w:rPr>
-        <w:t>.1 Hauptmenü</w:t>
-      </w:r>
       <w:bookmarkEnd w:id="122"/>
-      <w:bookmarkEnd w:id="123"/>
+    </w:p>
+    <w:p>
+      <w:pPr>
+        <w:pStyle w:val="Textbody"/>
+        <w:rPr>
+          <w:rFonts w:asciiTheme="minorHAnsi" w:hAnsiTheme="minorHAnsi" w:cstheme="minorHAnsi"/>
+        </w:rPr>
+      </w:pPr>
+      <w:r>
+        <w:rPr>
+          <w:rFonts w:asciiTheme="minorHAnsi" w:hAnsiTheme="minorHAnsi" w:cstheme="minorHAnsi"/>
+          <w:noProof/>
+          <w:lang w:val="en-US" w:eastAsia="en-US" w:bidi="ar-SA"/>
+        </w:rPr>
+        <w:drawing>
+          <wp:inline distT="0" distB="0" distL="0" distR="0" wp14:anchorId="7F8F4A9A" wp14:editId="69825CCE">
+            <wp:extent cx="6360302" cy="4133850"/>
+            <wp:effectExtent l="0" t="0" r="2540" b="0"/>
+            <wp:docPr id="4" name="Grafik 4" descr="C:\Projects\GitHub\WebDev2_Projekt\doc\Sprint 3 (Software-Spezifikation)\Diagramme (emf)\Use-Case - Hauptprogramm.emf"/>
+            <wp:cNvGraphicFramePr>
+              <a:graphicFrameLocks xmlns:a="http://schemas.openxmlformats.org/drawingml/2006/main" noChangeAspect="1"/>
+            </wp:cNvGraphicFramePr>
+            <a:graphic xmlns:a="http://schemas.openxmlformats.org/drawingml/2006/main">
+              <a:graphicData uri="http://schemas.openxmlformats.org/drawingml/2006/picture">
+                <pic:pic xmlns:pic="http://schemas.openxmlformats.org/drawingml/2006/picture">
+                  <pic:nvPicPr>
+                    <pic:cNvPr id="0" name="Picture 7" descr="C:\Projects\GitHub\WebDev2_Projekt\doc\Sprint 3 (Software-Spezifikation)\Diagramme (emf)\Use-Case - Hauptprogramm.emf"/>
+                    <pic:cNvPicPr>
+                      <a:picLocks noChangeAspect="1" noChangeArrowheads="1"/>
+                    </pic:cNvPicPr>
+                  </pic:nvPicPr>
+                  <pic:blipFill>
+                    <a:blip r:embed="rId14">
+                      <a:extLst>
+                        <a:ext uri="{28A0092B-C50C-407E-A947-70E740481C1C}">
+                          <a14:useLocalDpi xmlns:a14="http://schemas.microsoft.com/office/drawing/2010/main" val="0"/>
+                        </a:ext>
+                      </a:extLst>
+                    </a:blip>
+                    <a:srcRect/>
+                    <a:stretch>
+                      <a:fillRect/>
+                    </a:stretch>
+                  </pic:blipFill>
+                  <pic:spPr bwMode="auto">
+                    <a:xfrm>
+                      <a:off x="0" y="0"/>
+                      <a:ext cx="6366476" cy="4137863"/>
+                    </a:xfrm>
+                    <a:prstGeom prst="rect">
+                      <a:avLst/>
+                    </a:prstGeom>
+                    <a:noFill/>
+                    <a:ln>
+                      <a:noFill/>
+                    </a:ln>
+                  </pic:spPr>
+                </pic:pic>
+              </a:graphicData>
+            </a:graphic>
+          </wp:inline>
+        </w:drawing>
+      </w:r>
     </w:p>
     <w:p>
       <w:pPr>
@@ -14250,17 +14407,35 @@
     </w:p>
     <w:p>
       <w:pPr>
+        <w:rPr>
+          <w:rFonts w:asciiTheme="minorHAnsi" w:eastAsia="Calibri" w:hAnsiTheme="minorHAnsi" w:cstheme="minorHAnsi"/>
+          <w:b/>
+          <w:bCs/>
+          <w:sz w:val="28"/>
+          <w:szCs w:val="28"/>
+        </w:rPr>
+      </w:pPr>
+      <w:bookmarkStart w:id="123" w:name="__RefHeading___Toc4132_258508911"/>
+      <w:bookmarkStart w:id="124" w:name="_Toc454191133"/>
+      <w:r>
+        <w:rPr>
+          <w:rFonts w:asciiTheme="minorHAnsi" w:hAnsiTheme="minorHAnsi" w:cstheme="minorHAnsi"/>
+        </w:rPr>
+        <w:br w:type="page"/>
+      </w:r>
+    </w:p>
+    <w:p>
+      <w:pPr>
         <w:pStyle w:val="berschrift3"/>
         <w:rPr>
           <w:rFonts w:asciiTheme="minorHAnsi" w:hAnsiTheme="minorHAnsi" w:cstheme="minorHAnsi"/>
         </w:rPr>
       </w:pPr>
-      <w:bookmarkStart w:id="124" w:name="__RefHeading___Toc4132_258508911"/>
-      <w:bookmarkStart w:id="125" w:name="_Toc454191133"/>
-      <w:r>
-        <w:rPr>
-          <w:rFonts w:asciiTheme="minorHAnsi" w:hAnsiTheme="minorHAnsi" w:cstheme="minorHAnsi"/>
-        </w:rPr>
+      <w:r>
+        <w:rPr>
+          <w:rFonts w:asciiTheme="minorHAnsi" w:hAnsiTheme="minorHAnsi" w:cstheme="minorHAnsi"/>
+        </w:rPr>
+        <w:lastRenderedPageBreak/>
         <w:t>2.13</w:t>
       </w:r>
       <w:r>
@@ -14269,44 +14444,107 @@
         </w:rPr>
         <w:t>.2 Nutzer</w:t>
       </w:r>
+      <w:bookmarkEnd w:id="123"/>
       <w:bookmarkEnd w:id="124"/>
+    </w:p>
+    <w:p>
+      <w:pPr>
+        <w:pStyle w:val="Textbody"/>
+        <w:rPr>
+          <w:rFonts w:asciiTheme="minorHAnsi" w:hAnsiTheme="minorHAnsi" w:cstheme="minorHAnsi"/>
+        </w:rPr>
+      </w:pPr>
+      <w:r>
+        <w:rPr>
+          <w:rFonts w:asciiTheme="minorHAnsi" w:hAnsiTheme="minorHAnsi" w:cstheme="minorHAnsi"/>
+        </w:rPr>
+        <w:t>Die Nutzerverwaltung besitzt die Möglichkeit die Nutzerliste einzusehen und zu bearbeiten.</w:t>
+      </w:r>
+    </w:p>
+    <w:p>
+      <w:pPr>
+        <w:pStyle w:val="Textbody"/>
+        <w:rPr>
+          <w:rFonts w:asciiTheme="minorHAnsi" w:hAnsiTheme="minorHAnsi" w:cstheme="minorHAnsi"/>
+        </w:rPr>
+      </w:pPr>
+      <w:r>
+        <w:rPr>
+          <w:rFonts w:asciiTheme="minorHAnsi" w:hAnsiTheme="minorHAnsi" w:cstheme="minorHAnsi"/>
+          <w:noProof/>
+          <w:lang w:val="en-US" w:eastAsia="en-US" w:bidi="ar-SA"/>
+        </w:rPr>
+        <w:drawing>
+          <wp:inline distT="0" distB="0" distL="0" distR="0" wp14:anchorId="4B086786" wp14:editId="389C48F7">
+            <wp:extent cx="6026150" cy="3343910"/>
+            <wp:effectExtent l="0" t="0" r="0" b="8890"/>
+            <wp:docPr id="5" name="Grafik 5" descr="C:\Projects\GitHub\WebDev2_Projekt\doc\Sprint 3 (Software-Spezifikation)\Diagramme (emf)\Use-Case Nutzerverwaltung.emf"/>
+            <wp:cNvGraphicFramePr>
+              <a:graphicFrameLocks xmlns:a="http://schemas.openxmlformats.org/drawingml/2006/main" noChangeAspect="1"/>
+            </wp:cNvGraphicFramePr>
+            <a:graphic xmlns:a="http://schemas.openxmlformats.org/drawingml/2006/main">
+              <a:graphicData uri="http://schemas.openxmlformats.org/drawingml/2006/picture">
+                <pic:pic xmlns:pic="http://schemas.openxmlformats.org/drawingml/2006/picture">
+                  <pic:nvPicPr>
+                    <pic:cNvPr id="0" name="Picture 8" descr="C:\Projects\GitHub\WebDev2_Projekt\doc\Sprint 3 (Software-Spezifikation)\Diagramme (emf)\Use-Case Nutzerverwaltung.emf"/>
+                    <pic:cNvPicPr>
+                      <a:picLocks noChangeAspect="1" noChangeArrowheads="1"/>
+                    </pic:cNvPicPr>
+                  </pic:nvPicPr>
+                  <pic:blipFill>
+                    <a:blip r:embed="rId15">
+                      <a:extLst>
+                        <a:ext uri="{28A0092B-C50C-407E-A947-70E740481C1C}">
+                          <a14:useLocalDpi xmlns:a14="http://schemas.microsoft.com/office/drawing/2010/main" val="0"/>
+                        </a:ext>
+                      </a:extLst>
+                    </a:blip>
+                    <a:srcRect/>
+                    <a:stretch>
+                      <a:fillRect/>
+                    </a:stretch>
+                  </pic:blipFill>
+                  <pic:spPr bwMode="auto">
+                    <a:xfrm>
+                      <a:off x="0" y="0"/>
+                      <a:ext cx="6037244" cy="3350066"/>
+                    </a:xfrm>
+                    <a:prstGeom prst="rect">
+                      <a:avLst/>
+                    </a:prstGeom>
+                    <a:noFill/>
+                    <a:ln>
+                      <a:noFill/>
+                    </a:ln>
+                  </pic:spPr>
+                </pic:pic>
+              </a:graphicData>
+            </a:graphic>
+          </wp:inline>
+        </w:drawing>
+      </w:r>
+    </w:p>
+    <w:p>
+      <w:pPr>
+        <w:pStyle w:val="berschrift4"/>
+        <w:rPr>
+          <w:rFonts w:asciiTheme="minorHAnsi" w:hAnsiTheme="minorHAnsi" w:cstheme="minorHAnsi"/>
+        </w:rPr>
+      </w:pPr>
+      <w:bookmarkStart w:id="125" w:name="__RefHeading___Toc3381_756211831"/>
+      <w:r>
+        <w:rPr>
+          <w:rFonts w:asciiTheme="minorHAnsi" w:hAnsiTheme="minorHAnsi" w:cstheme="minorHAnsi"/>
+        </w:rPr>
+        <w:t>2.13</w:t>
+      </w:r>
+      <w:r>
+        <w:rPr>
+          <w:rFonts w:asciiTheme="minorHAnsi" w:hAnsiTheme="minorHAnsi" w:cstheme="minorHAnsi"/>
+        </w:rPr>
+        <w:t>.2.1 Zu pflegende Eigenschaften</w:t>
+      </w:r>
       <w:bookmarkEnd w:id="125"/>
-    </w:p>
-    <w:p>
-      <w:pPr>
-        <w:pStyle w:val="Textbody"/>
-        <w:rPr>
-          <w:rFonts w:asciiTheme="minorHAnsi" w:hAnsiTheme="minorHAnsi" w:cstheme="minorHAnsi"/>
-        </w:rPr>
-      </w:pPr>
-      <w:r>
-        <w:rPr>
-          <w:rFonts w:asciiTheme="minorHAnsi" w:hAnsiTheme="minorHAnsi" w:cstheme="minorHAnsi"/>
-        </w:rPr>
-        <w:t>Die Nutzerverwaltung besitzt die Möglichkeit die Nutzerliste einzusehen und zu bearbeiten.</w:t>
-      </w:r>
-    </w:p>
-    <w:p>
-      <w:pPr>
-        <w:pStyle w:val="berschrift4"/>
-        <w:rPr>
-          <w:rFonts w:asciiTheme="minorHAnsi" w:hAnsiTheme="minorHAnsi" w:cstheme="minorHAnsi"/>
-        </w:rPr>
-      </w:pPr>
-      <w:bookmarkStart w:id="126" w:name="__RefHeading___Toc3381_756211831"/>
-      <w:r>
-        <w:rPr>
-          <w:rFonts w:asciiTheme="minorHAnsi" w:hAnsiTheme="minorHAnsi" w:cstheme="minorHAnsi"/>
-        </w:rPr>
-        <w:t>2.13</w:t>
-      </w:r>
-      <w:r>
-        <w:rPr>
-          <w:rFonts w:asciiTheme="minorHAnsi" w:hAnsiTheme="minorHAnsi" w:cstheme="minorHAnsi"/>
-        </w:rPr>
-        <w:t>.2.1 Zu pflegende Eigenschaften</w:t>
-      </w:r>
-      <w:bookmarkEnd w:id="126"/>
     </w:p>
     <w:p>
       <w:pPr>
@@ -14397,8 +14635,8 @@
           <w:rFonts w:asciiTheme="minorHAnsi" w:hAnsiTheme="minorHAnsi" w:cstheme="minorHAnsi"/>
         </w:rPr>
       </w:pPr>
-      <w:bookmarkStart w:id="127" w:name="__RefHeading___Toc4134_258508911"/>
-      <w:bookmarkStart w:id="128" w:name="_Toc454191134"/>
+      <w:bookmarkStart w:id="126" w:name="__RefHeading___Toc4134_258508911"/>
+      <w:bookmarkStart w:id="127" w:name="_Toc454191134"/>
       <w:r>
         <w:rPr>
           <w:rFonts w:asciiTheme="minorHAnsi" w:hAnsiTheme="minorHAnsi" w:cstheme="minorHAnsi"/>
@@ -14411,8 +14649,8 @@
         </w:rPr>
         <w:t>.3 Statistik</w:t>
       </w:r>
+      <w:bookmarkEnd w:id="126"/>
       <w:bookmarkEnd w:id="127"/>
-      <w:bookmarkEnd w:id="128"/>
     </w:p>
     <w:p>
       <w:pPr>
@@ -14504,10 +14742,10 @@
           <w:rFonts w:asciiTheme="minorHAnsi" w:hAnsiTheme="minorHAnsi" w:cstheme="minorHAnsi"/>
         </w:rPr>
       </w:pPr>
-      <w:bookmarkStart w:id="129" w:name="docs-internal-guid-e76ffdf9-1138-748d-39"/>
-      <w:bookmarkStart w:id="130" w:name="__RefHeading___Toc4152_258508911"/>
-      <w:bookmarkStart w:id="131" w:name="_Toc454191135"/>
-      <w:bookmarkEnd w:id="129"/>
+      <w:bookmarkStart w:id="128" w:name="docs-internal-guid-e76ffdf9-1138-748d-39"/>
+      <w:bookmarkStart w:id="129" w:name="__RefHeading___Toc4152_258508911"/>
+      <w:bookmarkStart w:id="130" w:name="_Toc454191135"/>
+      <w:bookmarkEnd w:id="128"/>
       <w:r>
         <w:rPr>
           <w:rFonts w:asciiTheme="minorHAnsi" w:hAnsiTheme="minorHAnsi" w:cstheme="minorHAnsi"/>
@@ -14521,8 +14759,8 @@
         </w:rPr>
         <w:t xml:space="preserve"> Testspezifikation</w:t>
       </w:r>
+      <w:bookmarkEnd w:id="129"/>
       <w:bookmarkEnd w:id="130"/>
-      <w:bookmarkEnd w:id="131"/>
     </w:p>
     <w:tbl>
       <w:tblPr>
@@ -14981,7 +15219,7 @@
           <w:rFonts w:asciiTheme="minorHAnsi" w:hAnsiTheme="minorHAnsi" w:cstheme="minorHAnsi"/>
         </w:rPr>
       </w:pPr>
-      <w:hyperlink r:id="rId12" w:history="1">
+      <w:hyperlink r:id="rId16" w:history="1">
         <w:r>
           <w:rPr>
             <w:rFonts w:asciiTheme="minorHAnsi" w:hAnsiTheme="minorHAnsi" w:cstheme="minorHAnsi"/>
@@ -14997,8 +15235,8 @@
           <w:rFonts w:asciiTheme="minorHAnsi" w:hAnsiTheme="minorHAnsi" w:cstheme="minorHAnsi"/>
         </w:rPr>
       </w:pPr>
-      <w:bookmarkStart w:id="132" w:name="__RefHeading___Toc4154_258508911"/>
-      <w:bookmarkStart w:id="133" w:name="_Toc454191136"/>
+      <w:bookmarkStart w:id="131" w:name="__RefHeading___Toc4154_258508911"/>
+      <w:bookmarkStart w:id="132" w:name="_Toc454191136"/>
       <w:r>
         <w:rPr>
           <w:rFonts w:asciiTheme="minorHAnsi" w:hAnsiTheme="minorHAnsi" w:cstheme="minorHAnsi"/>
@@ -15011,348 +15249,348 @@
         </w:rPr>
         <w:t>.1 Testfälle</w:t>
       </w:r>
+      <w:bookmarkEnd w:id="131"/>
       <w:bookmarkEnd w:id="132"/>
+    </w:p>
+    <w:p>
+      <w:pPr>
+        <w:pStyle w:val="berschrift4"/>
+        <w:rPr>
+          <w:rFonts w:asciiTheme="minorHAnsi" w:hAnsiTheme="minorHAnsi" w:cstheme="minorHAnsi"/>
+        </w:rPr>
+      </w:pPr>
+      <w:bookmarkStart w:id="133" w:name="__RefHeading___Toc3385_756211831"/>
+      <w:r>
+        <w:rPr>
+          <w:rFonts w:asciiTheme="minorHAnsi" w:hAnsiTheme="minorHAnsi" w:cstheme="minorHAnsi"/>
+        </w:rPr>
+        <w:t>2.14</w:t>
+      </w:r>
+      <w:r>
+        <w:rPr>
+          <w:rFonts w:asciiTheme="minorHAnsi" w:hAnsiTheme="minorHAnsi" w:cstheme="minorHAnsi"/>
+        </w:rPr>
+        <w:t>.1.1 Login</w:t>
+      </w:r>
       <w:bookmarkEnd w:id="133"/>
     </w:p>
     <w:p>
       <w:pPr>
+        <w:pStyle w:val="berschrift5"/>
+        <w:rPr>
+          <w:rFonts w:asciiTheme="minorHAnsi" w:hAnsiTheme="minorHAnsi" w:cstheme="minorHAnsi"/>
+        </w:rPr>
+      </w:pPr>
+      <w:r>
+        <w:rPr>
+          <w:rFonts w:asciiTheme="minorHAnsi" w:hAnsiTheme="minorHAnsi" w:cstheme="minorHAnsi"/>
+        </w:rPr>
+        <w:t>2.14</w:t>
+      </w:r>
+      <w:r>
+        <w:rPr>
+          <w:rFonts w:asciiTheme="minorHAnsi" w:hAnsiTheme="minorHAnsi" w:cstheme="minorHAnsi"/>
+        </w:rPr>
+        <w:t>.1.1.1 Kind-Login</w:t>
+      </w:r>
+    </w:p>
+    <w:p>
+      <w:pPr>
+        <w:rPr>
+          <w:rFonts w:asciiTheme="minorHAnsi" w:hAnsiTheme="minorHAnsi" w:cstheme="minorHAnsi"/>
+        </w:rPr>
+      </w:pPr>
+      <w:r>
+        <w:rPr>
+          <w:rFonts w:asciiTheme="minorHAnsi" w:hAnsiTheme="minorHAnsi" w:cstheme="minorHAnsi"/>
+        </w:rPr>
+        <w:t>Was: Kind-Login (kindgerecht, intuitiv, visuell ansprechend)</w:t>
+      </w:r>
+    </w:p>
+    <w:p>
+      <w:pPr>
+        <w:rPr>
+          <w:rFonts w:asciiTheme="minorHAnsi" w:hAnsiTheme="minorHAnsi" w:cstheme="minorHAnsi"/>
+        </w:rPr>
+      </w:pPr>
+      <w:r>
+        <w:rPr>
+          <w:rFonts w:asciiTheme="minorHAnsi" w:hAnsiTheme="minorHAnsi" w:cstheme="minorHAnsi"/>
+        </w:rPr>
+        <w:t>Wer: Schüler-User</w:t>
+      </w:r>
+    </w:p>
+    <w:p>
+      <w:pPr>
+        <w:rPr>
+          <w:rFonts w:asciiTheme="minorHAnsi" w:hAnsiTheme="minorHAnsi" w:cstheme="minorHAnsi"/>
+        </w:rPr>
+      </w:pPr>
+      <w:r>
+        <w:rPr>
+          <w:rFonts w:asciiTheme="minorHAnsi" w:hAnsiTheme="minorHAnsi" w:cstheme="minorHAnsi"/>
+        </w:rPr>
+        <w:t>Wann: Nach Implementierung des Login</w:t>
+      </w:r>
+    </w:p>
+    <w:p>
+      <w:pPr>
+        <w:rPr>
+          <w:rFonts w:asciiTheme="minorHAnsi" w:hAnsiTheme="minorHAnsi" w:cstheme="minorHAnsi"/>
+        </w:rPr>
+      </w:pPr>
+      <w:r>
+        <w:rPr>
+          <w:rFonts w:asciiTheme="minorHAnsi" w:hAnsiTheme="minorHAnsi" w:cstheme="minorHAnsi"/>
+        </w:rPr>
+        <w:t>Voraussetzungen: Kind-Testaccount ist erstellt</w:t>
+      </w:r>
+    </w:p>
+    <w:p>
+      <w:pPr>
+        <w:rPr>
+          <w:rFonts w:asciiTheme="minorHAnsi" w:hAnsiTheme="minorHAnsi" w:cstheme="minorHAnsi"/>
+        </w:rPr>
+      </w:pPr>
+      <w:r>
+        <w:rPr>
+          <w:rFonts w:asciiTheme="minorHAnsi" w:hAnsiTheme="minorHAnsi" w:cstheme="minorHAnsi"/>
+        </w:rPr>
+        <w:t>Wie: Tester versucht sich einzuloggen (Tester entspricht Kind; Accountname: Child0)</w:t>
+      </w:r>
+    </w:p>
+    <w:p>
+      <w:pPr>
+        <w:rPr>
+          <w:rFonts w:asciiTheme="minorHAnsi" w:hAnsiTheme="minorHAnsi" w:cstheme="minorHAnsi"/>
+        </w:rPr>
+      </w:pPr>
+      <w:r>
+        <w:rPr>
+          <w:rFonts w:asciiTheme="minorHAnsi" w:hAnsiTheme="minorHAnsi" w:cstheme="minorHAnsi"/>
+        </w:rPr>
+        <w:t>Wie oft: Ein Mal</w:t>
+      </w:r>
+    </w:p>
+    <w:p>
+      <w:pPr>
+        <w:pStyle w:val="Textbody"/>
+        <w:rPr>
+          <w:rFonts w:asciiTheme="minorHAnsi" w:hAnsiTheme="minorHAnsi" w:cstheme="minorHAnsi"/>
+        </w:rPr>
+      </w:pPr>
+    </w:p>
+    <w:p>
+      <w:pPr>
+        <w:pStyle w:val="berschrift5"/>
+        <w:rPr>
+          <w:rFonts w:asciiTheme="minorHAnsi" w:hAnsiTheme="minorHAnsi" w:cstheme="minorHAnsi"/>
+        </w:rPr>
+      </w:pPr>
+      <w:r>
+        <w:rPr>
+          <w:rFonts w:asciiTheme="minorHAnsi" w:hAnsiTheme="minorHAnsi" w:cstheme="minorHAnsi"/>
+        </w:rPr>
+        <w:t>2.14</w:t>
+      </w:r>
+      <w:r>
+        <w:rPr>
+          <w:rFonts w:asciiTheme="minorHAnsi" w:hAnsiTheme="minorHAnsi" w:cstheme="minorHAnsi"/>
+        </w:rPr>
+        <w:t>.1.1.2 Eltern-Login</w:t>
+      </w:r>
+    </w:p>
+    <w:p>
+      <w:pPr>
+        <w:rPr>
+          <w:rFonts w:asciiTheme="minorHAnsi" w:hAnsiTheme="minorHAnsi" w:cstheme="minorHAnsi"/>
+        </w:rPr>
+      </w:pPr>
+      <w:r>
+        <w:rPr>
+          <w:rFonts w:asciiTheme="minorHAnsi" w:hAnsiTheme="minorHAnsi" w:cstheme="minorHAnsi"/>
+        </w:rPr>
+        <w:t>Was: Eltern-Login (intuitiv, visuell ansprechend)</w:t>
+      </w:r>
+    </w:p>
+    <w:p>
+      <w:pPr>
+        <w:rPr>
+          <w:rFonts w:asciiTheme="minorHAnsi" w:hAnsiTheme="minorHAnsi" w:cstheme="minorHAnsi"/>
+        </w:rPr>
+      </w:pPr>
+      <w:r>
+        <w:rPr>
+          <w:rFonts w:asciiTheme="minorHAnsi" w:hAnsiTheme="minorHAnsi" w:cstheme="minorHAnsi"/>
+        </w:rPr>
+        <w:t>Wer: Eltern-User</w:t>
+      </w:r>
+    </w:p>
+    <w:p>
+      <w:pPr>
+        <w:rPr>
+          <w:rFonts w:asciiTheme="minorHAnsi" w:hAnsiTheme="minorHAnsi" w:cstheme="minorHAnsi"/>
+        </w:rPr>
+      </w:pPr>
+      <w:r>
+        <w:rPr>
+          <w:rFonts w:asciiTheme="minorHAnsi" w:hAnsiTheme="minorHAnsi" w:cstheme="minorHAnsi"/>
+        </w:rPr>
+        <w:t>Wann: Nach Implementierung des Login</w:t>
+      </w:r>
+    </w:p>
+    <w:p>
+      <w:pPr>
+        <w:rPr>
+          <w:rFonts w:asciiTheme="minorHAnsi" w:hAnsiTheme="minorHAnsi" w:cstheme="minorHAnsi"/>
+        </w:rPr>
+      </w:pPr>
+      <w:r>
+        <w:rPr>
+          <w:rFonts w:asciiTheme="minorHAnsi" w:hAnsiTheme="minorHAnsi" w:cstheme="minorHAnsi"/>
+        </w:rPr>
+        <w:t>Voraussetzungen: Kind-Testaccount ist erstellt -&gt; Elternpasswort ist vergeben</w:t>
+      </w:r>
+    </w:p>
+    <w:p>
+      <w:pPr>
+        <w:rPr>
+          <w:rFonts w:asciiTheme="minorHAnsi" w:hAnsiTheme="minorHAnsi" w:cstheme="minorHAnsi"/>
+        </w:rPr>
+      </w:pPr>
+      <w:r>
+        <w:rPr>
+          <w:rFonts w:asciiTheme="minorHAnsi" w:hAnsiTheme="minorHAnsi" w:cstheme="minorHAnsi"/>
+        </w:rPr>
+        <w:t>Wie: Tester versucht sich einzuloggen (Tester entspricht Eltern; Accountname: Child0, Password: Parent0)</w:t>
+      </w:r>
+    </w:p>
+    <w:p>
+      <w:pPr>
+        <w:rPr>
+          <w:rFonts w:asciiTheme="minorHAnsi" w:hAnsiTheme="minorHAnsi" w:cstheme="minorHAnsi"/>
+        </w:rPr>
+      </w:pPr>
+      <w:r>
+        <w:rPr>
+          <w:rFonts w:asciiTheme="minorHAnsi" w:hAnsiTheme="minorHAnsi" w:cstheme="minorHAnsi"/>
+        </w:rPr>
+        <w:t>Wie oft: Ein Mal</w:t>
+      </w:r>
+    </w:p>
+    <w:p>
+      <w:pPr>
+        <w:rPr>
+          <w:rFonts w:asciiTheme="minorHAnsi" w:hAnsiTheme="minorHAnsi" w:cstheme="minorHAnsi"/>
+        </w:rPr>
+      </w:pPr>
+    </w:p>
+    <w:p>
+      <w:pPr>
+        <w:pStyle w:val="berschrift5"/>
+        <w:rPr>
+          <w:rFonts w:asciiTheme="minorHAnsi" w:hAnsiTheme="minorHAnsi" w:cstheme="minorHAnsi"/>
+        </w:rPr>
+      </w:pPr>
+      <w:r>
+        <w:rPr>
+          <w:rFonts w:asciiTheme="minorHAnsi" w:hAnsiTheme="minorHAnsi" w:cstheme="minorHAnsi"/>
+        </w:rPr>
+        <w:t>2.14</w:t>
+      </w:r>
+      <w:r>
+        <w:rPr>
+          <w:rFonts w:asciiTheme="minorHAnsi" w:hAnsiTheme="minorHAnsi" w:cstheme="minorHAnsi"/>
+        </w:rPr>
+        <w:t>.1.1.3 Lehrer-Login</w:t>
+      </w:r>
+    </w:p>
+    <w:p>
+      <w:pPr>
+        <w:rPr>
+          <w:rFonts w:asciiTheme="minorHAnsi" w:hAnsiTheme="minorHAnsi" w:cstheme="minorHAnsi"/>
+        </w:rPr>
+      </w:pPr>
+      <w:r>
+        <w:rPr>
+          <w:rFonts w:asciiTheme="minorHAnsi" w:hAnsiTheme="minorHAnsi" w:cstheme="minorHAnsi"/>
+        </w:rPr>
+        <w:t>Was: Lehrer-Login (intuitiv, visuell ansprechend)</w:t>
+      </w:r>
+    </w:p>
+    <w:p>
+      <w:pPr>
+        <w:rPr>
+          <w:rFonts w:asciiTheme="minorHAnsi" w:hAnsiTheme="minorHAnsi" w:cstheme="minorHAnsi"/>
+        </w:rPr>
+      </w:pPr>
+      <w:r>
+        <w:rPr>
+          <w:rFonts w:asciiTheme="minorHAnsi" w:hAnsiTheme="minorHAnsi" w:cstheme="minorHAnsi"/>
+        </w:rPr>
+        <w:t>Wer: Lehrer-User</w:t>
+      </w:r>
+    </w:p>
+    <w:p>
+      <w:pPr>
+        <w:rPr>
+          <w:rFonts w:asciiTheme="minorHAnsi" w:hAnsiTheme="minorHAnsi" w:cstheme="minorHAnsi"/>
+        </w:rPr>
+      </w:pPr>
+      <w:r>
+        <w:rPr>
+          <w:rFonts w:asciiTheme="minorHAnsi" w:hAnsiTheme="minorHAnsi" w:cstheme="minorHAnsi"/>
+        </w:rPr>
+        <w:t>Wann: Nach Implementierung des Login</w:t>
+      </w:r>
+    </w:p>
+    <w:p>
+      <w:pPr>
+        <w:rPr>
+          <w:rFonts w:asciiTheme="minorHAnsi" w:hAnsiTheme="minorHAnsi" w:cstheme="minorHAnsi"/>
+        </w:rPr>
+      </w:pPr>
+      <w:r>
+        <w:rPr>
+          <w:rFonts w:asciiTheme="minorHAnsi" w:hAnsiTheme="minorHAnsi" w:cstheme="minorHAnsi"/>
+        </w:rPr>
+        <w:t>Voraussetzung: Lehreraccount ist erstellt</w:t>
+      </w:r>
+    </w:p>
+    <w:p>
+      <w:pPr>
+        <w:rPr>
+          <w:rFonts w:asciiTheme="minorHAnsi" w:hAnsiTheme="minorHAnsi" w:cstheme="minorHAnsi"/>
+        </w:rPr>
+      </w:pPr>
+      <w:r>
+        <w:rPr>
+          <w:rFonts w:asciiTheme="minorHAnsi" w:hAnsiTheme="minorHAnsi" w:cstheme="minorHAnsi"/>
+        </w:rPr>
+        <w:t>Wie: Tester versucht sich einzuloggen (Tester entspricht Lehrer; Accountname: Teacher0, Password: root)</w:t>
+      </w:r>
+    </w:p>
+    <w:p>
+      <w:pPr>
+        <w:rPr>
+          <w:rFonts w:asciiTheme="minorHAnsi" w:hAnsiTheme="minorHAnsi" w:cstheme="minorHAnsi"/>
+        </w:rPr>
+      </w:pPr>
+      <w:r>
+        <w:rPr>
+          <w:rFonts w:asciiTheme="minorHAnsi" w:hAnsiTheme="minorHAnsi" w:cstheme="minorHAnsi"/>
+        </w:rPr>
+        <w:t>Wie oft: Ein Mal</w:t>
+      </w:r>
+    </w:p>
+    <w:p>
+      <w:pPr>
         <w:pStyle w:val="berschrift4"/>
         <w:rPr>
           <w:rFonts w:asciiTheme="minorHAnsi" w:hAnsiTheme="minorHAnsi" w:cstheme="minorHAnsi"/>
         </w:rPr>
       </w:pPr>
-      <w:bookmarkStart w:id="134" w:name="__RefHeading___Toc3385_756211831"/>
-      <w:r>
-        <w:rPr>
-          <w:rFonts w:asciiTheme="minorHAnsi" w:hAnsiTheme="minorHAnsi" w:cstheme="minorHAnsi"/>
-        </w:rPr>
-        <w:t>2.14</w:t>
-      </w:r>
-      <w:r>
-        <w:rPr>
-          <w:rFonts w:asciiTheme="minorHAnsi" w:hAnsiTheme="minorHAnsi" w:cstheme="minorHAnsi"/>
-        </w:rPr>
-        <w:t>.1.1 Login</w:t>
-      </w:r>
-      <w:bookmarkEnd w:id="134"/>
-    </w:p>
-    <w:p>
-      <w:pPr>
-        <w:pStyle w:val="berschrift5"/>
-        <w:rPr>
-          <w:rFonts w:asciiTheme="minorHAnsi" w:hAnsiTheme="minorHAnsi" w:cstheme="minorHAnsi"/>
-        </w:rPr>
-      </w:pPr>
-      <w:r>
-        <w:rPr>
-          <w:rFonts w:asciiTheme="minorHAnsi" w:hAnsiTheme="minorHAnsi" w:cstheme="minorHAnsi"/>
-        </w:rPr>
-        <w:t>2.14</w:t>
-      </w:r>
-      <w:r>
-        <w:rPr>
-          <w:rFonts w:asciiTheme="minorHAnsi" w:hAnsiTheme="minorHAnsi" w:cstheme="minorHAnsi"/>
-        </w:rPr>
-        <w:t>.1.1.1 Kind-Login</w:t>
-      </w:r>
-    </w:p>
-    <w:p>
-      <w:pPr>
-        <w:rPr>
-          <w:rFonts w:asciiTheme="minorHAnsi" w:hAnsiTheme="minorHAnsi" w:cstheme="minorHAnsi"/>
-        </w:rPr>
-      </w:pPr>
-      <w:r>
-        <w:rPr>
-          <w:rFonts w:asciiTheme="minorHAnsi" w:hAnsiTheme="minorHAnsi" w:cstheme="minorHAnsi"/>
-        </w:rPr>
-        <w:t>Was: Kind-Login (kindgerecht, intuitiv, visuell ansprechend)</w:t>
-      </w:r>
-    </w:p>
-    <w:p>
-      <w:pPr>
-        <w:rPr>
-          <w:rFonts w:asciiTheme="minorHAnsi" w:hAnsiTheme="minorHAnsi" w:cstheme="minorHAnsi"/>
-        </w:rPr>
-      </w:pPr>
-      <w:r>
-        <w:rPr>
-          <w:rFonts w:asciiTheme="minorHAnsi" w:hAnsiTheme="minorHAnsi" w:cstheme="minorHAnsi"/>
-        </w:rPr>
-        <w:t>Wer: Schüler-User</w:t>
-      </w:r>
-    </w:p>
-    <w:p>
-      <w:pPr>
-        <w:rPr>
-          <w:rFonts w:asciiTheme="minorHAnsi" w:hAnsiTheme="minorHAnsi" w:cstheme="minorHAnsi"/>
-        </w:rPr>
-      </w:pPr>
-      <w:r>
-        <w:rPr>
-          <w:rFonts w:asciiTheme="minorHAnsi" w:hAnsiTheme="minorHAnsi" w:cstheme="minorHAnsi"/>
-        </w:rPr>
-        <w:t>Wann: Nach Implementierung des Login</w:t>
-      </w:r>
-    </w:p>
-    <w:p>
-      <w:pPr>
-        <w:rPr>
-          <w:rFonts w:asciiTheme="minorHAnsi" w:hAnsiTheme="minorHAnsi" w:cstheme="minorHAnsi"/>
-        </w:rPr>
-      </w:pPr>
-      <w:r>
-        <w:rPr>
-          <w:rFonts w:asciiTheme="minorHAnsi" w:hAnsiTheme="minorHAnsi" w:cstheme="minorHAnsi"/>
-        </w:rPr>
-        <w:t>Voraussetzungen: Kind-Testaccount ist erstellt</w:t>
-      </w:r>
-    </w:p>
-    <w:p>
-      <w:pPr>
-        <w:rPr>
-          <w:rFonts w:asciiTheme="minorHAnsi" w:hAnsiTheme="minorHAnsi" w:cstheme="minorHAnsi"/>
-        </w:rPr>
-      </w:pPr>
-      <w:r>
-        <w:rPr>
-          <w:rFonts w:asciiTheme="minorHAnsi" w:hAnsiTheme="minorHAnsi" w:cstheme="minorHAnsi"/>
-        </w:rPr>
-        <w:t>Wie: Tester versucht sich einzuloggen (Tester entspricht Kind; Accountname: Child0)</w:t>
-      </w:r>
-    </w:p>
-    <w:p>
-      <w:pPr>
-        <w:rPr>
-          <w:rFonts w:asciiTheme="minorHAnsi" w:hAnsiTheme="minorHAnsi" w:cstheme="minorHAnsi"/>
-        </w:rPr>
-      </w:pPr>
-      <w:r>
-        <w:rPr>
-          <w:rFonts w:asciiTheme="minorHAnsi" w:hAnsiTheme="minorHAnsi" w:cstheme="minorHAnsi"/>
-        </w:rPr>
-        <w:t>Wie oft: Ein Mal</w:t>
-      </w:r>
-    </w:p>
-    <w:p>
-      <w:pPr>
-        <w:pStyle w:val="Textbody"/>
-        <w:rPr>
-          <w:rFonts w:asciiTheme="minorHAnsi" w:hAnsiTheme="minorHAnsi" w:cstheme="minorHAnsi"/>
-        </w:rPr>
-      </w:pPr>
-    </w:p>
-    <w:p>
-      <w:pPr>
-        <w:pStyle w:val="berschrift5"/>
-        <w:rPr>
-          <w:rFonts w:asciiTheme="minorHAnsi" w:hAnsiTheme="minorHAnsi" w:cstheme="minorHAnsi"/>
-        </w:rPr>
-      </w:pPr>
-      <w:r>
-        <w:rPr>
-          <w:rFonts w:asciiTheme="minorHAnsi" w:hAnsiTheme="minorHAnsi" w:cstheme="minorHAnsi"/>
-        </w:rPr>
-        <w:t>2.14</w:t>
-      </w:r>
-      <w:r>
-        <w:rPr>
-          <w:rFonts w:asciiTheme="minorHAnsi" w:hAnsiTheme="minorHAnsi" w:cstheme="minorHAnsi"/>
-        </w:rPr>
-        <w:t>.1.1.2 Eltern-Login</w:t>
-      </w:r>
-    </w:p>
-    <w:p>
-      <w:pPr>
-        <w:rPr>
-          <w:rFonts w:asciiTheme="minorHAnsi" w:hAnsiTheme="minorHAnsi" w:cstheme="minorHAnsi"/>
-        </w:rPr>
-      </w:pPr>
-      <w:r>
-        <w:rPr>
-          <w:rFonts w:asciiTheme="minorHAnsi" w:hAnsiTheme="minorHAnsi" w:cstheme="minorHAnsi"/>
-        </w:rPr>
-        <w:t>Was: Eltern-Login (intuitiv, visuell ansprechend)</w:t>
-      </w:r>
-    </w:p>
-    <w:p>
-      <w:pPr>
-        <w:rPr>
-          <w:rFonts w:asciiTheme="minorHAnsi" w:hAnsiTheme="minorHAnsi" w:cstheme="minorHAnsi"/>
-        </w:rPr>
-      </w:pPr>
-      <w:r>
-        <w:rPr>
-          <w:rFonts w:asciiTheme="minorHAnsi" w:hAnsiTheme="minorHAnsi" w:cstheme="minorHAnsi"/>
-        </w:rPr>
-        <w:t>Wer: Eltern-User</w:t>
-      </w:r>
-    </w:p>
-    <w:p>
-      <w:pPr>
-        <w:rPr>
-          <w:rFonts w:asciiTheme="minorHAnsi" w:hAnsiTheme="minorHAnsi" w:cstheme="minorHAnsi"/>
-        </w:rPr>
-      </w:pPr>
-      <w:r>
-        <w:rPr>
-          <w:rFonts w:asciiTheme="minorHAnsi" w:hAnsiTheme="minorHAnsi" w:cstheme="minorHAnsi"/>
-        </w:rPr>
-        <w:t>Wann: Nach Implementierung des Login</w:t>
-      </w:r>
-    </w:p>
-    <w:p>
-      <w:pPr>
-        <w:rPr>
-          <w:rFonts w:asciiTheme="minorHAnsi" w:hAnsiTheme="minorHAnsi" w:cstheme="minorHAnsi"/>
-        </w:rPr>
-      </w:pPr>
-      <w:r>
-        <w:rPr>
-          <w:rFonts w:asciiTheme="minorHAnsi" w:hAnsiTheme="minorHAnsi" w:cstheme="minorHAnsi"/>
-        </w:rPr>
-        <w:t>Voraussetzungen: Kind-Testaccount ist erstellt -&gt; Elternpasswort ist vergeben</w:t>
-      </w:r>
-    </w:p>
-    <w:p>
-      <w:pPr>
-        <w:rPr>
-          <w:rFonts w:asciiTheme="minorHAnsi" w:hAnsiTheme="minorHAnsi" w:cstheme="minorHAnsi"/>
-        </w:rPr>
-      </w:pPr>
-      <w:r>
-        <w:rPr>
-          <w:rFonts w:asciiTheme="minorHAnsi" w:hAnsiTheme="minorHAnsi" w:cstheme="minorHAnsi"/>
-        </w:rPr>
-        <w:t>Wie: Tester versucht sich einzuloggen (Tester entspricht Eltern; Accountname: Child0, Password: Parent0)</w:t>
-      </w:r>
-    </w:p>
-    <w:p>
-      <w:pPr>
-        <w:rPr>
-          <w:rFonts w:asciiTheme="minorHAnsi" w:hAnsiTheme="minorHAnsi" w:cstheme="minorHAnsi"/>
-        </w:rPr>
-      </w:pPr>
-      <w:r>
-        <w:rPr>
-          <w:rFonts w:asciiTheme="minorHAnsi" w:hAnsiTheme="minorHAnsi" w:cstheme="minorHAnsi"/>
-        </w:rPr>
-        <w:t>Wie oft: Ein Mal</w:t>
-      </w:r>
-    </w:p>
-    <w:p>
-      <w:pPr>
-        <w:rPr>
-          <w:rFonts w:asciiTheme="minorHAnsi" w:hAnsiTheme="minorHAnsi" w:cstheme="minorHAnsi"/>
-        </w:rPr>
-      </w:pPr>
-    </w:p>
-    <w:p>
-      <w:pPr>
-        <w:pStyle w:val="berschrift5"/>
-        <w:rPr>
-          <w:rFonts w:asciiTheme="minorHAnsi" w:hAnsiTheme="minorHAnsi" w:cstheme="minorHAnsi"/>
-        </w:rPr>
-      </w:pPr>
-      <w:r>
-        <w:rPr>
-          <w:rFonts w:asciiTheme="minorHAnsi" w:hAnsiTheme="minorHAnsi" w:cstheme="minorHAnsi"/>
-        </w:rPr>
-        <w:t>2.14</w:t>
-      </w:r>
-      <w:r>
-        <w:rPr>
-          <w:rFonts w:asciiTheme="minorHAnsi" w:hAnsiTheme="minorHAnsi" w:cstheme="minorHAnsi"/>
-        </w:rPr>
-        <w:t>.1.1.3 Lehrer-Login</w:t>
-      </w:r>
-    </w:p>
-    <w:p>
-      <w:pPr>
-        <w:rPr>
-          <w:rFonts w:asciiTheme="minorHAnsi" w:hAnsiTheme="minorHAnsi" w:cstheme="minorHAnsi"/>
-        </w:rPr>
-      </w:pPr>
-      <w:r>
-        <w:rPr>
-          <w:rFonts w:asciiTheme="minorHAnsi" w:hAnsiTheme="minorHAnsi" w:cstheme="minorHAnsi"/>
-        </w:rPr>
-        <w:t>Was: Lehrer-Login (intuitiv, visuell ansprechend)</w:t>
-      </w:r>
-    </w:p>
-    <w:p>
-      <w:pPr>
-        <w:rPr>
-          <w:rFonts w:asciiTheme="minorHAnsi" w:hAnsiTheme="minorHAnsi" w:cstheme="minorHAnsi"/>
-        </w:rPr>
-      </w:pPr>
-      <w:r>
-        <w:rPr>
-          <w:rFonts w:asciiTheme="minorHAnsi" w:hAnsiTheme="minorHAnsi" w:cstheme="minorHAnsi"/>
-        </w:rPr>
-        <w:t>Wer: Lehrer-User</w:t>
-      </w:r>
-    </w:p>
-    <w:p>
-      <w:pPr>
-        <w:rPr>
-          <w:rFonts w:asciiTheme="minorHAnsi" w:hAnsiTheme="minorHAnsi" w:cstheme="minorHAnsi"/>
-        </w:rPr>
-      </w:pPr>
-      <w:r>
-        <w:rPr>
-          <w:rFonts w:asciiTheme="minorHAnsi" w:hAnsiTheme="minorHAnsi" w:cstheme="minorHAnsi"/>
-        </w:rPr>
-        <w:t>Wann: Nach Implementierung des Login</w:t>
-      </w:r>
-    </w:p>
-    <w:p>
-      <w:pPr>
-        <w:rPr>
-          <w:rFonts w:asciiTheme="minorHAnsi" w:hAnsiTheme="minorHAnsi" w:cstheme="minorHAnsi"/>
-        </w:rPr>
-      </w:pPr>
-      <w:r>
-        <w:rPr>
-          <w:rFonts w:asciiTheme="minorHAnsi" w:hAnsiTheme="minorHAnsi" w:cstheme="minorHAnsi"/>
-        </w:rPr>
-        <w:t>Voraussetzung: Lehreraccount ist erstellt</w:t>
-      </w:r>
-    </w:p>
-    <w:p>
-      <w:pPr>
-        <w:rPr>
-          <w:rFonts w:asciiTheme="minorHAnsi" w:hAnsiTheme="minorHAnsi" w:cstheme="minorHAnsi"/>
-        </w:rPr>
-      </w:pPr>
-      <w:r>
-        <w:rPr>
-          <w:rFonts w:asciiTheme="minorHAnsi" w:hAnsiTheme="minorHAnsi" w:cstheme="minorHAnsi"/>
-        </w:rPr>
-        <w:t>Wie: Tester versucht sich einzuloggen (Tester entspricht Lehrer; Accountname: Teacher0, Password: root)</w:t>
-      </w:r>
-    </w:p>
-    <w:p>
-      <w:pPr>
-        <w:rPr>
-          <w:rFonts w:asciiTheme="minorHAnsi" w:hAnsiTheme="minorHAnsi" w:cstheme="minorHAnsi"/>
-        </w:rPr>
-      </w:pPr>
-      <w:r>
-        <w:rPr>
-          <w:rFonts w:asciiTheme="minorHAnsi" w:hAnsiTheme="minorHAnsi" w:cstheme="minorHAnsi"/>
-        </w:rPr>
-        <w:t>Wie oft: Ein Mal</w:t>
-      </w:r>
-    </w:p>
-    <w:p>
-      <w:pPr>
-        <w:pStyle w:val="berschrift4"/>
-        <w:rPr>
-          <w:rFonts w:asciiTheme="minorHAnsi" w:hAnsiTheme="minorHAnsi" w:cstheme="minorHAnsi"/>
-        </w:rPr>
-      </w:pPr>
-      <w:bookmarkStart w:id="135" w:name="__RefHeading___Toc3387_756211831"/>
+      <w:bookmarkStart w:id="134" w:name="__RefHeading___Toc3387_756211831"/>
       <w:r>
         <w:rPr>
           <w:rFonts w:asciiTheme="minorHAnsi" w:hAnsiTheme="minorHAnsi" w:cstheme="minorHAnsi"/>
@@ -15366,7 +15604,7 @@
         </w:rPr>
         <w:t>.1.2 Navigation</w:t>
       </w:r>
-      <w:bookmarkEnd w:id="135"/>
+      <w:bookmarkEnd w:id="134"/>
     </w:p>
     <w:p>
       <w:pPr>
@@ -15465,14 +15703,6 @@
         </w:rPr>
         <w:t>Wie oft: Drei Mal</w:t>
       </w:r>
-    </w:p>
-    <w:p>
-      <w:pPr>
-        <w:pStyle w:val="berschrift5"/>
-        <w:rPr>
-          <w:rFonts w:asciiTheme="minorHAnsi" w:hAnsiTheme="minorHAnsi" w:cstheme="minorHAnsi"/>
-        </w:rPr>
-      </w:pPr>
     </w:p>
     <w:p>
       <w:pPr>
@@ -15704,8 +15934,8 @@
         </w:rPr>
         <w:t>Wie oft: Ein Mal</w:t>
       </w:r>
-      <w:bookmarkStart w:id="136" w:name="__RefHeading___Toc3389_756211831"/>
-      <w:bookmarkStart w:id="137" w:name="_Toc454191137"/>
+      <w:bookmarkStart w:id="135" w:name="__RefHeading___Toc3389_756211831"/>
+      <w:bookmarkStart w:id="136" w:name="_Toc454191137"/>
     </w:p>
     <w:p>
       <w:pPr>
@@ -15717,7 +15947,127 @@
       <w:r>
         <w:t>.1.3 Aufgaben</w:t>
       </w:r>
+      <w:bookmarkEnd w:id="135"/>
       <w:bookmarkEnd w:id="136"/>
+    </w:p>
+    <w:p>
+      <w:pPr>
+        <w:pStyle w:val="berschrift5"/>
+        <w:rPr>
+          <w:rFonts w:asciiTheme="minorHAnsi" w:hAnsiTheme="minorHAnsi" w:cstheme="minorHAnsi"/>
+        </w:rPr>
+      </w:pPr>
+      <w:r>
+        <w:rPr>
+          <w:rFonts w:asciiTheme="minorHAnsi" w:hAnsiTheme="minorHAnsi" w:cstheme="minorHAnsi"/>
+        </w:rPr>
+        <w:t>2.14</w:t>
+      </w:r>
+      <w:r>
+        <w:rPr>
+          <w:rFonts w:asciiTheme="minorHAnsi" w:hAnsiTheme="minorHAnsi" w:cstheme="minorHAnsi"/>
+        </w:rPr>
+        <w:t>.1.3.1 Aufgabe lösen</w:t>
+      </w:r>
+    </w:p>
+    <w:p>
+      <w:pPr>
+        <w:rPr>
+          <w:rFonts w:asciiTheme="minorHAnsi" w:hAnsiTheme="minorHAnsi" w:cstheme="minorHAnsi"/>
+        </w:rPr>
+      </w:pPr>
+      <w:r>
+        <w:rPr>
+          <w:rFonts w:asciiTheme="minorHAnsi" w:hAnsiTheme="minorHAnsi" w:cstheme="minorHAnsi"/>
+        </w:rPr>
+        <w:t>Was: Aufgabe lösen (kindgerecht, intuitiv, konsistent, verständlich, visuell ansprechend)</w:t>
+      </w:r>
+    </w:p>
+    <w:p>
+      <w:pPr>
+        <w:rPr>
+          <w:rFonts w:asciiTheme="minorHAnsi" w:hAnsiTheme="minorHAnsi" w:cstheme="minorHAnsi"/>
+        </w:rPr>
+      </w:pPr>
+      <w:r>
+        <w:rPr>
+          <w:rFonts w:asciiTheme="minorHAnsi" w:hAnsiTheme="minorHAnsi" w:cstheme="minorHAnsi"/>
+        </w:rPr>
+        <w:t>Wer: Schüler-User</w:t>
+      </w:r>
+    </w:p>
+    <w:p>
+      <w:pPr>
+        <w:rPr>
+          <w:rFonts w:asciiTheme="minorHAnsi" w:hAnsiTheme="minorHAnsi" w:cstheme="minorHAnsi"/>
+        </w:rPr>
+      </w:pPr>
+      <w:r>
+        <w:rPr>
+          <w:rFonts w:asciiTheme="minorHAnsi" w:hAnsiTheme="minorHAnsi" w:cstheme="minorHAnsi"/>
+        </w:rPr>
+        <w:t>Wann: Nach Implementierung aller Aufgaben</w:t>
+      </w:r>
+    </w:p>
+    <w:p>
+      <w:pPr>
+        <w:rPr>
+          <w:rFonts w:asciiTheme="minorHAnsi" w:hAnsiTheme="minorHAnsi" w:cstheme="minorHAnsi"/>
+        </w:rPr>
+      </w:pPr>
+      <w:r>
+        <w:rPr>
+          <w:rFonts w:asciiTheme="minorHAnsi" w:hAnsiTheme="minorHAnsi" w:cstheme="minorHAnsi"/>
+        </w:rPr>
+        <w:t>Voraussetzung: Testaccount ist erstellt -&gt; Login ist erfolgt (Accountname: Child0) -&gt; Tester ist in Aufgabe gelangt</w:t>
+      </w:r>
+    </w:p>
+    <w:p>
+      <w:pPr>
+        <w:rPr>
+          <w:rFonts w:asciiTheme="minorHAnsi" w:hAnsiTheme="minorHAnsi" w:cstheme="minorHAnsi"/>
+        </w:rPr>
+      </w:pPr>
+      <w:r>
+        <w:rPr>
+          <w:rFonts w:asciiTheme="minorHAnsi" w:hAnsiTheme="minorHAnsi" w:cstheme="minorHAnsi"/>
+        </w:rPr>
+        <w:t>Wie: Tester versucht die Aufgabe zu lösen, Fehlversuche werden getestet, erfolgreiche Aufgabe wird getestet, Hilfe wird getestet</w:t>
+      </w:r>
+    </w:p>
+    <w:p>
+      <w:pPr>
+        <w:rPr>
+          <w:rFonts w:asciiTheme="minorHAnsi" w:hAnsiTheme="minorHAnsi" w:cstheme="minorHAnsi"/>
+        </w:rPr>
+      </w:pPr>
+      <w:r>
+        <w:rPr>
+          <w:rFonts w:asciiTheme="minorHAnsi" w:hAnsiTheme="minorHAnsi" w:cstheme="minorHAnsi"/>
+        </w:rPr>
+        <w:t>Wie oft: Ein Mal pro Aufgabentyp: Ein Mal erfolgreich, mindestens vier Mal mit Fehlversuchen</w:t>
+      </w:r>
+    </w:p>
+    <w:p>
+      <w:pPr>
+        <w:pStyle w:val="berschrift4"/>
+        <w:rPr>
+          <w:rFonts w:asciiTheme="minorHAnsi" w:hAnsiTheme="minorHAnsi" w:cstheme="minorHAnsi"/>
+        </w:rPr>
+      </w:pPr>
+      <w:bookmarkStart w:id="137" w:name="__RefHeading___Toc3391_756211831"/>
+      <w:r>
+        <w:rPr>
+          <w:rFonts w:asciiTheme="minorHAnsi" w:hAnsiTheme="minorHAnsi" w:cstheme="minorHAnsi"/>
+        </w:rPr>
+        <w:t>2.14</w:t>
+      </w:r>
+      <w:r>
+        <w:rPr>
+          <w:rFonts w:asciiTheme="minorHAnsi" w:hAnsiTheme="minorHAnsi" w:cstheme="minorHAnsi"/>
+        </w:rPr>
+        <w:t>.1.4 Statistik</w:t>
+      </w:r>
       <w:bookmarkEnd w:id="137"/>
     </w:p>
     <w:p>
@@ -15737,126 +16087,6 @@
         <w:rPr>
           <w:rFonts w:asciiTheme="minorHAnsi" w:hAnsiTheme="minorHAnsi" w:cstheme="minorHAnsi"/>
         </w:rPr>
-        <w:t>.1.3.1 Aufgabe lösen</w:t>
-      </w:r>
-    </w:p>
-    <w:p>
-      <w:pPr>
-        <w:rPr>
-          <w:rFonts w:asciiTheme="minorHAnsi" w:hAnsiTheme="minorHAnsi" w:cstheme="minorHAnsi"/>
-        </w:rPr>
-      </w:pPr>
-      <w:r>
-        <w:rPr>
-          <w:rFonts w:asciiTheme="minorHAnsi" w:hAnsiTheme="minorHAnsi" w:cstheme="minorHAnsi"/>
-        </w:rPr>
-        <w:t>Was: Aufgabe lösen (kindgerecht, intuitiv, konsistent, verständlich, visuell ansprechend)</w:t>
-      </w:r>
-    </w:p>
-    <w:p>
-      <w:pPr>
-        <w:rPr>
-          <w:rFonts w:asciiTheme="minorHAnsi" w:hAnsiTheme="minorHAnsi" w:cstheme="minorHAnsi"/>
-        </w:rPr>
-      </w:pPr>
-      <w:r>
-        <w:rPr>
-          <w:rFonts w:asciiTheme="minorHAnsi" w:hAnsiTheme="minorHAnsi" w:cstheme="minorHAnsi"/>
-        </w:rPr>
-        <w:t>Wer: Schüler-User</w:t>
-      </w:r>
-    </w:p>
-    <w:p>
-      <w:pPr>
-        <w:rPr>
-          <w:rFonts w:asciiTheme="minorHAnsi" w:hAnsiTheme="minorHAnsi" w:cstheme="minorHAnsi"/>
-        </w:rPr>
-      </w:pPr>
-      <w:r>
-        <w:rPr>
-          <w:rFonts w:asciiTheme="minorHAnsi" w:hAnsiTheme="minorHAnsi" w:cstheme="minorHAnsi"/>
-        </w:rPr>
-        <w:t>Wann: Nach Implementierung aller Aufgaben</w:t>
-      </w:r>
-    </w:p>
-    <w:p>
-      <w:pPr>
-        <w:rPr>
-          <w:rFonts w:asciiTheme="minorHAnsi" w:hAnsiTheme="minorHAnsi" w:cstheme="minorHAnsi"/>
-        </w:rPr>
-      </w:pPr>
-      <w:r>
-        <w:rPr>
-          <w:rFonts w:asciiTheme="minorHAnsi" w:hAnsiTheme="minorHAnsi" w:cstheme="minorHAnsi"/>
-        </w:rPr>
-        <w:t>Voraussetzung: Testaccount ist erstellt -&gt; Login ist erfolgt (Accountname: Child0) -&gt; Tester ist in Aufgabe gelangt</w:t>
-      </w:r>
-    </w:p>
-    <w:p>
-      <w:pPr>
-        <w:rPr>
-          <w:rFonts w:asciiTheme="minorHAnsi" w:hAnsiTheme="minorHAnsi" w:cstheme="minorHAnsi"/>
-        </w:rPr>
-      </w:pPr>
-      <w:r>
-        <w:rPr>
-          <w:rFonts w:asciiTheme="minorHAnsi" w:hAnsiTheme="minorHAnsi" w:cstheme="minorHAnsi"/>
-        </w:rPr>
-        <w:t>Wie: Tester versucht die Aufgabe zu lösen, Fehlversuche werden getestet, erfolgreiche Aufgabe wird getestet, Hilfe wird getestet</w:t>
-      </w:r>
-    </w:p>
-    <w:p>
-      <w:pPr>
-        <w:rPr>
-          <w:rFonts w:asciiTheme="minorHAnsi" w:hAnsiTheme="minorHAnsi" w:cstheme="minorHAnsi"/>
-        </w:rPr>
-      </w:pPr>
-      <w:r>
-        <w:rPr>
-          <w:rFonts w:asciiTheme="minorHAnsi" w:hAnsiTheme="minorHAnsi" w:cstheme="minorHAnsi"/>
-        </w:rPr>
-        <w:t>Wie oft: Ein Mal pro Aufgabentyp: Ein Mal erfolgreich, mindestens vier Mal mit Fehlversuchen</w:t>
-      </w:r>
-    </w:p>
-    <w:p>
-      <w:pPr>
-        <w:pStyle w:val="berschrift4"/>
-        <w:rPr>
-          <w:rFonts w:asciiTheme="minorHAnsi" w:hAnsiTheme="minorHAnsi" w:cstheme="minorHAnsi"/>
-        </w:rPr>
-      </w:pPr>
-      <w:bookmarkStart w:id="138" w:name="__RefHeading___Toc3391_756211831"/>
-      <w:r>
-        <w:rPr>
-          <w:rFonts w:asciiTheme="minorHAnsi" w:hAnsiTheme="minorHAnsi" w:cstheme="minorHAnsi"/>
-        </w:rPr>
-        <w:t>2.14</w:t>
-      </w:r>
-      <w:r>
-        <w:rPr>
-          <w:rFonts w:asciiTheme="minorHAnsi" w:hAnsiTheme="minorHAnsi" w:cstheme="minorHAnsi"/>
-        </w:rPr>
-        <w:t>.1.4 Statistik</w:t>
-      </w:r>
-      <w:bookmarkEnd w:id="138"/>
-    </w:p>
-    <w:p>
-      <w:pPr>
-        <w:pStyle w:val="berschrift5"/>
-        <w:rPr>
-          <w:rFonts w:asciiTheme="minorHAnsi" w:hAnsiTheme="minorHAnsi" w:cstheme="minorHAnsi"/>
-        </w:rPr>
-      </w:pPr>
-      <w:r>
-        <w:rPr>
-          <w:rFonts w:asciiTheme="minorHAnsi" w:hAnsiTheme="minorHAnsi" w:cstheme="minorHAnsi"/>
-        </w:rPr>
-        <w:t>2.14</w:t>
-      </w:r>
-      <w:r>
-        <w:rPr>
-          <w:rFonts w:asciiTheme="minorHAnsi" w:hAnsiTheme="minorHAnsi" w:cstheme="minorHAnsi"/>
-        </w:rPr>
         <w:t>.1.4.1 Lehrer: Navigation in Statistik</w:t>
       </w:r>
     </w:p>
@@ -15937,6 +16167,23 @@
           <w:rFonts w:asciiTheme="minorHAnsi" w:hAnsiTheme="minorHAnsi" w:cstheme="minorHAnsi"/>
         </w:rPr>
         <w:t>Wie oft: Ein Mal</w:t>
+      </w:r>
+    </w:p>
+    <w:p>
+      <w:pPr>
+        <w:rPr>
+          <w:rFonts w:asciiTheme="minorHAnsi" w:eastAsia="Calibri" w:hAnsiTheme="minorHAnsi" w:cstheme="minorHAnsi"/>
+          <w:b/>
+          <w:bCs/>
+          <w:sz w:val="28"/>
+          <w:szCs w:val="28"/>
+        </w:rPr>
+      </w:pPr>
+      <w:r>
+        <w:rPr>
+          <w:rFonts w:asciiTheme="minorHAnsi" w:hAnsiTheme="minorHAnsi" w:cstheme="minorHAnsi"/>
+        </w:rPr>
+        <w:br w:type="page"/>
       </w:r>
     </w:p>
     <w:p>
@@ -16045,7 +16292,7 @@
           <w:rFonts w:asciiTheme="minorHAnsi" w:hAnsiTheme="minorHAnsi" w:cstheme="minorHAnsi"/>
         </w:rPr>
       </w:pPr>
-      <w:bookmarkStart w:id="139" w:name="__RefHeading___Toc3393_756211831"/>
+      <w:bookmarkStart w:id="138" w:name="__RefHeading___Toc3393_756211831"/>
       <w:r>
         <w:rPr>
           <w:rFonts w:asciiTheme="minorHAnsi" w:hAnsiTheme="minorHAnsi" w:cstheme="minorHAnsi"/>
@@ -16058,7 +16305,7 @@
         </w:rPr>
         <w:t>.1.5 Verwaltung</w:t>
       </w:r>
-      <w:bookmarkEnd w:id="139"/>
+      <w:bookmarkEnd w:id="138"/>
     </w:p>
     <w:p>
       <w:pPr>
@@ -16161,11 +16408,116 @@
     <w:p>
       <w:pPr>
         <w:pStyle w:val="berschrift5"/>
-        <w:pageBreakBefore/>
-        <w:rPr>
-          <w:rFonts w:asciiTheme="minorHAnsi" w:hAnsiTheme="minorHAnsi" w:cstheme="minorHAnsi"/>
-        </w:rPr>
-      </w:pPr>
+      </w:pPr>
+      <w:r>
+        <w:t>2.14</w:t>
+      </w:r>
+      <w:r>
+        <w:t>.1.5.2 Nutzerverwaltung</w:t>
+      </w:r>
+    </w:p>
+    <w:p>
+      <w:pPr>
+        <w:rPr>
+          <w:rFonts w:asciiTheme="minorHAnsi" w:hAnsiTheme="minorHAnsi" w:cstheme="minorHAnsi"/>
+        </w:rPr>
+      </w:pPr>
+      <w:r>
+        <w:rPr>
+          <w:rFonts w:asciiTheme="minorHAnsi" w:hAnsiTheme="minorHAnsi" w:cstheme="minorHAnsi"/>
+        </w:rPr>
+        <w:t>Was: Nutzerverwaltung (für Lehrer, intuitiv, konsistent)</w:t>
+      </w:r>
+    </w:p>
+    <w:p>
+      <w:pPr>
+        <w:rPr>
+          <w:rFonts w:asciiTheme="minorHAnsi" w:hAnsiTheme="minorHAnsi" w:cstheme="minorHAnsi"/>
+        </w:rPr>
+      </w:pPr>
+      <w:r>
+        <w:rPr>
+          <w:rFonts w:asciiTheme="minorHAnsi" w:hAnsiTheme="minorHAnsi" w:cstheme="minorHAnsi"/>
+        </w:rPr>
+        <w:t>Wer: Lehrer-User</w:t>
+      </w:r>
+    </w:p>
+    <w:p>
+      <w:pPr>
+        <w:rPr>
+          <w:rFonts w:asciiTheme="minorHAnsi" w:hAnsiTheme="minorHAnsi" w:cstheme="minorHAnsi"/>
+        </w:rPr>
+      </w:pPr>
+      <w:r>
+        <w:rPr>
+          <w:rFonts w:asciiTheme="minorHAnsi" w:hAnsiTheme="minorHAnsi" w:cstheme="minorHAnsi"/>
+        </w:rPr>
+        <w:t>Wann: Nach Implementierung der Benutzerverwaltung</w:t>
+      </w:r>
+    </w:p>
+    <w:p>
+      <w:pPr>
+        <w:rPr>
+          <w:rFonts w:asciiTheme="minorHAnsi" w:hAnsiTheme="minorHAnsi" w:cstheme="minorHAnsi"/>
+        </w:rPr>
+      </w:pPr>
+      <w:r>
+        <w:rPr>
+          <w:rFonts w:asciiTheme="minorHAnsi" w:hAnsiTheme="minorHAnsi" w:cstheme="minorHAnsi"/>
+        </w:rPr>
+        <w:t>Voraussetzung: Lehreraccount vorhanden (Accountname: Teacher0, Password: root)</w:t>
+      </w:r>
+    </w:p>
+    <w:p>
+      <w:pPr>
+        <w:rPr>
+          <w:rFonts w:asciiTheme="minorHAnsi" w:hAnsiTheme="minorHAnsi" w:cstheme="minorHAnsi"/>
+        </w:rPr>
+      </w:pPr>
+      <w:r>
+        <w:rPr>
+          <w:rFonts w:asciiTheme="minorHAnsi" w:hAnsiTheme="minorHAnsi" w:cstheme="minorHAnsi"/>
+        </w:rPr>
+        <w:t>Wie: Tester legt jeweils einen Account eines Accounttyps an, Tester sieht sich die Accounts an, Tester bearbeitet die Accounts, Tester löscht die Accounts</w:t>
+      </w:r>
+    </w:p>
+    <w:p>
+      <w:pPr>
+        <w:rPr>
+          <w:rFonts w:asciiTheme="minorHAnsi" w:hAnsiTheme="minorHAnsi" w:cstheme="minorHAnsi"/>
+        </w:rPr>
+      </w:pPr>
+      <w:r>
+        <w:rPr>
+          <w:rFonts w:asciiTheme="minorHAnsi" w:hAnsiTheme="minorHAnsi" w:cstheme="minorHAnsi"/>
+        </w:rPr>
+        <w:t>Wie oft: Ein Mal</w:t>
+      </w:r>
+    </w:p>
+    <w:p>
+      <w:pPr>
+        <w:rPr>
+          <w:rFonts w:asciiTheme="minorHAnsi" w:hAnsiTheme="minorHAnsi" w:cstheme="minorHAnsi"/>
+        </w:rPr>
+      </w:pPr>
+      <w:r>
+        <w:rPr>
+          <w:rFonts w:asciiTheme="minorHAnsi" w:hAnsiTheme="minorHAnsi" w:cstheme="minorHAnsi"/>
+        </w:rPr>
+        <w:br w:type="page"/>
+      </w:r>
+    </w:p>
+    <w:p>
+      <w:pPr>
+        <w:pStyle w:val="berschrift3"/>
+        <w:rPr>
+          <w:rFonts w:asciiTheme="minorHAnsi" w:hAnsiTheme="minorHAnsi" w:cstheme="minorHAnsi"/>
+        </w:rPr>
+      </w:pPr>
+      <w:bookmarkStart w:id="139" w:name="__RefHeading___Toc4156_258508911"/>
+      <w:bookmarkStart w:id="140" w:name="_Toc454191138"/>
+      <w:bookmarkStart w:id="141" w:name="_GoBack"/>
+      <w:bookmarkEnd w:id="141"/>
       <w:r>
         <w:rPr>
           <w:rFonts w:asciiTheme="minorHAnsi" w:hAnsiTheme="minorHAnsi" w:cstheme="minorHAnsi"/>
@@ -16177,118 +16529,10 @@
         <w:rPr>
           <w:rFonts w:asciiTheme="minorHAnsi" w:hAnsiTheme="minorHAnsi" w:cstheme="minorHAnsi"/>
         </w:rPr>
-        <w:t>.1.5.2 Nutzerverwaltung</w:t>
-      </w:r>
-    </w:p>
-    <w:p>
-      <w:pPr>
-        <w:rPr>
-          <w:rFonts w:asciiTheme="minorHAnsi" w:hAnsiTheme="minorHAnsi" w:cstheme="minorHAnsi"/>
-        </w:rPr>
-      </w:pPr>
-      <w:r>
-        <w:rPr>
-          <w:rFonts w:asciiTheme="minorHAnsi" w:hAnsiTheme="minorHAnsi" w:cstheme="minorHAnsi"/>
-        </w:rPr>
-        <w:t>Was: Nutzerverwaltung (für Lehrer, intuitiv, konsistent)</w:t>
-      </w:r>
-    </w:p>
-    <w:p>
-      <w:pPr>
-        <w:rPr>
-          <w:rFonts w:asciiTheme="minorHAnsi" w:hAnsiTheme="minorHAnsi" w:cstheme="minorHAnsi"/>
-        </w:rPr>
-      </w:pPr>
-      <w:r>
-        <w:rPr>
-          <w:rFonts w:asciiTheme="minorHAnsi" w:hAnsiTheme="minorHAnsi" w:cstheme="minorHAnsi"/>
-        </w:rPr>
-        <w:t>Wer: Lehrer-User</w:t>
-      </w:r>
-    </w:p>
-    <w:p>
-      <w:pPr>
-        <w:rPr>
-          <w:rFonts w:asciiTheme="minorHAnsi" w:hAnsiTheme="minorHAnsi" w:cstheme="minorHAnsi"/>
-        </w:rPr>
-      </w:pPr>
-      <w:r>
-        <w:rPr>
-          <w:rFonts w:asciiTheme="minorHAnsi" w:hAnsiTheme="minorHAnsi" w:cstheme="minorHAnsi"/>
-        </w:rPr>
-        <w:t>Wann: Nach Implementierung der Benutzerverwaltung</w:t>
-      </w:r>
-    </w:p>
-    <w:p>
-      <w:pPr>
-        <w:rPr>
-          <w:rFonts w:asciiTheme="minorHAnsi" w:hAnsiTheme="minorHAnsi" w:cstheme="minorHAnsi"/>
-        </w:rPr>
-      </w:pPr>
-      <w:r>
-        <w:rPr>
-          <w:rFonts w:asciiTheme="minorHAnsi" w:hAnsiTheme="minorHAnsi" w:cstheme="minorHAnsi"/>
-        </w:rPr>
-        <w:t>Voraussetzung: Lehreraccount vorhanden (Accountname: Teacher0, Password: root)</w:t>
-      </w:r>
-    </w:p>
-    <w:p>
-      <w:pPr>
-        <w:rPr>
-          <w:rFonts w:asciiTheme="minorHAnsi" w:hAnsiTheme="minorHAnsi" w:cstheme="minorHAnsi"/>
-        </w:rPr>
-      </w:pPr>
-      <w:r>
-        <w:rPr>
-          <w:rFonts w:asciiTheme="minorHAnsi" w:hAnsiTheme="minorHAnsi" w:cstheme="minorHAnsi"/>
-        </w:rPr>
-        <w:t>Wie: Tester legt jeweils einen Account eines Accounttyps an, Tester sieht sich die Accounts an, Tester bearbeitet die Accounts, Tester löscht die Accounts</w:t>
-      </w:r>
-    </w:p>
-    <w:p>
-      <w:pPr>
-        <w:rPr>
-          <w:rFonts w:asciiTheme="minorHAnsi" w:hAnsiTheme="minorHAnsi" w:cstheme="minorHAnsi"/>
-        </w:rPr>
-      </w:pPr>
-      <w:r>
-        <w:rPr>
-          <w:rFonts w:asciiTheme="minorHAnsi" w:hAnsiTheme="minorHAnsi" w:cstheme="minorHAnsi"/>
-        </w:rPr>
-        <w:t>Wie oft: Ein Mal</w:t>
-      </w:r>
-    </w:p>
-    <w:p>
-      <w:pPr>
-        <w:pStyle w:val="berschrift3"/>
-        <w:rPr>
-          <w:rFonts w:asciiTheme="minorHAnsi" w:hAnsiTheme="minorHAnsi" w:cstheme="minorHAnsi"/>
-        </w:rPr>
-      </w:pPr>
-      <w:bookmarkStart w:id="140" w:name="__RefHeading___Toc4156_258508911"/>
-      <w:bookmarkStart w:id="141" w:name="_Toc454191138"/>
-      <w:r>
-        <w:rPr>
-          <w:rFonts w:asciiTheme="minorHAnsi" w:hAnsiTheme="minorHAnsi" w:cstheme="minorHAnsi"/>
-        </w:rPr>
-        <w:t>2.14</w:t>
-      </w:r>
-      <w:r>
-        <w:rPr>
-          <w:rFonts w:asciiTheme="minorHAnsi" w:hAnsiTheme="minorHAnsi" w:cstheme="minorHAnsi"/>
-        </w:rPr>
         <w:t>.2 Testfälle und deren Ergebnisse</w:t>
       </w:r>
+      <w:bookmarkEnd w:id="139"/>
       <w:bookmarkEnd w:id="140"/>
-      <w:bookmarkEnd w:id="141"/>
-    </w:p>
-    <w:p>
-      <w:pPr>
-        <w:pStyle w:val="Textbody"/>
-        <w:rPr>
-          <w:rFonts w:asciiTheme="minorHAnsi" w:hAnsiTheme="minorHAnsi" w:cstheme="minorHAnsi"/>
-        </w:rPr>
-      </w:pPr>
     </w:p>
     <w:tbl>
       <w:tblPr>
@@ -17832,14 +18076,7 @@
               <w:rPr>
                 <w:rFonts w:asciiTheme="minorHAnsi" w:hAnsiTheme="minorHAnsi" w:cstheme="minorHAnsi"/>
               </w:rPr>
-              <w:t xml:space="preserve">Anklicken von Buttons, </w:t>
-            </w:r>
-            <w:r>
-              <w:rPr>
-                <w:rFonts w:asciiTheme="minorHAnsi" w:hAnsiTheme="minorHAnsi" w:cstheme="minorHAnsi"/>
-              </w:rPr>
-              <w:lastRenderedPageBreak/>
-              <w:t>Eingabe von Zahlen</w:t>
+              <w:t>Anklicken von Buttons, Eingabe von Zahlen</w:t>
             </w:r>
           </w:p>
         </w:tc>
@@ -17870,15 +18107,7 @@
               <w:rPr>
                 <w:rFonts w:asciiTheme="minorHAnsi" w:hAnsiTheme="minorHAnsi" w:cstheme="minorHAnsi"/>
               </w:rPr>
-              <w:lastRenderedPageBreak/>
-              <w:t xml:space="preserve">Überprüfung erfolgreich, </w:t>
-            </w:r>
-            <w:r>
-              <w:rPr>
-                <w:rFonts w:asciiTheme="minorHAnsi" w:hAnsiTheme="minorHAnsi" w:cstheme="minorHAnsi"/>
-              </w:rPr>
-              <w:lastRenderedPageBreak/>
-              <w:t>Berechnung korrekt, Ergebnis wird angezeigt (erfolgreich/erfolglos)</w:t>
+              <w:t>Überprüfung erfolgreich, Berechnung korrekt, Ergebnis wird angezeigt (erfolgreich/erfolglos)</w:t>
             </w:r>
           </w:p>
         </w:tc>
@@ -18318,7 +18547,7 @@
           <w:rFonts w:asciiTheme="minorHAnsi" w:hAnsiTheme="minorHAnsi" w:cstheme="minorHAnsi"/>
         </w:rPr>
       </w:pPr>
-      <w:hyperlink r:id="rId13" w:history="1">
+      <w:hyperlink r:id="rId17" w:history="1">
         <w:r>
           <w:rPr>
             <w:rFonts w:asciiTheme="minorHAnsi" w:hAnsiTheme="minorHAnsi" w:cstheme="minorHAnsi"/>
@@ -18333,7 +18562,7 @@
           <w:rFonts w:asciiTheme="minorHAnsi" w:hAnsiTheme="minorHAnsi" w:cstheme="minorHAnsi"/>
         </w:rPr>
       </w:pPr>
-      <w:hyperlink r:id="rId14" w:history="1">
+      <w:hyperlink r:id="rId18" w:history="1">
         <w:r>
           <w:rPr>
             <w:rFonts w:asciiTheme="minorHAnsi" w:hAnsiTheme="minorHAnsi" w:cstheme="minorHAnsi"/>
@@ -18348,7 +18577,7 @@
           <w:rFonts w:asciiTheme="minorHAnsi" w:hAnsiTheme="minorHAnsi" w:cstheme="minorHAnsi"/>
         </w:rPr>
       </w:pPr>
-      <w:hyperlink r:id="rId15" w:history="1">
+      <w:hyperlink r:id="rId19" w:history="1">
         <w:r>
           <w:rPr>
             <w:rFonts w:asciiTheme="minorHAnsi" w:hAnsiTheme="minorHAnsi" w:cstheme="minorHAnsi"/>
@@ -18363,7 +18592,7 @@
           <w:rFonts w:asciiTheme="minorHAnsi" w:hAnsiTheme="minorHAnsi" w:cstheme="minorHAnsi"/>
         </w:rPr>
       </w:pPr>
-      <w:hyperlink r:id="rId16" w:history="1">
+      <w:hyperlink r:id="rId20" w:history="1">
         <w:r>
           <w:rPr>
             <w:rFonts w:asciiTheme="minorHAnsi" w:hAnsiTheme="minorHAnsi" w:cstheme="minorHAnsi"/>
@@ -18378,7 +18607,7 @@
           <w:rFonts w:asciiTheme="minorHAnsi" w:hAnsiTheme="minorHAnsi" w:cstheme="minorHAnsi"/>
         </w:rPr>
       </w:pPr>
-      <w:hyperlink r:id="rId17" w:history="1">
+      <w:hyperlink r:id="rId21" w:history="1">
         <w:r>
           <w:rPr>
             <w:rFonts w:asciiTheme="minorHAnsi" w:hAnsiTheme="minorHAnsi" w:cstheme="minorHAnsi"/>
@@ -18419,7 +18648,7 @@
           <w:rFonts w:asciiTheme="minorHAnsi" w:hAnsiTheme="minorHAnsi" w:cstheme="minorHAnsi"/>
         </w:rPr>
       </w:pPr>
-      <w:hyperlink r:id="rId18" w:history="1">
+      <w:hyperlink r:id="rId22" w:history="1">
         <w:r>
           <w:rPr>
             <w:rFonts w:asciiTheme="minorHAnsi" w:hAnsiTheme="minorHAnsi" w:cstheme="minorHAnsi"/>
@@ -18434,7 +18663,7 @@
           <w:rFonts w:asciiTheme="minorHAnsi" w:hAnsiTheme="minorHAnsi" w:cstheme="minorHAnsi"/>
         </w:rPr>
       </w:pPr>
-      <w:hyperlink r:id="rId19" w:history="1">
+      <w:hyperlink r:id="rId23" w:history="1">
         <w:r>
           <w:rPr>
             <w:rFonts w:asciiTheme="minorHAnsi" w:hAnsiTheme="minorHAnsi" w:cstheme="minorHAnsi"/>
@@ -18449,7 +18678,7 @@
           <w:rFonts w:asciiTheme="minorHAnsi" w:hAnsiTheme="minorHAnsi" w:cstheme="minorHAnsi"/>
         </w:rPr>
       </w:pPr>
-      <w:hyperlink r:id="rId20" w:history="1">
+      <w:hyperlink r:id="rId24" w:history="1">
         <w:r>
           <w:rPr>
             <w:rFonts w:asciiTheme="minorHAnsi" w:hAnsiTheme="minorHAnsi" w:cstheme="minorHAnsi"/>
@@ -18464,7 +18693,7 @@
           <w:rFonts w:asciiTheme="minorHAnsi" w:hAnsiTheme="minorHAnsi" w:cstheme="minorHAnsi"/>
         </w:rPr>
       </w:pPr>
-      <w:hyperlink r:id="rId21" w:history="1">
+      <w:hyperlink r:id="rId25" w:history="1">
         <w:r>
           <w:rPr>
             <w:rFonts w:asciiTheme="minorHAnsi" w:hAnsiTheme="minorHAnsi" w:cstheme="minorHAnsi"/>
@@ -18479,7 +18708,7 @@
           <w:rFonts w:asciiTheme="minorHAnsi" w:hAnsiTheme="minorHAnsi" w:cstheme="minorHAnsi"/>
         </w:rPr>
       </w:pPr>
-      <w:hyperlink r:id="rId22" w:history="1">
+      <w:hyperlink r:id="rId26" w:history="1">
         <w:r>
           <w:rPr>
             <w:rFonts w:asciiTheme="minorHAnsi" w:hAnsiTheme="minorHAnsi" w:cstheme="minorHAnsi"/>
@@ -18539,7 +18768,7 @@
         </w:rPr>
         <w:br/>
       </w:r>
-      <w:hyperlink r:id="rId23" w:history="1">
+      <w:hyperlink r:id="rId27" w:history="1">
         <w:r>
           <w:rPr>
             <w:rFonts w:asciiTheme="minorHAnsi" w:hAnsiTheme="minorHAnsi" w:cstheme="minorHAnsi"/>
@@ -18557,7 +18786,7 @@
           <w:lang w:val="en-US"/>
         </w:rPr>
       </w:pPr>
-      <w:hyperlink r:id="rId24" w:history="1">
+      <w:hyperlink r:id="rId28" w:history="1">
         <w:r>
           <w:rPr>
             <w:rFonts w:asciiTheme="minorHAnsi" w:hAnsiTheme="minorHAnsi" w:cstheme="minorHAnsi"/>
@@ -18575,7 +18804,7 @@
           <w:lang w:val="en-US"/>
         </w:rPr>
       </w:pPr>
-      <w:hyperlink r:id="rId25" w:history="1">
+      <w:hyperlink r:id="rId29" w:history="1">
         <w:r>
           <w:rPr>
             <w:rFonts w:asciiTheme="minorHAnsi" w:hAnsiTheme="minorHAnsi" w:cstheme="minorHAnsi"/>
@@ -18665,7 +18894,7 @@
           <w:lang w:val="en-US"/>
         </w:rPr>
       </w:pPr>
-      <w:hyperlink r:id="rId26" w:history="1">
+      <w:hyperlink r:id="rId30" w:history="1">
         <w:r>
           <w:rPr>
             <w:rFonts w:asciiTheme="minorHAnsi" w:hAnsiTheme="minorHAnsi" w:cstheme="minorHAnsi"/>
@@ -18683,7 +18912,7 @@
           <w:lang w:val="en-US"/>
         </w:rPr>
       </w:pPr>
-      <w:hyperlink r:id="rId27" w:history="1">
+      <w:hyperlink r:id="rId31" w:history="1">
         <w:r>
           <w:rPr>
             <w:rFonts w:asciiTheme="minorHAnsi" w:hAnsiTheme="minorHAnsi" w:cstheme="minorHAnsi"/>
@@ -18701,7 +18930,7 @@
           <w:lang w:val="en-US"/>
         </w:rPr>
       </w:pPr>
-      <w:hyperlink r:id="rId28" w:history="1">
+      <w:hyperlink r:id="rId32" w:history="1">
         <w:r>
           <w:rPr>
             <w:rFonts w:asciiTheme="minorHAnsi" w:hAnsiTheme="minorHAnsi" w:cstheme="minorHAnsi"/>
@@ -18719,7 +18948,7 @@
           <w:lang w:val="en-US"/>
         </w:rPr>
       </w:pPr>
-      <w:hyperlink r:id="rId29" w:anchor="Flexibilit.C3.A4tsgrad_vs._Steifheit" w:history="1">
+      <w:hyperlink r:id="rId33" w:anchor="Flexibilit.C3.A4tsgrad_vs._Steifheit" w:history="1">
         <w:r>
           <w:rPr>
             <w:rFonts w:asciiTheme="minorHAnsi" w:hAnsiTheme="minorHAnsi" w:cstheme="minorHAnsi"/>
@@ -18737,7 +18966,7 @@
           <w:lang w:val="en-US"/>
         </w:rPr>
       </w:pPr>
-      <w:hyperlink r:id="rId30" w:history="1">
+      <w:hyperlink r:id="rId34" w:history="1">
         <w:r>
           <w:rPr>
             <w:rFonts w:asciiTheme="minorHAnsi" w:hAnsiTheme="minorHAnsi" w:cstheme="minorHAnsi"/>
@@ -18777,7 +19006,7 @@
           <w:lang w:val="en-US"/>
         </w:rPr>
       </w:pPr>
-      <w:hyperlink r:id="rId31" w:history="1">
+      <w:hyperlink r:id="rId35" w:history="1">
         <w:r>
           <w:rPr>
             <w:rFonts w:asciiTheme="minorHAnsi" w:hAnsiTheme="minorHAnsi" w:cstheme="minorHAnsi"/>
@@ -18795,7 +19024,7 @@
           <w:lang w:val="en-US"/>
         </w:rPr>
       </w:pPr>
-      <w:hyperlink r:id="rId32" w:history="1">
+      <w:hyperlink r:id="rId36" w:history="1">
         <w:r>
           <w:rPr>
             <w:rFonts w:asciiTheme="minorHAnsi" w:hAnsiTheme="minorHAnsi" w:cstheme="minorHAnsi"/>
@@ -18813,7 +19042,7 @@
           <w:lang w:val="en-US"/>
         </w:rPr>
       </w:pPr>
-      <w:hyperlink r:id="rId33" w:history="1">
+      <w:hyperlink r:id="rId37" w:history="1">
         <w:r>
           <w:rPr>
             <w:rFonts w:asciiTheme="minorHAnsi" w:hAnsiTheme="minorHAnsi" w:cstheme="minorHAnsi"/>
@@ -18831,7 +19060,7 @@
           <w:lang w:val="en-US"/>
         </w:rPr>
       </w:pPr>
-      <w:hyperlink r:id="rId34" w:history="1">
+      <w:hyperlink r:id="rId38" w:history="1">
         <w:r>
           <w:rPr>
             <w:rFonts w:asciiTheme="minorHAnsi" w:hAnsiTheme="minorHAnsi" w:cstheme="minorHAnsi"/>
@@ -18849,7 +19078,7 @@
           <w:lang w:val="en-US"/>
         </w:rPr>
       </w:pPr>
-      <w:hyperlink r:id="rId35" w:history="1">
+      <w:hyperlink r:id="rId39" w:history="1">
         <w:r>
           <w:rPr>
             <w:rFonts w:asciiTheme="minorHAnsi" w:hAnsiTheme="minorHAnsi" w:cstheme="minorHAnsi"/>
@@ -18890,7 +19119,7 @@
           <w:lang w:val="en-US"/>
         </w:rPr>
       </w:pPr>
-      <w:hyperlink r:id="rId36" w:history="1">
+      <w:hyperlink r:id="rId40" w:history="1">
         <w:r>
           <w:rPr>
             <w:rFonts w:asciiTheme="minorHAnsi" w:hAnsiTheme="minorHAnsi" w:cstheme="minorHAnsi"/>
@@ -18899,7 +19128,7 @@
           <w:t>http://</w:t>
         </w:r>
       </w:hyperlink>
-      <w:hyperlink r:id="rId37" w:history="1">
+      <w:hyperlink r:id="rId41" w:history="1">
         <w:r>
           <w:rPr>
             <w:rFonts w:asciiTheme="minorHAnsi" w:hAnsiTheme="minorHAnsi" w:cstheme="minorHAnsi"/>
@@ -18908,7 +19137,7 @@
           <w:t>semantic-ui</w:t>
         </w:r>
       </w:hyperlink>
-      <w:hyperlink r:id="rId38" w:history="1">
+      <w:hyperlink r:id="rId42" w:history="1">
         <w:r>
           <w:rPr>
             <w:rFonts w:asciiTheme="minorHAnsi" w:hAnsiTheme="minorHAnsi" w:cstheme="minorHAnsi"/>
@@ -18927,7 +19156,7 @@
           <w:lang w:val="en-US"/>
         </w:rPr>
       </w:pPr>
-      <w:hyperlink r:id="rId39" w:history="1">
+      <w:hyperlink r:id="rId43" w:history="1">
         <w:r>
           <w:rPr>
             <w:rFonts w:asciiTheme="minorHAnsi" w:hAnsiTheme="minorHAnsi" w:cstheme="minorHAnsi"/>
@@ -18945,7 +19174,7 @@
           <w:lang w:val="en-US"/>
         </w:rPr>
       </w:pPr>
-      <w:hyperlink r:id="rId40" w:history="1">
+      <w:hyperlink r:id="rId44" w:history="1">
         <w:r>
           <w:rPr>
             <w:rFonts w:asciiTheme="minorHAnsi" w:hAnsiTheme="minorHAnsi" w:cstheme="minorHAnsi"/>
@@ -18963,7 +19192,7 @@
           <w:lang w:val="en-US"/>
         </w:rPr>
       </w:pPr>
-      <w:hyperlink r:id="rId41" w:history="1">
+      <w:hyperlink r:id="rId45" w:history="1">
         <w:r>
           <w:rPr>
             <w:rFonts w:asciiTheme="minorHAnsi" w:hAnsiTheme="minorHAnsi" w:cstheme="minorHAnsi"/>
@@ -18981,7 +19210,7 @@
           <w:lang w:val="en-US"/>
         </w:rPr>
       </w:pPr>
-      <w:hyperlink r:id="rId42" w:history="1">
+      <w:hyperlink r:id="rId46" w:history="1">
         <w:r>
           <w:rPr>
             <w:rFonts w:asciiTheme="minorHAnsi" w:hAnsiTheme="minorHAnsi" w:cstheme="minorHAnsi"/>
@@ -18999,7 +19228,7 @@
           <w:lang w:val="en-US"/>
         </w:rPr>
       </w:pPr>
-      <w:hyperlink r:id="rId43" w:history="1">
+      <w:hyperlink r:id="rId47" w:history="1">
         <w:r>
           <w:rPr>
             <w:rFonts w:asciiTheme="minorHAnsi" w:hAnsiTheme="minorHAnsi" w:cstheme="minorHAnsi"/>
@@ -19036,19 +19265,7 @@
           <w:rPr>
             <w:rStyle w:val="Hyperlink"/>
           </w:rPr>
-          <w:t>http://www.nonpro</w:t>
-        </w:r>
-        <w:r>
-          <w:rPr>
-            <w:rStyle w:val="Hyperlink"/>
-          </w:rPr>
-          <w:t>f</w:t>
-        </w:r>
-        <w:r>
-          <w:rPr>
-            <w:rStyle w:val="Hyperlink"/>
-          </w:rPr>
-          <w:t>it.de/artikel-lesen/artikel/eine-genaue-projektdokumentation-erspart-ihnen-arbeit-bei-nachfolgeprojekten/</w:t>
+          <w:t>http://www.nonprofit.de/artikel-lesen/artikel/eine-genaue-projektdokumentation-erspart-ihnen-arbeit-bei-nachfolgeprojekten/</w:t>
         </w:r>
       </w:hyperlink>
     </w:p>
@@ -23512,7 +23729,7 @@
 </file>
 
 <file path=customXml/itemProps1.xml><?xml version="1.0" encoding="utf-8"?>
-<ds:datastoreItem xmlns:ds="http://schemas.openxmlformats.org/officeDocument/2006/customXml" ds:itemID="{8450618E-0AA4-4096-A86B-8A1C9EFB0B8B}">
+<ds:datastoreItem xmlns:ds="http://schemas.openxmlformats.org/officeDocument/2006/customXml" ds:itemID="{6EBBE0A3-54AA-4A17-BF40-BD8F199A9697}">
   <ds:schemaRefs>
     <ds:schemaRef ds:uri="http://schemas.openxmlformats.org/officeDocument/2006/bibliography"/>
   </ds:schemaRefs>

</xml_diff>

<commit_message>
Gesamtdokumentation: Selbstständigkeiteserklärung, Benutzerdokumentation, Screenshots
</commit_message>
<xml_diff>
--- a/doc/Gesamtdokumentation.docx
+++ b/doc/Gesamtdokumentation.docx
@@ -252,8 +252,8 @@
           <w:rFonts w:asciiTheme="minorHAnsi" w:hAnsiTheme="minorHAnsi" w:cstheme="minorHAnsi"/>
         </w:rPr>
       </w:pPr>
-      <w:bookmarkStart w:id="1" w:name="_Toc455403912"/>
-      <w:bookmarkStart w:id="2" w:name="__RefHeading___Toc3337_756211831"/>
+      <w:bookmarkStart w:id="1" w:name="__RefHeading___Toc3337_756211831"/>
+      <w:bookmarkStart w:id="2" w:name="_Toc455419403"/>
       <w:r>
         <w:rPr>
           <w:rFonts w:asciiTheme="minorHAnsi" w:hAnsiTheme="minorHAnsi" w:cstheme="minorHAnsi"/>
@@ -261,7 +261,7 @@
         <w:lastRenderedPageBreak/>
         <w:t>Inhaltverzeichnis</w:t>
       </w:r>
-      <w:bookmarkEnd w:id="1"/>
+      <w:bookmarkEnd w:id="2"/>
     </w:p>
     <w:p>
       <w:pPr>
@@ -275,7 +275,7 @@
           <w:kern w:val="0"/>
           <w:sz w:val="22"/>
           <w:szCs w:val="22"/>
-          <w:lang w:val="en-US" w:eastAsia="en-US" w:bidi="ar-SA"/>
+          <w:lang w:eastAsia="ja-JP" w:bidi="ar-SA"/>
         </w:rPr>
       </w:pPr>
       <w:r>
@@ -305,7 +305,7 @@
         </w:rPr>
         <w:fldChar w:fldCharType="separate"/>
       </w:r>
-      <w:hyperlink w:anchor="_Toc455403912" w:history="1">
+      <w:hyperlink w:anchor="_Toc455419403" w:history="1">
         <w:r>
           <w:rPr>
             <w:rStyle w:val="Hyperlink"/>
@@ -333,7 +333,7 @@
             <w:noProof/>
             <w:webHidden/>
           </w:rPr>
-          <w:instrText xml:space="preserve"> PAGEREF _Toc455403912 \h </w:instrText>
+          <w:instrText xml:space="preserve"> PAGEREF _Toc455419403 \h </w:instrText>
         </w:r>
         <w:r>
           <w:rPr>
@@ -376,10 +376,10 @@
           <w:kern w:val="0"/>
           <w:sz w:val="22"/>
           <w:szCs w:val="22"/>
-          <w:lang w:val="en-US" w:eastAsia="en-US" w:bidi="ar-SA"/>
-        </w:rPr>
-      </w:pPr>
-      <w:hyperlink w:anchor="_Toc455403913" w:history="1">
+          <w:lang w:eastAsia="ja-JP" w:bidi="ar-SA"/>
+        </w:rPr>
+      </w:pPr>
+      <w:hyperlink w:anchor="_Toc455419404" w:history="1">
         <w:r>
           <w:rPr>
             <w:rStyle w:val="Hyperlink"/>
@@ -407,7 +407,7 @@
             <w:noProof/>
             <w:webHidden/>
           </w:rPr>
-          <w:instrText xml:space="preserve"> PAGEREF _Toc455403913 \h </w:instrText>
+          <w:instrText xml:space="preserve"> PAGEREF _Toc455419404 \h </w:instrText>
         </w:r>
         <w:r>
           <w:rPr>
@@ -427,7 +427,7 @@
             <w:noProof/>
             <w:webHidden/>
           </w:rPr>
-          <w:t>4</w:t>
+          <w:t>5</w:t>
         </w:r>
         <w:r>
           <w:rPr>
@@ -450,10 +450,10 @@
           <w:kern w:val="0"/>
           <w:sz w:val="22"/>
           <w:szCs w:val="22"/>
-          <w:lang w:val="en-US" w:eastAsia="en-US" w:bidi="ar-SA"/>
-        </w:rPr>
-      </w:pPr>
-      <w:hyperlink w:anchor="_Toc455403914" w:history="1">
+          <w:lang w:eastAsia="ja-JP" w:bidi="ar-SA"/>
+        </w:rPr>
+      </w:pPr>
+      <w:hyperlink w:anchor="_Toc455419405" w:history="1">
         <w:r>
           <w:rPr>
             <w:rStyle w:val="Hyperlink"/>
@@ -481,7 +481,7 @@
             <w:noProof/>
             <w:webHidden/>
           </w:rPr>
-          <w:instrText xml:space="preserve"> PAGEREF _Toc455403914 \h </w:instrText>
+          <w:instrText xml:space="preserve"> PAGEREF _Toc455419405 \h </w:instrText>
         </w:r>
         <w:r>
           <w:rPr>
@@ -501,7 +501,7 @@
             <w:noProof/>
             <w:webHidden/>
           </w:rPr>
-          <w:t>4</w:t>
+          <w:t>5</w:t>
         </w:r>
         <w:r>
           <w:rPr>
@@ -524,10 +524,10 @@
           <w:kern w:val="0"/>
           <w:sz w:val="22"/>
           <w:szCs w:val="22"/>
-          <w:lang w:val="en-US" w:eastAsia="en-US" w:bidi="ar-SA"/>
-        </w:rPr>
-      </w:pPr>
-      <w:hyperlink w:anchor="_Toc455403915" w:history="1">
+          <w:lang w:eastAsia="ja-JP" w:bidi="ar-SA"/>
+        </w:rPr>
+      </w:pPr>
+      <w:hyperlink w:anchor="_Toc455419406" w:history="1">
         <w:r>
           <w:rPr>
             <w:rStyle w:val="Hyperlink"/>
@@ -555,7 +555,7 @@
             <w:noProof/>
             <w:webHidden/>
           </w:rPr>
-          <w:instrText xml:space="preserve"> PAGEREF _Toc455403915 \h </w:instrText>
+          <w:instrText xml:space="preserve"> PAGEREF _Toc455419406 \h </w:instrText>
         </w:r>
         <w:r>
           <w:rPr>
@@ -575,7 +575,7 @@
             <w:noProof/>
             <w:webHidden/>
           </w:rPr>
-          <w:t>4</w:t>
+          <w:t>5</w:t>
         </w:r>
         <w:r>
           <w:rPr>
@@ -598,10 +598,10 @@
           <w:kern w:val="0"/>
           <w:sz w:val="22"/>
           <w:szCs w:val="22"/>
-          <w:lang w:val="en-US" w:eastAsia="en-US" w:bidi="ar-SA"/>
-        </w:rPr>
-      </w:pPr>
-      <w:hyperlink w:anchor="_Toc455403916" w:history="1">
+          <w:lang w:eastAsia="ja-JP" w:bidi="ar-SA"/>
+        </w:rPr>
+      </w:pPr>
+      <w:hyperlink w:anchor="_Toc455419407" w:history="1">
         <w:r>
           <w:rPr>
             <w:rStyle w:val="Hyperlink"/>
@@ -629,7 +629,7 @@
             <w:noProof/>
             <w:webHidden/>
           </w:rPr>
-          <w:instrText xml:space="preserve"> PAGEREF _Toc455403916 \h </w:instrText>
+          <w:instrText xml:space="preserve"> PAGEREF _Toc455419407 \h </w:instrText>
         </w:r>
         <w:r>
           <w:rPr>
@@ -649,7 +649,7 @@
             <w:noProof/>
             <w:webHidden/>
           </w:rPr>
-          <w:t>4</w:t>
+          <w:t>5</w:t>
         </w:r>
         <w:r>
           <w:rPr>
@@ -672,10 +672,10 @@
           <w:kern w:val="0"/>
           <w:sz w:val="22"/>
           <w:szCs w:val="22"/>
-          <w:lang w:val="en-US" w:eastAsia="en-US" w:bidi="ar-SA"/>
-        </w:rPr>
-      </w:pPr>
-      <w:hyperlink w:anchor="_Toc455403917" w:history="1">
+          <w:lang w:eastAsia="ja-JP" w:bidi="ar-SA"/>
+        </w:rPr>
+      </w:pPr>
+      <w:hyperlink w:anchor="_Toc455419408" w:history="1">
         <w:r>
           <w:rPr>
             <w:rStyle w:val="Hyperlink"/>
@@ -703,7 +703,7 @@
             <w:noProof/>
             <w:webHidden/>
           </w:rPr>
-          <w:instrText xml:space="preserve"> PAGEREF _Toc455403917 \h </w:instrText>
+          <w:instrText xml:space="preserve"> PAGEREF _Toc455419408 \h </w:instrText>
         </w:r>
         <w:r>
           <w:rPr>
@@ -723,7 +723,7 @@
             <w:noProof/>
             <w:webHidden/>
           </w:rPr>
-          <w:t>4</w:t>
+          <w:t>5</w:t>
         </w:r>
         <w:r>
           <w:rPr>
@@ -746,10 +746,10 @@
           <w:kern w:val="0"/>
           <w:sz w:val="22"/>
           <w:szCs w:val="22"/>
-          <w:lang w:val="en-US" w:eastAsia="en-US" w:bidi="ar-SA"/>
-        </w:rPr>
-      </w:pPr>
-      <w:hyperlink w:anchor="_Toc455403918" w:history="1">
+          <w:lang w:eastAsia="ja-JP" w:bidi="ar-SA"/>
+        </w:rPr>
+      </w:pPr>
+      <w:hyperlink w:anchor="_Toc455419409" w:history="1">
         <w:r>
           <w:rPr>
             <w:rStyle w:val="Hyperlink"/>
@@ -777,7 +777,7 @@
             <w:noProof/>
             <w:webHidden/>
           </w:rPr>
-          <w:instrText xml:space="preserve"> PAGEREF _Toc455403918 \h </w:instrText>
+          <w:instrText xml:space="preserve"> PAGEREF _Toc455419409 \h </w:instrText>
         </w:r>
         <w:r>
           <w:rPr>
@@ -797,7 +797,7 @@
             <w:noProof/>
             <w:webHidden/>
           </w:rPr>
-          <w:t>4</w:t>
+          <w:t>5</w:t>
         </w:r>
         <w:r>
           <w:rPr>
@@ -820,10 +820,10 @@
           <w:kern w:val="0"/>
           <w:sz w:val="22"/>
           <w:szCs w:val="22"/>
-          <w:lang w:val="en-US" w:eastAsia="en-US" w:bidi="ar-SA"/>
-        </w:rPr>
-      </w:pPr>
-      <w:hyperlink w:anchor="_Toc455403919" w:history="1">
+          <w:lang w:eastAsia="ja-JP" w:bidi="ar-SA"/>
+        </w:rPr>
+      </w:pPr>
+      <w:hyperlink w:anchor="_Toc455419410" w:history="1">
         <w:r>
           <w:rPr>
             <w:rStyle w:val="Hyperlink"/>
@@ -851,7 +851,7 @@
             <w:noProof/>
             <w:webHidden/>
           </w:rPr>
-          <w:instrText xml:space="preserve"> PAGEREF _Toc455403919 \h </w:instrText>
+          <w:instrText xml:space="preserve"> PAGEREF _Toc455419410 \h </w:instrText>
         </w:r>
         <w:r>
           <w:rPr>
@@ -871,7 +871,7 @@
             <w:noProof/>
             <w:webHidden/>
           </w:rPr>
-          <w:t>5</w:t>
+          <w:t>6</w:t>
         </w:r>
         <w:r>
           <w:rPr>
@@ -894,10 +894,10 @@
           <w:kern w:val="0"/>
           <w:sz w:val="22"/>
           <w:szCs w:val="22"/>
-          <w:lang w:val="en-US" w:eastAsia="en-US" w:bidi="ar-SA"/>
-        </w:rPr>
-      </w:pPr>
-      <w:hyperlink w:anchor="_Toc455403920" w:history="1">
+          <w:lang w:eastAsia="ja-JP" w:bidi="ar-SA"/>
+        </w:rPr>
+      </w:pPr>
+      <w:hyperlink w:anchor="_Toc455419411" w:history="1">
         <w:r>
           <w:rPr>
             <w:rStyle w:val="Hyperlink"/>
@@ -925,7 +925,7 @@
             <w:noProof/>
             <w:webHidden/>
           </w:rPr>
-          <w:instrText xml:space="preserve"> PAGEREF _Toc455403920 \h </w:instrText>
+          <w:instrText xml:space="preserve"> PAGEREF _Toc455419411 \h </w:instrText>
         </w:r>
         <w:r>
           <w:rPr>
@@ -945,7 +945,7 @@
             <w:noProof/>
             <w:webHidden/>
           </w:rPr>
-          <w:t>5</w:t>
+          <w:t>6</w:t>
         </w:r>
         <w:r>
           <w:rPr>
@@ -968,10 +968,10 @@
           <w:kern w:val="0"/>
           <w:sz w:val="22"/>
           <w:szCs w:val="22"/>
-          <w:lang w:val="en-US" w:eastAsia="en-US" w:bidi="ar-SA"/>
-        </w:rPr>
-      </w:pPr>
-      <w:hyperlink w:anchor="_Toc455403921" w:history="1">
+          <w:lang w:eastAsia="ja-JP" w:bidi="ar-SA"/>
+        </w:rPr>
+      </w:pPr>
+      <w:hyperlink w:anchor="_Toc455419412" w:history="1">
         <w:r>
           <w:rPr>
             <w:rStyle w:val="Hyperlink"/>
@@ -999,7 +999,7 @@
             <w:noProof/>
             <w:webHidden/>
           </w:rPr>
-          <w:instrText xml:space="preserve"> PAGEREF _Toc455403921 \h </w:instrText>
+          <w:instrText xml:space="preserve"> PAGEREF _Toc455419412 \h </w:instrText>
         </w:r>
         <w:r>
           <w:rPr>
@@ -1019,7 +1019,7 @@
             <w:noProof/>
             <w:webHidden/>
           </w:rPr>
-          <w:t>5</w:t>
+          <w:t>6</w:t>
         </w:r>
         <w:r>
           <w:rPr>
@@ -1042,10 +1042,10 @@
           <w:kern w:val="0"/>
           <w:sz w:val="22"/>
           <w:szCs w:val="22"/>
-          <w:lang w:val="en-US" w:eastAsia="en-US" w:bidi="ar-SA"/>
-        </w:rPr>
-      </w:pPr>
-      <w:hyperlink w:anchor="_Toc455403922" w:history="1">
+          <w:lang w:eastAsia="ja-JP" w:bidi="ar-SA"/>
+        </w:rPr>
+      </w:pPr>
+      <w:hyperlink w:anchor="_Toc455419413" w:history="1">
         <w:r>
           <w:rPr>
             <w:rStyle w:val="Hyperlink"/>
@@ -1073,7 +1073,7 @@
             <w:noProof/>
             <w:webHidden/>
           </w:rPr>
-          <w:instrText xml:space="preserve"> PAGEREF _Toc455403922 \h </w:instrText>
+          <w:instrText xml:space="preserve"> PAGEREF _Toc455419413 \h </w:instrText>
         </w:r>
         <w:r>
           <w:rPr>
@@ -1093,7 +1093,7 @@
             <w:noProof/>
             <w:webHidden/>
           </w:rPr>
-          <w:t>5</w:t>
+          <w:t>6</w:t>
         </w:r>
         <w:r>
           <w:rPr>
@@ -1116,10 +1116,10 @@
           <w:kern w:val="0"/>
           <w:sz w:val="22"/>
           <w:szCs w:val="22"/>
-          <w:lang w:val="en-US" w:eastAsia="en-US" w:bidi="ar-SA"/>
-        </w:rPr>
-      </w:pPr>
-      <w:hyperlink w:anchor="_Toc455403923" w:history="1">
+          <w:lang w:eastAsia="ja-JP" w:bidi="ar-SA"/>
+        </w:rPr>
+      </w:pPr>
+      <w:hyperlink w:anchor="_Toc455419414" w:history="1">
         <w:r>
           <w:rPr>
             <w:rStyle w:val="Hyperlink"/>
@@ -1147,7 +1147,7 @@
             <w:noProof/>
             <w:webHidden/>
           </w:rPr>
-          <w:instrText xml:space="preserve"> PAGEREF _Toc455403923 \h </w:instrText>
+          <w:instrText xml:space="preserve"> PAGEREF _Toc455419414 \h </w:instrText>
         </w:r>
         <w:r>
           <w:rPr>
@@ -1167,7 +1167,7 @@
             <w:noProof/>
             <w:webHidden/>
           </w:rPr>
-          <w:t>6</w:t>
+          <w:t>7</w:t>
         </w:r>
         <w:r>
           <w:rPr>
@@ -1190,10 +1190,10 @@
           <w:kern w:val="0"/>
           <w:sz w:val="22"/>
           <w:szCs w:val="22"/>
-          <w:lang w:val="en-US" w:eastAsia="en-US" w:bidi="ar-SA"/>
-        </w:rPr>
-      </w:pPr>
-      <w:hyperlink w:anchor="_Toc455403924" w:history="1">
+          <w:lang w:eastAsia="ja-JP" w:bidi="ar-SA"/>
+        </w:rPr>
+      </w:pPr>
+      <w:hyperlink w:anchor="_Toc455419415" w:history="1">
         <w:r>
           <w:rPr>
             <w:rStyle w:val="Hyperlink"/>
@@ -1220,7 +1220,7 @@
             <w:noProof/>
             <w:webHidden/>
           </w:rPr>
-          <w:instrText xml:space="preserve"> PAGEREF _Toc455403924 \h </w:instrText>
+          <w:instrText xml:space="preserve"> PAGEREF _Toc455419415 \h </w:instrText>
         </w:r>
         <w:r>
           <w:rPr>
@@ -1240,7 +1240,7 @@
             <w:noProof/>
             <w:webHidden/>
           </w:rPr>
-          <w:t>6</w:t>
+          <w:t>7</w:t>
         </w:r>
         <w:r>
           <w:rPr>
@@ -1263,16 +1263,16 @@
           <w:kern w:val="0"/>
           <w:sz w:val="22"/>
           <w:szCs w:val="22"/>
-          <w:lang w:val="en-US" w:eastAsia="en-US" w:bidi="ar-SA"/>
-        </w:rPr>
-      </w:pPr>
-      <w:hyperlink w:anchor="_Toc455403925" w:history="1">
+          <w:lang w:eastAsia="ja-JP" w:bidi="ar-SA"/>
+        </w:rPr>
+      </w:pPr>
+      <w:hyperlink w:anchor="_Toc455419416" w:history="1">
         <w:r>
           <w:rPr>
             <w:rStyle w:val="Hyperlink"/>
             <w:noProof/>
           </w:rPr>
-          <w:t>2.5 User-Stories</w:t>
+          <w:t>2.4.2 User-Stories</w:t>
         </w:r>
         <w:r>
           <w:rPr>
@@ -1293,7 +1293,7 @@
             <w:noProof/>
             <w:webHidden/>
           </w:rPr>
-          <w:instrText xml:space="preserve"> PAGEREF _Toc455403925 \h </w:instrText>
+          <w:instrText xml:space="preserve"> PAGEREF _Toc455419416 \h </w:instrText>
         </w:r>
         <w:r>
           <w:rPr>
@@ -1313,7 +1313,7 @@
             <w:noProof/>
             <w:webHidden/>
           </w:rPr>
-          <w:t>6</w:t>
+          <w:t>7</w:t>
         </w:r>
         <w:r>
           <w:rPr>
@@ -1336,10 +1336,10 @@
           <w:kern w:val="0"/>
           <w:sz w:val="22"/>
           <w:szCs w:val="22"/>
-          <w:lang w:val="en-US" w:eastAsia="en-US" w:bidi="ar-SA"/>
-        </w:rPr>
-      </w:pPr>
-      <w:hyperlink w:anchor="_Toc455403926" w:history="1">
+          <w:lang w:eastAsia="ja-JP" w:bidi="ar-SA"/>
+        </w:rPr>
+      </w:pPr>
+      <w:hyperlink w:anchor="_Toc455419417" w:history="1">
         <w:r>
           <w:rPr>
             <w:rStyle w:val="Hyperlink"/>
@@ -1367,7 +1367,7 @@
             <w:noProof/>
             <w:webHidden/>
           </w:rPr>
-          <w:instrText xml:space="preserve"> PAGEREF _Toc455403926 \h </w:instrText>
+          <w:instrText xml:space="preserve"> PAGEREF _Toc455419417 \h </w:instrText>
         </w:r>
         <w:r>
           <w:rPr>
@@ -1387,7 +1387,7 @@
             <w:noProof/>
             <w:webHidden/>
           </w:rPr>
-          <w:t>7</w:t>
+          <w:t>8</w:t>
         </w:r>
         <w:r>
           <w:rPr>
@@ -1410,10 +1410,10 @@
           <w:kern w:val="0"/>
           <w:sz w:val="22"/>
           <w:szCs w:val="22"/>
-          <w:lang w:val="en-US" w:eastAsia="en-US" w:bidi="ar-SA"/>
-        </w:rPr>
-      </w:pPr>
-      <w:hyperlink w:anchor="_Toc455403927" w:history="1">
+          <w:lang w:eastAsia="ja-JP" w:bidi="ar-SA"/>
+        </w:rPr>
+      </w:pPr>
+      <w:hyperlink w:anchor="_Toc455419418" w:history="1">
         <w:r>
           <w:rPr>
             <w:rStyle w:val="Hyperlink"/>
@@ -1441,7 +1441,7 @@
             <w:noProof/>
             <w:webHidden/>
           </w:rPr>
-          <w:instrText xml:space="preserve"> PAGEREF _Toc455403927 \h </w:instrText>
+          <w:instrText xml:space="preserve"> PAGEREF _Toc455419418 \h </w:instrText>
         </w:r>
         <w:r>
           <w:rPr>
@@ -1461,7 +1461,7 @@
             <w:noProof/>
             <w:webHidden/>
           </w:rPr>
-          <w:t>7</w:t>
+          <w:t>8</w:t>
         </w:r>
         <w:r>
           <w:rPr>
@@ -1484,10 +1484,10 @@
           <w:kern w:val="0"/>
           <w:sz w:val="22"/>
           <w:szCs w:val="22"/>
-          <w:lang w:val="en-US" w:eastAsia="en-US" w:bidi="ar-SA"/>
-        </w:rPr>
-      </w:pPr>
-      <w:hyperlink w:anchor="_Toc455403928" w:history="1">
+          <w:lang w:eastAsia="ja-JP" w:bidi="ar-SA"/>
+        </w:rPr>
+      </w:pPr>
+      <w:hyperlink w:anchor="_Toc455419419" w:history="1">
         <w:r>
           <w:rPr>
             <w:rStyle w:val="Hyperlink"/>
@@ -1515,7 +1515,7 @@
             <w:noProof/>
             <w:webHidden/>
           </w:rPr>
-          <w:instrText xml:space="preserve"> PAGEREF _Toc455403928 \h </w:instrText>
+          <w:instrText xml:space="preserve"> PAGEREF _Toc455419419 \h </w:instrText>
         </w:r>
         <w:r>
           <w:rPr>
@@ -1535,7 +1535,7 @@
             <w:noProof/>
             <w:webHidden/>
           </w:rPr>
-          <w:t>8</w:t>
+          <w:t>9</w:t>
         </w:r>
         <w:r>
           <w:rPr>
@@ -1558,10 +1558,10 @@
           <w:kern w:val="0"/>
           <w:sz w:val="22"/>
           <w:szCs w:val="22"/>
-          <w:lang w:val="en-US" w:eastAsia="en-US" w:bidi="ar-SA"/>
-        </w:rPr>
-      </w:pPr>
-      <w:hyperlink w:anchor="_Toc455403929" w:history="1">
+          <w:lang w:eastAsia="ja-JP" w:bidi="ar-SA"/>
+        </w:rPr>
+      </w:pPr>
+      <w:hyperlink w:anchor="_Toc455419420" w:history="1">
         <w:r>
           <w:rPr>
             <w:rStyle w:val="Hyperlink"/>
@@ -1589,7 +1589,7 @@
             <w:noProof/>
             <w:webHidden/>
           </w:rPr>
-          <w:instrText xml:space="preserve"> PAGEREF _Toc455403929 \h </w:instrText>
+          <w:instrText xml:space="preserve"> PAGEREF _Toc455419420 \h </w:instrText>
         </w:r>
         <w:r>
           <w:rPr>
@@ -1609,7 +1609,7 @@
             <w:noProof/>
             <w:webHidden/>
           </w:rPr>
-          <w:t>9</w:t>
+          <w:t>10</w:t>
         </w:r>
         <w:r>
           <w:rPr>
@@ -1632,10 +1632,10 @@
           <w:kern w:val="0"/>
           <w:sz w:val="22"/>
           <w:szCs w:val="22"/>
-          <w:lang w:val="en-US" w:eastAsia="en-US" w:bidi="ar-SA"/>
-        </w:rPr>
-      </w:pPr>
-      <w:hyperlink w:anchor="_Toc455403930" w:history="1">
+          <w:lang w:eastAsia="ja-JP" w:bidi="ar-SA"/>
+        </w:rPr>
+      </w:pPr>
+      <w:hyperlink w:anchor="_Toc455419421" w:history="1">
         <w:r>
           <w:rPr>
             <w:rStyle w:val="Hyperlink"/>
@@ -1663,7 +1663,7 @@
             <w:noProof/>
             <w:webHidden/>
           </w:rPr>
-          <w:instrText xml:space="preserve"> PAGEREF _Toc455403930 \h </w:instrText>
+          <w:instrText xml:space="preserve"> PAGEREF _Toc455419421 \h </w:instrText>
         </w:r>
         <w:r>
           <w:rPr>
@@ -1683,7 +1683,7 @@
             <w:noProof/>
             <w:webHidden/>
           </w:rPr>
-          <w:t>9</w:t>
+          <w:t>10</w:t>
         </w:r>
         <w:r>
           <w:rPr>
@@ -1706,10 +1706,10 @@
           <w:kern w:val="0"/>
           <w:sz w:val="22"/>
           <w:szCs w:val="22"/>
-          <w:lang w:val="en-US" w:eastAsia="en-US" w:bidi="ar-SA"/>
-        </w:rPr>
-      </w:pPr>
-      <w:hyperlink w:anchor="_Toc455403931" w:history="1">
+          <w:lang w:eastAsia="ja-JP" w:bidi="ar-SA"/>
+        </w:rPr>
+      </w:pPr>
+      <w:hyperlink w:anchor="_Toc455419422" w:history="1">
         <w:r>
           <w:rPr>
             <w:rStyle w:val="Hyperlink"/>
@@ -1737,7 +1737,7 @@
             <w:noProof/>
             <w:webHidden/>
           </w:rPr>
-          <w:instrText xml:space="preserve"> PAGEREF _Toc455403931 \h </w:instrText>
+          <w:instrText xml:space="preserve"> PAGEREF _Toc455419422 \h </w:instrText>
         </w:r>
         <w:r>
           <w:rPr>
@@ -1757,7 +1757,7 @@
             <w:noProof/>
             <w:webHidden/>
           </w:rPr>
-          <w:t>10</w:t>
+          <w:t>11</w:t>
         </w:r>
         <w:r>
           <w:rPr>
@@ -1780,10 +1780,10 @@
           <w:kern w:val="0"/>
           <w:sz w:val="22"/>
           <w:szCs w:val="22"/>
-          <w:lang w:val="en-US" w:eastAsia="en-US" w:bidi="ar-SA"/>
-        </w:rPr>
-      </w:pPr>
-      <w:hyperlink w:anchor="_Toc455403932" w:history="1">
+          <w:lang w:eastAsia="ja-JP" w:bidi="ar-SA"/>
+        </w:rPr>
+      </w:pPr>
+      <w:hyperlink w:anchor="_Toc455419423" w:history="1">
         <w:r>
           <w:rPr>
             <w:rStyle w:val="Hyperlink"/>
@@ -1811,7 +1811,7 @@
             <w:noProof/>
             <w:webHidden/>
           </w:rPr>
-          <w:instrText xml:space="preserve"> PAGEREF _Toc455403932 \h </w:instrText>
+          <w:instrText xml:space="preserve"> PAGEREF _Toc455419423 \h </w:instrText>
         </w:r>
         <w:r>
           <w:rPr>
@@ -1831,7 +1831,7 @@
             <w:noProof/>
             <w:webHidden/>
           </w:rPr>
-          <w:t>11</w:t>
+          <w:t>12</w:t>
         </w:r>
         <w:r>
           <w:rPr>
@@ -1854,10 +1854,10 @@
           <w:kern w:val="0"/>
           <w:sz w:val="22"/>
           <w:szCs w:val="22"/>
-          <w:lang w:val="en-US" w:eastAsia="en-US" w:bidi="ar-SA"/>
-        </w:rPr>
-      </w:pPr>
-      <w:hyperlink w:anchor="_Toc455403933" w:history="1">
+          <w:lang w:eastAsia="ja-JP" w:bidi="ar-SA"/>
+        </w:rPr>
+      </w:pPr>
+      <w:hyperlink w:anchor="_Toc455419424" w:history="1">
         <w:r>
           <w:rPr>
             <w:rStyle w:val="Hyperlink"/>
@@ -1885,7 +1885,7 @@
             <w:noProof/>
             <w:webHidden/>
           </w:rPr>
-          <w:instrText xml:space="preserve"> PAGEREF _Toc455403933 \h </w:instrText>
+          <w:instrText xml:space="preserve"> PAGEREF _Toc455419424 \h </w:instrText>
         </w:r>
         <w:r>
           <w:rPr>
@@ -1905,7 +1905,7 @@
             <w:noProof/>
             <w:webHidden/>
           </w:rPr>
-          <w:t>11</w:t>
+          <w:t>12</w:t>
         </w:r>
         <w:r>
           <w:rPr>
@@ -1928,10 +1928,10 @@
           <w:kern w:val="0"/>
           <w:sz w:val="22"/>
           <w:szCs w:val="22"/>
-          <w:lang w:val="en-US" w:eastAsia="en-US" w:bidi="ar-SA"/>
-        </w:rPr>
-      </w:pPr>
-      <w:hyperlink w:anchor="_Toc455403934" w:history="1">
+          <w:lang w:eastAsia="ja-JP" w:bidi="ar-SA"/>
+        </w:rPr>
+      </w:pPr>
+      <w:hyperlink w:anchor="_Toc455419425" w:history="1">
         <w:r>
           <w:rPr>
             <w:rStyle w:val="Hyperlink"/>
@@ -1959,7 +1959,7 @@
             <w:noProof/>
             <w:webHidden/>
           </w:rPr>
-          <w:instrText xml:space="preserve"> PAGEREF _Toc455403934 \h </w:instrText>
+          <w:instrText xml:space="preserve"> PAGEREF _Toc455419425 \h </w:instrText>
         </w:r>
         <w:r>
           <w:rPr>
@@ -1979,7 +1979,7 @@
             <w:noProof/>
             <w:webHidden/>
           </w:rPr>
-          <w:t>13</w:t>
+          <w:t>14</w:t>
         </w:r>
         <w:r>
           <w:rPr>
@@ -2002,10 +2002,10 @@
           <w:kern w:val="0"/>
           <w:sz w:val="22"/>
           <w:szCs w:val="22"/>
-          <w:lang w:val="en-US" w:eastAsia="en-US" w:bidi="ar-SA"/>
-        </w:rPr>
-      </w:pPr>
-      <w:hyperlink w:anchor="_Toc455403935" w:history="1">
+          <w:lang w:eastAsia="ja-JP" w:bidi="ar-SA"/>
+        </w:rPr>
+      </w:pPr>
+      <w:hyperlink w:anchor="_Toc455419426" w:history="1">
         <w:r>
           <w:rPr>
             <w:rStyle w:val="Hyperlink"/>
@@ -2033,7 +2033,7 @@
             <w:noProof/>
             <w:webHidden/>
           </w:rPr>
-          <w:instrText xml:space="preserve"> PAGEREF _Toc455403935 \h </w:instrText>
+          <w:instrText xml:space="preserve"> PAGEREF _Toc455419426 \h </w:instrText>
         </w:r>
         <w:r>
           <w:rPr>
@@ -2053,7 +2053,7 @@
             <w:noProof/>
             <w:webHidden/>
           </w:rPr>
-          <w:t>13</w:t>
+          <w:t>14</w:t>
         </w:r>
         <w:r>
           <w:rPr>
@@ -2076,10 +2076,10 @@
           <w:kern w:val="0"/>
           <w:sz w:val="22"/>
           <w:szCs w:val="22"/>
-          <w:lang w:val="en-US" w:eastAsia="en-US" w:bidi="ar-SA"/>
-        </w:rPr>
-      </w:pPr>
-      <w:hyperlink w:anchor="_Toc455403936" w:history="1">
+          <w:lang w:eastAsia="ja-JP" w:bidi="ar-SA"/>
+        </w:rPr>
+      </w:pPr>
+      <w:hyperlink w:anchor="_Toc455419427" w:history="1">
         <w:r>
           <w:rPr>
             <w:rStyle w:val="Hyperlink"/>
@@ -2107,7 +2107,7 @@
             <w:noProof/>
             <w:webHidden/>
           </w:rPr>
-          <w:instrText xml:space="preserve"> PAGEREF _Toc455403936 \h </w:instrText>
+          <w:instrText xml:space="preserve"> PAGEREF _Toc455419427 \h </w:instrText>
         </w:r>
         <w:r>
           <w:rPr>
@@ -2127,7 +2127,7 @@
             <w:noProof/>
             <w:webHidden/>
           </w:rPr>
-          <w:t>14</w:t>
+          <w:t>15</w:t>
         </w:r>
         <w:r>
           <w:rPr>
@@ -2150,10 +2150,10 @@
           <w:kern w:val="0"/>
           <w:sz w:val="22"/>
           <w:szCs w:val="22"/>
-          <w:lang w:val="en-US" w:eastAsia="en-US" w:bidi="ar-SA"/>
-        </w:rPr>
-      </w:pPr>
-      <w:hyperlink w:anchor="_Toc455403937" w:history="1">
+          <w:lang w:eastAsia="ja-JP" w:bidi="ar-SA"/>
+        </w:rPr>
+      </w:pPr>
+      <w:hyperlink w:anchor="_Toc455419428" w:history="1">
         <w:r>
           <w:rPr>
             <w:rStyle w:val="Hyperlink"/>
@@ -2180,7 +2180,7 @@
             <w:noProof/>
             <w:webHidden/>
           </w:rPr>
-          <w:instrText xml:space="preserve"> PAGEREF _Toc455403937 \h </w:instrText>
+          <w:instrText xml:space="preserve"> PAGEREF _Toc455419428 \h </w:instrText>
         </w:r>
         <w:r>
           <w:rPr>
@@ -2200,7 +2200,7 @@
             <w:noProof/>
             <w:webHidden/>
           </w:rPr>
-          <w:t>15</w:t>
+          <w:t>16</w:t>
         </w:r>
         <w:r>
           <w:rPr>
@@ -2223,10 +2223,10 @@
           <w:kern w:val="0"/>
           <w:sz w:val="22"/>
           <w:szCs w:val="22"/>
-          <w:lang w:val="en-US" w:eastAsia="en-US" w:bidi="ar-SA"/>
-        </w:rPr>
-      </w:pPr>
-      <w:hyperlink w:anchor="_Toc455403938" w:history="1">
+          <w:lang w:eastAsia="ja-JP" w:bidi="ar-SA"/>
+        </w:rPr>
+      </w:pPr>
+      <w:hyperlink w:anchor="_Toc455419429" w:history="1">
         <w:r>
           <w:rPr>
             <w:rStyle w:val="Hyperlink"/>
@@ -2254,7 +2254,7 @@
             <w:noProof/>
             <w:webHidden/>
           </w:rPr>
-          <w:instrText xml:space="preserve"> PAGEREF _Toc455403938 \h </w:instrText>
+          <w:instrText xml:space="preserve"> PAGEREF _Toc455419429 \h </w:instrText>
         </w:r>
         <w:r>
           <w:rPr>
@@ -2274,7 +2274,7 @@
             <w:noProof/>
             <w:webHidden/>
           </w:rPr>
-          <w:t>16</w:t>
+          <w:t>17</w:t>
         </w:r>
         <w:r>
           <w:rPr>
@@ -2297,10 +2297,10 @@
           <w:kern w:val="0"/>
           <w:sz w:val="22"/>
           <w:szCs w:val="22"/>
-          <w:lang w:val="en-US" w:eastAsia="en-US" w:bidi="ar-SA"/>
-        </w:rPr>
-      </w:pPr>
-      <w:hyperlink w:anchor="_Toc455403939" w:history="1">
+          <w:lang w:eastAsia="ja-JP" w:bidi="ar-SA"/>
+        </w:rPr>
+      </w:pPr>
+      <w:hyperlink w:anchor="_Toc455419430" w:history="1">
         <w:r>
           <w:rPr>
             <w:rStyle w:val="Hyperlink"/>
@@ -2328,7 +2328,7 @@
             <w:noProof/>
             <w:webHidden/>
           </w:rPr>
-          <w:instrText xml:space="preserve"> PAGEREF _Toc455403939 \h </w:instrText>
+          <w:instrText xml:space="preserve"> PAGEREF _Toc455419430 \h </w:instrText>
         </w:r>
         <w:r>
           <w:rPr>
@@ -2348,7 +2348,7 @@
             <w:noProof/>
             <w:webHidden/>
           </w:rPr>
-          <w:t>17</w:t>
+          <w:t>18</w:t>
         </w:r>
         <w:r>
           <w:rPr>
@@ -2371,10 +2371,10 @@
           <w:kern w:val="0"/>
           <w:sz w:val="22"/>
           <w:szCs w:val="22"/>
-          <w:lang w:val="en-US" w:eastAsia="en-US" w:bidi="ar-SA"/>
-        </w:rPr>
-      </w:pPr>
-      <w:hyperlink w:anchor="_Toc455403940" w:history="1">
+          <w:lang w:eastAsia="ja-JP" w:bidi="ar-SA"/>
+        </w:rPr>
+      </w:pPr>
+      <w:hyperlink w:anchor="_Toc455419431" w:history="1">
         <w:r>
           <w:rPr>
             <w:rStyle w:val="Hyperlink"/>
@@ -2402,7 +2402,7 @@
             <w:noProof/>
             <w:webHidden/>
           </w:rPr>
-          <w:instrText xml:space="preserve"> PAGEREF _Toc455403940 \h </w:instrText>
+          <w:instrText xml:space="preserve"> PAGEREF _Toc455419431 \h </w:instrText>
         </w:r>
         <w:r>
           <w:rPr>
@@ -2422,7 +2422,7 @@
             <w:noProof/>
             <w:webHidden/>
           </w:rPr>
-          <w:t>17</w:t>
+          <w:t>18</w:t>
         </w:r>
         <w:r>
           <w:rPr>
@@ -2445,10 +2445,10 @@
           <w:kern w:val="0"/>
           <w:sz w:val="22"/>
           <w:szCs w:val="22"/>
-          <w:lang w:val="en-US" w:eastAsia="en-US" w:bidi="ar-SA"/>
-        </w:rPr>
-      </w:pPr>
-      <w:hyperlink w:anchor="_Toc455403941" w:history="1">
+          <w:lang w:eastAsia="ja-JP" w:bidi="ar-SA"/>
+        </w:rPr>
+      </w:pPr>
+      <w:hyperlink w:anchor="_Toc455419432" w:history="1">
         <w:r>
           <w:rPr>
             <w:rStyle w:val="Hyperlink"/>
@@ -2476,7 +2476,7 @@
             <w:noProof/>
             <w:webHidden/>
           </w:rPr>
-          <w:instrText xml:space="preserve"> PAGEREF _Toc455403941 \h </w:instrText>
+          <w:instrText xml:space="preserve"> PAGEREF _Toc455419432 \h </w:instrText>
         </w:r>
         <w:r>
           <w:rPr>
@@ -2496,7 +2496,7 @@
             <w:noProof/>
             <w:webHidden/>
           </w:rPr>
-          <w:t>20</w:t>
+          <w:t>21</w:t>
         </w:r>
         <w:r>
           <w:rPr>
@@ -2519,10 +2519,10 @@
           <w:kern w:val="0"/>
           <w:sz w:val="22"/>
           <w:szCs w:val="22"/>
-          <w:lang w:val="en-US" w:eastAsia="en-US" w:bidi="ar-SA"/>
-        </w:rPr>
-      </w:pPr>
-      <w:hyperlink w:anchor="_Toc455403942" w:history="1">
+          <w:lang w:eastAsia="ja-JP" w:bidi="ar-SA"/>
+        </w:rPr>
+      </w:pPr>
+      <w:hyperlink w:anchor="_Toc455419433" w:history="1">
         <w:r>
           <w:rPr>
             <w:rStyle w:val="Hyperlink"/>
@@ -2550,7 +2550,7 @@
             <w:noProof/>
             <w:webHidden/>
           </w:rPr>
-          <w:instrText xml:space="preserve"> PAGEREF _Toc455403942 \h </w:instrText>
+          <w:instrText xml:space="preserve"> PAGEREF _Toc455419433 \h </w:instrText>
         </w:r>
         <w:r>
           <w:rPr>
@@ -2570,7 +2570,7 @@
             <w:noProof/>
             <w:webHidden/>
           </w:rPr>
-          <w:t>20</w:t>
+          <w:t>21</w:t>
         </w:r>
         <w:r>
           <w:rPr>
@@ -2593,10 +2593,10 @@
           <w:kern w:val="0"/>
           <w:sz w:val="22"/>
           <w:szCs w:val="22"/>
-          <w:lang w:val="en-US" w:eastAsia="en-US" w:bidi="ar-SA"/>
-        </w:rPr>
-      </w:pPr>
-      <w:hyperlink w:anchor="_Toc455403943" w:history="1">
+          <w:lang w:eastAsia="ja-JP" w:bidi="ar-SA"/>
+        </w:rPr>
+      </w:pPr>
+      <w:hyperlink w:anchor="_Toc455419434" w:history="1">
         <w:r>
           <w:rPr>
             <w:rStyle w:val="Hyperlink"/>
@@ -2624,7 +2624,7 @@
             <w:noProof/>
             <w:webHidden/>
           </w:rPr>
-          <w:instrText xml:space="preserve"> PAGEREF _Toc455403943 \h </w:instrText>
+          <w:instrText xml:space="preserve"> PAGEREF _Toc455419434 \h </w:instrText>
         </w:r>
         <w:r>
           <w:rPr>
@@ -2644,7 +2644,7 @@
             <w:noProof/>
             <w:webHidden/>
           </w:rPr>
-          <w:t>22</w:t>
+          <w:t>23</w:t>
         </w:r>
         <w:r>
           <w:rPr>
@@ -2667,10 +2667,10 @@
           <w:kern w:val="0"/>
           <w:sz w:val="22"/>
           <w:szCs w:val="22"/>
-          <w:lang w:val="en-US" w:eastAsia="en-US" w:bidi="ar-SA"/>
-        </w:rPr>
-      </w:pPr>
-      <w:hyperlink w:anchor="_Toc455403944" w:history="1">
+          <w:lang w:eastAsia="ja-JP" w:bidi="ar-SA"/>
+        </w:rPr>
+      </w:pPr>
+      <w:hyperlink w:anchor="_Toc455419435" w:history="1">
         <w:r>
           <w:rPr>
             <w:rStyle w:val="Hyperlink"/>
@@ -2698,7 +2698,7 @@
             <w:noProof/>
             <w:webHidden/>
           </w:rPr>
-          <w:instrText xml:space="preserve"> PAGEREF _Toc455403944 \h </w:instrText>
+          <w:instrText xml:space="preserve"> PAGEREF _Toc455419435 \h </w:instrText>
         </w:r>
         <w:r>
           <w:rPr>
@@ -2718,7 +2718,7 @@
             <w:noProof/>
             <w:webHidden/>
           </w:rPr>
-          <w:t>27</w:t>
+          <w:t>28</w:t>
         </w:r>
         <w:r>
           <w:rPr>
@@ -2741,10 +2741,10 @@
           <w:kern w:val="0"/>
           <w:sz w:val="22"/>
           <w:szCs w:val="22"/>
-          <w:lang w:val="en-US" w:eastAsia="en-US" w:bidi="ar-SA"/>
-        </w:rPr>
-      </w:pPr>
-      <w:hyperlink w:anchor="_Toc455403945" w:history="1">
+          <w:lang w:eastAsia="ja-JP" w:bidi="ar-SA"/>
+        </w:rPr>
+      </w:pPr>
+      <w:hyperlink w:anchor="_Toc455419436" w:history="1">
         <w:r>
           <w:rPr>
             <w:rStyle w:val="Hyperlink"/>
@@ -2772,7 +2772,7 @@
             <w:noProof/>
             <w:webHidden/>
           </w:rPr>
-          <w:instrText xml:space="preserve"> PAGEREF _Toc455403945 \h </w:instrText>
+          <w:instrText xml:space="preserve"> PAGEREF _Toc455419436 \h </w:instrText>
         </w:r>
         <w:r>
           <w:rPr>
@@ -2792,7 +2792,7 @@
             <w:noProof/>
             <w:webHidden/>
           </w:rPr>
-          <w:t>28</w:t>
+          <w:t>29</w:t>
         </w:r>
         <w:r>
           <w:rPr>
@@ -2815,10 +2815,10 @@
           <w:kern w:val="0"/>
           <w:sz w:val="22"/>
           <w:szCs w:val="22"/>
-          <w:lang w:val="en-US" w:eastAsia="en-US" w:bidi="ar-SA"/>
-        </w:rPr>
-      </w:pPr>
-      <w:hyperlink w:anchor="_Toc455403946" w:history="1">
+          <w:lang w:eastAsia="ja-JP" w:bidi="ar-SA"/>
+        </w:rPr>
+      </w:pPr>
+      <w:hyperlink w:anchor="_Toc455419437" w:history="1">
         <w:r>
           <w:rPr>
             <w:rStyle w:val="Hyperlink"/>
@@ -2846,7 +2846,7 @@
             <w:noProof/>
             <w:webHidden/>
           </w:rPr>
-          <w:instrText xml:space="preserve"> PAGEREF _Toc455403946 \h </w:instrText>
+          <w:instrText xml:space="preserve"> PAGEREF _Toc455419437 \h </w:instrText>
         </w:r>
         <w:r>
           <w:rPr>
@@ -2866,7 +2866,7 @@
             <w:noProof/>
             <w:webHidden/>
           </w:rPr>
-          <w:t>28</w:t>
+          <w:t>29</w:t>
         </w:r>
         <w:r>
           <w:rPr>
@@ -2889,10 +2889,10 @@
           <w:kern w:val="0"/>
           <w:sz w:val="22"/>
           <w:szCs w:val="22"/>
-          <w:lang w:val="en-US" w:eastAsia="en-US" w:bidi="ar-SA"/>
-        </w:rPr>
-      </w:pPr>
-      <w:hyperlink w:anchor="_Toc455403947" w:history="1">
+          <w:lang w:eastAsia="ja-JP" w:bidi="ar-SA"/>
+        </w:rPr>
+      </w:pPr>
+      <w:hyperlink w:anchor="_Toc455419438" w:history="1">
         <w:r>
           <w:rPr>
             <w:rStyle w:val="Hyperlink"/>
@@ -2920,7 +2920,7 @@
             <w:noProof/>
             <w:webHidden/>
           </w:rPr>
-          <w:instrText xml:space="preserve"> PAGEREF _Toc455403947 \h </w:instrText>
+          <w:instrText xml:space="preserve"> PAGEREF _Toc455419438 \h </w:instrText>
         </w:r>
         <w:r>
           <w:rPr>
@@ -2940,7 +2940,7 @@
             <w:noProof/>
             <w:webHidden/>
           </w:rPr>
-          <w:t>28</w:t>
+          <w:t>29</w:t>
         </w:r>
         <w:r>
           <w:rPr>
@@ -2963,10 +2963,10 @@
           <w:kern w:val="0"/>
           <w:sz w:val="22"/>
           <w:szCs w:val="22"/>
-          <w:lang w:val="en-US" w:eastAsia="en-US" w:bidi="ar-SA"/>
-        </w:rPr>
-      </w:pPr>
-      <w:hyperlink w:anchor="_Toc455403948" w:history="1">
+          <w:lang w:eastAsia="ja-JP" w:bidi="ar-SA"/>
+        </w:rPr>
+      </w:pPr>
+      <w:hyperlink w:anchor="_Toc455419439" w:history="1">
         <w:r>
           <w:rPr>
             <w:rStyle w:val="Hyperlink"/>
@@ -2994,7 +2994,7 @@
             <w:noProof/>
             <w:webHidden/>
           </w:rPr>
-          <w:instrText xml:space="preserve"> PAGEREF _Toc455403948 \h </w:instrText>
+          <w:instrText xml:space="preserve"> PAGEREF _Toc455419439 \h </w:instrText>
         </w:r>
         <w:r>
           <w:rPr>
@@ -3014,7 +3014,7 @@
             <w:noProof/>
             <w:webHidden/>
           </w:rPr>
-          <w:t>29</w:t>
+          <w:t>30</w:t>
         </w:r>
         <w:r>
           <w:rPr>
@@ -3037,10 +3037,10 @@
           <w:kern w:val="0"/>
           <w:sz w:val="22"/>
           <w:szCs w:val="22"/>
-          <w:lang w:val="en-US" w:eastAsia="en-US" w:bidi="ar-SA"/>
-        </w:rPr>
-      </w:pPr>
-      <w:hyperlink w:anchor="_Toc455403949" w:history="1">
+          <w:lang w:eastAsia="ja-JP" w:bidi="ar-SA"/>
+        </w:rPr>
+      </w:pPr>
+      <w:hyperlink w:anchor="_Toc455419440" w:history="1">
         <w:r>
           <w:rPr>
             <w:rStyle w:val="Hyperlink"/>
@@ -3068,7 +3068,7 @@
             <w:noProof/>
             <w:webHidden/>
           </w:rPr>
-          <w:instrText xml:space="preserve"> PAGEREF _Toc455403949 \h </w:instrText>
+          <w:instrText xml:space="preserve"> PAGEREF _Toc455419440 \h </w:instrText>
         </w:r>
         <w:r>
           <w:rPr>
@@ -3088,7 +3088,7 @@
             <w:noProof/>
             <w:webHidden/>
           </w:rPr>
-          <w:t>30</w:t>
+          <w:t>31</w:t>
         </w:r>
         <w:r>
           <w:rPr>
@@ -3111,10 +3111,10 @@
           <w:kern w:val="0"/>
           <w:sz w:val="22"/>
           <w:szCs w:val="22"/>
-          <w:lang w:val="en-US" w:eastAsia="en-US" w:bidi="ar-SA"/>
-        </w:rPr>
-      </w:pPr>
-      <w:hyperlink w:anchor="_Toc455403950" w:history="1">
+          <w:lang w:eastAsia="ja-JP" w:bidi="ar-SA"/>
+        </w:rPr>
+      </w:pPr>
+      <w:hyperlink w:anchor="_Toc455419441" w:history="1">
         <w:r>
           <w:rPr>
             <w:rStyle w:val="Hyperlink"/>
@@ -3142,7 +3142,7 @@
             <w:noProof/>
             <w:webHidden/>
           </w:rPr>
-          <w:instrText xml:space="preserve"> PAGEREF _Toc455403950 \h </w:instrText>
+          <w:instrText xml:space="preserve"> PAGEREF _Toc455419441 \h </w:instrText>
         </w:r>
         <w:r>
           <w:rPr>
@@ -3162,7 +3162,7 @@
             <w:noProof/>
             <w:webHidden/>
           </w:rPr>
-          <w:t>31</w:t>
+          <w:t>32</w:t>
         </w:r>
         <w:r>
           <w:rPr>
@@ -3185,10 +3185,10 @@
           <w:kern w:val="0"/>
           <w:sz w:val="22"/>
           <w:szCs w:val="22"/>
-          <w:lang w:val="en-US" w:eastAsia="en-US" w:bidi="ar-SA"/>
-        </w:rPr>
-      </w:pPr>
-      <w:hyperlink w:anchor="_Toc455403951" w:history="1">
+          <w:lang w:eastAsia="ja-JP" w:bidi="ar-SA"/>
+        </w:rPr>
+      </w:pPr>
+      <w:hyperlink w:anchor="_Toc455419442" w:history="1">
         <w:r>
           <w:rPr>
             <w:rStyle w:val="Hyperlink"/>
@@ -3216,7 +3216,7 @@
             <w:noProof/>
             <w:webHidden/>
           </w:rPr>
-          <w:instrText xml:space="preserve"> PAGEREF _Toc455403951 \h </w:instrText>
+          <w:instrText xml:space="preserve"> PAGEREF _Toc455419442 \h </w:instrText>
         </w:r>
         <w:r>
           <w:rPr>
@@ -3236,7 +3236,7 @@
             <w:noProof/>
             <w:webHidden/>
           </w:rPr>
-          <w:t>34</w:t>
+          <w:t>35</w:t>
         </w:r>
         <w:r>
           <w:rPr>
@@ -3259,10 +3259,10 @@
           <w:kern w:val="0"/>
           <w:sz w:val="22"/>
           <w:szCs w:val="22"/>
-          <w:lang w:val="en-US" w:eastAsia="en-US" w:bidi="ar-SA"/>
-        </w:rPr>
-      </w:pPr>
-      <w:hyperlink w:anchor="_Toc455403952" w:history="1">
+          <w:lang w:eastAsia="ja-JP" w:bidi="ar-SA"/>
+        </w:rPr>
+      </w:pPr>
+      <w:hyperlink w:anchor="_Toc455419443" w:history="1">
         <w:r>
           <w:rPr>
             <w:rStyle w:val="Hyperlink"/>
@@ -3290,7 +3290,7 @@
             <w:noProof/>
             <w:webHidden/>
           </w:rPr>
-          <w:instrText xml:space="preserve"> PAGEREF _Toc455403952 \h </w:instrText>
+          <w:instrText xml:space="preserve"> PAGEREF _Toc455419443 \h </w:instrText>
         </w:r>
         <w:r>
           <w:rPr>
@@ -3310,7 +3310,7 @@
             <w:noProof/>
             <w:webHidden/>
           </w:rPr>
-          <w:t>34</w:t>
+          <w:t>35</w:t>
         </w:r>
         <w:r>
           <w:rPr>
@@ -3333,10 +3333,10 @@
           <w:kern w:val="0"/>
           <w:sz w:val="22"/>
           <w:szCs w:val="22"/>
-          <w:lang w:val="en-US" w:eastAsia="en-US" w:bidi="ar-SA"/>
-        </w:rPr>
-      </w:pPr>
-      <w:hyperlink w:anchor="_Toc455403953" w:history="1">
+          <w:lang w:eastAsia="ja-JP" w:bidi="ar-SA"/>
+        </w:rPr>
+      </w:pPr>
+      <w:hyperlink w:anchor="_Toc455419444" w:history="1">
         <w:r>
           <w:rPr>
             <w:rStyle w:val="Hyperlink"/>
@@ -3364,7 +3364,7 @@
             <w:noProof/>
             <w:webHidden/>
           </w:rPr>
-          <w:instrText xml:space="preserve"> PAGEREF _Toc455403953 \h </w:instrText>
+          <w:instrText xml:space="preserve"> PAGEREF _Toc455419444 \h </w:instrText>
         </w:r>
         <w:r>
           <w:rPr>
@@ -3384,7 +3384,7 @@
             <w:noProof/>
             <w:webHidden/>
           </w:rPr>
-          <w:t>35</w:t>
+          <w:t>36</w:t>
         </w:r>
         <w:r>
           <w:rPr>
@@ -3407,10 +3407,10 @@
           <w:kern w:val="0"/>
           <w:sz w:val="22"/>
           <w:szCs w:val="22"/>
-          <w:lang w:val="en-US" w:eastAsia="en-US" w:bidi="ar-SA"/>
-        </w:rPr>
-      </w:pPr>
-      <w:hyperlink w:anchor="_Toc455403954" w:history="1">
+          <w:lang w:eastAsia="ja-JP" w:bidi="ar-SA"/>
+        </w:rPr>
+      </w:pPr>
+      <w:hyperlink w:anchor="_Toc455419445" w:history="1">
         <w:r>
           <w:rPr>
             <w:rStyle w:val="Hyperlink"/>
@@ -3438,7 +3438,7 @@
             <w:noProof/>
             <w:webHidden/>
           </w:rPr>
-          <w:instrText xml:space="preserve"> PAGEREF _Toc455403954 \h </w:instrText>
+          <w:instrText xml:space="preserve"> PAGEREF _Toc455419445 \h </w:instrText>
         </w:r>
         <w:r>
           <w:rPr>
@@ -3458,7 +3458,7 @@
             <w:noProof/>
             <w:webHidden/>
           </w:rPr>
-          <w:t>35</w:t>
+          <w:t>36</w:t>
         </w:r>
         <w:r>
           <w:rPr>
@@ -3471,7 +3471,7 @@
     </w:p>
     <w:p>
       <w:pPr>
-        <w:pStyle w:val="Verzeichnis1"/>
+        <w:pStyle w:val="Verzeichnis3"/>
         <w:tabs>
           <w:tab w:val="right" w:leader="dot" w:pos="9628"/>
         </w:tabs>
@@ -3481,16 +3481,16 @@
           <w:kern w:val="0"/>
           <w:sz w:val="22"/>
           <w:szCs w:val="22"/>
-          <w:lang w:val="en-US" w:eastAsia="en-US" w:bidi="ar-SA"/>
-        </w:rPr>
-      </w:pPr>
-      <w:hyperlink w:anchor="_Toc455403955" w:history="1">
+          <w:lang w:eastAsia="ja-JP" w:bidi="ar-SA"/>
+        </w:rPr>
+      </w:pPr>
+      <w:hyperlink w:anchor="_Toc455419446" w:history="1">
         <w:r>
           <w:rPr>
             <w:rStyle w:val="Hyperlink"/>
             <w:noProof/>
           </w:rPr>
-          <w:t>3 Testspezifikation</w:t>
+          <w:t>2.13.5 Spiele</w:t>
         </w:r>
         <w:r>
           <w:rPr>
@@ -3511,7 +3511,7 @@
             <w:noProof/>
             <w:webHidden/>
           </w:rPr>
-          <w:instrText xml:space="preserve"> PAGEREF _Toc455403955 \h </w:instrText>
+          <w:instrText xml:space="preserve"> PAGEREF _Toc455419446 \h </w:instrText>
         </w:r>
         <w:r>
           <w:rPr>
@@ -3531,7 +3531,7 @@
             <w:noProof/>
             <w:webHidden/>
           </w:rPr>
-          <w:t>36</w:t>
+          <w:t>37</w:t>
         </w:r>
         <w:r>
           <w:rPr>
@@ -3544,7 +3544,7 @@
     </w:p>
     <w:p>
       <w:pPr>
-        <w:pStyle w:val="Verzeichnis2"/>
+        <w:pStyle w:val="Verzeichnis1"/>
         <w:tabs>
           <w:tab w:val="right" w:leader="dot" w:pos="9628"/>
         </w:tabs>
@@ -3554,16 +3554,16 @@
           <w:kern w:val="0"/>
           <w:sz w:val="22"/>
           <w:szCs w:val="22"/>
-          <w:lang w:val="en-US" w:eastAsia="en-US" w:bidi="ar-SA"/>
-        </w:rPr>
-      </w:pPr>
-      <w:hyperlink w:anchor="_Toc455403956" w:history="1">
+          <w:lang w:eastAsia="ja-JP" w:bidi="ar-SA"/>
+        </w:rPr>
+      </w:pPr>
+      <w:hyperlink w:anchor="_Toc455419447" w:history="1">
         <w:r>
           <w:rPr>
             <w:rStyle w:val="Hyperlink"/>
             <w:noProof/>
           </w:rPr>
-          <w:t>3.1 Testfälle</w:t>
+          <w:t>3 Testspezifikation</w:t>
         </w:r>
         <w:r>
           <w:rPr>
@@ -3584,7 +3584,7 @@
             <w:noProof/>
             <w:webHidden/>
           </w:rPr>
-          <w:instrText xml:space="preserve"> PAGEREF _Toc455403956 \h </w:instrText>
+          <w:instrText xml:space="preserve"> PAGEREF _Toc455419447 \h </w:instrText>
         </w:r>
         <w:r>
           <w:rPr>
@@ -3604,7 +3604,7 @@
             <w:noProof/>
             <w:webHidden/>
           </w:rPr>
-          <w:t>36</w:t>
+          <w:t>39</w:t>
         </w:r>
         <w:r>
           <w:rPr>
@@ -3617,7 +3617,7 @@
     </w:p>
     <w:p>
       <w:pPr>
-        <w:pStyle w:val="Verzeichnis3"/>
+        <w:pStyle w:val="Verzeichnis2"/>
         <w:tabs>
           <w:tab w:val="right" w:leader="dot" w:pos="9628"/>
         </w:tabs>
@@ -3627,16 +3627,16 @@
           <w:kern w:val="0"/>
           <w:sz w:val="22"/>
           <w:szCs w:val="22"/>
-          <w:lang w:val="en-US" w:eastAsia="en-US" w:bidi="ar-SA"/>
-        </w:rPr>
-      </w:pPr>
-      <w:hyperlink w:anchor="_Toc455403957" w:history="1">
+          <w:lang w:eastAsia="ja-JP" w:bidi="ar-SA"/>
+        </w:rPr>
+      </w:pPr>
+      <w:hyperlink w:anchor="_Toc455419448" w:history="1">
         <w:r>
           <w:rPr>
             <w:rStyle w:val="Hyperlink"/>
             <w:noProof/>
           </w:rPr>
-          <w:t>3.1.1 Login</w:t>
+          <w:t>3.1 Testfälle</w:t>
         </w:r>
         <w:r>
           <w:rPr>
@@ -3657,7 +3657,7 @@
             <w:noProof/>
             <w:webHidden/>
           </w:rPr>
-          <w:instrText xml:space="preserve"> PAGEREF _Toc455403957 \h </w:instrText>
+          <w:instrText xml:space="preserve"> PAGEREF _Toc455419448 \h </w:instrText>
         </w:r>
         <w:r>
           <w:rPr>
@@ -3677,7 +3677,7 @@
             <w:noProof/>
             <w:webHidden/>
           </w:rPr>
-          <w:t>36</w:t>
+          <w:t>39</w:t>
         </w:r>
         <w:r>
           <w:rPr>
@@ -3700,16 +3700,16 @@
           <w:kern w:val="0"/>
           <w:sz w:val="22"/>
           <w:szCs w:val="22"/>
-          <w:lang w:val="en-US" w:eastAsia="en-US" w:bidi="ar-SA"/>
-        </w:rPr>
-      </w:pPr>
-      <w:hyperlink w:anchor="_Toc455403958" w:history="1">
+          <w:lang w:eastAsia="ja-JP" w:bidi="ar-SA"/>
+        </w:rPr>
+      </w:pPr>
+      <w:hyperlink w:anchor="_Toc455419449" w:history="1">
         <w:r>
           <w:rPr>
             <w:rStyle w:val="Hyperlink"/>
             <w:noProof/>
           </w:rPr>
-          <w:t>3.1.2 Navigation</w:t>
+          <w:t>3.1.1 Login</w:t>
         </w:r>
         <w:r>
           <w:rPr>
@@ -3730,7 +3730,7 @@
             <w:noProof/>
             <w:webHidden/>
           </w:rPr>
-          <w:instrText xml:space="preserve"> PAGEREF _Toc455403958 \h </w:instrText>
+          <w:instrText xml:space="preserve"> PAGEREF _Toc455419449 \h </w:instrText>
         </w:r>
         <w:r>
           <w:rPr>
@@ -3750,7 +3750,7 @@
             <w:noProof/>
             <w:webHidden/>
           </w:rPr>
-          <w:t>37</w:t>
+          <w:t>39</w:t>
         </w:r>
         <w:r>
           <w:rPr>
@@ -3773,16 +3773,16 @@
           <w:kern w:val="0"/>
           <w:sz w:val="22"/>
           <w:szCs w:val="22"/>
-          <w:lang w:val="en-US" w:eastAsia="en-US" w:bidi="ar-SA"/>
-        </w:rPr>
-      </w:pPr>
-      <w:hyperlink w:anchor="_Toc455403959" w:history="1">
+          <w:lang w:eastAsia="ja-JP" w:bidi="ar-SA"/>
+        </w:rPr>
+      </w:pPr>
+      <w:hyperlink w:anchor="_Toc455419450" w:history="1">
         <w:r>
           <w:rPr>
             <w:rStyle w:val="Hyperlink"/>
             <w:noProof/>
           </w:rPr>
-          <w:t>3.1.3 Aufgaben</w:t>
+          <w:t>3.1.2 Navigation</w:t>
         </w:r>
         <w:r>
           <w:rPr>
@@ -3803,7 +3803,7 @@
             <w:noProof/>
             <w:webHidden/>
           </w:rPr>
-          <w:instrText xml:space="preserve"> PAGEREF _Toc455403959 \h </w:instrText>
+          <w:instrText xml:space="preserve"> PAGEREF _Toc455419450 \h </w:instrText>
         </w:r>
         <w:r>
           <w:rPr>
@@ -3823,7 +3823,7 @@
             <w:noProof/>
             <w:webHidden/>
           </w:rPr>
-          <w:t>38</w:t>
+          <w:t>40</w:t>
         </w:r>
         <w:r>
           <w:rPr>
@@ -3846,16 +3846,16 @@
           <w:kern w:val="0"/>
           <w:sz w:val="22"/>
           <w:szCs w:val="22"/>
-          <w:lang w:val="en-US" w:eastAsia="en-US" w:bidi="ar-SA"/>
-        </w:rPr>
-      </w:pPr>
-      <w:hyperlink w:anchor="_Toc455403960" w:history="1">
+          <w:lang w:eastAsia="ja-JP" w:bidi="ar-SA"/>
+        </w:rPr>
+      </w:pPr>
+      <w:hyperlink w:anchor="_Toc455419451" w:history="1">
         <w:r>
           <w:rPr>
             <w:rStyle w:val="Hyperlink"/>
             <w:noProof/>
           </w:rPr>
-          <w:t>3.1.4 Statistik</w:t>
+          <w:t>3.1.3 Aufgaben</w:t>
         </w:r>
         <w:r>
           <w:rPr>
@@ -3876,7 +3876,7 @@
             <w:noProof/>
             <w:webHidden/>
           </w:rPr>
-          <w:instrText xml:space="preserve"> PAGEREF _Toc455403960 \h </w:instrText>
+          <w:instrText xml:space="preserve"> PAGEREF _Toc455419451 \h </w:instrText>
         </w:r>
         <w:r>
           <w:rPr>
@@ -3896,7 +3896,7 @@
             <w:noProof/>
             <w:webHidden/>
           </w:rPr>
-          <w:t>39</w:t>
+          <w:t>41</w:t>
         </w:r>
         <w:r>
           <w:rPr>
@@ -3919,16 +3919,16 @@
           <w:kern w:val="0"/>
           <w:sz w:val="22"/>
           <w:szCs w:val="22"/>
-          <w:lang w:val="en-US" w:eastAsia="en-US" w:bidi="ar-SA"/>
-        </w:rPr>
-      </w:pPr>
-      <w:hyperlink w:anchor="_Toc455403961" w:history="1">
+          <w:lang w:eastAsia="ja-JP" w:bidi="ar-SA"/>
+        </w:rPr>
+      </w:pPr>
+      <w:hyperlink w:anchor="_Toc455419452" w:history="1">
         <w:r>
           <w:rPr>
             <w:rStyle w:val="Hyperlink"/>
             <w:noProof/>
           </w:rPr>
-          <w:t>3.1.5 Verwaltung</w:t>
+          <w:t>3.1.4 Statistik</w:t>
         </w:r>
         <w:r>
           <w:rPr>
@@ -3949,7 +3949,7 @@
             <w:noProof/>
             <w:webHidden/>
           </w:rPr>
-          <w:instrText xml:space="preserve"> PAGEREF _Toc455403961 \h </w:instrText>
+          <w:instrText xml:space="preserve"> PAGEREF _Toc455419452 \h </w:instrText>
         </w:r>
         <w:r>
           <w:rPr>
@@ -3969,7 +3969,7 @@
             <w:noProof/>
             <w:webHidden/>
           </w:rPr>
-          <w:t>40</w:t>
+          <w:t>41</w:t>
         </w:r>
         <w:r>
           <w:rPr>
@@ -3982,7 +3982,7 @@
     </w:p>
     <w:p>
       <w:pPr>
-        <w:pStyle w:val="Verzeichnis2"/>
+        <w:pStyle w:val="Verzeichnis3"/>
         <w:tabs>
           <w:tab w:val="right" w:leader="dot" w:pos="9628"/>
         </w:tabs>
@@ -3992,16 +3992,16 @@
           <w:kern w:val="0"/>
           <w:sz w:val="22"/>
           <w:szCs w:val="22"/>
-          <w:lang w:val="en-US" w:eastAsia="en-US" w:bidi="ar-SA"/>
-        </w:rPr>
-      </w:pPr>
-      <w:hyperlink w:anchor="_Toc455403962" w:history="1">
+          <w:lang w:eastAsia="ja-JP" w:bidi="ar-SA"/>
+        </w:rPr>
+      </w:pPr>
+      <w:hyperlink w:anchor="_Toc455419453" w:history="1">
         <w:r>
           <w:rPr>
             <w:rStyle w:val="Hyperlink"/>
             <w:noProof/>
           </w:rPr>
-          <w:t>3.2 Ergebnisse der Testfälle</w:t>
+          <w:t>3.1.5 Verwaltung</w:t>
         </w:r>
         <w:r>
           <w:rPr>
@@ -4022,7 +4022,7 @@
             <w:noProof/>
             <w:webHidden/>
           </w:rPr>
-          <w:instrText xml:space="preserve"> PAGEREF _Toc455403962 \h </w:instrText>
+          <w:instrText xml:space="preserve"> PAGEREF _Toc455419453 \h </w:instrText>
         </w:r>
         <w:r>
           <w:rPr>
@@ -4042,7 +4042,7 @@
             <w:noProof/>
             <w:webHidden/>
           </w:rPr>
-          <w:t>41</w:t>
+          <w:t>42</w:t>
         </w:r>
         <w:r>
           <w:rPr>
@@ -4055,7 +4055,7 @@
     </w:p>
     <w:p>
       <w:pPr>
-        <w:pStyle w:val="Verzeichnis1"/>
+        <w:pStyle w:val="Verzeichnis2"/>
         <w:tabs>
           <w:tab w:val="right" w:leader="dot" w:pos="9628"/>
         </w:tabs>
@@ -4065,17 +4065,16 @@
           <w:kern w:val="0"/>
           <w:sz w:val="22"/>
           <w:szCs w:val="22"/>
-          <w:lang w:val="en-US" w:eastAsia="en-US" w:bidi="ar-SA"/>
-        </w:rPr>
-      </w:pPr>
-      <w:hyperlink w:anchor="_Toc455403963" w:history="1">
+          <w:lang w:eastAsia="ja-JP" w:bidi="ar-SA"/>
+        </w:rPr>
+      </w:pPr>
+      <w:hyperlink w:anchor="_Toc455419454" w:history="1">
         <w:r>
           <w:rPr>
             <w:rStyle w:val="Hyperlink"/>
-            <w:rFonts w:cstheme="minorHAnsi"/>
-            <w:noProof/>
-          </w:rPr>
-          <w:t>4 Adminhandbuch</w:t>
+            <w:noProof/>
+          </w:rPr>
+          <w:t>3.2 Ergebnisse der Testfälle</w:t>
         </w:r>
         <w:r>
           <w:rPr>
@@ -4096,7 +4095,7 @@
             <w:noProof/>
             <w:webHidden/>
           </w:rPr>
-          <w:instrText xml:space="preserve"> PAGEREF _Toc455403963 \h </w:instrText>
+          <w:instrText xml:space="preserve"> PAGEREF _Toc455419454 \h </w:instrText>
         </w:r>
         <w:r>
           <w:rPr>
@@ -4139,17 +4138,17 @@
           <w:kern w:val="0"/>
           <w:sz w:val="22"/>
           <w:szCs w:val="22"/>
-          <w:lang w:val="en-US" w:eastAsia="en-US" w:bidi="ar-SA"/>
-        </w:rPr>
-      </w:pPr>
-      <w:hyperlink w:anchor="_Toc455403964" w:history="1">
+          <w:lang w:eastAsia="ja-JP" w:bidi="ar-SA"/>
+        </w:rPr>
+      </w:pPr>
+      <w:hyperlink w:anchor="_Toc455419455" w:history="1">
         <w:r>
           <w:rPr>
             <w:rStyle w:val="Hyperlink"/>
             <w:rFonts w:cstheme="minorHAnsi"/>
             <w:noProof/>
           </w:rPr>
-          <w:t>5 Benutzerhandbuch</w:t>
+          <w:t>4 Adminhandbuch</w:t>
         </w:r>
         <w:r>
           <w:rPr>
@@ -4170,7 +4169,7 @@
             <w:noProof/>
             <w:webHidden/>
           </w:rPr>
-          <w:instrText xml:space="preserve"> PAGEREF _Toc455403964 \h </w:instrText>
+          <w:instrText xml:space="preserve"> PAGEREF _Toc455419455 \h </w:instrText>
         </w:r>
         <w:r>
           <w:rPr>
@@ -4203,7 +4202,7 @@
     </w:p>
     <w:p>
       <w:pPr>
-        <w:pStyle w:val="Verzeichnis2"/>
+        <w:pStyle w:val="Verzeichnis1"/>
         <w:tabs>
           <w:tab w:val="right" w:leader="dot" w:pos="9628"/>
         </w:tabs>
@@ -4213,16 +4212,17 @@
           <w:kern w:val="0"/>
           <w:sz w:val="22"/>
           <w:szCs w:val="22"/>
-          <w:lang w:val="en-US" w:eastAsia="en-US" w:bidi="ar-SA"/>
-        </w:rPr>
-      </w:pPr>
-      <w:hyperlink w:anchor="_Toc455403965" w:history="1">
+          <w:lang w:eastAsia="ja-JP" w:bidi="ar-SA"/>
+        </w:rPr>
+      </w:pPr>
+      <w:hyperlink w:anchor="_Toc455419456" w:history="1">
         <w:r>
           <w:rPr>
             <w:rStyle w:val="Hyperlink"/>
-            <w:noProof/>
-          </w:rPr>
-          <w:t>5.1 Registrierung</w:t>
+            <w:rFonts w:cstheme="minorHAnsi"/>
+            <w:noProof/>
+          </w:rPr>
+          <w:t>5 Benutzerhandbuch</w:t>
         </w:r>
         <w:r>
           <w:rPr>
@@ -4243,7 +4243,7 @@
             <w:noProof/>
             <w:webHidden/>
           </w:rPr>
-          <w:instrText xml:space="preserve"> PAGEREF _Toc455403965 \h </w:instrText>
+          <w:instrText xml:space="preserve"> PAGEREF _Toc455419456 \h </w:instrText>
         </w:r>
         <w:r>
           <w:rPr>
@@ -4263,7 +4263,7 @@
             <w:noProof/>
             <w:webHidden/>
           </w:rPr>
-          <w:t>44</w:t>
+          <w:t>45</w:t>
         </w:r>
         <w:r>
           <w:rPr>
@@ -4286,16 +4286,16 @@
           <w:kern w:val="0"/>
           <w:sz w:val="22"/>
           <w:szCs w:val="22"/>
-          <w:lang w:val="en-US" w:eastAsia="en-US" w:bidi="ar-SA"/>
-        </w:rPr>
-      </w:pPr>
-      <w:hyperlink w:anchor="_Toc455403966" w:history="1">
+          <w:lang w:eastAsia="ja-JP" w:bidi="ar-SA"/>
+        </w:rPr>
+      </w:pPr>
+      <w:hyperlink w:anchor="_Toc455419457" w:history="1">
         <w:r>
           <w:rPr>
             <w:rStyle w:val="Hyperlink"/>
             <w:noProof/>
           </w:rPr>
-          <w:t>5.2 Anmeldung</w:t>
+          <w:t>5.1 Registrierung</w:t>
         </w:r>
         <w:r>
           <w:rPr>
@@ -4316,7 +4316,7 @@
             <w:noProof/>
             <w:webHidden/>
           </w:rPr>
-          <w:instrText xml:space="preserve"> PAGEREF _Toc455403966 \h </w:instrText>
+          <w:instrText xml:space="preserve"> PAGEREF _Toc455419457 \h </w:instrText>
         </w:r>
         <w:r>
           <w:rPr>
@@ -4359,16 +4359,16 @@
           <w:kern w:val="0"/>
           <w:sz w:val="22"/>
           <w:szCs w:val="22"/>
-          <w:lang w:val="en-US" w:eastAsia="en-US" w:bidi="ar-SA"/>
-        </w:rPr>
-      </w:pPr>
-      <w:hyperlink w:anchor="_Toc455403967" w:history="1">
+          <w:lang w:eastAsia="ja-JP" w:bidi="ar-SA"/>
+        </w:rPr>
+      </w:pPr>
+      <w:hyperlink w:anchor="_Toc455419458" w:history="1">
         <w:r>
           <w:rPr>
             <w:rStyle w:val="Hyperlink"/>
             <w:noProof/>
           </w:rPr>
-          <w:t>5.3 Passwort zurücksetzen</w:t>
+          <w:t>5.2 Anmeldung</w:t>
         </w:r>
         <w:r>
           <w:rPr>
@@ -4389,7 +4389,7 @@
             <w:noProof/>
             <w:webHidden/>
           </w:rPr>
-          <w:instrText xml:space="preserve"> PAGEREF _Toc455403967 \h </w:instrText>
+          <w:instrText xml:space="preserve"> PAGEREF _Toc455419458 \h </w:instrText>
         </w:r>
         <w:r>
           <w:rPr>
@@ -4409,7 +4409,7 @@
             <w:noProof/>
             <w:webHidden/>
           </w:rPr>
-          <w:t>45</w:t>
+          <w:t>46</w:t>
         </w:r>
         <w:r>
           <w:rPr>
@@ -4432,16 +4432,16 @@
           <w:kern w:val="0"/>
           <w:sz w:val="22"/>
           <w:szCs w:val="22"/>
-          <w:lang w:val="en-US" w:eastAsia="en-US" w:bidi="ar-SA"/>
-        </w:rPr>
-      </w:pPr>
-      <w:hyperlink w:anchor="_Toc455403968" w:history="1">
+          <w:lang w:eastAsia="ja-JP" w:bidi="ar-SA"/>
+        </w:rPr>
+      </w:pPr>
+      <w:hyperlink w:anchor="_Toc455419459" w:history="1">
         <w:r>
           <w:rPr>
             <w:rStyle w:val="Hyperlink"/>
             <w:noProof/>
           </w:rPr>
-          <w:t>5.4 Navigation zu den Aufgaben</w:t>
+          <w:t>5.3 Passwort zurücksetzen</w:t>
         </w:r>
         <w:r>
           <w:rPr>
@@ -4462,7 +4462,7 @@
             <w:noProof/>
             <w:webHidden/>
           </w:rPr>
-          <w:instrText xml:space="preserve"> PAGEREF _Toc455403968 \h </w:instrText>
+          <w:instrText xml:space="preserve"> PAGEREF _Toc455419459 \h </w:instrText>
         </w:r>
         <w:r>
           <w:rPr>
@@ -4505,16 +4505,16 @@
           <w:kern w:val="0"/>
           <w:sz w:val="22"/>
           <w:szCs w:val="22"/>
-          <w:lang w:val="en-US" w:eastAsia="en-US" w:bidi="ar-SA"/>
-        </w:rPr>
-      </w:pPr>
-      <w:hyperlink w:anchor="_Toc455403969" w:history="1">
+          <w:lang w:eastAsia="ja-JP" w:bidi="ar-SA"/>
+        </w:rPr>
+      </w:pPr>
+      <w:hyperlink w:anchor="_Toc455419460" w:history="1">
         <w:r>
           <w:rPr>
             <w:rStyle w:val="Hyperlink"/>
             <w:noProof/>
           </w:rPr>
-          <w:t>5.5 Bearbeiten einer Aufgabe</w:t>
+          <w:t>5.4 Navigation zu den Aufgaben</w:t>
         </w:r>
         <w:r>
           <w:rPr>
@@ -4535,7 +4535,7 @@
             <w:noProof/>
             <w:webHidden/>
           </w:rPr>
-          <w:instrText xml:space="preserve"> PAGEREF _Toc455403969 \h </w:instrText>
+          <w:instrText xml:space="preserve"> PAGEREF _Toc455419460 \h </w:instrText>
         </w:r>
         <w:r>
           <w:rPr>
@@ -4568,7 +4568,7 @@
     </w:p>
     <w:p>
       <w:pPr>
-        <w:pStyle w:val="Verzeichnis1"/>
+        <w:pStyle w:val="Verzeichnis2"/>
         <w:tabs>
           <w:tab w:val="right" w:leader="dot" w:pos="9628"/>
         </w:tabs>
@@ -4578,17 +4578,163 @@
           <w:kern w:val="0"/>
           <w:sz w:val="22"/>
           <w:szCs w:val="22"/>
-          <w:lang w:val="en-US" w:eastAsia="en-US" w:bidi="ar-SA"/>
-        </w:rPr>
-      </w:pPr>
-      <w:hyperlink w:anchor="_Toc455403970" w:history="1">
+          <w:lang w:eastAsia="ja-JP" w:bidi="ar-SA"/>
+        </w:rPr>
+      </w:pPr>
+      <w:hyperlink w:anchor="_Toc455419461" w:history="1">
+        <w:r>
+          <w:rPr>
+            <w:rStyle w:val="Hyperlink"/>
+            <w:noProof/>
+          </w:rPr>
+          <w:t>5.5 Bearbeiten einer Aufgabe</w:t>
+        </w:r>
+        <w:r>
+          <w:rPr>
+            <w:noProof/>
+            <w:webHidden/>
+          </w:rPr>
+          <w:tab/>
+        </w:r>
+        <w:r>
+          <w:rPr>
+            <w:noProof/>
+            <w:webHidden/>
+          </w:rPr>
+          <w:fldChar w:fldCharType="begin"/>
+        </w:r>
+        <w:r>
+          <w:rPr>
+            <w:noProof/>
+            <w:webHidden/>
+          </w:rPr>
+          <w:instrText xml:space="preserve"> PAGEREF _Toc455419461 \h </w:instrText>
+        </w:r>
+        <w:r>
+          <w:rPr>
+            <w:noProof/>
+            <w:webHidden/>
+          </w:rPr>
+        </w:r>
+        <w:r>
+          <w:rPr>
+            <w:noProof/>
+            <w:webHidden/>
+          </w:rPr>
+          <w:fldChar w:fldCharType="separate"/>
+        </w:r>
+        <w:r>
+          <w:rPr>
+            <w:noProof/>
+            <w:webHidden/>
+          </w:rPr>
+          <w:t>48</w:t>
+        </w:r>
+        <w:r>
+          <w:rPr>
+            <w:noProof/>
+            <w:webHidden/>
+          </w:rPr>
+          <w:fldChar w:fldCharType="end"/>
+        </w:r>
+      </w:hyperlink>
+    </w:p>
+    <w:p>
+      <w:pPr>
+        <w:pStyle w:val="Verzeichnis1"/>
+        <w:tabs>
+          <w:tab w:val="right" w:leader="dot" w:pos="9628"/>
+        </w:tabs>
+        <w:rPr>
+          <w:rFonts w:asciiTheme="minorHAnsi" w:eastAsiaTheme="minorEastAsia" w:hAnsiTheme="minorHAnsi" w:cstheme="minorBidi"/>
+          <w:noProof/>
+          <w:kern w:val="0"/>
+          <w:sz w:val="22"/>
+          <w:szCs w:val="22"/>
+          <w:lang w:eastAsia="ja-JP" w:bidi="ar-SA"/>
+        </w:rPr>
+      </w:pPr>
+      <w:hyperlink w:anchor="_Toc455419462" w:history="1">
+        <w:r>
+          <w:rPr>
+            <w:rStyle w:val="Hyperlink"/>
+            <w:noProof/>
+          </w:rPr>
+          <w:t>6 Fazit</w:t>
+        </w:r>
+        <w:r>
+          <w:rPr>
+            <w:noProof/>
+            <w:webHidden/>
+          </w:rPr>
+          <w:tab/>
+        </w:r>
+        <w:r>
+          <w:rPr>
+            <w:noProof/>
+            <w:webHidden/>
+          </w:rPr>
+          <w:fldChar w:fldCharType="begin"/>
+        </w:r>
+        <w:r>
+          <w:rPr>
+            <w:noProof/>
+            <w:webHidden/>
+          </w:rPr>
+          <w:instrText xml:space="preserve"> PAGEREF _Toc455419462 \h </w:instrText>
+        </w:r>
+        <w:r>
+          <w:rPr>
+            <w:noProof/>
+            <w:webHidden/>
+          </w:rPr>
+        </w:r>
+        <w:r>
+          <w:rPr>
+            <w:noProof/>
+            <w:webHidden/>
+          </w:rPr>
+          <w:fldChar w:fldCharType="separate"/>
+        </w:r>
+        <w:r>
+          <w:rPr>
+            <w:noProof/>
+            <w:webHidden/>
+          </w:rPr>
+          <w:t>49</w:t>
+        </w:r>
+        <w:r>
+          <w:rPr>
+            <w:noProof/>
+            <w:webHidden/>
+          </w:rPr>
+          <w:fldChar w:fldCharType="end"/>
+        </w:r>
+      </w:hyperlink>
+    </w:p>
+    <w:p>
+      <w:pPr>
+        <w:pStyle w:val="Verzeichnis1"/>
+        <w:tabs>
+          <w:tab w:val="right" w:leader="dot" w:pos="9628"/>
+        </w:tabs>
+        <w:rPr>
+          <w:rFonts w:asciiTheme="minorHAnsi" w:eastAsiaTheme="minorEastAsia" w:hAnsiTheme="minorHAnsi" w:cstheme="minorBidi"/>
+          <w:noProof/>
+          <w:kern w:val="0"/>
+          <w:sz w:val="22"/>
+          <w:szCs w:val="22"/>
+          <w:lang w:eastAsia="ja-JP" w:bidi="ar-SA"/>
+        </w:rPr>
+      </w:pPr>
+      <w:hyperlink w:anchor="_Toc455419463" w:history="1">
         <w:r>
           <w:rPr>
             <w:rStyle w:val="Hyperlink"/>
             <w:rFonts w:cstheme="minorHAnsi"/>
             <w:noProof/>
           </w:rPr>
-          <w:t>6 Quellen</w:t>
+          <w:t>7 Quellen</w:t>
         </w:r>
         <w:r>
           <w:rPr>
@@ -4609,7 +4755,7 @@
             <w:noProof/>
             <w:webHidden/>
           </w:rPr>
-          <w:instrText xml:space="preserve"> PAGEREF _Toc455403970 \h </w:instrText>
+          <w:instrText xml:space="preserve"> PAGEREF _Toc455419463 \h </w:instrText>
         </w:r>
         <w:r>
           <w:rPr>
@@ -4629,7 +4775,7 @@
             <w:noProof/>
             <w:webHidden/>
           </w:rPr>
-          <w:t>48</w:t>
+          <w:t>50</w:t>
         </w:r>
         <w:r>
           <w:rPr>
@@ -4642,9 +4788,83 @@
     </w:p>
     <w:p>
       <w:pPr>
+        <w:pStyle w:val="Verzeichnis1"/>
+        <w:tabs>
+          <w:tab w:val="right" w:leader="dot" w:pos="9628"/>
+        </w:tabs>
+        <w:rPr>
+          <w:rFonts w:asciiTheme="minorHAnsi" w:eastAsiaTheme="minorEastAsia" w:hAnsiTheme="minorHAnsi" w:cstheme="minorBidi"/>
+          <w:noProof/>
+          <w:kern w:val="0"/>
+          <w:sz w:val="22"/>
+          <w:szCs w:val="22"/>
+          <w:lang w:eastAsia="ja-JP" w:bidi="ar-SA"/>
+        </w:rPr>
+      </w:pPr>
+      <w:hyperlink w:anchor="_Toc455419464" w:history="1">
+        <w:r>
+          <w:rPr>
+            <w:rStyle w:val="Hyperlink"/>
+            <w:noProof/>
+          </w:rPr>
+          <w:t>8 Selbstständigkeitserklärung</w:t>
+        </w:r>
+        <w:r>
+          <w:rPr>
+            <w:noProof/>
+            <w:webHidden/>
+          </w:rPr>
+          <w:tab/>
+        </w:r>
+        <w:r>
+          <w:rPr>
+            <w:noProof/>
+            <w:webHidden/>
+          </w:rPr>
+          <w:fldChar w:fldCharType="begin"/>
+        </w:r>
+        <w:r>
+          <w:rPr>
+            <w:noProof/>
+            <w:webHidden/>
+          </w:rPr>
+          <w:instrText xml:space="preserve"> PAGEREF _Toc455419464 \h </w:instrText>
+        </w:r>
+        <w:r>
+          <w:rPr>
+            <w:noProof/>
+            <w:webHidden/>
+          </w:rPr>
+        </w:r>
+        <w:r>
+          <w:rPr>
+            <w:noProof/>
+            <w:webHidden/>
+          </w:rPr>
+          <w:fldChar w:fldCharType="separate"/>
+        </w:r>
+        <w:r>
+          <w:rPr>
+            <w:noProof/>
+            <w:webHidden/>
+          </w:rPr>
+          <w:t>52</w:t>
+        </w:r>
+        <w:r>
+          <w:rPr>
+            <w:noProof/>
+            <w:webHidden/>
+          </w:rPr>
+          <w:fldChar w:fldCharType="end"/>
+        </w:r>
+      </w:hyperlink>
+    </w:p>
+    <w:p>
+      <w:pPr>
         <w:pStyle w:val="Textbody"/>
       </w:pPr>
       <w:r>
+        <w:lastRenderedPageBreak/>
         <w:fldChar w:fldCharType="end"/>
       </w:r>
       <w:r>
@@ -4658,7 +4878,7 @@
           <w:rFonts w:asciiTheme="minorHAnsi" w:hAnsiTheme="minorHAnsi" w:cstheme="minorHAnsi"/>
         </w:rPr>
       </w:pPr>
-      <w:bookmarkStart w:id="3" w:name="_Toc455403913"/>
+      <w:bookmarkStart w:id="3" w:name="_Toc455419404"/>
       <w:r>
         <w:rPr>
           <w:rFonts w:asciiTheme="minorHAnsi" w:hAnsiTheme="minorHAnsi" w:cstheme="minorHAnsi"/>
@@ -4666,7 +4886,7 @@
         <w:lastRenderedPageBreak/>
         <w:t>1 Spezifikation</w:t>
       </w:r>
-      <w:bookmarkEnd w:id="2"/>
+      <w:bookmarkEnd w:id="1"/>
       <w:bookmarkEnd w:id="3"/>
     </w:p>
     <w:p>
@@ -4677,7 +4897,7 @@
         </w:rPr>
       </w:pPr>
       <w:bookmarkStart w:id="4" w:name="__RefHeading___Toc3339_756211831"/>
-      <w:bookmarkStart w:id="5" w:name="_Toc455403914"/>
+      <w:bookmarkStart w:id="5" w:name="_Toc455419405"/>
       <w:r>
         <w:rPr>
           <w:rFonts w:asciiTheme="minorHAnsi" w:hAnsiTheme="minorHAnsi" w:cstheme="minorHAnsi"/>
@@ -4721,7 +4941,7 @@
         </w:rPr>
       </w:pPr>
       <w:bookmarkStart w:id="6" w:name="__RefHeading___Toc3341_756211831"/>
-      <w:bookmarkStart w:id="7" w:name="_Toc455403915"/>
+      <w:bookmarkStart w:id="7" w:name="_Toc455419406"/>
       <w:r>
         <w:rPr>
           <w:rFonts w:asciiTheme="minorHAnsi" w:hAnsiTheme="minorHAnsi" w:cstheme="minorHAnsi"/>
@@ -4753,7 +4973,7 @@
         </w:rPr>
       </w:pPr>
       <w:bookmarkStart w:id="8" w:name="__RefHeading___Toc3343_756211831"/>
-      <w:bookmarkStart w:id="9" w:name="_Toc455403916"/>
+      <w:bookmarkStart w:id="9" w:name="_Toc455419407"/>
       <w:r>
         <w:rPr>
           <w:rFonts w:asciiTheme="minorHAnsi" w:hAnsiTheme="minorHAnsi" w:cstheme="minorHAnsi"/>
@@ -4786,7 +5006,7 @@
         </w:rPr>
       </w:pPr>
       <w:bookmarkStart w:id="10" w:name="__RefHeading___Toc3345_756211831"/>
-      <w:bookmarkStart w:id="11" w:name="_Toc455403917"/>
+      <w:bookmarkStart w:id="11" w:name="_Toc455419408"/>
       <w:r>
         <w:rPr>
           <w:rFonts w:asciiTheme="minorHAnsi" w:hAnsiTheme="minorHAnsi" w:cstheme="minorHAnsi"/>
@@ -4842,7 +5062,7 @@
         </w:rPr>
       </w:pPr>
       <w:bookmarkStart w:id="12" w:name="__RefHeading___Toc3347_756211831"/>
-      <w:bookmarkStart w:id="13" w:name="_Toc455403918"/>
+      <w:bookmarkStart w:id="13" w:name="_Toc455419409"/>
       <w:r>
         <w:rPr>
           <w:rFonts w:asciiTheme="minorHAnsi" w:hAnsiTheme="minorHAnsi" w:cstheme="minorHAnsi"/>
@@ -4927,7 +5147,7 @@
           <w:rFonts w:asciiTheme="minorHAnsi" w:hAnsiTheme="minorHAnsi" w:cstheme="minorHAnsi"/>
         </w:rPr>
       </w:pPr>
-      <w:bookmarkStart w:id="15" w:name="_Toc455403919"/>
+      <w:bookmarkStart w:id="15" w:name="_Toc455419410"/>
       <w:commentRangeStart w:id="16"/>
       <w:r>
         <w:rPr>
@@ -4989,7 +5209,7 @@
           <w:rFonts w:asciiTheme="minorHAnsi" w:hAnsiTheme="minorHAnsi" w:cstheme="minorHAnsi"/>
         </w:rPr>
       </w:pPr>
-      <w:bookmarkStart w:id="18" w:name="_Toc455403920"/>
+      <w:bookmarkStart w:id="18" w:name="_Toc455419411"/>
       <w:r>
         <w:rPr>
           <w:rFonts w:asciiTheme="minorHAnsi" w:hAnsiTheme="minorHAnsi" w:cstheme="minorHAnsi"/>
@@ -5067,7 +5287,7 @@
           <w:rFonts w:asciiTheme="minorHAnsi" w:hAnsiTheme="minorHAnsi" w:cstheme="minorHAnsi"/>
         </w:rPr>
       </w:pPr>
-      <w:bookmarkStart w:id="19" w:name="_Toc455403921"/>
+      <w:bookmarkStart w:id="19" w:name="_Toc455419412"/>
       <w:r>
         <w:rPr>
           <w:rFonts w:asciiTheme="minorHAnsi" w:hAnsiTheme="minorHAnsi" w:cstheme="minorHAnsi"/>
@@ -5115,7 +5335,7 @@
           <w:rFonts w:asciiTheme="minorHAnsi" w:hAnsiTheme="minorHAnsi" w:cstheme="minorHAnsi"/>
         </w:rPr>
       </w:pPr>
-      <w:bookmarkStart w:id="20" w:name="_Toc455403922"/>
+      <w:bookmarkStart w:id="20" w:name="_Toc455419413"/>
       <w:r>
         <w:rPr>
           <w:rFonts w:asciiTheme="minorHAnsi" w:hAnsiTheme="minorHAnsi" w:cstheme="minorHAnsi"/>
@@ -5188,7 +5408,7 @@
           <w:rFonts w:asciiTheme="minorHAnsi" w:hAnsiTheme="minorHAnsi" w:cstheme="minorHAnsi"/>
         </w:rPr>
       </w:pPr>
-      <w:bookmarkStart w:id="21" w:name="_Toc455403923"/>
+      <w:bookmarkStart w:id="21" w:name="_Toc455419414"/>
       <w:r>
         <w:rPr>
           <w:rFonts w:asciiTheme="minorHAnsi" w:hAnsiTheme="minorHAnsi" w:cstheme="minorHAnsi"/>
@@ -5202,7 +5422,7 @@
       <w:pPr>
         <w:pStyle w:val="berschrift3"/>
       </w:pPr>
-      <w:bookmarkStart w:id="22" w:name="_Toc455403924"/>
+      <w:bookmarkStart w:id="22" w:name="_Toc455419415"/>
       <w:r>
         <w:t>2.4.1 Aufgabenstellung des Kunden</w:t>
       </w:r>
@@ -5256,7 +5476,7 @@
       <w:pPr>
         <w:pStyle w:val="berschrift3"/>
       </w:pPr>
-      <w:bookmarkStart w:id="23" w:name="_Toc455403925"/>
+      <w:bookmarkStart w:id="23" w:name="_Toc455419416"/>
       <w:r>
         <w:t>2.4.2</w:t>
       </w:r>
@@ -5479,7 +5699,7 @@
           <w:rFonts w:asciiTheme="minorHAnsi" w:hAnsiTheme="minorHAnsi" w:cstheme="minorHAnsi"/>
         </w:rPr>
       </w:pPr>
-      <w:bookmarkStart w:id="24" w:name="_Toc455403926"/>
+      <w:bookmarkStart w:id="24" w:name="_Toc455419417"/>
       <w:r>
         <w:rPr>
           <w:rFonts w:asciiTheme="minorHAnsi" w:hAnsiTheme="minorHAnsi" w:cstheme="minorHAnsi"/>
@@ -5529,7 +5749,7 @@
         </w:rPr>
       </w:pPr>
       <w:bookmarkStart w:id="25" w:name="__RefHeading___Toc1013_2057399882"/>
-      <w:bookmarkStart w:id="26" w:name="_Toc455403927"/>
+      <w:bookmarkStart w:id="26" w:name="_Toc455419418"/>
       <w:r>
         <w:rPr>
           <w:rFonts w:asciiTheme="minorHAnsi" w:hAnsiTheme="minorHAnsi" w:cstheme="minorHAnsi"/>
@@ -5810,7 +6030,7 @@
         </w:rPr>
       </w:pPr>
       <w:bookmarkStart w:id="27" w:name="__RefHeading___Toc1015_2057399882"/>
-      <w:bookmarkStart w:id="28" w:name="_Toc455403928"/>
+      <w:bookmarkStart w:id="28" w:name="_Toc455419419"/>
       <w:r>
         <w:rPr>
           <w:rFonts w:asciiTheme="minorHAnsi" w:hAnsiTheme="minorHAnsi" w:cstheme="minorHAnsi"/>
@@ -5905,7 +6125,7 @@
           <w:rFonts w:asciiTheme="minorHAnsi" w:hAnsiTheme="minorHAnsi" w:cstheme="minorHAnsi"/>
         </w:rPr>
       </w:pPr>
-      <w:bookmarkStart w:id="30" w:name="_Toc455403929"/>
+      <w:bookmarkStart w:id="30" w:name="_Toc455419420"/>
       <w:r>
         <w:rPr>
           <w:rFonts w:asciiTheme="minorHAnsi" w:hAnsiTheme="minorHAnsi" w:cstheme="minorHAnsi"/>
@@ -5944,7 +6164,7 @@
         </w:rPr>
       </w:pPr>
       <w:bookmarkStart w:id="31" w:name="__RefHeading___Toc1019_2057399882"/>
-      <w:bookmarkStart w:id="32" w:name="_Toc455403930"/>
+      <w:bookmarkStart w:id="32" w:name="_Toc455419421"/>
       <w:r>
         <w:rPr>
           <w:rFonts w:asciiTheme="minorHAnsi" w:hAnsiTheme="minorHAnsi" w:cstheme="minorHAnsi"/>
@@ -6322,7 +6542,7 @@
         </w:rPr>
       </w:pPr>
       <w:bookmarkStart w:id="36" w:name="__RefHeading___Toc1027_2057399882"/>
-      <w:bookmarkStart w:id="37" w:name="_Toc455403931"/>
+      <w:bookmarkStart w:id="37" w:name="_Toc455419422"/>
       <w:r>
         <w:rPr>
           <w:rFonts w:asciiTheme="minorHAnsi" w:hAnsiTheme="minorHAnsi" w:cstheme="minorHAnsi"/>
@@ -6545,7 +6765,7 @@
           <w:rFonts w:asciiTheme="minorHAnsi" w:hAnsiTheme="minorHAnsi" w:cstheme="minorHAnsi"/>
         </w:rPr>
       </w:pPr>
-      <w:bookmarkStart w:id="41" w:name="_Toc455403932"/>
+      <w:bookmarkStart w:id="41" w:name="_Toc455419423"/>
       <w:r>
         <w:rPr>
           <w:rFonts w:asciiTheme="minorHAnsi" w:hAnsiTheme="minorHAnsi" w:cstheme="minorHAnsi"/>
@@ -6652,7 +6872,7 @@
         </w:rPr>
       </w:pPr>
       <w:bookmarkStart w:id="42" w:name="__RefHeading___Toc1035_2057399882"/>
-      <w:bookmarkStart w:id="43" w:name="_Toc455403933"/>
+      <w:bookmarkStart w:id="43" w:name="_Toc455419424"/>
       <w:r>
         <w:rPr>
           <w:rFonts w:asciiTheme="minorHAnsi" w:hAnsiTheme="minorHAnsi" w:cstheme="minorHAnsi"/>
@@ -6927,7 +7147,7 @@
           <w:rFonts w:asciiTheme="minorHAnsi" w:hAnsiTheme="minorHAnsi" w:cstheme="minorHAnsi"/>
         </w:rPr>
       </w:pPr>
-      <w:bookmarkStart w:id="47" w:name="_Toc455403934"/>
+      <w:bookmarkStart w:id="47" w:name="_Toc455419425"/>
       <w:r>
         <w:rPr>
           <w:rFonts w:asciiTheme="minorHAnsi" w:hAnsiTheme="minorHAnsi" w:cstheme="minorHAnsi"/>
@@ -7090,7 +7310,7 @@
         </w:rPr>
       </w:pPr>
       <w:bookmarkStart w:id="49" w:name="__RefHeading___Toc1045_2057399882"/>
-      <w:bookmarkStart w:id="50" w:name="_Toc455403935"/>
+      <w:bookmarkStart w:id="50" w:name="_Toc455419426"/>
       <w:r>
         <w:rPr>
           <w:rFonts w:asciiTheme="minorHAnsi" w:hAnsiTheme="minorHAnsi" w:cstheme="minorHAnsi"/>
@@ -7262,7 +7482,7 @@
         </w:rPr>
       </w:pPr>
       <w:bookmarkStart w:id="53" w:name="__RefHeading___Toc1051_2057399882"/>
-      <w:bookmarkStart w:id="54" w:name="_Toc455403936"/>
+      <w:bookmarkStart w:id="54" w:name="_Toc455419427"/>
       <w:r>
         <w:rPr>
           <w:rFonts w:asciiTheme="minorHAnsi" w:hAnsiTheme="minorHAnsi" w:cstheme="minorHAnsi"/>
@@ -7458,7 +7678,7 @@
       <w:pPr>
         <w:pStyle w:val="berschrift2"/>
       </w:pPr>
-      <w:bookmarkStart w:id="59" w:name="_Toc455403937"/>
+      <w:bookmarkStart w:id="59" w:name="_Toc455419428"/>
       <w:r>
         <w:lastRenderedPageBreak/>
         <w:t>2.7</w:t>
@@ -9877,7 +10097,7 @@
         </w:rPr>
       </w:pPr>
       <w:bookmarkStart w:id="60" w:name="__RefHeading___Toc2550_258508911"/>
-      <w:bookmarkStart w:id="61" w:name="_Toc455403938"/>
+      <w:bookmarkStart w:id="61" w:name="_Toc455419429"/>
       <w:r>
         <w:rPr>
           <w:rFonts w:asciiTheme="minorHAnsi" w:hAnsiTheme="minorHAnsi" w:cstheme="minorHAnsi"/>
@@ -10522,7 +10742,7 @@
         </w:rPr>
       </w:pPr>
       <w:bookmarkStart w:id="62" w:name="__RefHeading___Toc3499_581654776"/>
-      <w:bookmarkStart w:id="63" w:name="_Toc455403939"/>
+      <w:bookmarkStart w:id="63" w:name="_Toc455419430"/>
       <w:r>
         <w:rPr>
           <w:rFonts w:asciiTheme="minorHAnsi" w:hAnsiTheme="minorHAnsi" w:cstheme="minorHAnsi"/>
@@ -10554,7 +10774,7 @@
           <w:rFonts w:asciiTheme="minorHAnsi" w:hAnsiTheme="minorHAnsi" w:cstheme="minorHAnsi"/>
         </w:rPr>
       </w:pPr>
-      <w:bookmarkStart w:id="65" w:name="_Toc455403940"/>
+      <w:bookmarkStart w:id="65" w:name="_Toc455419431"/>
       <w:r>
         <w:rPr>
           <w:rFonts w:asciiTheme="minorHAnsi" w:hAnsiTheme="minorHAnsi" w:cstheme="minorHAnsi"/>
@@ -11372,7 +11592,7 @@
         </w:rPr>
       </w:pPr>
       <w:bookmarkStart w:id="71" w:name="__RefHeading___Toc3507_581654776"/>
-      <w:bookmarkStart w:id="72" w:name="_Toc455403941"/>
+      <w:bookmarkStart w:id="72" w:name="_Toc455419432"/>
       <w:r>
         <w:rPr>
           <w:rFonts w:asciiTheme="minorHAnsi" w:hAnsiTheme="minorHAnsi" w:cstheme="minorHAnsi"/>
@@ -11699,7 +11919,7 @@
         </w:rPr>
       </w:pPr>
       <w:bookmarkStart w:id="75" w:name="__RefHeading__1591_555833900"/>
-      <w:bookmarkStart w:id="76" w:name="_Toc455403942"/>
+      <w:bookmarkStart w:id="76" w:name="_Toc455419433"/>
       <w:r>
         <w:rPr>
           <w:rFonts w:asciiTheme="minorHAnsi" w:hAnsiTheme="minorHAnsi" w:cstheme="minorHAnsi"/>
@@ -12237,7 +12457,7 @@
         </w:rPr>
       </w:pPr>
       <w:bookmarkStart w:id="80" w:name="__RefHeading___Toc3515_581654776"/>
-      <w:bookmarkStart w:id="81" w:name="_Toc455403943"/>
+      <w:bookmarkStart w:id="81" w:name="_Toc455419434"/>
       <w:r>
         <w:rPr>
           <w:rFonts w:asciiTheme="minorHAnsi" w:hAnsiTheme="minorHAnsi" w:cstheme="minorHAnsi"/>
@@ -13403,7 +13623,7 @@
         </w:rPr>
       </w:pPr>
       <w:bookmarkStart w:id="94" w:name="__RefHeading___Toc3517_581654776"/>
-      <w:bookmarkStart w:id="95" w:name="_Toc455403944"/>
+      <w:bookmarkStart w:id="95" w:name="_Toc455419435"/>
       <w:r>
         <w:rPr>
           <w:rFonts w:asciiTheme="minorHAnsi" w:hAnsiTheme="minorHAnsi" w:cstheme="minorHAnsi"/>
@@ -15299,7 +15519,7 @@
         </w:rPr>
       </w:pPr>
       <w:bookmarkStart w:id="96" w:name="__RefHeading___Toc4116_258508911"/>
-      <w:bookmarkStart w:id="97" w:name="_Toc455403945"/>
+      <w:bookmarkStart w:id="97" w:name="_Toc455419436"/>
       <w:r>
         <w:rPr>
           <w:rFonts w:asciiTheme="minorHAnsi" w:hAnsiTheme="minorHAnsi" w:cstheme="minorHAnsi"/>
@@ -15362,7 +15582,7 @@
         </w:rPr>
       </w:pPr>
       <w:bookmarkStart w:id="98" w:name="__RefHeading___Toc3697_756211831"/>
-      <w:bookmarkStart w:id="99" w:name="_Toc455403946"/>
+      <w:bookmarkStart w:id="99" w:name="_Toc455419437"/>
       <w:r>
         <w:rPr>
           <w:rFonts w:asciiTheme="minorHAnsi" w:hAnsiTheme="minorHAnsi" w:cstheme="minorHAnsi"/>
@@ -15386,7 +15606,7 @@
         </w:rPr>
       </w:pPr>
       <w:bookmarkStart w:id="100" w:name="__RefHeading___Toc4120_258508911"/>
-      <w:bookmarkStart w:id="101" w:name="_Toc455403947"/>
+      <w:bookmarkStart w:id="101" w:name="_Toc455419438"/>
       <w:r>
         <w:rPr>
           <w:rFonts w:asciiTheme="minorHAnsi" w:hAnsiTheme="minorHAnsi" w:cstheme="minorHAnsi"/>
@@ -15736,7 +15956,7 @@
         </w:rPr>
       </w:pPr>
       <w:bookmarkStart w:id="106" w:name="__RefHeading___Toc4122_258508911"/>
-      <w:bookmarkStart w:id="107" w:name="_Toc455403948"/>
+      <w:bookmarkStart w:id="107" w:name="_Toc455419439"/>
       <w:r>
         <w:rPr>
           <w:rFonts w:asciiTheme="minorHAnsi" w:hAnsiTheme="minorHAnsi" w:cstheme="minorHAnsi"/>
@@ -16184,7 +16404,7 @@
         </w:rPr>
       </w:pPr>
       <w:bookmarkStart w:id="112" w:name="__RefHeading___Toc4124_258508911"/>
-      <w:bookmarkStart w:id="113" w:name="_Toc455403949"/>
+      <w:bookmarkStart w:id="113" w:name="_Toc455419440"/>
       <w:r>
         <w:rPr>
           <w:rFonts w:asciiTheme="minorHAnsi" w:hAnsiTheme="minorHAnsi" w:cstheme="minorHAnsi"/>
@@ -16376,7 +16596,7 @@
         </w:rPr>
       </w:pPr>
       <w:bookmarkStart w:id="114" w:name="__RefHeading___Toc4126_258508911"/>
-      <w:bookmarkStart w:id="115" w:name="_Toc455403950"/>
+      <w:bookmarkStart w:id="115" w:name="_Toc455419441"/>
       <w:r>
         <w:rPr>
           <w:rFonts w:asciiTheme="minorHAnsi" w:hAnsiTheme="minorHAnsi" w:cstheme="minorHAnsi"/>
@@ -16832,7 +17052,7 @@
         </w:rPr>
       </w:pPr>
       <w:bookmarkStart w:id="123" w:name="__RefHeading___Toc4128_258508911"/>
-      <w:bookmarkStart w:id="124" w:name="_Toc455403951"/>
+      <w:bookmarkStart w:id="124" w:name="_Toc455419442"/>
       <w:r>
         <w:rPr>
           <w:rFonts w:asciiTheme="minorHAnsi" w:hAnsiTheme="minorHAnsi" w:cstheme="minorHAnsi"/>
@@ -16857,7 +17077,7 @@
         </w:rPr>
       </w:pPr>
       <w:bookmarkStart w:id="125" w:name="__RefHeading___Toc4130_258508911"/>
-      <w:bookmarkStart w:id="126" w:name="_Toc455403952"/>
+      <w:bookmarkStart w:id="126" w:name="_Toc455419443"/>
       <w:r>
         <w:rPr>
           <w:rFonts w:asciiTheme="minorHAnsi" w:hAnsiTheme="minorHAnsi" w:cstheme="minorHAnsi"/>
@@ -17056,7 +17276,7 @@
           <w:rFonts w:asciiTheme="minorHAnsi" w:hAnsiTheme="minorHAnsi" w:cstheme="minorHAnsi"/>
         </w:rPr>
       </w:pPr>
-      <w:bookmarkStart w:id="128" w:name="_Toc455403953"/>
+      <w:bookmarkStart w:id="128" w:name="_Toc455419444"/>
       <w:r>
         <w:rPr>
           <w:rFonts w:asciiTheme="minorHAnsi" w:hAnsiTheme="minorHAnsi" w:cstheme="minorHAnsi"/>
@@ -17262,7 +17482,7 @@
         </w:rPr>
       </w:pPr>
       <w:bookmarkStart w:id="130" w:name="__RefHeading___Toc4134_258508911"/>
-      <w:bookmarkStart w:id="131" w:name="_Toc455403954"/>
+      <w:bookmarkStart w:id="131" w:name="_Toc455419445"/>
       <w:r>
         <w:rPr>
           <w:rFonts w:asciiTheme="minorHAnsi" w:hAnsiTheme="minorHAnsi" w:cstheme="minorHAnsi"/>
@@ -17379,10 +17599,12 @@
       <w:pPr>
         <w:pStyle w:val="berschrift3"/>
       </w:pPr>
+      <w:bookmarkStart w:id="132" w:name="_Toc455419446"/>
       <w:r>
         <w:lastRenderedPageBreak/>
         <w:t>2.13.5 Spiele</w:t>
       </w:r>
+      <w:bookmarkEnd w:id="132"/>
     </w:p>
     <w:p>
       <w:pPr>
@@ -17791,14 +18013,14 @@
       <w:pPr>
         <w:pStyle w:val="berschrift1"/>
       </w:pPr>
-      <w:bookmarkStart w:id="132" w:name="docs-internal-guid-e76ffdf9-1138-748d-39"/>
-      <w:bookmarkStart w:id="133" w:name="_Toc455403955"/>
-      <w:bookmarkEnd w:id="132"/>
+      <w:bookmarkStart w:id="133" w:name="docs-internal-guid-e76ffdf9-1138-748d-39"/>
+      <w:bookmarkStart w:id="134" w:name="_Toc455419447"/>
+      <w:bookmarkEnd w:id="133"/>
       <w:r>
         <w:lastRenderedPageBreak/>
         <w:t>3 Testspezifikation</w:t>
       </w:r>
-      <w:bookmarkEnd w:id="133"/>
+      <w:bookmarkEnd w:id="134"/>
     </w:p>
     <w:tbl>
       <w:tblPr>
@@ -18253,26 +18475,27 @@
       <w:pPr>
         <w:pStyle w:val="berschrift2"/>
       </w:pPr>
-      <w:bookmarkStart w:id="134" w:name="__RefHeading___Toc4154_258508911"/>
-      <w:bookmarkStart w:id="135" w:name="_Toc455403956"/>
+      <w:bookmarkStart w:id="135" w:name="__RefHeading___Toc4154_258508911"/>
+      <w:bookmarkStart w:id="136" w:name="_Toc455419448"/>
       <w:r>
         <w:t>3.1</w:t>
       </w:r>
       <w:r>
         <w:t xml:space="preserve"> Testfälle</w:t>
       </w:r>
-      <w:bookmarkEnd w:id="134"/>
       <w:bookmarkEnd w:id="135"/>
+      <w:bookmarkEnd w:id="136"/>
     </w:p>
     <w:p>
       <w:pPr>
         <w:pStyle w:val="berschrift3"/>
       </w:pPr>
-      <w:bookmarkStart w:id="136" w:name="__RefHeading___Toc3385_756211831"/>
-      <w:bookmarkStart w:id="137" w:name="_Toc455403957"/>
+      <w:bookmarkStart w:id="137" w:name="__RefHeading___Toc3385_756211831"/>
+      <w:bookmarkStart w:id="138" w:name="_Toc455419449"/>
       <w:r>
         <w:t>3.1.1 Login</w:t>
       </w:r>
+      <w:bookmarkEnd w:id="138"/>
     </w:p>
     <w:p>
       <w:pPr>
@@ -18303,7 +18526,25 @@
         <w:pStyle w:val="Textbody"/>
       </w:pPr>
       <w:r>
-        <w:t>Voraussetzungen: Anwender-Account ist erstellt (Accountname: Testuser, Password: test123)</w:t>
+        <w:t xml:space="preserve">Voraussetzungen: Anwender-Account ist erstellt (Accountname: </w:t>
+      </w:r>
+      <w:r>
+        <w:t>Frodo Beutlin</w:t>
+      </w:r>
+      <w:r>
+        <w:t xml:space="preserve">, Password: </w:t>
+      </w:r>
+      <w:r>
+        <w:t>123456</w:t>
+      </w:r>
+      <w:r>
+        <w:t xml:space="preserve">, E-Mail: </w:t>
+      </w:r>
+      <w:r>
+        <w:t>frodo@hobbiton.me</w:t>
+      </w:r>
+      <w:r>
+        <w:t>)</w:t>
       </w:r>
     </w:p>
     <w:p>
@@ -18318,9 +18559,8 @@
       <w:pPr>
         <w:pStyle w:val="berschrift3"/>
       </w:pPr>
-      <w:bookmarkStart w:id="138" w:name="__RefHeading___Toc3387_756211831"/>
-      <w:bookmarkStart w:id="139" w:name="_Toc455403958"/>
-      <w:bookmarkEnd w:id="136"/>
+      <w:bookmarkStart w:id="139" w:name="__RefHeading___Toc3387_756211831"/>
+      <w:bookmarkStart w:id="140" w:name="_Toc455419450"/>
       <w:bookmarkEnd w:id="137"/>
       <w:r>
         <w:lastRenderedPageBreak/>
@@ -18329,8 +18569,8 @@
       <w:r>
         <w:t>.1.2 Navigation</w:t>
       </w:r>
-      <w:bookmarkEnd w:id="138"/>
       <w:bookmarkEnd w:id="139"/>
+      <w:bookmarkEnd w:id="140"/>
     </w:p>
     <w:p>
       <w:pPr>
@@ -18623,7 +18863,7 @@
         </w:rPr>
         <w:t>Wie oft: Ein Mal</w:t>
       </w:r>
-      <w:bookmarkStart w:id="140" w:name="__RefHeading___Toc3389_756211831"/>
+      <w:bookmarkStart w:id="141" w:name="__RefHeading___Toc3389_756211831"/>
     </w:p>
     <w:p>
       <w:pPr>
@@ -18637,7 +18877,6 @@
           <w:szCs w:val="28"/>
         </w:rPr>
       </w:pPr>
-      <w:bookmarkStart w:id="141" w:name="_Toc455403959"/>
       <w:r>
         <w:br w:type="page"/>
       </w:r>
@@ -18646,6 +18885,7 @@
       <w:pPr>
         <w:pStyle w:val="berschrift3"/>
       </w:pPr>
+      <w:bookmarkStart w:id="142" w:name="_Toc455419451"/>
       <w:r>
         <w:lastRenderedPageBreak/>
         <w:t>3</w:t>
@@ -18656,8 +18896,8 @@
       <w:r>
         <w:t>Aufgaben</w:t>
       </w:r>
-      <w:bookmarkEnd w:id="140"/>
       <w:bookmarkEnd w:id="141"/>
+      <w:bookmarkEnd w:id="142"/>
     </w:p>
     <w:p>
       <w:pPr>
@@ -18758,16 +18998,16 @@
       <w:pPr>
         <w:pStyle w:val="berschrift3"/>
       </w:pPr>
-      <w:bookmarkStart w:id="142" w:name="__RefHeading___Toc3391_756211831"/>
-      <w:bookmarkStart w:id="143" w:name="_Toc455403960"/>
+      <w:bookmarkStart w:id="143" w:name="__RefHeading___Toc3391_756211831"/>
+      <w:bookmarkStart w:id="144" w:name="_Toc455419452"/>
       <w:r>
         <w:t>3</w:t>
       </w:r>
       <w:r>
         <w:t>.1.4 Statistik</w:t>
       </w:r>
-      <w:bookmarkEnd w:id="142"/>
       <w:bookmarkEnd w:id="143"/>
+      <w:bookmarkEnd w:id="144"/>
     </w:p>
     <w:p>
       <w:pPr>
@@ -18971,18 +19211,17 @@
       <w:pPr>
         <w:pStyle w:val="berschrift3"/>
       </w:pPr>
-      <w:bookmarkStart w:id="144" w:name="__RefHeading___Toc3393_756211831"/>
-      <w:bookmarkStart w:id="145" w:name="_Toc455403961"/>
-      <w:commentRangeStart w:id="146"/>
+      <w:bookmarkStart w:id="145" w:name="__RefHeading___Toc3393_756211831"/>
+      <w:bookmarkStart w:id="146" w:name="_Toc455419453"/>
+      <w:commentRangeStart w:id="147"/>
       <w:r>
         <w:t>3</w:t>
       </w:r>
       <w:r>
         <w:t>.1.5 Verwaltung</w:t>
       </w:r>
-      <w:bookmarkEnd w:id="144"/>
       <w:bookmarkEnd w:id="145"/>
-      <w:commentRangeEnd w:id="146"/>
+      <w:commentRangeEnd w:id="147"/>
       <w:r>
         <w:rPr>
           <w:rStyle w:val="Kommentarzeichen"/>
@@ -18990,8 +19229,9 @@
           <w:b w:val="0"/>
           <w:bCs w:val="0"/>
         </w:rPr>
-        <w:commentReference w:id="146"/>
-      </w:r>
+        <w:commentReference w:id="147"/>
+      </w:r>
+      <w:bookmarkEnd w:id="146"/>
     </w:p>
     <w:p>
       <w:pPr>
@@ -19030,11 +19270,32 @@
         <w:pStyle w:val="Textbody"/>
       </w:pPr>
       <w:r>
-        <w:t>Voraussetzung: Keine, Accountname: Testuser, Password: test123</w:t>
+        <w:t>Voraussetzung: Keine</w:t>
       </w:r>
       <w:r>
         <w:t xml:space="preserve"> </w:t>
       </w:r>
+      <w:r>
+        <w:t xml:space="preserve">(Accountname: </w:t>
+      </w:r>
+      <w:r>
+        <w:t>Frodo Beutlin</w:t>
+      </w:r>
+      <w:r>
+        <w:t xml:space="preserve">, Password: </w:t>
+      </w:r>
+      <w:r>
+        <w:t>123456</w:t>
+      </w:r>
+      <w:r>
+        <w:t xml:space="preserve">, E-Mail: </w:t>
+      </w:r>
+      <w:r>
+        <w:t>frodo@hobbiton.me</w:t>
+      </w:r>
+      <w:r>
+        <w:t>)</w:t>
+      </w:r>
     </w:p>
     <w:p>
       <w:pPr>
@@ -19081,7 +19342,28 @@
         <w:pStyle w:val="Textbody"/>
       </w:pPr>
       <w:r>
-        <w:t>Voraussetzung: Benutzer vorhanden (Accountname: Testuser, Password: test123)</w:t>
+        <w:t xml:space="preserve">Voraussetzung: Benutzer vorhanden </w:t>
+      </w:r>
+      <w:r>
+        <w:t xml:space="preserve">(Accountname: </w:t>
+      </w:r>
+      <w:r>
+        <w:t>Frodo Beutlin</w:t>
+      </w:r>
+      <w:r>
+        <w:t xml:space="preserve">, Password: </w:t>
+      </w:r>
+      <w:r>
+        <w:t>123456</w:t>
+      </w:r>
+      <w:r>
+        <w:t xml:space="preserve">, E-Mail: </w:t>
+      </w:r>
+      <w:r>
+        <w:t>frodo@hobbiton.me</w:t>
+      </w:r>
+      <w:r>
+        <w:t>)</w:t>
       </w:r>
     </w:p>
     <w:p>
@@ -19109,9 +19391,9 @@
       <w:pPr>
         <w:pStyle w:val="berschrift2"/>
       </w:pPr>
-      <w:bookmarkStart w:id="147" w:name="__RefHeading___Toc4156_258508911"/>
-      <w:bookmarkStart w:id="148" w:name="_Toc455403962"/>
-      <w:commentRangeStart w:id="149"/>
+      <w:bookmarkStart w:id="148" w:name="__RefHeading___Toc4156_258508911"/>
+      <w:bookmarkStart w:id="149" w:name="_Toc455419454"/>
+      <w:commentRangeStart w:id="150"/>
       <w:r>
         <w:lastRenderedPageBreak/>
         <w:t>3.2</w:t>
@@ -19119,12 +19401,11 @@
       <w:r>
         <w:t xml:space="preserve"> </w:t>
       </w:r>
-      <w:bookmarkEnd w:id="147"/>
+      <w:bookmarkEnd w:id="148"/>
       <w:r>
         <w:t>Ergebnisse der Testfälle</w:t>
       </w:r>
-      <w:bookmarkEnd w:id="148"/>
-      <w:commentRangeEnd w:id="149"/>
+      <w:commentRangeEnd w:id="150"/>
       <w:r>
         <w:rPr>
           <w:rStyle w:val="Kommentarzeichen"/>
@@ -19132,8 +19413,9 @@
           <w:b w:val="0"/>
           <w:bCs w:val="0"/>
         </w:rPr>
-        <w:commentReference w:id="149"/>
-      </w:r>
+        <w:commentReference w:id="150"/>
+      </w:r>
+      <w:bookmarkEnd w:id="149"/>
     </w:p>
     <w:tbl>
       <w:tblPr>
@@ -19582,11 +19864,13 @@
               <w:cnfStyle w:val="000000100000" w:firstRow="0" w:lastRow="0" w:firstColumn="0" w:lastColumn="0" w:oddVBand="0" w:evenVBand="0" w:oddHBand="1" w:evenHBand="0" w:firstRowFirstColumn="0" w:firstRowLastColumn="0" w:lastRowFirstColumn="0" w:lastRowLastColumn="0"/>
               <w:rPr>
                 <w:rFonts w:asciiTheme="minorHAnsi" w:hAnsiTheme="minorHAnsi" w:cstheme="minorHAnsi"/>
+                <w:lang w:val="en-US"/>
               </w:rPr>
             </w:pPr>
             <w:r>
               <w:rPr>
                 <w:rFonts w:asciiTheme="minorHAnsi" w:hAnsiTheme="minorHAnsi" w:cstheme="minorHAnsi"/>
+                <w:lang w:val="en-US"/>
               </w:rPr>
               <w:t>Accountname: Testuser</w:t>
             </w:r>
@@ -19597,11 +19881,13 @@
               <w:cnfStyle w:val="000000100000" w:firstRow="0" w:lastRow="0" w:firstColumn="0" w:lastColumn="0" w:oddVBand="0" w:evenVBand="0" w:oddHBand="1" w:evenHBand="0" w:firstRowFirstColumn="0" w:firstRowLastColumn="0" w:lastRowFirstColumn="0" w:lastRowLastColumn="0"/>
               <w:rPr>
                 <w:rFonts w:asciiTheme="minorHAnsi" w:hAnsiTheme="minorHAnsi" w:cstheme="minorHAnsi"/>
+                <w:lang w:val="en-US"/>
               </w:rPr>
             </w:pPr>
             <w:r>
               <w:rPr>
                 <w:rFonts w:asciiTheme="minorHAnsi" w:hAnsiTheme="minorHAnsi" w:cstheme="minorHAnsi"/>
+                <w:lang w:val="en-US"/>
               </w:rPr>
               <w:t>Password: test123</w:t>
             </w:r>
@@ -19612,11 +19898,13 @@
               <w:cnfStyle w:val="000000100000" w:firstRow="0" w:lastRow="0" w:firstColumn="0" w:lastColumn="0" w:oddVBand="0" w:evenVBand="0" w:oddHBand="1" w:evenHBand="0" w:firstRowFirstColumn="0" w:firstRowLastColumn="0" w:lastRowFirstColumn="0" w:lastRowLastColumn="0"/>
               <w:rPr>
                 <w:rFonts w:asciiTheme="minorHAnsi" w:hAnsiTheme="minorHAnsi" w:cstheme="minorHAnsi"/>
+                <w:lang w:val="en-US"/>
               </w:rPr>
             </w:pPr>
             <w:r>
               <w:rPr>
                 <w:rFonts w:asciiTheme="minorHAnsi" w:hAnsiTheme="minorHAnsi" w:cstheme="minorHAnsi"/>
+                <w:lang w:val="en-US"/>
               </w:rPr>
               <w:t>Neues Password: Test123,</w:t>
             </w:r>
@@ -19678,8 +19966,6 @@
               </w:rPr>
               <w:t>Erfolgreich</w:t>
             </w:r>
-            <w:bookmarkStart w:id="150" w:name="_GoBack"/>
-            <w:bookmarkEnd w:id="150"/>
           </w:p>
         </w:tc>
       </w:tr>
@@ -20354,7 +20640,7 @@
         </w:rPr>
       </w:pPr>
       <w:bookmarkStart w:id="151" w:name="__RefHeading___Toc2867_31017909"/>
-      <w:bookmarkStart w:id="152" w:name="_Toc455403963"/>
+      <w:bookmarkStart w:id="152" w:name="_Toc455419455"/>
       <w:r>
         <w:rPr>
           <w:rFonts w:asciiTheme="minorHAnsi" w:hAnsiTheme="minorHAnsi" w:cstheme="minorHAnsi"/>
@@ -20374,7 +20660,7 @@
         </w:rPr>
       </w:pPr>
       <w:bookmarkStart w:id="153" w:name="__RefHeading___Toc2869_31017909"/>
-      <w:bookmarkStart w:id="154" w:name="_Toc455403964"/>
+      <w:bookmarkStart w:id="154" w:name="_Toc455419456"/>
       <w:r>
         <w:rPr>
           <w:rFonts w:asciiTheme="minorHAnsi" w:hAnsiTheme="minorHAnsi" w:cstheme="minorHAnsi"/>
@@ -20389,7 +20675,7 @@
       <w:pPr>
         <w:pStyle w:val="berschrift2"/>
       </w:pPr>
-      <w:bookmarkStart w:id="155" w:name="_Toc455403965"/>
+      <w:bookmarkStart w:id="155" w:name="_Toc455419457"/>
       <w:r>
         <w:t>5.1 Registrierung</w:t>
       </w:r>
@@ -20522,7 +20808,7 @@
       <w:pPr>
         <w:pStyle w:val="berschrift2"/>
       </w:pPr>
-      <w:bookmarkStart w:id="156" w:name="_Toc455403966"/>
+      <w:bookmarkStart w:id="156" w:name="_Toc455419458"/>
       <w:r>
         <w:lastRenderedPageBreak/>
         <w:t>5.2 Anmeldung</w:t>
@@ -20590,7 +20876,7 @@
       <w:pPr>
         <w:pStyle w:val="berschrift2"/>
       </w:pPr>
-      <w:bookmarkStart w:id="157" w:name="_Toc455403967"/>
+      <w:bookmarkStart w:id="157" w:name="_Toc455419459"/>
       <w:r>
         <w:t>5.3 Passwort zurücksetzen</w:t>
       </w:r>
@@ -20730,7 +21016,7 @@
       <w:pPr>
         <w:pStyle w:val="berschrift2"/>
       </w:pPr>
-      <w:bookmarkStart w:id="158" w:name="_Toc455403968"/>
+      <w:bookmarkStart w:id="158" w:name="_Toc455419460"/>
       <w:r>
         <w:t>5</w:t>
       </w:r>
@@ -20752,8 +21038,8 @@
           <w:lang w:eastAsia="ja-JP" w:bidi="ar-SA"/>
         </w:rPr>
         <w:drawing>
-          <wp:inline distT="0" distB="0" distL="0" distR="0" wp14:anchorId="58B2AF5F" wp14:editId="4D11D174">
-            <wp:extent cx="6120130" cy="2626995"/>
+          <wp:inline distT="0" distB="0" distL="0" distR="0" wp14:anchorId="58B2AF5F" wp14:editId="18BB41BF">
+            <wp:extent cx="5565018" cy="2626995"/>
             <wp:effectExtent l="0" t="0" r="0" b="1905"/>
             <wp:docPr id="11" name="Grafik 11"/>
             <wp:cNvGraphicFramePr>
@@ -20767,7 +21053,13 @@
                     <pic:cNvPicPr/>
                   </pic:nvPicPr>
                   <pic:blipFill>
-                    <a:blip r:embed="rId24"/>
+                    <a:blip r:embed="rId24">
+                      <a:extLst>
+                        <a:ext uri="{28A0092B-C50C-407E-A947-70E740481C1C}">
+                          <a14:useLocalDpi xmlns:a14="http://schemas.microsoft.com/office/drawing/2010/main" val="0"/>
+                        </a:ext>
+                      </a:extLst>
+                    </a:blip>
                     <a:stretch>
                       <a:fillRect/>
                     </a:stretch>
@@ -20775,7 +21067,7 @@
                   <pic:spPr>
                     <a:xfrm>
                       <a:off x="0" y="0"/>
-                      <a:ext cx="6120130" cy="2626995"/>
+                      <a:ext cx="5565018" cy="2626995"/>
                     </a:xfrm>
                     <a:prstGeom prst="rect">
                       <a:avLst/>
@@ -20803,7 +21095,7 @@
       <w:pPr>
         <w:pStyle w:val="berschrift2"/>
       </w:pPr>
-      <w:bookmarkStart w:id="159" w:name="_Toc455403969"/>
+      <w:bookmarkStart w:id="159" w:name="_Toc455419461"/>
       <w:r>
         <w:lastRenderedPageBreak/>
         <w:t>5.5 Bearbeiten einer Aufgabe</w:t>
@@ -20820,9 +21112,9 @@
           <w:lang w:eastAsia="ja-JP" w:bidi="ar-SA"/>
         </w:rPr>
         <w:drawing>
-          <wp:inline distT="0" distB="0" distL="0" distR="0" wp14:anchorId="026BEE14" wp14:editId="482D32DB">
-            <wp:extent cx="6120130" cy="5424805"/>
-            <wp:effectExtent l="0" t="0" r="0" b="4445"/>
+          <wp:inline distT="0" distB="0" distL="0" distR="0" wp14:anchorId="026BEE14" wp14:editId="25500214">
+            <wp:extent cx="3803810" cy="5424805"/>
+            <wp:effectExtent l="0" t="0" r="6350" b="4445"/>
             <wp:docPr id="10" name="Grafik 10"/>
             <wp:cNvGraphicFramePr>
               <a:graphicFrameLocks xmlns:a="http://schemas.openxmlformats.org/drawingml/2006/main" noChangeAspect="1"/>
@@ -20835,7 +21127,13 @@
                     <pic:cNvPicPr/>
                   </pic:nvPicPr>
                   <pic:blipFill>
-                    <a:blip r:embed="rId25"/>
+                    <a:blip r:embed="rId25">
+                      <a:extLst>
+                        <a:ext uri="{28A0092B-C50C-407E-A947-70E740481C1C}">
+                          <a14:useLocalDpi xmlns:a14="http://schemas.microsoft.com/office/drawing/2010/main" val="0"/>
+                        </a:ext>
+                      </a:extLst>
+                    </a:blip>
                     <a:stretch>
                       <a:fillRect/>
                     </a:stretch>
@@ -20843,7 +21141,7 @@
                   <pic:spPr>
                     <a:xfrm>
                       <a:off x="0" y="0"/>
-                      <a:ext cx="6120130" cy="5424805"/>
+                      <a:ext cx="3803810" cy="5424805"/>
                     </a:xfrm>
                     <a:prstGeom prst="rect">
                       <a:avLst/>
@@ -20861,313 +21159,51 @@
         <w:pStyle w:val="Textbody"/>
       </w:pPr>
       <w:r>
-        <w:t>Wenn man in einer Aufgabe ist (s. 5.4 Navigation zu den Aufgaben), sieht man die verschiedenen Unteraufgaben aufgelistet. Die Aufgabennummer (1) befindet sich Oberhalb der jeweiligen Unteraufgabe. Darunter befindet sich die zu lösende Aufgabe (2) und ein Feld, in welches die Lösung eingetragen wird (3). Um die aktuellen Lösungen zu bestätigen wählt man den Button „Korrigieren“ (4) und um die Bearbeitung abzubrechen und eine Seite zurück zu springen drückt man den Button „Zurück“ (4).</w:t>
+        <w:t>Wenn man in einer Aufgabe ist (s. 5.4 Navigation zu den Aufgaben), sieht man die verschiedenen Unteraufgaben aufgelistet. Die Aufgabennummer (1) befindet sich Oberhalb der jeweiligen Unteraufgabe. Darunter befindet sich die zu lösende Aufgabe (2) und ein Feld, in welches die Lösung eingetragen wird (3). Um die aktuellen Lösungen zu bestätigen wählt man den Button „Korrigieren“ (4) und um die Bearbeitung abzubrechen und eine Seite zurück zu springen drückt man den Button „Zurück“ (</w:t>
+      </w:r>
+      <w:r>
+        <w:t>5</w:t>
+      </w:r>
+      <w:bookmarkStart w:id="160" w:name="_GoBack"/>
+      <w:bookmarkEnd w:id="160"/>
+      <w:r>
+        <w:t>).</w:t>
+      </w:r>
+    </w:p>
+    <w:p>
+      <w:pPr>
+        <w:spacing w:line="240" w:lineRule="auto"/>
+        <w:jc w:val="left"/>
+        <w:rPr>
+          <w:rFonts w:eastAsia="Calibri" w:cs="Calibri"/>
+        </w:rPr>
+      </w:pPr>
+      <w:r>
+        <w:br w:type="page"/>
       </w:r>
     </w:p>
     <w:p>
       <w:pPr>
         <w:pStyle w:val="berschrift1"/>
-        <w:pageBreakBefore/>
-        <w:rPr>
-          <w:rFonts w:asciiTheme="minorHAnsi" w:hAnsiTheme="minorHAnsi" w:cstheme="minorHAnsi"/>
-        </w:rPr>
-      </w:pPr>
-      <w:bookmarkStart w:id="160" w:name="__RefHeading___Toc4136_258508911"/>
-      <w:bookmarkStart w:id="161" w:name="_Toc455403970"/>
-      <w:r>
-        <w:rPr>
-          <w:rFonts w:asciiTheme="minorHAnsi" w:hAnsiTheme="minorHAnsi" w:cstheme="minorHAnsi"/>
-        </w:rPr>
+      </w:pPr>
+      <w:bookmarkStart w:id="161" w:name="__RefHeading___Toc4136_258508911"/>
+      <w:bookmarkStart w:id="162" w:name="_Toc455419462"/>
+      <w:r>
         <w:lastRenderedPageBreak/>
-        <w:t>6 Quellen</w:t>
-      </w:r>
-      <w:bookmarkEnd w:id="160"/>
-      <w:bookmarkEnd w:id="161"/>
+        <w:t>6 Fazit</w:t>
+      </w:r>
+      <w:bookmarkEnd w:id="162"/>
     </w:p>
     <w:p>
       <w:pPr>
         <w:pStyle w:val="Textbody"/>
-        <w:rPr>
-          <w:rFonts w:asciiTheme="minorHAnsi" w:hAnsiTheme="minorHAnsi" w:cstheme="minorHAnsi"/>
-          <w:b/>
-          <w:bCs/>
-        </w:rPr>
-      </w:pPr>
-      <w:r>
-        <w:rPr>
-          <w:rFonts w:asciiTheme="minorHAnsi" w:hAnsiTheme="minorHAnsi" w:cstheme="minorHAnsi"/>
-          <w:b/>
-          <w:bCs/>
-        </w:rPr>
-        <w:t>Kanban</w:t>
-      </w:r>
-    </w:p>
-    <w:p>
-      <w:hyperlink r:id="rId26" w:history="1">
-        <w:r>
-          <w:rPr>
-            <w:rStyle w:val="Hyperlink"/>
-          </w:rPr>
-          <w:t>http://www.heise.de/developer/artikel/Kriterien-fuer-eine-Entscheidung-fuer-Scrum-oder-Kanban-1071172.html</w:t>
-        </w:r>
-      </w:hyperlink>
-    </w:p>
-    <w:p>
-      <w:hyperlink r:id="rId27" w:history="1">
-        <w:r>
-          <w:rPr>
-            <w:rStyle w:val="Hyperlink"/>
-          </w:rPr>
-          <w:t>https://de.wikipedia.org/wiki/Kanban-Tafel</w:t>
-        </w:r>
-      </w:hyperlink>
-    </w:p>
-    <w:p>
-      <w:hyperlink r:id="rId28" w:history="1">
-        <w:r>
-          <w:rPr>
-            <w:rStyle w:val="Hyperlink"/>
-          </w:rPr>
-          <w:t>http://de.wikipedia.org/wiki/Kanban_%28Softwareentwicklung%29</w:t>
-        </w:r>
-      </w:hyperlink>
-    </w:p>
-    <w:p>
-      <w:hyperlink r:id="rId29" w:history="1">
-        <w:r>
-          <w:rPr>
-            <w:rStyle w:val="Hyperlink"/>
-          </w:rPr>
-          <w:t>https://www.it-agile.de/fileadmin/docs/veroeffentlichungen/Artikel_OS_02.10_Interview.pdf</w:t>
-        </w:r>
-      </w:hyperlink>
-    </w:p>
-    <w:p>
-      <w:hyperlink r:id="rId30" w:history="1">
-        <w:r>
-          <w:rPr>
-            <w:rStyle w:val="Hyperlink"/>
-          </w:rPr>
-          <w:t>https://www.it-agile.de/wissen/methoden/kanban/fragen-zu-kanban/</w:t>
-        </w:r>
-      </w:hyperlink>
-    </w:p>
-    <w:p>
-      <w:pPr>
-        <w:pStyle w:val="Textbody"/>
-        <w:rPr>
-          <w:rFonts w:asciiTheme="minorHAnsi" w:hAnsiTheme="minorHAnsi" w:cstheme="minorHAnsi"/>
-          <w:b/>
-          <w:bCs/>
-        </w:rPr>
-      </w:pPr>
-      <w:r>
-        <w:rPr>
-          <w:rFonts w:asciiTheme="minorHAnsi" w:hAnsiTheme="minorHAnsi" w:cstheme="minorHAnsi"/>
-          <w:b/>
-          <w:bCs/>
-        </w:rPr>
-        <w:t>Scrum</w:t>
-      </w:r>
-    </w:p>
-    <w:p>
-      <w:hyperlink r:id="rId31" w:history="1">
-        <w:r>
-          <w:rPr>
-            <w:rStyle w:val="Hyperlink"/>
-          </w:rPr>
-          <w:t>http://de.wikipedia.org/wiki/Scrum</w:t>
-        </w:r>
-      </w:hyperlink>
-    </w:p>
-    <w:p>
-      <w:hyperlink r:id="rId32" w:history="1">
-        <w:r>
-          <w:rPr>
-            <w:rStyle w:val="Hyperlink"/>
-          </w:rPr>
-          <w:t>http://scrum-master.de/Was_ist_Scrum/Scrum_auf_einer_Seite_erklaert</w:t>
-        </w:r>
-      </w:hyperlink>
-    </w:p>
-    <w:p>
-      <w:hyperlink r:id="rId33" w:history="1">
-        <w:r>
-          <w:rPr>
-            <w:rStyle w:val="Hyperlink"/>
-          </w:rPr>
-          <w:t>https://www.crisp.se/file-uploads/Kanban-vs-Scrum.pdf</w:t>
-        </w:r>
-      </w:hyperlink>
-    </w:p>
-    <w:p>
-      <w:hyperlink r:id="rId34" w:history="1">
-        <w:r>
-          <w:rPr>
-            <w:rStyle w:val="Hyperlink"/>
-          </w:rPr>
-          <w:t>http://www.heise.de/developer/artikel/Kriterien-fuer-eine-Entscheidung-fuer-Scrum-oder-Kanban-1071172.html</w:t>
-        </w:r>
-      </w:hyperlink>
-    </w:p>
-    <w:p>
-      <w:hyperlink r:id="rId35" w:history="1">
-        <w:r>
-          <w:rPr>
-            <w:rStyle w:val="Hyperlink"/>
-          </w:rPr>
-          <w:t>https://www.scrumalliance.org/community/articles/2014/july/scrum-vs-kanban</w:t>
-        </w:r>
-      </w:hyperlink>
-    </w:p>
-    <w:p>
-      <w:pPr>
-        <w:rPr>
-          <w:rFonts w:asciiTheme="minorHAnsi" w:hAnsiTheme="minorHAnsi" w:cstheme="minorHAnsi"/>
-        </w:rPr>
-      </w:pPr>
-    </w:p>
-    <w:p>
-      <w:pPr>
-        <w:pStyle w:val="Textbody"/>
-        <w:rPr>
-          <w:rFonts w:asciiTheme="minorHAnsi" w:hAnsiTheme="minorHAnsi" w:cstheme="minorHAnsi"/>
-          <w:b/>
-          <w:bCs/>
-        </w:rPr>
-      </w:pPr>
-      <w:bookmarkStart w:id="162" w:name="__RefHeading___Toc3525_581654776"/>
-      <w:r>
-        <w:rPr>
-          <w:rFonts w:asciiTheme="minorHAnsi" w:hAnsiTheme="minorHAnsi" w:cstheme="minorHAnsi"/>
-          <w:b/>
-          <w:bCs/>
-        </w:rPr>
-        <w:t>FDD</w:t>
-      </w:r>
-      <w:bookmarkEnd w:id="162"/>
-    </w:p>
-    <w:p>
-      <w:hyperlink r:id="rId36" w:history="1">
-        <w:r>
-          <w:rPr>
-            <w:rStyle w:val="Hyperlink"/>
-          </w:rPr>
-          <w:t>https://www.youtube.com/playlist?list=PLS7DQ8YkIVTpXyiWb2zl5F5rtpHhhPfsJ</w:t>
-        </w:r>
-      </w:hyperlink>
-    </w:p>
-    <w:p>
-      <w:hyperlink r:id="rId37" w:history="1">
-        <w:r>
-          <w:rPr>
-            <w:rStyle w:val="Hyperlink"/>
-          </w:rPr>
-          <w:t>https://en.wikipedia.org/wiki/Feature-driven_development</w:t>
-        </w:r>
-      </w:hyperlink>
-    </w:p>
-    <w:p>
-      <w:hyperlink r:id="rId38" w:history="1">
-        <w:r>
-          <w:rPr>
-            <w:rStyle w:val="Hyperlink"/>
-          </w:rPr>
-          <w:t>https://dzone.com/articles/introduction-feature-driven</w:t>
-        </w:r>
-      </w:hyperlink>
-    </w:p>
-    <w:p>
-      <w:pPr>
-        <w:pStyle w:val="Textbody"/>
-        <w:rPr>
-          <w:rFonts w:asciiTheme="minorHAnsi" w:hAnsiTheme="minorHAnsi" w:cstheme="minorHAnsi"/>
-          <w:b/>
-          <w:bCs/>
-        </w:rPr>
-      </w:pPr>
-      <w:bookmarkStart w:id="163" w:name="__RefHeading___Toc3527_581654776"/>
-      <w:r>
-        <w:rPr>
-          <w:rFonts w:asciiTheme="minorHAnsi" w:hAnsiTheme="minorHAnsi" w:cstheme="minorHAnsi"/>
-          <w:b/>
-          <w:bCs/>
-        </w:rPr>
-        <w:t>XP</w:t>
-      </w:r>
-      <w:bookmarkEnd w:id="163"/>
-    </w:p>
-    <w:bookmarkStart w:id="164" w:name="code"/>
-    <w:bookmarkEnd w:id="164"/>
-    <w:p>
-      <w:r>
-        <w:fldChar w:fldCharType="begin"/>
-      </w:r>
-      <w:r>
-        <w:instrText xml:space="preserve"> HYPERLINK  "https://blog.seibert-media.net/blog/2005/05/01/extreme-programming-vorgehensmodell-zur-software-entwicklung-bei-seibertmedia/" </w:instrText>
-      </w:r>
-      <w:r>
-        <w:fldChar w:fldCharType="separate"/>
-      </w:r>
-      <w:r>
-        <w:rPr>
-          <w:rStyle w:val="Hyperlink"/>
-        </w:rPr>
-        <w:t>https://blog.seibert-media.net/blog/2005/05/01/extreme-programming-vorgehensmodell-zur-software-entwicklung-bei-seibertmedia/</w:t>
-      </w:r>
-      <w:r>
-        <w:fldChar w:fldCharType="end"/>
-      </w:r>
-    </w:p>
-    <w:p>
-      <w:hyperlink r:id="rId39" w:history="1">
-        <w:r>
-          <w:rPr>
-            <w:rStyle w:val="Hyperlink"/>
-          </w:rPr>
-          <w:t>https://www.it-agile.de/wissen/methoden/extreme-programming/</w:t>
-        </w:r>
-      </w:hyperlink>
-    </w:p>
-    <w:p>
-      <w:hyperlink r:id="rId40" w:history="1">
-        <w:r>
-          <w:rPr>
-            <w:rStyle w:val="Hyperlink"/>
-          </w:rPr>
-          <w:t>http://www.computerwoche.de/a/extreme-programming,2352505,2</w:t>
-        </w:r>
-      </w:hyperlink>
-    </w:p>
-    <w:p>
-      <w:hyperlink r:id="rId41" w:history="1">
-        <w:r>
-          <w:rPr>
-            <w:rStyle w:val="Hyperlink"/>
-          </w:rPr>
-          <w:t>http://www.computerwoche.de/a/extreme-programming,2352505,3</w:t>
-        </w:r>
-      </w:hyperlink>
-    </w:p>
-    <w:p>
-      <w:hyperlink r:id="rId42" w:anchor="Flexibilit.C3.A4tsgrad_vs._Steifheit" w:history="1">
-        <w:r>
-          <w:rPr>
-            <w:rStyle w:val="Hyperlink"/>
-          </w:rPr>
-          <w:t>https://de.wikipedia.org/wiki/Extreme_Programming#Flexibilit.C3.A4tsgrad_vs._Steifheit</w:t>
-        </w:r>
-      </w:hyperlink>
-    </w:p>
-    <w:p>
-      <w:hyperlink r:id="rId43" w:history="1">
-        <w:r>
-          <w:rPr>
-            <w:rStyle w:val="Hyperlink"/>
-          </w:rPr>
-          <w:t>https://www.st.cs.uni-saarland.de/edu/lehrer/xp.pdf</w:t>
-        </w:r>
-      </w:hyperlink>
+      </w:pPr>
+      <w:r>
+        <w:t xml:space="preserve">Im Rahmen des Projektes haben wir gelernt, dass sich nicht alle Anforderungen in der gewünschten Zeit umsetzen lassen. Gewisse Punkte, die als nicht wichtig, oder nicht wichtig genug erachtet wurden, wurden im Laufe des Projektes beiseitegeschoben und letztendlich nicht implementiert. </w:t>
+      </w:r>
+      <w:r>
+        <w:t>Die Benutzerverwaltung wurde auf eine normale Benutzerverwaltung gekürzt, da nicht genügend Zeit vorhanden war. Entsprechend gibt es nur eine allgemeine Navigation, anstelle einer Nutzerspezifischen.</w:t>
+      </w:r>
     </w:p>
     <w:p>
       <w:pPr>
@@ -21177,37 +21213,366 @@
           <w:rFonts w:asciiTheme="minorHAnsi" w:eastAsia="Calibri" w:hAnsiTheme="minorHAnsi" w:cstheme="minorHAnsi"/>
           <w:b/>
           <w:bCs/>
-        </w:rPr>
-      </w:pPr>
-      <w:bookmarkStart w:id="165" w:name="__RefHeading___Toc4138_258508911"/>
-      <w:r>
+          <w:sz w:val="40"/>
+          <w:szCs w:val="28"/>
+        </w:rPr>
+      </w:pPr>
+      <w:r>
+        <w:rPr>
+          <w:rFonts w:asciiTheme="minorHAnsi" w:hAnsiTheme="minorHAnsi" w:cstheme="minorHAnsi"/>
+        </w:rPr>
+        <w:br w:type="page"/>
+      </w:r>
+    </w:p>
+    <w:p>
+      <w:pPr>
+        <w:pStyle w:val="berschrift1"/>
+        <w:pageBreakBefore/>
+        <w:rPr>
+          <w:rFonts w:asciiTheme="minorHAnsi" w:hAnsiTheme="minorHAnsi" w:cstheme="minorHAnsi"/>
+        </w:rPr>
+      </w:pPr>
+      <w:bookmarkStart w:id="163" w:name="_Toc455419463"/>
+      <w:r>
+        <w:rPr>
+          <w:rFonts w:asciiTheme="minorHAnsi" w:hAnsiTheme="minorHAnsi" w:cstheme="minorHAnsi"/>
+        </w:rPr>
+        <w:lastRenderedPageBreak/>
+        <w:t>7</w:t>
+      </w:r>
+      <w:r>
+        <w:rPr>
+          <w:rFonts w:asciiTheme="minorHAnsi" w:hAnsiTheme="minorHAnsi" w:cstheme="minorHAnsi"/>
+        </w:rPr>
+        <w:t xml:space="preserve"> Quellen</w:t>
+      </w:r>
+      <w:bookmarkEnd w:id="161"/>
+      <w:bookmarkEnd w:id="163"/>
+    </w:p>
+    <w:p>
+      <w:pPr>
+        <w:pStyle w:val="Textbody"/>
         <w:rPr>
           <w:rFonts w:asciiTheme="minorHAnsi" w:hAnsiTheme="minorHAnsi" w:cstheme="minorHAnsi"/>
           <w:b/>
           <w:bCs/>
         </w:rPr>
-        <w:br w:type="page"/>
-      </w:r>
-    </w:p>
-    <w:p>
-      <w:pPr>
-        <w:pStyle w:val="Textbody"/>
+      </w:pPr>
+      <w:r>
         <w:rPr>
           <w:rFonts w:asciiTheme="minorHAnsi" w:hAnsiTheme="minorHAnsi" w:cstheme="minorHAnsi"/>
           <w:b/>
           <w:bCs/>
         </w:rPr>
-      </w:pPr>
-      <w:r>
+        <w:t>Kanban</w:t>
+      </w:r>
+    </w:p>
+    <w:p>
+      <w:hyperlink r:id="rId26" w:history="1">
+        <w:r>
+          <w:rPr>
+            <w:rStyle w:val="Hyperlink"/>
+          </w:rPr>
+          <w:t>http://www.heise.de/developer/artikel/Kriterien-fuer-eine-Entscheidung-fuer-Scrum-oder-Kanban-1071172.html</w:t>
+        </w:r>
+      </w:hyperlink>
+    </w:p>
+    <w:p>
+      <w:hyperlink r:id="rId27" w:history="1">
+        <w:r>
+          <w:rPr>
+            <w:rStyle w:val="Hyperlink"/>
+          </w:rPr>
+          <w:t>https://de.wikipedia.org/wiki/Kanban-Tafel</w:t>
+        </w:r>
+      </w:hyperlink>
+    </w:p>
+    <w:p>
+      <w:hyperlink r:id="rId28" w:history="1">
+        <w:r>
+          <w:rPr>
+            <w:rStyle w:val="Hyperlink"/>
+          </w:rPr>
+          <w:t>http://de.wikipedia.org/wiki/Kanban_%28Softwareentwicklung%29</w:t>
+        </w:r>
+      </w:hyperlink>
+    </w:p>
+    <w:p>
+      <w:hyperlink r:id="rId29" w:history="1">
+        <w:r>
+          <w:rPr>
+            <w:rStyle w:val="Hyperlink"/>
+          </w:rPr>
+          <w:t>https://www.it-agile.de/fileadmin/docs/veroeffentlichungen/Artikel_OS_02.10_Interview.pdf</w:t>
+        </w:r>
+      </w:hyperlink>
+    </w:p>
+    <w:p>
+      <w:hyperlink r:id="rId30" w:history="1">
+        <w:r>
+          <w:rPr>
+            <w:rStyle w:val="Hyperlink"/>
+          </w:rPr>
+          <w:t>https://www.it-agile.de/wissen/methoden/kanban/fragen-zu-kanban/</w:t>
+        </w:r>
+      </w:hyperlink>
+    </w:p>
+    <w:p>
+      <w:pPr>
+        <w:pStyle w:val="Textbody"/>
         <w:rPr>
           <w:rFonts w:asciiTheme="minorHAnsi" w:hAnsiTheme="minorHAnsi" w:cstheme="minorHAnsi"/>
           <w:b/>
           <w:bCs/>
         </w:rPr>
+      </w:pPr>
+      <w:r>
+        <w:rPr>
+          <w:rFonts w:asciiTheme="minorHAnsi" w:hAnsiTheme="minorHAnsi" w:cstheme="minorHAnsi"/>
+          <w:b/>
+          <w:bCs/>
+        </w:rPr>
+        <w:t>Scrum</w:t>
+      </w:r>
+    </w:p>
+    <w:p>
+      <w:hyperlink r:id="rId31" w:history="1">
+        <w:r>
+          <w:rPr>
+            <w:rStyle w:val="Hyperlink"/>
+          </w:rPr>
+          <w:t>http://de.wikipedia.org/wiki/Scrum</w:t>
+        </w:r>
+      </w:hyperlink>
+    </w:p>
+    <w:p>
+      <w:hyperlink r:id="rId32" w:history="1">
+        <w:r>
+          <w:rPr>
+            <w:rStyle w:val="Hyperlink"/>
+          </w:rPr>
+          <w:t>http://scrum-master.de/Was_ist_Scrum/Scrum_auf_einer_Seite_erklaert</w:t>
+        </w:r>
+      </w:hyperlink>
+    </w:p>
+    <w:p>
+      <w:hyperlink r:id="rId33" w:history="1">
+        <w:r>
+          <w:rPr>
+            <w:rStyle w:val="Hyperlink"/>
+          </w:rPr>
+          <w:t>https://www.crisp.se/file-uploads/Kanban-vs-Scrum.pdf</w:t>
+        </w:r>
+      </w:hyperlink>
+    </w:p>
+    <w:p>
+      <w:hyperlink r:id="rId34" w:history="1">
+        <w:r>
+          <w:rPr>
+            <w:rStyle w:val="Hyperlink"/>
+          </w:rPr>
+          <w:t>http://www.heise.de/developer/artikel/Kriterien-fuer-eine-Entscheidung-fuer-Scrum-oder-Kanban-1071172.html</w:t>
+        </w:r>
+      </w:hyperlink>
+    </w:p>
+    <w:p>
+      <w:hyperlink r:id="rId35" w:history="1">
+        <w:r>
+          <w:rPr>
+            <w:rStyle w:val="Hyperlink"/>
+          </w:rPr>
+          <w:t>https://www.scrumalliance.org/community/articles/2014/july/scrum-vs-kanban</w:t>
+        </w:r>
+      </w:hyperlink>
+    </w:p>
+    <w:p>
+      <w:pPr>
+        <w:rPr>
+          <w:rFonts w:asciiTheme="minorHAnsi" w:hAnsiTheme="minorHAnsi" w:cstheme="minorHAnsi"/>
+        </w:rPr>
+      </w:pPr>
+    </w:p>
+    <w:p>
+      <w:pPr>
+        <w:pStyle w:val="Textbody"/>
+        <w:rPr>
+          <w:rFonts w:asciiTheme="minorHAnsi" w:hAnsiTheme="minorHAnsi" w:cstheme="minorHAnsi"/>
+          <w:b/>
+          <w:bCs/>
+        </w:rPr>
+      </w:pPr>
+      <w:bookmarkStart w:id="164" w:name="__RefHeading___Toc3525_581654776"/>
+      <w:r>
+        <w:rPr>
+          <w:rFonts w:asciiTheme="minorHAnsi" w:hAnsiTheme="minorHAnsi" w:cstheme="minorHAnsi"/>
+          <w:b/>
+          <w:bCs/>
+        </w:rPr>
+        <w:t>FDD</w:t>
+      </w:r>
+      <w:bookmarkEnd w:id="164"/>
+    </w:p>
+    <w:p>
+      <w:hyperlink r:id="rId36" w:history="1">
+        <w:r>
+          <w:rPr>
+            <w:rStyle w:val="Hyperlink"/>
+          </w:rPr>
+          <w:t>https://www.youtube.com/playlist?list=PLS7DQ8YkIVTpXyiWb2zl5F5rtpHhhPfsJ</w:t>
+        </w:r>
+      </w:hyperlink>
+    </w:p>
+    <w:p>
+      <w:hyperlink r:id="rId37" w:history="1">
+        <w:r>
+          <w:rPr>
+            <w:rStyle w:val="Hyperlink"/>
+          </w:rPr>
+          <w:t>https://en.wikipedia.org/wiki/Feature-driven_development</w:t>
+        </w:r>
+      </w:hyperlink>
+    </w:p>
+    <w:p>
+      <w:hyperlink r:id="rId38" w:history="1">
+        <w:r>
+          <w:rPr>
+            <w:rStyle w:val="Hyperlink"/>
+          </w:rPr>
+          <w:t>https://dzone.com/articles/introduction-feature-driven</w:t>
+        </w:r>
+      </w:hyperlink>
+    </w:p>
+    <w:p>
+      <w:pPr>
+        <w:pStyle w:val="Textbody"/>
+        <w:rPr>
+          <w:rFonts w:asciiTheme="minorHAnsi" w:hAnsiTheme="minorHAnsi" w:cstheme="minorHAnsi"/>
+          <w:b/>
+          <w:bCs/>
+        </w:rPr>
+      </w:pPr>
+      <w:bookmarkStart w:id="165" w:name="__RefHeading___Toc3527_581654776"/>
+      <w:r>
+        <w:rPr>
+          <w:rFonts w:asciiTheme="minorHAnsi" w:hAnsiTheme="minorHAnsi" w:cstheme="minorHAnsi"/>
+          <w:b/>
+          <w:bCs/>
+        </w:rPr>
+        <w:t>XP</w:t>
+      </w:r>
+      <w:bookmarkEnd w:id="165"/>
+    </w:p>
+    <w:bookmarkStart w:id="166" w:name="code"/>
+    <w:bookmarkEnd w:id="166"/>
+    <w:p>
+      <w:r>
+        <w:fldChar w:fldCharType="begin"/>
+      </w:r>
+      <w:r>
+        <w:instrText xml:space="preserve"> HYPERLINK  "https://blog.seibert-media.net/blog/2005/05/01/extreme-programming-vorgehensmodell-zur-software-entwicklung-bei-seibertmedia/" </w:instrText>
+      </w:r>
+      <w:r>
+        <w:fldChar w:fldCharType="separate"/>
+      </w:r>
+      <w:r>
+        <w:rPr>
+          <w:rStyle w:val="Hyperlink"/>
+        </w:rPr>
+        <w:t>https://blog.seibert-media.net/blog/2005/05/01/extreme-programming-vorgehensmodell-zur-software-entwicklung-bei-seibertmedia/</w:t>
+      </w:r>
+      <w:r>
+        <w:fldChar w:fldCharType="end"/>
+      </w:r>
+    </w:p>
+    <w:p>
+      <w:hyperlink r:id="rId39" w:history="1">
+        <w:r>
+          <w:rPr>
+            <w:rStyle w:val="Hyperlink"/>
+          </w:rPr>
+          <w:t>https://www.it-agile.de/wissen/methoden/extreme-programming/</w:t>
+        </w:r>
+      </w:hyperlink>
+    </w:p>
+    <w:p>
+      <w:hyperlink r:id="rId40" w:history="1">
+        <w:r>
+          <w:rPr>
+            <w:rStyle w:val="Hyperlink"/>
+          </w:rPr>
+          <w:t>http://www.computerwoche.de/a/extreme-programming,2352505,2</w:t>
+        </w:r>
+      </w:hyperlink>
+    </w:p>
+    <w:p>
+      <w:hyperlink r:id="rId41" w:history="1">
+        <w:r>
+          <w:rPr>
+            <w:rStyle w:val="Hyperlink"/>
+          </w:rPr>
+          <w:t>http://www.computerwoche.de/a/extreme-programming,2352505,3</w:t>
+        </w:r>
+      </w:hyperlink>
+    </w:p>
+    <w:p>
+      <w:hyperlink r:id="rId42" w:anchor="Flexibilit.C3.A4tsgrad_vs._Steifheit" w:history="1">
+        <w:r>
+          <w:rPr>
+            <w:rStyle w:val="Hyperlink"/>
+          </w:rPr>
+          <w:t>https://de.wikipedia.org/wiki/Extreme_Programming#Flexibilit.C3.A4tsgrad_vs._Steifheit</w:t>
+        </w:r>
+      </w:hyperlink>
+    </w:p>
+    <w:p>
+      <w:hyperlink r:id="rId43" w:history="1">
+        <w:r>
+          <w:rPr>
+            <w:rStyle w:val="Hyperlink"/>
+          </w:rPr>
+          <w:t>https://www.st.cs.uni-saarland.de/edu/lehrer/xp.pdf</w:t>
+        </w:r>
+      </w:hyperlink>
+    </w:p>
+    <w:p>
+      <w:pPr>
+        <w:spacing w:line="240" w:lineRule="auto"/>
+        <w:jc w:val="left"/>
+        <w:rPr>
+          <w:rFonts w:asciiTheme="minorHAnsi" w:eastAsia="Calibri" w:hAnsiTheme="minorHAnsi" w:cstheme="minorHAnsi"/>
+          <w:b/>
+          <w:bCs/>
+        </w:rPr>
+      </w:pPr>
+      <w:bookmarkStart w:id="167" w:name="__RefHeading___Toc4138_258508911"/>
+      <w:r>
+        <w:rPr>
+          <w:rFonts w:asciiTheme="minorHAnsi" w:hAnsiTheme="minorHAnsi" w:cstheme="minorHAnsi"/>
+          <w:b/>
+          <w:bCs/>
+        </w:rPr>
+        <w:br w:type="page"/>
+      </w:r>
+    </w:p>
+    <w:p>
+      <w:pPr>
+        <w:pStyle w:val="Textbody"/>
+        <w:rPr>
+          <w:rFonts w:asciiTheme="minorHAnsi" w:hAnsiTheme="minorHAnsi" w:cstheme="minorHAnsi"/>
+          <w:b/>
+          <w:bCs/>
+        </w:rPr>
+      </w:pPr>
+      <w:r>
+        <w:rPr>
+          <w:rFonts w:asciiTheme="minorHAnsi" w:hAnsiTheme="minorHAnsi" w:cstheme="minorHAnsi"/>
+          <w:b/>
+          <w:bCs/>
+        </w:rPr>
         <w:lastRenderedPageBreak/>
         <w:t>Bootstrap</w:t>
       </w:r>
-      <w:bookmarkEnd w:id="165"/>
+      <w:bookmarkEnd w:id="167"/>
     </w:p>
     <w:p>
       <w:hyperlink r:id="rId44" w:history="1">
@@ -21269,7 +21634,7 @@
           <w:lang w:val="en-US"/>
         </w:rPr>
       </w:pPr>
-      <w:bookmarkStart w:id="166" w:name="__RefHeading___Toc4140_258508911"/>
+      <w:bookmarkStart w:id="168" w:name="__RefHeading___Toc4140_258508911"/>
       <w:r>
         <w:rPr>
           <w:rFonts w:asciiTheme="minorHAnsi" w:hAnsiTheme="minorHAnsi" w:cstheme="minorHAnsi"/>
@@ -21279,7 +21644,7 @@
         </w:rPr>
         <w:t>Semantic UI</w:t>
       </w:r>
-      <w:bookmarkEnd w:id="166"/>
+      <w:bookmarkEnd w:id="168"/>
     </w:p>
     <w:p>
       <w:pPr>
@@ -21382,6 +21747,7 @@
     <w:p>
       <w:pPr>
         <w:rPr>
+          <w:rStyle w:val="Hyperlink"/>
           <w:lang w:val="en-US"/>
         </w:rPr>
       </w:pPr>
@@ -21394,6 +21760,165 @@
           <w:t>http://stackshare.io/stackups/bootstrap-vs-foundation-vs-semantic-ui</w:t>
         </w:r>
       </w:hyperlink>
+    </w:p>
+    <w:p>
+      <w:pPr>
+        <w:spacing w:line="240" w:lineRule="auto"/>
+        <w:jc w:val="left"/>
+        <w:rPr>
+          <w:rStyle w:val="Hyperlink"/>
+          <w:lang w:val="en-US"/>
+        </w:rPr>
+      </w:pPr>
+      <w:r>
+        <w:rPr>
+          <w:rStyle w:val="Hyperlink"/>
+          <w:lang w:val="en-US"/>
+        </w:rPr>
+        <w:br w:type="page"/>
+      </w:r>
+    </w:p>
+    <w:p>
+      <w:pPr>
+        <w:pStyle w:val="berschrift1"/>
+      </w:pPr>
+      <w:bookmarkStart w:id="169" w:name="_Toc455419464"/>
+      <w:r>
+        <w:lastRenderedPageBreak/>
+        <w:t xml:space="preserve">8 </w:t>
+      </w:r>
+      <w:r>
+        <w:t>Selbstständigkeitserklärung</w:t>
+      </w:r>
+      <w:bookmarkEnd w:id="169"/>
+    </w:p>
+    <w:p>
+      <w:r>
+        <w:t>Hiermit versicher</w:t>
+      </w:r>
+      <w:r>
+        <w:t>n wir</w:t>
+      </w:r>
+      <w:r>
+        <w:t xml:space="preserve">, dass </w:t>
+      </w:r>
+      <w:r>
+        <w:t>wir</w:t>
+      </w:r>
+      <w:r>
+        <w:t xml:space="preserve"> die vorliegende Arbeit selbstständig verfasst </w:t>
+      </w:r>
+      <w:r>
+        <w:t xml:space="preserve">haben </w:t>
+      </w:r>
+      <w:r>
+        <w:t>und keine anderen als die angegebenen Quellen und Hilfsmittel benutzt habe</w:t>
+      </w:r>
+      <w:r>
+        <w:t>n</w:t>
+      </w:r>
+      <w:r>
+        <w:t>, insbesondere keine anderen als die angegebenen Informationen aus dem Internet.</w:t>
+      </w:r>
+    </w:p>
+    <w:p/>
+    <w:p>
+      <w:r>
+        <w:t xml:space="preserve">Der Speicherung </w:t>
+      </w:r>
+      <w:r>
+        <w:t>der Studienarbeit</w:t>
+      </w:r>
+      <w:r>
+        <w:t xml:space="preserve"> zum Zweck der Plagiatsprüfung stimme</w:t>
+      </w:r>
+      <w:r>
+        <w:t>n wir</w:t>
+      </w:r>
+      <w:r>
+        <w:t xml:space="preserve"> zu.</w:t>
+      </w:r>
+      <w:r>
+        <w:t xml:space="preserve"> Wir versichern</w:t>
+      </w:r>
+      <w:r>
+        <w:t>, dass die elektronische Version mit der gedruckten Version inhaltlich übereinstimmt.</w:t>
+      </w:r>
+      <w:r>
+        <w:t xml:space="preserve"> Uns</w:t>
+      </w:r>
+      <w:r>
+        <w:t xml:space="preserve"> ist bewusst, dass Plagiarismus zum Nichtbestehen der Arbeit führt.</w:t>
+      </w:r>
+    </w:p>
+    <w:p/>
+    <w:p>
+      <w:r>
+        <w:t>__________________</w:t>
+      </w:r>
+    </w:p>
+    <w:p>
+      <w:r>
+        <w:t>Ort, Datum</w:t>
+      </w:r>
+    </w:p>
+    <w:p>
+      <w:r>
+        <w:t>__________________</w:t>
+      </w:r>
+    </w:p>
+    <w:p>
+      <w:r>
+        <w:t>Unterschrift</w:t>
+      </w:r>
+      <w:r>
+        <w:t>, August Kraft</w:t>
+      </w:r>
+    </w:p>
+    <w:p>
+      <w:r>
+        <w:t>__________________</w:t>
+      </w:r>
+    </w:p>
+    <w:p>
+      <w:r>
+        <w:t>Unterschrift</w:t>
+      </w:r>
+      <w:r>
+        <w:t xml:space="preserve">, </w:t>
+      </w:r>
+      <w:r>
+        <w:t>Philipp Marek</w:t>
+      </w:r>
+    </w:p>
+    <w:p>
+      <w:r>
+        <w:t>__________________</w:t>
+      </w:r>
+    </w:p>
+    <w:p>
+      <w:r>
+        <w:t>Unterschrift</w:t>
+      </w:r>
+      <w:r>
+        <w:t xml:space="preserve">, </w:t>
+      </w:r>
+      <w:r>
+        <w:t>Jan Mothes</w:t>
+      </w:r>
+    </w:p>
+    <w:p>
+      <w:r>
+        <w:t>__________________</w:t>
+      </w:r>
+    </w:p>
+    <w:p>
+      <w:r>
+        <w:t>Unterschrift</w:t>
+      </w:r>
+      <w:r>
+        <w:t>, Christian Pöhlmann</w:t>
+      </w:r>
     </w:p>
     <w:sectPr>
       <w:footerReference w:type="default" r:id="rId57"/>
@@ -21467,7 +21992,7 @@
       </w:r>
     </w:p>
   </w:comment>
-  <w:comment w:id="146" w:author="Philipp Marek" w:date="2016-07-04T16:58:00Z" w:initials="PM">
+  <w:comment w:id="147" w:author="Philipp Marek" w:date="2016-07-04T16:58:00Z" w:initials="PM">
     <w:p>
       <w:pPr>
         <w:pStyle w:val="Kommentartext"/>
@@ -21483,7 +22008,7 @@
       </w:r>
     </w:p>
   </w:comment>
-  <w:comment w:id="149" w:author="Philipp Marek" w:date="2016-07-04T16:58:00Z" w:initials="PM">
+  <w:comment w:id="150" w:author="Philipp Marek" w:date="2016-07-04T16:58:00Z" w:initials="PM">
     <w:p>
       <w:pPr>
         <w:pStyle w:val="Kommentartext"/>
@@ -21560,7 +22085,7 @@
           <w:rPr>
             <w:noProof/>
           </w:rPr>
-          <w:t>42</w:t>
+          <w:t>48</w:t>
         </w:r>
         <w:r>
           <w:fldChar w:fldCharType="end"/>
@@ -24611,7 +25136,6 @@
   <w:style w:type="character" w:default="1" w:styleId="Absatz-Standardschriftart">
     <w:name w:val="Default Paragraph Font"/>
     <w:uiPriority w:val="1"/>
-    <w:semiHidden/>
     <w:unhideWhenUsed/>
   </w:style>
   <w:style w:type="table" w:default="1" w:styleId="NormaleTabelle">
@@ -26166,7 +26690,7 @@
 </file>
 
 <file path=customXml/itemProps1.xml><?xml version="1.0" encoding="utf-8"?>
-<ds:datastoreItem xmlns:ds="http://schemas.openxmlformats.org/officeDocument/2006/customXml" ds:itemID="{5E5F2D67-E7A4-4621-8702-E4EA3FFC6FAB}">
+<ds:datastoreItem xmlns:ds="http://schemas.openxmlformats.org/officeDocument/2006/customXml" ds:itemID="{79421C82-8E4D-4564-9E49-979967530169}">
   <ds:schemaRefs>
     <ds:schemaRef ds:uri="http://schemas.openxmlformats.org/officeDocument/2006/bibliography"/>
   </ds:schemaRefs>

</xml_diff>

<commit_message>
Gesamtdokumentation: Rechtschreibung + minor fixes
</commit_message>
<xml_diff>
--- a/doc/Gesamtdokumentation.docx
+++ b/doc/Gesamtdokumentation.docx
@@ -1400,7 +1400,7 @@
             <w:noProof/>
             <w:webHidden/>
           </w:rPr>
-          <w:t>8</w:t>
+          <w:t>9</w:t>
         </w:r>
         <w:r>
           <w:rPr>
@@ -1474,7 +1474,7 @@
             <w:noProof/>
             <w:webHidden/>
           </w:rPr>
-          <w:t>8</w:t>
+          <w:t>9</w:t>
         </w:r>
         <w:r>
           <w:rPr>
@@ -1548,7 +1548,7 @@
             <w:noProof/>
             <w:webHidden/>
           </w:rPr>
-          <w:t>9</w:t>
+          <w:t>10</w:t>
         </w:r>
         <w:r>
           <w:rPr>
@@ -1622,7 +1622,7 @@
             <w:noProof/>
             <w:webHidden/>
           </w:rPr>
-          <w:t>10</w:t>
+          <w:t>11</w:t>
         </w:r>
         <w:r>
           <w:rPr>
@@ -1696,7 +1696,7 @@
             <w:noProof/>
             <w:webHidden/>
           </w:rPr>
-          <w:t>10</w:t>
+          <w:t>11</w:t>
         </w:r>
         <w:r>
           <w:rPr>
@@ -1770,7 +1770,7 @@
             <w:noProof/>
             <w:webHidden/>
           </w:rPr>
-          <w:t>11</w:t>
+          <w:t>12</w:t>
         </w:r>
         <w:r>
           <w:rPr>
@@ -1844,7 +1844,7 @@
             <w:noProof/>
             <w:webHidden/>
           </w:rPr>
-          <w:t>13</w:t>
+          <w:t>14</w:t>
         </w:r>
         <w:r>
           <w:rPr>
@@ -1918,7 +1918,7 @@
             <w:noProof/>
             <w:webHidden/>
           </w:rPr>
-          <w:t>13</w:t>
+          <w:t>14</w:t>
         </w:r>
         <w:r>
           <w:rPr>
@@ -1992,7 +1992,7 @@
             <w:noProof/>
             <w:webHidden/>
           </w:rPr>
-          <w:t>14</w:t>
+          <w:t>15</w:t>
         </w:r>
         <w:r>
           <w:rPr>
@@ -2066,7 +2066,7 @@
             <w:noProof/>
             <w:webHidden/>
           </w:rPr>
-          <w:t>15</w:t>
+          <w:t>16</w:t>
         </w:r>
         <w:r>
           <w:rPr>
@@ -2140,7 +2140,7 @@
             <w:noProof/>
             <w:webHidden/>
           </w:rPr>
-          <w:t>16</w:t>
+          <w:t>17</w:t>
         </w:r>
         <w:r>
           <w:rPr>
@@ -2213,7 +2213,7 @@
             <w:noProof/>
             <w:webHidden/>
           </w:rPr>
-          <w:t>17</w:t>
+          <w:t>18</w:t>
         </w:r>
         <w:r>
           <w:rPr>
@@ -2286,7 +2286,7 @@
             <w:noProof/>
             <w:webHidden/>
           </w:rPr>
-          <w:t>19</w:t>
+          <w:t>20</w:t>
         </w:r>
         <w:r>
           <w:rPr>
@@ -2360,7 +2360,7 @@
             <w:noProof/>
             <w:webHidden/>
           </w:rPr>
-          <w:t>21</w:t>
+          <w:t>22</w:t>
         </w:r>
         <w:r>
           <w:rPr>
@@ -2434,7 +2434,7 @@
             <w:noProof/>
             <w:webHidden/>
           </w:rPr>
-          <w:t>21</w:t>
+          <w:t>22</w:t>
         </w:r>
         <w:r>
           <w:rPr>
@@ -2508,7 +2508,7 @@
             <w:noProof/>
             <w:webHidden/>
           </w:rPr>
-          <w:t>24</w:t>
+          <w:t>25</w:t>
         </w:r>
         <w:r>
           <w:rPr>
@@ -2582,7 +2582,7 @@
             <w:noProof/>
             <w:webHidden/>
           </w:rPr>
-          <w:t>25</w:t>
+          <w:t>26</w:t>
         </w:r>
         <w:r>
           <w:rPr>
@@ -2656,7 +2656,7 @@
             <w:noProof/>
             <w:webHidden/>
           </w:rPr>
-          <w:t>26</w:t>
+          <w:t>27</w:t>
         </w:r>
         <w:r>
           <w:rPr>
@@ -2730,7 +2730,7 @@
             <w:noProof/>
             <w:webHidden/>
           </w:rPr>
-          <w:t>30</w:t>
+          <w:t>31</w:t>
         </w:r>
         <w:r>
           <w:rPr>
@@ -2803,7 +2803,7 @@
             <w:noProof/>
             <w:webHidden/>
           </w:rPr>
-          <w:t>32</w:t>
+          <w:t>33</w:t>
         </w:r>
         <w:r>
           <w:rPr>
@@ -2877,7 +2877,7 @@
             <w:noProof/>
             <w:webHidden/>
           </w:rPr>
-          <w:t>32</w:t>
+          <w:t>33</w:t>
         </w:r>
         <w:r>
           <w:rPr>
@@ -2951,7 +2951,7 @@
             <w:noProof/>
             <w:webHidden/>
           </w:rPr>
-          <w:t>32</w:t>
+          <w:t>33</w:t>
         </w:r>
         <w:r>
           <w:rPr>
@@ -3025,7 +3025,7 @@
             <w:noProof/>
             <w:webHidden/>
           </w:rPr>
-          <w:t>33</w:t>
+          <w:t>34</w:t>
         </w:r>
         <w:r>
           <w:rPr>
@@ -3099,7 +3099,7 @@
             <w:noProof/>
             <w:webHidden/>
           </w:rPr>
-          <w:t>34</w:t>
+          <w:t>35</w:t>
         </w:r>
         <w:r>
           <w:rPr>
@@ -3173,7 +3173,7 @@
             <w:noProof/>
             <w:webHidden/>
           </w:rPr>
-          <w:t>35</w:t>
+          <w:t>36</w:t>
         </w:r>
         <w:r>
           <w:rPr>
@@ -3247,7 +3247,7 @@
             <w:noProof/>
             <w:webHidden/>
           </w:rPr>
-          <w:t>38</w:t>
+          <w:t>39</w:t>
         </w:r>
         <w:r>
           <w:rPr>
@@ -3321,7 +3321,7 @@
             <w:noProof/>
             <w:webHidden/>
           </w:rPr>
-          <w:t>38</w:t>
+          <w:t>39</w:t>
         </w:r>
         <w:r>
           <w:rPr>
@@ -3395,7 +3395,7 @@
             <w:noProof/>
             <w:webHidden/>
           </w:rPr>
-          <w:t>39</w:t>
+          <w:t>40</w:t>
         </w:r>
         <w:r>
           <w:rPr>
@@ -3469,7 +3469,7 @@
             <w:noProof/>
             <w:webHidden/>
           </w:rPr>
-          <w:t>39</w:t>
+          <w:t>40</w:t>
         </w:r>
         <w:r>
           <w:rPr>
@@ -3542,7 +3542,7 @@
             <w:noProof/>
             <w:webHidden/>
           </w:rPr>
-          <w:t>40</w:t>
+          <w:t>41</w:t>
         </w:r>
         <w:r>
           <w:rPr>
@@ -3615,7 +3615,7 @@
             <w:noProof/>
             <w:webHidden/>
           </w:rPr>
-          <w:t>42</w:t>
+          <w:t>44</w:t>
         </w:r>
         <w:r>
           <w:rPr>
@@ -3688,7 +3688,7 @@
             <w:noProof/>
             <w:webHidden/>
           </w:rPr>
-          <w:t>42</w:t>
+          <w:t>44</w:t>
         </w:r>
         <w:r>
           <w:rPr>
@@ -3761,7 +3761,7 @@
             <w:noProof/>
             <w:webHidden/>
           </w:rPr>
-          <w:t>42</w:t>
+          <w:t>44</w:t>
         </w:r>
         <w:r>
           <w:rPr>
@@ -3834,7 +3834,7 @@
             <w:noProof/>
             <w:webHidden/>
           </w:rPr>
-          <w:t>43</w:t>
+          <w:t>45</w:t>
         </w:r>
         <w:r>
           <w:rPr>
@@ -3907,7 +3907,7 @@
             <w:noProof/>
             <w:webHidden/>
           </w:rPr>
-          <w:t>44</w:t>
+          <w:t>46</w:t>
         </w:r>
         <w:r>
           <w:rPr>
@@ -3980,7 +3980,7 @@
             <w:noProof/>
             <w:webHidden/>
           </w:rPr>
-          <w:t>44</w:t>
+          <w:t>46</w:t>
         </w:r>
         <w:r>
           <w:rPr>
@@ -4053,7 +4053,7 @@
             <w:noProof/>
             <w:webHidden/>
           </w:rPr>
-          <w:t>45</w:t>
+          <w:t>47</w:t>
         </w:r>
         <w:r>
           <w:rPr>
@@ -4126,7 +4126,7 @@
             <w:noProof/>
             <w:webHidden/>
           </w:rPr>
-          <w:t>46</w:t>
+          <w:t>48</w:t>
         </w:r>
         <w:r>
           <w:rPr>
@@ -4200,7 +4200,7 @@
             <w:noProof/>
             <w:webHidden/>
           </w:rPr>
-          <w:t>48</w:t>
+          <w:t>50</w:t>
         </w:r>
         <w:r>
           <w:rPr>
@@ -4274,7 +4274,7 @@
             <w:noProof/>
             <w:webHidden/>
           </w:rPr>
-          <w:t>49</w:t>
+          <w:t>51</w:t>
         </w:r>
         <w:r>
           <w:rPr>
@@ -4347,7 +4347,7 @@
             <w:noProof/>
             <w:webHidden/>
           </w:rPr>
-          <w:t>49</w:t>
+          <w:t>51</w:t>
         </w:r>
         <w:r>
           <w:rPr>
@@ -4420,7 +4420,7 @@
             <w:noProof/>
             <w:webHidden/>
           </w:rPr>
-          <w:t>50</w:t>
+          <w:t>52</w:t>
         </w:r>
         <w:r>
           <w:rPr>
@@ -4493,7 +4493,7 @@
             <w:noProof/>
             <w:webHidden/>
           </w:rPr>
-          <w:t>50</w:t>
+          <w:t>52</w:t>
         </w:r>
         <w:r>
           <w:rPr>
@@ -4566,7 +4566,7 @@
             <w:noProof/>
             <w:webHidden/>
           </w:rPr>
-          <w:t>51</w:t>
+          <w:t>53</w:t>
         </w:r>
         <w:r>
           <w:rPr>
@@ -4639,7 +4639,7 @@
             <w:noProof/>
             <w:webHidden/>
           </w:rPr>
-          <w:t>52</w:t>
+          <w:t>54</w:t>
         </w:r>
         <w:r>
           <w:rPr>
@@ -4712,7 +4712,7 @@
             <w:noProof/>
             <w:webHidden/>
           </w:rPr>
-          <w:t>53</w:t>
+          <w:t>55</w:t>
         </w:r>
         <w:r>
           <w:rPr>
@@ -4786,7 +4786,7 @@
             <w:noProof/>
             <w:webHidden/>
           </w:rPr>
-          <w:t>54</w:t>
+          <w:t>56</w:t>
         </w:r>
         <w:r>
           <w:rPr>
@@ -4859,7 +4859,7 @@
             <w:noProof/>
             <w:webHidden/>
           </w:rPr>
-          <w:t>56</w:t>
+          <w:t>58</w:t>
         </w:r>
         <w:r>
           <w:rPr>
@@ -5155,7 +5155,10 @@
         <w:t xml:space="preserve"> Programmes. Danach eine kurze Erklärung der Rahmenbedingungen und die eigentliche Aufgabenstellung. Nach dem grundsätzlichen Punkten kommen jeweils die Auswahl eines PHP-Frameworks, einer Projektmana</w:t>
       </w:r>
       <w:r>
-        <w:t>gementmethodik und eines HTML/Javascript</w:t>
+        <w:t>gementmethodik und eines HTML/</w:t>
+      </w:r>
+      <w:r>
+        <w:t>JavaScript</w:t>
       </w:r>
       <w:r>
         <w:t>/CSS-Frameworks. Nach der Auswahl der verschieden</w:t>
@@ -5739,7 +5742,13 @@
         <w:pStyle w:val="Textbody"/>
       </w:pPr>
       <w:r>
-        <w:t>Die Hälfte der Gruppe hat sich mit einem Vergleich der verschiedenen css/javascript/php-Frameworks beschäftigt, während die andere Hälfte sich Gedanken über den Ablauf des Programmes Gedanken gemacht hat. Gemeinsam haben danach alle am Aufbau und Modell der Webseite gearbeitet.</w:t>
+        <w:t>Die Hälfte der Gruppe hat sich mit einem Vergleich der verschiedenen css/</w:t>
+      </w:r>
+      <w:r>
+        <w:t>JavaScript</w:t>
+      </w:r>
+      <w:r>
+        <w:t>/php-Frameworks beschäftigt, während die andere Hälfte sich Gedanken über den Ablauf des Programmes Gedanken gemacht hat. Gemeinsam haben danach alle am Aufbau und Modell der Webseite gearbeitet.</w:t>
       </w:r>
     </w:p>
     <w:p>
@@ -6427,13 +6436,25 @@
         <w:rPr>
           <w:rFonts w:asciiTheme="minorHAnsi" w:hAnsiTheme="minorHAnsi" w:cstheme="minorHAnsi"/>
         </w:rPr>
-        <w:t xml:space="preserve"> Tre</w:t>
-      </w:r>
-      <w:r>
-        <w:rPr>
-          <w:rFonts w:asciiTheme="minorHAnsi" w:hAnsiTheme="minorHAnsi" w:cstheme="minorHAnsi"/>
-        </w:rPr>
-        <w:t>ffer wenn man bei Google nach ”Y</w:t>
+        <w:t xml:space="preserve"> </w:t>
+      </w:r>
+      <w:r>
+        <w:rPr>
+          <w:rFonts w:asciiTheme="minorHAnsi" w:hAnsiTheme="minorHAnsi" w:cstheme="minorHAnsi"/>
+        </w:rPr>
+        <w:t>Tre</w:t>
+      </w:r>
+      <w:r>
+        <w:rPr>
+          <w:rFonts w:asciiTheme="minorHAnsi" w:hAnsiTheme="minorHAnsi" w:cstheme="minorHAnsi"/>
+        </w:rPr>
+        <w:t>ffer,</w:t>
+      </w:r>
+      <w:r>
+        <w:rPr>
+          <w:rFonts w:asciiTheme="minorHAnsi" w:hAnsiTheme="minorHAnsi" w:cstheme="minorHAnsi"/>
+        </w:rPr>
+        <w:t xml:space="preserve"> wenn man bei Google nach ”Y</w:t>
       </w:r>
       <w:r>
         <w:rPr>
@@ -6478,7 +6499,19 @@
         <w:rPr>
           <w:rFonts w:asciiTheme="minorHAnsi" w:hAnsiTheme="minorHAnsi" w:cstheme="minorHAnsi"/>
         </w:rPr>
-        <w:t xml:space="preserve"> Bücher (sowohl in Printform als auch als Ebook) und kostenpflichtige Videokurse zur Verfügung.</w:t>
+        <w:t xml:space="preserve"> Bücher (sowohl in Printform als auch als E</w:t>
+      </w:r>
+      <w:r>
+        <w:rPr>
+          <w:rFonts w:asciiTheme="minorHAnsi" w:hAnsiTheme="minorHAnsi" w:cstheme="minorHAnsi"/>
+        </w:rPr>
+        <w:t>-B</w:t>
+      </w:r>
+      <w:r>
+        <w:rPr>
+          <w:rFonts w:asciiTheme="minorHAnsi" w:hAnsiTheme="minorHAnsi" w:cstheme="minorHAnsi"/>
+        </w:rPr>
+        <w:t>ook) und kostenpflichtige Videokurse zur Verfügung.</w:t>
       </w:r>
       <w:r>
         <w:rPr>
@@ -6951,7 +6984,31 @@
         <w:rPr>
           <w:rFonts w:asciiTheme="minorHAnsi" w:hAnsiTheme="minorHAnsi" w:cstheme="minorHAnsi"/>
         </w:rPr>
-        <w:t>Caching betreibt. Leider wird Wissen im Bereich Enterprise-Application Architektur vorausgesetzt bzw. ohne diese ist die Lernkurve recht steil.</w:t>
+        <w:t xml:space="preserve">Caching betreibt. Leider wird Wissen im Bereich </w:t>
+      </w:r>
+      <w:r>
+        <w:rPr>
+          <w:rFonts w:asciiTheme="minorHAnsi" w:hAnsiTheme="minorHAnsi" w:cstheme="minorHAnsi"/>
+        </w:rPr>
+        <w:t>„Enterprise Applic</w:t>
+      </w:r>
+      <w:r>
+        <w:rPr>
+          <w:rFonts w:asciiTheme="minorHAnsi" w:hAnsiTheme="minorHAnsi" w:cstheme="minorHAnsi"/>
+        </w:rPr>
+        <w:t>ation</w:t>
+      </w:r>
+      <w:r>
+        <w:rPr>
+          <w:rFonts w:asciiTheme="minorHAnsi" w:hAnsiTheme="minorHAnsi" w:cstheme="minorHAnsi"/>
+        </w:rPr>
+        <w:t xml:space="preserve"> Architecture“</w:t>
+      </w:r>
+      <w:r>
+        <w:rPr>
+          <w:rFonts w:asciiTheme="minorHAnsi" w:hAnsiTheme="minorHAnsi" w:cstheme="minorHAnsi"/>
+        </w:rPr>
+        <w:t xml:space="preserve"> vorausgesetzt bzw. ohne diese ist die Lernkurve recht steil.</w:t>
       </w:r>
       <w:bookmarkStart w:id="39" w:name="__RefHeading___Toc1033_2057399882"/>
     </w:p>
@@ -7046,7 +7103,19 @@
         <w:rPr>
           <w:rFonts w:asciiTheme="minorHAnsi" w:hAnsiTheme="minorHAnsi" w:cstheme="minorHAnsi"/>
         </w:rPr>
-        <w:t>Bezüglich Bugfixes kann man auf der Github-Projektseite einsehen, dass zu den 1.632 gelösten 425 offene</w:t>
+        <w:t xml:space="preserve">Bezüglich </w:t>
+      </w:r>
+      <w:r>
+        <w:rPr>
+          <w:rFonts w:asciiTheme="minorHAnsi" w:hAnsiTheme="minorHAnsi" w:cstheme="minorHAnsi"/>
+        </w:rPr>
+        <w:t>Bug fixes</w:t>
+      </w:r>
+      <w:r>
+        <w:rPr>
+          <w:rFonts w:asciiTheme="minorHAnsi" w:hAnsiTheme="minorHAnsi" w:cstheme="minorHAnsi"/>
+        </w:rPr>
+        <w:t xml:space="preserve"> kann man auf der Github-Projektseite einsehen, dass zu den 1.632 gelösten 425 offene</w:t>
       </w:r>
       <w:r>
         <w:rPr>
@@ -7161,7 +7230,19 @@
         <w:rPr>
           <w:rFonts w:asciiTheme="minorHAnsi" w:hAnsiTheme="minorHAnsi" w:cstheme="minorHAnsi"/>
         </w:rPr>
-        <w:t>Symfony wird in größeren Projekten eingesetzt, z.B: Drupal, Spotify, BlaBlaCar, YouPorn.</w:t>
+        <w:t>Symfony wird in größeren Projekten eingesetzt, z.B</w:t>
+      </w:r>
+      <w:r>
+        <w:rPr>
+          <w:rFonts w:asciiTheme="minorHAnsi" w:hAnsiTheme="minorHAnsi" w:cstheme="minorHAnsi"/>
+        </w:rPr>
+        <w:t>.</w:t>
+      </w:r>
+      <w:r>
+        <w:rPr>
+          <w:rFonts w:asciiTheme="minorHAnsi" w:hAnsiTheme="minorHAnsi" w:cstheme="minorHAnsi"/>
+        </w:rPr>
+        <w:t>: Drupal, Spotify, BlaBlaCar, YouPorn.</w:t>
       </w:r>
       <w:r>
         <w:rPr>
@@ -7180,7 +7261,19 @@
         <w:rPr>
           <w:rFonts w:asciiTheme="minorHAnsi" w:hAnsiTheme="minorHAnsi" w:cstheme="minorHAnsi"/>
         </w:rPr>
-        <w:t>stark über Stackoverflow, wo 40000</w:t>
+        <w:t xml:space="preserve">stark über </w:t>
+      </w:r>
+      <w:r>
+        <w:rPr>
+          <w:rFonts w:asciiTheme="minorHAnsi" w:hAnsiTheme="minorHAnsi" w:cstheme="minorHAnsi"/>
+        </w:rPr>
+        <w:t>Stack Overflow</w:t>
+      </w:r>
+      <w:r>
+        <w:rPr>
+          <w:rFonts w:asciiTheme="minorHAnsi" w:hAnsiTheme="minorHAnsi" w:cstheme="minorHAnsi"/>
+        </w:rPr>
+        <w:t>, wo 40000</w:t>
       </w:r>
       <w:r>
         <w:rPr>
@@ -7397,7 +7490,19 @@
         <w:rPr>
           <w:rFonts w:asciiTheme="minorHAnsi" w:hAnsiTheme="minorHAnsi" w:cstheme="minorHAnsi"/>
         </w:rPr>
-        <w:t>uf Stackoverflow lassen sich 35000</w:t>
+        <w:t xml:space="preserve">uf </w:t>
+      </w:r>
+      <w:r>
+        <w:rPr>
+          <w:rFonts w:asciiTheme="minorHAnsi" w:hAnsiTheme="minorHAnsi" w:cstheme="minorHAnsi"/>
+        </w:rPr>
+        <w:t>Stack Overflow</w:t>
+      </w:r>
+      <w:r>
+        <w:rPr>
+          <w:rFonts w:asciiTheme="minorHAnsi" w:hAnsiTheme="minorHAnsi" w:cstheme="minorHAnsi"/>
+        </w:rPr>
+        <w:t xml:space="preserve"> lassen sich 35000</w:t>
       </w:r>
       <w:r>
         <w:rPr>
@@ -7563,7 +7668,19 @@
         <w:rPr>
           <w:rFonts w:asciiTheme="minorHAnsi" w:hAnsiTheme="minorHAnsi" w:cstheme="minorHAnsi"/>
         </w:rPr>
-        <w:t>. Eine ausführliche Dokumentation inklusive Code-Beispiel und GUI-Screenshots ist vorhanden. Es existiert außerdem ein offizielles, aktives Forum (Antwortzeiten 10-30 Minuten). Auf Stackoverflow ist Nette kaum präsent.</w:t>
+        <w:t xml:space="preserve">. Eine ausführliche Dokumentation inklusive Code-Beispiel und GUI-Screenshots ist vorhanden. Es existiert außerdem ein offizielles, aktives Forum (Antwortzeiten 10-30 Minuten). Auf </w:t>
+      </w:r>
+      <w:r>
+        <w:rPr>
+          <w:rFonts w:asciiTheme="minorHAnsi" w:hAnsiTheme="minorHAnsi" w:cstheme="minorHAnsi"/>
+        </w:rPr>
+        <w:t>Stack Overflow</w:t>
+      </w:r>
+      <w:r>
+        <w:rPr>
+          <w:rFonts w:asciiTheme="minorHAnsi" w:hAnsiTheme="minorHAnsi" w:cstheme="minorHAnsi"/>
+        </w:rPr>
+        <w:t xml:space="preserve"> ist Nette kaum präsent.</w:t>
       </w:r>
     </w:p>
     <w:p>
@@ -9922,7 +10039,19 @@
         <w:rPr>
           <w:rFonts w:asciiTheme="minorHAnsi" w:hAnsiTheme="minorHAnsi" w:cstheme="minorHAnsi"/>
         </w:rPr>
-        <w:t>Gesamt = (Aktualität * Gewichtung + Verbreitung * Gewichtung + … ) * Preis * PHP5</w:t>
+        <w:t xml:space="preserve">Gesamt = (Aktualität * Gewichtung + Verbreitung * Gewichtung + </w:t>
+      </w:r>
+      <w:r>
+        <w:rPr>
+          <w:rFonts w:asciiTheme="minorHAnsi" w:hAnsiTheme="minorHAnsi" w:cstheme="minorHAnsi"/>
+        </w:rPr>
+        <w:t>…)</w:t>
+      </w:r>
+      <w:r>
+        <w:rPr>
+          <w:rFonts w:asciiTheme="minorHAnsi" w:hAnsiTheme="minorHAnsi" w:cstheme="minorHAnsi"/>
+        </w:rPr>
+        <w:t xml:space="preserve"> * Preis * PHP5</w:t>
       </w:r>
     </w:p>
     <w:p>
@@ -13051,7 +13180,13 @@
         <w:rPr>
           <w:rFonts w:asciiTheme="minorHAnsi" w:hAnsiTheme="minorHAnsi" w:cstheme="minorHAnsi"/>
         </w:rPr>
-        <w:t xml:space="preserve"> gefunden werden, oder Refectoring, bei dem ständig Architektur-, Design- und Code-Verbesserungen vorgenommen werden.</w:t>
+        <w:t xml:space="preserve"> gefunden werden, oder Refa</w:t>
+      </w:r>
+      <w:r>
+        <w:rPr>
+          <w:rFonts w:asciiTheme="minorHAnsi" w:hAnsiTheme="minorHAnsi" w:cstheme="minorHAnsi"/>
+        </w:rPr>
+        <w:t>ctoring, bei dem ständig Architektur-, Design- und Code-Verbesserungen vorgenommen werden.</w:t>
       </w:r>
     </w:p>
     <w:p>
@@ -16359,7 +16494,13 @@
         <w:rPr>
           <w:rFonts w:asciiTheme="minorHAnsi" w:hAnsiTheme="minorHAnsi" w:cstheme="minorHAnsi"/>
         </w:rPr>
-        <w:t>Layoutmuster kön</w:t>
+        <w:t>Layout Muster</w:t>
+      </w:r>
+      <w:r>
+        <w:rPr>
+          <w:rFonts w:asciiTheme="minorHAnsi" w:hAnsiTheme="minorHAnsi" w:cstheme="minorHAnsi"/>
+        </w:rPr>
+        <w:t xml:space="preserve"> kön</w:t>
       </w:r>
       <w:r>
         <w:rPr>
@@ -18077,7 +18218,6 @@
     <w:p>
       <w:pPr>
         <w:pStyle w:val="Textbody"/>
-        <w:jc w:val="left"/>
       </w:pPr>
       <w:r>
         <w:rPr>
@@ -18085,10 +18225,10 @@
           <w:lang w:val="en-US" w:eastAsia="en-US" w:bidi="ar-SA"/>
         </w:rPr>
         <w:drawing>
-          <wp:inline distT="0" distB="0" distL="0" distR="0" wp14:anchorId="45D3CCFC" wp14:editId="7D908DEE">
-            <wp:extent cx="1663700" cy="1965673"/>
+          <wp:inline distT="0" distB="0" distL="0" distR="0" wp14:anchorId="146F0AA0" wp14:editId="02F75D3E">
+            <wp:extent cx="2972215" cy="838317"/>
             <wp:effectExtent l="0" t="0" r="0" b="0"/>
-            <wp:docPr id="13" name="Grafik 13" descr="https://www.grundschulmaterial.de/thumbs/Mathe/Klasse%201/Abbildungen%20f%C3%BCr%20Arbeitsb%C3%B6gen/fehlende%20Zahlen%20ZR%2010%20sw/fehlende%20Zahlen%20ZR10-4-000066436.jpg"/>
+            <wp:docPr id="12" name="Grafik 12"/>
             <wp:cNvGraphicFramePr>
               <a:graphicFrameLocks xmlns:a="http://schemas.openxmlformats.org/drawingml/2006/main" noChangeAspect="1"/>
             </wp:cNvGraphicFramePr>
@@ -18096,36 +18236,23 @@
               <a:graphicData uri="http://schemas.openxmlformats.org/drawingml/2006/picture">
                 <pic:pic xmlns:pic="http://schemas.openxmlformats.org/drawingml/2006/picture">
                   <pic:nvPicPr>
-                    <pic:cNvPr id="0" name="Picture 3" descr="https://www.grundschulmaterial.de/thumbs/Mathe/Klasse%201/Abbildungen%20f%C3%BCr%20Arbeitsb%C3%B6gen/fehlende%20Zahlen%20ZR%2010%20sw/fehlende%20Zahlen%20ZR10-4-000066436.jpg"/>
-                    <pic:cNvPicPr>
-                      <a:picLocks noChangeAspect="1" noChangeArrowheads="1"/>
-                    </pic:cNvPicPr>
+                    <pic:cNvPr id="1" name=""/>
+                    <pic:cNvPicPr/>
                   </pic:nvPicPr>
                   <pic:blipFill>
-                    <a:blip r:embed="rId17">
-                      <a:extLst>
-                        <a:ext uri="{28A0092B-C50C-407E-A947-70E740481C1C}">
-                          <a14:useLocalDpi xmlns:a14="http://schemas.microsoft.com/office/drawing/2010/main" val="0"/>
-                        </a:ext>
-                      </a:extLst>
-                    </a:blip>
-                    <a:srcRect/>
+                    <a:blip r:embed="rId17"/>
                     <a:stretch>
                       <a:fillRect/>
                     </a:stretch>
                   </pic:blipFill>
-                  <pic:spPr bwMode="auto">
+                  <pic:spPr>
                     <a:xfrm>
                       <a:off x="0" y="0"/>
-                      <a:ext cx="1664419" cy="1966522"/>
+                      <a:ext cx="2972215" cy="838317"/>
                     </a:xfrm>
                     <a:prstGeom prst="rect">
                       <a:avLst/>
                     </a:prstGeom>
-                    <a:noFill/>
-                    <a:ln>
-                      <a:noFill/>
-                    </a:ln>
                   </pic:spPr>
                 </pic:pic>
               </a:graphicData>
@@ -18133,12 +18260,6 @@
           </wp:inline>
         </w:drawing>
       </w:r>
-      <w:r>
-        <w:rPr>
-          <w:rStyle w:val="Funotenzeichen"/>
-        </w:rPr>
-        <w:footnoteReference w:id="42"/>
-      </w:r>
     </w:p>
     <w:p>
       <w:pPr>
@@ -18183,8 +18304,6 @@
       <w:r>
         <w:t>werden</w:t>
       </w:r>
-      <w:bookmarkStart w:id="130" w:name="_GoBack"/>
-      <w:bookmarkEnd w:id="130"/>
       <w:r>
         <w:t xml:space="preserve"> die Anzahl der Level und die Anzahl der Aufgaben pro Level übergeben.</w:t>
       </w:r>
@@ -18238,14 +18357,14 @@
       <w:pPr>
         <w:pStyle w:val="berschrift1"/>
       </w:pPr>
-      <w:bookmarkStart w:id="131" w:name="docs-internal-guid-e76ffdf9-1138-748d-39"/>
-      <w:bookmarkStart w:id="132" w:name="_Toc455486484"/>
-      <w:bookmarkEnd w:id="131"/>
+      <w:bookmarkStart w:id="130" w:name="docs-internal-guid-e76ffdf9-1138-748d-39"/>
+      <w:bookmarkStart w:id="131" w:name="_Toc455486484"/>
+      <w:bookmarkEnd w:id="130"/>
       <w:r>
         <w:lastRenderedPageBreak/>
         <w:t>3 Testspezifikation</w:t>
       </w:r>
-      <w:bookmarkEnd w:id="132"/>
+      <w:bookmarkEnd w:id="131"/>
     </w:p>
     <w:tbl>
       <w:tblPr>
@@ -18700,93 +18819,93 @@
       <w:pPr>
         <w:pStyle w:val="berschrift2"/>
       </w:pPr>
-      <w:bookmarkStart w:id="133" w:name="__RefHeading___Toc4154_258508911"/>
-      <w:bookmarkStart w:id="134" w:name="_Toc455486485"/>
+      <w:bookmarkStart w:id="132" w:name="__RefHeading___Toc4154_258508911"/>
+      <w:bookmarkStart w:id="133" w:name="_Toc455486485"/>
       <w:r>
         <w:t>3.1</w:t>
       </w:r>
       <w:r>
         <w:t xml:space="preserve"> Testfälle</w:t>
       </w:r>
+      <w:bookmarkEnd w:id="132"/>
       <w:bookmarkEnd w:id="133"/>
+    </w:p>
+    <w:p>
+      <w:pPr>
+        <w:pStyle w:val="berschrift3"/>
+      </w:pPr>
+      <w:bookmarkStart w:id="134" w:name="_Toc455486486"/>
+      <w:bookmarkStart w:id="135" w:name="__RefHeading___Toc3385_756211831"/>
+      <w:r>
+        <w:t>3.1.1 Login</w:t>
+      </w:r>
       <w:bookmarkEnd w:id="134"/>
     </w:p>
     <w:p>
       <w:pPr>
+        <w:pStyle w:val="Textbody"/>
+      </w:pPr>
+      <w:r>
+        <w:t>Was: Login (intuitiv)</w:t>
+      </w:r>
+    </w:p>
+    <w:p>
+      <w:pPr>
+        <w:pStyle w:val="Textbody"/>
+      </w:pPr>
+      <w:r>
+        <w:t>Wer: Beliebiger Anwender</w:t>
+      </w:r>
+    </w:p>
+    <w:p>
+      <w:pPr>
+        <w:pStyle w:val="Textbody"/>
+      </w:pPr>
+      <w:r>
+        <w:t>Wann: Nach Implementierung der Anmeldung</w:t>
+      </w:r>
+    </w:p>
+    <w:p>
+      <w:pPr>
+        <w:pStyle w:val="Textbody"/>
+      </w:pPr>
+      <w:r>
+        <w:t xml:space="preserve">Voraussetzungen: Anwender-Account ist erstellt (Accountname: </w:t>
+      </w:r>
+      <w:r>
+        <w:t>Frodo Beutlin</w:t>
+      </w:r>
+      <w:r>
+        <w:t xml:space="preserve">, Password: </w:t>
+      </w:r>
+      <w:r>
+        <w:t>123456</w:t>
+      </w:r>
+      <w:r>
+        <w:t xml:space="preserve">, E-Mail: </w:t>
+      </w:r>
+      <w:r>
+        <w:t>frodo@hobbiton.me</w:t>
+      </w:r>
+      <w:r>
+        <w:t>)</w:t>
+      </w:r>
+    </w:p>
+    <w:p>
+      <w:pPr>
+        <w:pStyle w:val="Textbody"/>
+      </w:pPr>
+      <w:r>
+        <w:t>Wie oft: Ein Mal</w:t>
+      </w:r>
+    </w:p>
+    <w:p>
+      <w:pPr>
         <w:pStyle w:val="berschrift3"/>
       </w:pPr>
-      <w:bookmarkStart w:id="135" w:name="_Toc455486486"/>
-      <w:bookmarkStart w:id="136" w:name="__RefHeading___Toc3385_756211831"/>
-      <w:r>
-        <w:t>3.1.1 Login</w:t>
-      </w:r>
+      <w:bookmarkStart w:id="136" w:name="__RefHeading___Toc3387_756211831"/>
+      <w:bookmarkStart w:id="137" w:name="_Toc455486487"/>
       <w:bookmarkEnd w:id="135"/>
-    </w:p>
-    <w:p>
-      <w:pPr>
-        <w:pStyle w:val="Textbody"/>
-      </w:pPr>
-      <w:r>
-        <w:t>Was: Login (intuitiv)</w:t>
-      </w:r>
-    </w:p>
-    <w:p>
-      <w:pPr>
-        <w:pStyle w:val="Textbody"/>
-      </w:pPr>
-      <w:r>
-        <w:t>Wer: Beliebiger Anwender</w:t>
-      </w:r>
-    </w:p>
-    <w:p>
-      <w:pPr>
-        <w:pStyle w:val="Textbody"/>
-      </w:pPr>
-      <w:r>
-        <w:t>Wann: Nach Implementierung der Anmeldung</w:t>
-      </w:r>
-    </w:p>
-    <w:p>
-      <w:pPr>
-        <w:pStyle w:val="Textbody"/>
-      </w:pPr>
-      <w:r>
-        <w:t xml:space="preserve">Voraussetzungen: Anwender-Account ist erstellt (Accountname: </w:t>
-      </w:r>
-      <w:r>
-        <w:t>Frodo Beutlin</w:t>
-      </w:r>
-      <w:r>
-        <w:t xml:space="preserve">, Password: </w:t>
-      </w:r>
-      <w:r>
-        <w:t>123456</w:t>
-      </w:r>
-      <w:r>
-        <w:t xml:space="preserve">, E-Mail: </w:t>
-      </w:r>
-      <w:r>
-        <w:t>frodo@hobbiton.me</w:t>
-      </w:r>
-      <w:r>
-        <w:t>)</w:t>
-      </w:r>
-    </w:p>
-    <w:p>
-      <w:pPr>
-        <w:pStyle w:val="Textbody"/>
-      </w:pPr>
-      <w:r>
-        <w:t>Wie oft: Ein Mal</w:t>
-      </w:r>
-    </w:p>
-    <w:p>
-      <w:pPr>
-        <w:pStyle w:val="berschrift3"/>
-      </w:pPr>
-      <w:bookmarkStart w:id="137" w:name="__RefHeading___Toc3387_756211831"/>
-      <w:bookmarkStart w:id="138" w:name="_Toc455486487"/>
-      <w:bookmarkEnd w:id="136"/>
       <w:r>
         <w:lastRenderedPageBreak/>
         <w:t>3</w:t>
@@ -18794,8 +18913,8 @@
       <w:r>
         <w:t>.1.2 Navigation</w:t>
       </w:r>
+      <w:bookmarkEnd w:id="136"/>
       <w:bookmarkEnd w:id="137"/>
-      <w:bookmarkEnd w:id="138"/>
     </w:p>
     <w:p>
       <w:pPr>
@@ -19088,7 +19207,7 @@
         </w:rPr>
         <w:t>Wie oft: Ein Mal</w:t>
       </w:r>
-      <w:bookmarkStart w:id="139" w:name="__RefHeading___Toc3389_756211831"/>
+      <w:bookmarkStart w:id="138" w:name="__RefHeading___Toc3389_756211831"/>
     </w:p>
     <w:p>
       <w:pPr>
@@ -19110,7 +19229,7 @@
       <w:pPr>
         <w:pStyle w:val="berschrift3"/>
       </w:pPr>
-      <w:bookmarkStart w:id="140" w:name="_Toc455486488"/>
+      <w:bookmarkStart w:id="139" w:name="_Toc455486488"/>
       <w:r>
         <w:lastRenderedPageBreak/>
         <w:t>3</w:t>
@@ -19121,118 +19240,118 @@
       <w:r>
         <w:t>Aufgaben</w:t>
       </w:r>
+      <w:bookmarkEnd w:id="138"/>
       <w:bookmarkEnd w:id="139"/>
+    </w:p>
+    <w:p>
+      <w:pPr>
+        <w:pStyle w:val="berschrift4"/>
+      </w:pPr>
+      <w:r>
+        <w:t>3</w:t>
+      </w:r>
+      <w:r>
+        <w:t>.1.</w:t>
+      </w:r>
+      <w:r>
+        <w:t>3</w:t>
+      </w:r>
+      <w:r>
+        <w:t xml:space="preserve"> Aufgabe lösen</w:t>
+      </w:r>
+    </w:p>
+    <w:p>
+      <w:pPr>
+        <w:rPr>
+          <w:rFonts w:asciiTheme="minorHAnsi" w:hAnsiTheme="minorHAnsi" w:cstheme="minorHAnsi"/>
+        </w:rPr>
+      </w:pPr>
+      <w:r>
+        <w:rPr>
+          <w:rFonts w:asciiTheme="minorHAnsi" w:hAnsiTheme="minorHAnsi" w:cstheme="minorHAnsi"/>
+        </w:rPr>
+        <w:t>Was: Aufgabe lösen (kindgerecht, intuitiv, konsistent, verständlich, visuell ansprechend)</w:t>
+      </w:r>
+    </w:p>
+    <w:p>
+      <w:pPr>
+        <w:rPr>
+          <w:rFonts w:asciiTheme="minorHAnsi" w:hAnsiTheme="minorHAnsi" w:cstheme="minorHAnsi"/>
+        </w:rPr>
+      </w:pPr>
+      <w:r>
+        <w:rPr>
+          <w:rFonts w:asciiTheme="minorHAnsi" w:hAnsiTheme="minorHAnsi" w:cstheme="minorHAnsi"/>
+        </w:rPr>
+        <w:t>Wer: Schüler-User</w:t>
+      </w:r>
+    </w:p>
+    <w:p>
+      <w:pPr>
+        <w:rPr>
+          <w:rFonts w:asciiTheme="minorHAnsi" w:hAnsiTheme="minorHAnsi" w:cstheme="minorHAnsi"/>
+        </w:rPr>
+      </w:pPr>
+      <w:r>
+        <w:rPr>
+          <w:rFonts w:asciiTheme="minorHAnsi" w:hAnsiTheme="minorHAnsi" w:cstheme="minorHAnsi"/>
+        </w:rPr>
+        <w:t>Wann: Nach Implementierung aller Aufgaben</w:t>
+      </w:r>
+    </w:p>
+    <w:p>
+      <w:pPr>
+        <w:rPr>
+          <w:rFonts w:asciiTheme="minorHAnsi" w:hAnsiTheme="minorHAnsi" w:cstheme="minorHAnsi"/>
+        </w:rPr>
+      </w:pPr>
+      <w:r>
+        <w:rPr>
+          <w:rFonts w:asciiTheme="minorHAnsi" w:hAnsiTheme="minorHAnsi" w:cstheme="minorHAnsi"/>
+        </w:rPr>
+        <w:t>Voraussetzung: Testaccount ist erstellt -&gt; Login ist erfolgt (Accountname: Child0) -&gt; Tester ist in Aufgabe gelangt</w:t>
+      </w:r>
+    </w:p>
+    <w:p>
+      <w:pPr>
+        <w:rPr>
+          <w:rFonts w:asciiTheme="minorHAnsi" w:hAnsiTheme="minorHAnsi" w:cstheme="minorHAnsi"/>
+        </w:rPr>
+      </w:pPr>
+      <w:r>
+        <w:rPr>
+          <w:rFonts w:asciiTheme="minorHAnsi" w:hAnsiTheme="minorHAnsi" w:cstheme="minorHAnsi"/>
+        </w:rPr>
+        <w:t>Wie: Tester versucht die Aufgabe zu lösen, Fehlversuche werden getestet, erfolgreiche Aufgabe wird getestet, Hilfe wird getestet</w:t>
+      </w:r>
+    </w:p>
+    <w:p>
+      <w:pPr>
+        <w:rPr>
+          <w:rFonts w:asciiTheme="minorHAnsi" w:hAnsiTheme="minorHAnsi" w:cstheme="minorHAnsi"/>
+        </w:rPr>
+      </w:pPr>
+      <w:r>
+        <w:rPr>
+          <w:rFonts w:asciiTheme="minorHAnsi" w:hAnsiTheme="minorHAnsi" w:cstheme="minorHAnsi"/>
+        </w:rPr>
+        <w:t>Wie oft: Ein Mal pro Aufgabentyp: Ein Mal erfolgreich, mindestens vier Mal mit Fehlversuchen</w:t>
+      </w:r>
+    </w:p>
+    <w:p>
+      <w:pPr>
+        <w:pStyle w:val="berschrift3"/>
+      </w:pPr>
+      <w:bookmarkStart w:id="140" w:name="__RefHeading___Toc3391_756211831"/>
+      <w:bookmarkStart w:id="141" w:name="_Toc455486489"/>
+      <w:r>
+        <w:t>3</w:t>
+      </w:r>
+      <w:r>
+        <w:t>.1.4 Statistik</w:t>
+      </w:r>
       <w:bookmarkEnd w:id="140"/>
-    </w:p>
-    <w:p>
-      <w:pPr>
-        <w:pStyle w:val="berschrift4"/>
-      </w:pPr>
-      <w:r>
-        <w:t>3</w:t>
-      </w:r>
-      <w:r>
-        <w:t>.1.</w:t>
-      </w:r>
-      <w:r>
-        <w:t>3</w:t>
-      </w:r>
-      <w:r>
-        <w:t xml:space="preserve"> Aufgabe lösen</w:t>
-      </w:r>
-    </w:p>
-    <w:p>
-      <w:pPr>
-        <w:rPr>
-          <w:rFonts w:asciiTheme="minorHAnsi" w:hAnsiTheme="minorHAnsi" w:cstheme="minorHAnsi"/>
-        </w:rPr>
-      </w:pPr>
-      <w:r>
-        <w:rPr>
-          <w:rFonts w:asciiTheme="minorHAnsi" w:hAnsiTheme="minorHAnsi" w:cstheme="minorHAnsi"/>
-        </w:rPr>
-        <w:t>Was: Aufgabe lösen (kindgerecht, intuitiv, konsistent, verständlich, visuell ansprechend)</w:t>
-      </w:r>
-    </w:p>
-    <w:p>
-      <w:pPr>
-        <w:rPr>
-          <w:rFonts w:asciiTheme="minorHAnsi" w:hAnsiTheme="minorHAnsi" w:cstheme="minorHAnsi"/>
-        </w:rPr>
-      </w:pPr>
-      <w:r>
-        <w:rPr>
-          <w:rFonts w:asciiTheme="minorHAnsi" w:hAnsiTheme="minorHAnsi" w:cstheme="minorHAnsi"/>
-        </w:rPr>
-        <w:t>Wer: Schüler-User</w:t>
-      </w:r>
-    </w:p>
-    <w:p>
-      <w:pPr>
-        <w:rPr>
-          <w:rFonts w:asciiTheme="minorHAnsi" w:hAnsiTheme="minorHAnsi" w:cstheme="minorHAnsi"/>
-        </w:rPr>
-      </w:pPr>
-      <w:r>
-        <w:rPr>
-          <w:rFonts w:asciiTheme="minorHAnsi" w:hAnsiTheme="minorHAnsi" w:cstheme="minorHAnsi"/>
-        </w:rPr>
-        <w:t>Wann: Nach Implementierung aller Aufgaben</w:t>
-      </w:r>
-    </w:p>
-    <w:p>
-      <w:pPr>
-        <w:rPr>
-          <w:rFonts w:asciiTheme="minorHAnsi" w:hAnsiTheme="minorHAnsi" w:cstheme="minorHAnsi"/>
-        </w:rPr>
-      </w:pPr>
-      <w:r>
-        <w:rPr>
-          <w:rFonts w:asciiTheme="minorHAnsi" w:hAnsiTheme="minorHAnsi" w:cstheme="minorHAnsi"/>
-        </w:rPr>
-        <w:t>Voraussetzung: Testaccount ist erstellt -&gt; Login ist erfolgt (Accountname: Child0) -&gt; Tester ist in Aufgabe gelangt</w:t>
-      </w:r>
-    </w:p>
-    <w:p>
-      <w:pPr>
-        <w:rPr>
-          <w:rFonts w:asciiTheme="minorHAnsi" w:hAnsiTheme="minorHAnsi" w:cstheme="minorHAnsi"/>
-        </w:rPr>
-      </w:pPr>
-      <w:r>
-        <w:rPr>
-          <w:rFonts w:asciiTheme="minorHAnsi" w:hAnsiTheme="minorHAnsi" w:cstheme="minorHAnsi"/>
-        </w:rPr>
-        <w:t>Wie: Tester versucht die Aufgabe zu lösen, Fehlversuche werden getestet, erfolgreiche Aufgabe wird getestet, Hilfe wird getestet</w:t>
-      </w:r>
-    </w:p>
-    <w:p>
-      <w:pPr>
-        <w:rPr>
-          <w:rFonts w:asciiTheme="minorHAnsi" w:hAnsiTheme="minorHAnsi" w:cstheme="minorHAnsi"/>
-        </w:rPr>
-      </w:pPr>
-      <w:r>
-        <w:rPr>
-          <w:rFonts w:asciiTheme="minorHAnsi" w:hAnsiTheme="minorHAnsi" w:cstheme="minorHAnsi"/>
-        </w:rPr>
-        <w:t>Wie oft: Ein Mal pro Aufgabentyp: Ein Mal erfolgreich, mindestens vier Mal mit Fehlversuchen</w:t>
-      </w:r>
-    </w:p>
-    <w:p>
-      <w:pPr>
-        <w:pStyle w:val="berschrift3"/>
-      </w:pPr>
-      <w:bookmarkStart w:id="141" w:name="__RefHeading___Toc3391_756211831"/>
-      <w:bookmarkStart w:id="142" w:name="_Toc455486489"/>
-      <w:r>
-        <w:t>3</w:t>
-      </w:r>
-      <w:r>
-        <w:t>.1.4 Statistik</w:t>
-      </w:r>
       <w:bookmarkEnd w:id="141"/>
-      <w:bookmarkEnd w:id="142"/>
     </w:p>
     <w:p>
       <w:pPr>
@@ -19436,16 +19555,16 @@
       <w:pPr>
         <w:pStyle w:val="berschrift3"/>
       </w:pPr>
-      <w:bookmarkStart w:id="143" w:name="__RefHeading___Toc3393_756211831"/>
-      <w:bookmarkStart w:id="144" w:name="_Toc455486490"/>
+      <w:bookmarkStart w:id="142" w:name="__RefHeading___Toc3393_756211831"/>
+      <w:bookmarkStart w:id="143" w:name="_Toc455486490"/>
       <w:r>
         <w:t>3</w:t>
       </w:r>
       <w:r>
         <w:t>.1.5 Verwaltung</w:t>
       </w:r>
+      <w:bookmarkEnd w:id="142"/>
       <w:bookmarkEnd w:id="143"/>
-      <w:bookmarkEnd w:id="144"/>
     </w:p>
     <w:p>
       <w:pPr>
@@ -19602,8 +19721,8 @@
       <w:pPr>
         <w:pStyle w:val="berschrift2"/>
       </w:pPr>
-      <w:bookmarkStart w:id="145" w:name="__RefHeading___Toc4156_258508911"/>
-      <w:bookmarkStart w:id="146" w:name="_Toc455486491"/>
+      <w:bookmarkStart w:id="144" w:name="__RefHeading___Toc4156_258508911"/>
+      <w:bookmarkStart w:id="145" w:name="_Toc455486491"/>
       <w:r>
         <w:lastRenderedPageBreak/>
         <w:t>3.2</w:t>
@@ -19611,11 +19730,11 @@
       <w:r>
         <w:t xml:space="preserve"> </w:t>
       </w:r>
+      <w:bookmarkEnd w:id="144"/>
+      <w:r>
+        <w:t>Ergebnisse der Testfälle</w:t>
+      </w:r>
       <w:bookmarkEnd w:id="145"/>
-      <w:r>
-        <w:t>Ergebnisse der Testfälle</w:t>
-      </w:r>
-      <w:bookmarkEnd w:id="146"/>
     </w:p>
     <w:tbl>
       <w:tblPr>
@@ -20914,8 +21033,8 @@
           <w:rFonts w:asciiTheme="minorHAnsi" w:hAnsiTheme="minorHAnsi" w:cstheme="minorHAnsi"/>
         </w:rPr>
       </w:pPr>
-      <w:bookmarkStart w:id="147" w:name="__RefHeading___Toc2867_31017909"/>
-      <w:bookmarkStart w:id="148" w:name="_Toc455486492"/>
+      <w:bookmarkStart w:id="146" w:name="__RefHeading___Toc2867_31017909"/>
+      <w:bookmarkStart w:id="147" w:name="_Toc455486492"/>
       <w:r>
         <w:rPr>
           <w:rFonts w:asciiTheme="minorHAnsi" w:hAnsiTheme="minorHAnsi" w:cstheme="minorHAnsi"/>
@@ -20923,87 +21042,89 @@
         <w:lastRenderedPageBreak/>
         <w:t>4 Adminhandbuch</w:t>
       </w:r>
+      <w:bookmarkEnd w:id="146"/>
       <w:bookmarkEnd w:id="147"/>
+    </w:p>
+    <w:p>
+      <w:pPr>
+        <w:pStyle w:val="Textbody"/>
+      </w:pPr>
+      <w:r>
+        <w:t>Das Projekt wird auf GitLab geho</w:t>
+      </w:r>
+      <w:r>
+        <w:t>stet und kann über diese URl gek</w:t>
+      </w:r>
+      <w:r>
+        <w:t xml:space="preserve">lont werden: </w:t>
+      </w:r>
+      <w:hyperlink r:id="rId19" w:history="1">
+        <w:r>
+          <w:rPr>
+            <w:rStyle w:val="Hyperlink"/>
+          </w:rPr>
+          <w:t>https://gitlab.hof-university.de/wd2-team-17/WebDev2_Projekt</w:t>
+        </w:r>
+      </w:hyperlink>
+    </w:p>
+    <w:p>
+      <w:pPr>
+        <w:pStyle w:val="Textbody"/>
+      </w:pPr>
+      <w:r>
+        <w:t>Nach dem</w:t>
+      </w:r>
+      <w:r>
+        <w:t xml:space="preserve"> der Prozess abgeschlossen ist werden die entsprechenden Daten für die Datenbankanbindung in „&lt;pathToproject&gt;/</w:t>
+      </w:r>
+      <w:r>
+        <w:t>common/config/main-local.php</w:t>
+      </w:r>
+      <w:r>
+        <w:t>“</w:t>
+      </w:r>
+      <w:r>
+        <w:t xml:space="preserve"> eingetragen (Ort und Typ der Datenbank, Benutzername und Passwort). Es wird erwartet, dass eine Datenbank zur Verfügung gestellt ist.</w:t>
+      </w:r>
+    </w:p>
+    <w:p>
+      <w:pPr>
+        <w:pStyle w:val="Textbody"/>
+      </w:pPr>
+      <w:r>
+        <w:t xml:space="preserve">Abschließend </w:t>
+      </w:r>
+      <w:r>
+        <w:t>muss der Pfad zu der „install.sh“ gesetzt werden, die im Root Ordner des Projekts</w:t>
+      </w:r>
+      <w:r>
+        <w:t xml:space="preserve"> liegt. Dazu navigiert man sich dorthin und führt den Befehl „export PATH=‘‘$PATH:&lt;pathToProject&gt;‘‘</w:t>
+      </w:r>
+      <w:r>
+        <w:t>“</w:t>
+      </w:r>
+      <w:r>
+        <w:t xml:space="preserve"> aus. Danach ruft man „install.sh“ auf. Diese erstellt die für den Server relevante Ordner (sofern notwendig), setzt für jene die benötigten Zugriffsrechte, verbindet sich und migriert die angegebene Datenbank.</w:t>
+      </w:r>
+    </w:p>
+    <w:p>
+      <w:pPr>
+        <w:pStyle w:val="Textbody"/>
+      </w:pPr>
+      <w:r>
+        <w:t>Bei Bedarf lässt sich das Design der Seiten mittels eigener</w:t>
+      </w:r>
+      <w:r>
+        <w:t xml:space="preserve"> CSS Befehle anpassen. Die eingebundenen CSS Dateien sind in „&lt;pathToproject&gt;/frontend</w:t>
+      </w:r>
+      <w:r>
+        <w:t>/</w:t>
+      </w:r>
+      <w:r>
+        <w:t>web</w:t>
+      </w:r>
+      <w:bookmarkStart w:id="148" w:name="_GoBack"/>
       <w:bookmarkEnd w:id="148"/>
-    </w:p>
-    <w:p>
-      <w:pPr>
-        <w:pStyle w:val="Textbody"/>
-      </w:pPr>
-      <w:r>
-        <w:t>Das Projekt wird auf GitLab geho</w:t>
-      </w:r>
-      <w:r>
-        <w:t>stet und kann über diese URl gek</w:t>
-      </w:r>
-      <w:r>
-        <w:t xml:space="preserve">lont werden: </w:t>
-      </w:r>
-      <w:hyperlink r:id="rId19" w:history="1">
-        <w:r>
-          <w:rPr>
-            <w:rStyle w:val="Hyperlink"/>
-          </w:rPr>
-          <w:t>https://gitlab.hof-university.de/wd2-team-17/WebDev2_Projekt</w:t>
-        </w:r>
-      </w:hyperlink>
-    </w:p>
-    <w:p>
-      <w:pPr>
-        <w:pStyle w:val="Textbody"/>
-      </w:pPr>
-      <w:r>
-        <w:t>Nach dem</w:t>
-      </w:r>
-      <w:r>
-        <w:t xml:space="preserve"> der Prozess abgeschlossen ist werden die entsprechenden Daten für die Datenbankanbindung in „&lt;pathToproject&gt;/</w:t>
-      </w:r>
-      <w:r>
-        <w:t>common/config/main-local.php</w:t>
-      </w:r>
-      <w:r>
-        <w:t>“</w:t>
-      </w:r>
-      <w:r>
-        <w:t xml:space="preserve"> eingetragen (Ort und Typ der Datenbank, Benutzername und Passwort). Es wird erwartet, dass eine Datenbank zur Verfügung gestellt ist.</w:t>
-      </w:r>
-    </w:p>
-    <w:p>
-      <w:pPr>
-        <w:pStyle w:val="Textbody"/>
-      </w:pPr>
-      <w:r>
-        <w:t xml:space="preserve">Abschließend </w:t>
-      </w:r>
-      <w:r>
-        <w:t>muss der Pfad zu der „install.sh“ gesetzt werden, die im Root Ordner des Projekts</w:t>
-      </w:r>
-      <w:r>
-        <w:t xml:space="preserve"> liegt. Dazu navigiert man sich dorthin und führt den Befehl „export PATH=‘‘$PATH:&lt;pathToProject&gt;‘‘</w:t>
-      </w:r>
-      <w:r>
-        <w:t>“</w:t>
-      </w:r>
-      <w:r>
-        <w:t xml:space="preserve"> aus. Danach ruft man „install.sh“ auf. Diese erstellt die für den Server relevante Ordner (sofern notwendig), setzt für jene die benötigten Zugriffsrechte, verbindet sich und migriert die angegebene Datenbank.</w:t>
-      </w:r>
-    </w:p>
-    <w:p>
-      <w:pPr>
-        <w:pStyle w:val="Textbody"/>
-      </w:pPr>
-      <w:r>
-        <w:t>Bei Bedarf lässt sich das Design der Seiten mittels eigener</w:t>
-      </w:r>
-      <w:r>
-        <w:t xml:space="preserve"> CSS Befehle anpassen. Die eingebundenen CSS Dateien sind in „&lt;pathToproject&gt;/frontend</w:t>
-      </w:r>
-      <w:r>
-        <w:t>/</w:t>
-      </w:r>
-      <w:r>
-        <w:t>main</w:t>
-      </w:r>
       <w:r>
         <w:t>/</w:t>
       </w:r>
@@ -21098,10 +21219,13 @@
         <w:pStyle w:val="Textbody"/>
       </w:pPr>
       <w:r>
-        <w:t>Um sich zu Registrieren muss man in der oberen Navigationsleiste den Menüpunkt „Signup“</w:t>
-      </w:r>
-      <w:r>
-        <w:t>(1)</w:t>
+        <w:t>Um sich zu Registrieren muss man in der oberen Navigationsleiste den Menüpunkt „Signup</w:t>
+      </w:r>
+      <w:r>
+        <w:t>“ (</w:t>
+      </w:r>
+      <w:r>
+        <w:t>1)</w:t>
       </w:r>
       <w:r>
         <w:t xml:space="preserve"> auswählen. Von dort aus muss man einen frei wählbaren Usernamen, eine E-Mailadresse und ein Passwort auswählen. Das Passwort muss mindestens sechs Zeichen lang sein, anderenfalls wird eine entsprechende Nachricht angezeigt.</w:t>
@@ -22263,6 +22387,7 @@
     </w:p>
     <w:sectPr>
       <w:footerReference w:type="default" r:id="rId58"/>
+      <w:headerReference w:type="first" r:id="rId59"/>
       <w:pgSz w:w="11906" w:h="16838"/>
       <w:pgMar w:top="1134" w:right="2835" w:bottom="1134" w:left="1134" w:header="720" w:footer="720" w:gutter="0"/>
       <w:cols w:space="720"/>
@@ -22302,6 +22427,7 @@
         <w:docPartUnique/>
       </w:docPartObj>
     </w:sdtPr>
+    <w:sdtEndPr/>
     <w:sdtContent>
       <w:p>
         <w:pPr>
@@ -22321,7 +22447,7 @@
           <w:rPr>
             <w:noProof/>
           </w:rPr>
-          <w:t>43</w:t>
+          <w:t>50</w:t>
         </w:r>
         <w:r>
           <w:fldChar w:fldCharType="end"/>
@@ -23185,26 +23311,21 @@
       </w:hyperlink>
     </w:p>
   </w:footnote>
-  <w:footnote w:id="42">
-    <w:p>
-      <w:pPr>
-        <w:pStyle w:val="Funotentext"/>
-      </w:pPr>
-      <w:r>
-        <w:rPr>
-          <w:rStyle w:val="Funotenzeichen"/>
-        </w:rPr>
-        <w:footnoteRef/>
-      </w:r>
-      <w:r>
-        <w:t xml:space="preserve"> </w:t>
-      </w:r>
-      <w:r>
-        <w:t>https://www.grundschulmaterial.de/thumbs/Mathe/Klasse%201/Abbildungen%20f%C3%BCr%20Arbeitsb%C3%B6gen/fehlende%20Zahlen%20ZR%2010%20sw/fehlende%20Zahlen%20ZR10-4-000066436.jpg</w:t>
-      </w:r>
-    </w:p>
-  </w:footnote>
 </w:footnotes>
+</file>
+
+<file path=word/header1.xml><?xml version="1.0" encoding="utf-8"?>
+<w:hdr xmlns:wpc="http://schemas.microsoft.com/office/word/2010/wordprocessingCanvas" xmlns:cx="http://schemas.microsoft.com/office/drawing/2014/chartex" xmlns:cx1="http://schemas.microsoft.com/office/drawing/2015/9/8/chartex" xmlns:cx2="http://schemas.microsoft.com/office/drawing/2015/10/21/chartex" xmlns:mc="http://schemas.openxmlformats.org/markup-compatibility/2006" xmlns:o="urn:schemas-microsoft-com:office:office" xmlns:r="http://schemas.openxmlformats.org/officeDocument/2006/relationships" xmlns:m="http://schemas.openxmlformats.org/officeDocument/2006/math" xmlns:v="urn:schemas-microsoft-com:vml" xmlns:wp14="http://schemas.microsoft.com/office/word/2010/wordprocessingDrawing" xmlns:wp="http://schemas.openxmlformats.org/drawingml/2006/wordprocessingDrawing" xmlns:w10="urn:schemas-microsoft-com:office:word" xmlns:w="http://schemas.openxmlformats.org/wordprocessingml/2006/main" xmlns:w14="http://schemas.microsoft.com/office/word/2010/wordml" xmlns:w15="http://schemas.microsoft.com/office/word/2012/wordml" xmlns:w16se="http://schemas.microsoft.com/office/word/2015/wordml/symex" xmlns:wpg="http://schemas.microsoft.com/office/word/2010/wordprocessingGroup" xmlns:wpi="http://schemas.microsoft.com/office/word/2010/wordprocessingInk" xmlns:wne="http://schemas.microsoft.com/office/word/2006/wordml" xmlns:wps="http://schemas.microsoft.com/office/word/2010/wordprocessingShape" mc:Ignorable="w14 w15 w16se wp14">
+  <w:p>
+    <w:pPr>
+      <w:pStyle w:val="Kopfzeile"/>
+      <w:jc w:val="right"/>
+    </w:pPr>
+    <w:r>
+      <w:t>Team 17</w:t>
+    </w:r>
+  </w:p>
+</w:hdr>
 </file>
 
 <file path=word/numbering.xml><?xml version="1.0" encoding="utf-8"?>
@@ -26972,7 +27093,7 @@
 </file>
 
 <file path=customXml/itemProps1.xml><?xml version="1.0" encoding="utf-8"?>
-<ds:datastoreItem xmlns:ds="http://schemas.openxmlformats.org/officeDocument/2006/customXml" ds:itemID="{6FBFDA64-6B39-4F34-895C-F53FCEA3E36E}">
+<ds:datastoreItem xmlns:ds="http://schemas.openxmlformats.org/officeDocument/2006/customXml" ds:itemID="{0AF1D420-EABE-4198-8D2F-C1C7969095FE}">
   <ds:schemaRefs>
     <ds:schemaRef ds:uri="http://schemas.openxmlformats.org/officeDocument/2006/bibliography"/>
   </ds:schemaRefs>

</xml_diff>

<commit_message>
Gesamtdokumentation: Codeception eingefügt und so
</commit_message>
<xml_diff>
--- a/doc/Gesamtdokumentation.docx
+++ b/doc/Gesamtdokumentation.docx
@@ -17262,7 +17262,7 @@
         <w:rPr>
           <w:rFonts w:asciiTheme="minorHAnsi" w:hAnsiTheme="minorHAnsi" w:cstheme="minorHAnsi"/>
           <w:noProof/>
-          <w:lang w:val="en-US" w:eastAsia="en-US" w:bidi="ar-SA"/>
+          <w:lang w:eastAsia="ja-JP" w:bidi="ar-SA"/>
         </w:rPr>
         <w:drawing>
           <wp:inline distT="0" distB="0" distL="0" distR="0" wp14:anchorId="2012A02A" wp14:editId="2B2726AC">
@@ -17339,7 +17339,7 @@
         <w:rPr>
           <w:rFonts w:asciiTheme="minorHAnsi" w:hAnsiTheme="minorHAnsi" w:cstheme="minorHAnsi"/>
           <w:noProof/>
-          <w:lang w:val="en-US" w:eastAsia="en-US" w:bidi="ar-SA"/>
+          <w:lang w:eastAsia="ja-JP" w:bidi="ar-SA"/>
         </w:rPr>
         <w:lastRenderedPageBreak/>
         <w:drawing>
@@ -17491,7 +17491,7 @@
         <w:rPr>
           <w:rFonts w:asciiTheme="minorHAnsi" w:hAnsiTheme="minorHAnsi" w:cstheme="minorHAnsi"/>
           <w:noProof/>
-          <w:lang w:val="en-US" w:eastAsia="en-US" w:bidi="ar-SA"/>
+          <w:lang w:eastAsia="ja-JP" w:bidi="ar-SA"/>
         </w:rPr>
         <w:drawing>
           <wp:inline distT="0" distB="0" distL="0" distR="0" wp14:anchorId="7F8F4A9A" wp14:editId="25297B26">
@@ -17705,7 +17705,7 @@
         <w:rPr>
           <w:rFonts w:asciiTheme="minorHAnsi" w:hAnsiTheme="minorHAnsi" w:cstheme="minorHAnsi"/>
           <w:noProof/>
-          <w:lang w:val="en-US" w:eastAsia="en-US" w:bidi="ar-SA"/>
+          <w:lang w:eastAsia="ja-JP" w:bidi="ar-SA"/>
         </w:rPr>
         <w:drawing>
           <wp:inline distT="0" distB="0" distL="0" distR="0" wp14:anchorId="4B086786" wp14:editId="2069D03E">
@@ -18016,7 +18016,7 @@
       <w:r>
         <w:rPr>
           <w:noProof/>
-          <w:lang w:val="en-US" w:eastAsia="en-US" w:bidi="ar-SA"/>
+          <w:lang w:eastAsia="ja-JP" w:bidi="ar-SA"/>
         </w:rPr>
         <w:drawing>
           <wp:inline distT="0" distB="0" distL="0" distR="0" wp14:anchorId="65822EF7" wp14:editId="4E50B37D">
@@ -18086,7 +18086,7 @@
       <w:r>
         <w:rPr>
           <w:noProof/>
-          <w:lang w:val="en-US" w:eastAsia="en-US" w:bidi="ar-SA"/>
+          <w:lang w:eastAsia="ja-JP" w:bidi="ar-SA"/>
         </w:rPr>
         <w:drawing>
           <wp:inline distT="0" distB="0" distL="0" distR="0" wp14:anchorId="5DB032AC" wp14:editId="4B94D064">
@@ -18156,7 +18156,7 @@
       <w:r>
         <w:rPr>
           <w:noProof/>
-          <w:lang w:val="en-US" w:eastAsia="en-US" w:bidi="ar-SA"/>
+          <w:lang w:eastAsia="ja-JP" w:bidi="ar-SA"/>
         </w:rPr>
         <w:drawing>
           <wp:inline distT="0" distB="0" distL="0" distR="0" wp14:anchorId="599B44EA" wp14:editId="2C8C89CA">
@@ -18222,7 +18222,7 @@
       <w:r>
         <w:rPr>
           <w:noProof/>
-          <w:lang w:val="en-US" w:eastAsia="en-US" w:bidi="ar-SA"/>
+          <w:lang w:eastAsia="ja-JP" w:bidi="ar-SA"/>
         </w:rPr>
         <w:drawing>
           <wp:inline distT="0" distB="0" distL="0" distR="0" wp14:anchorId="146F0AA0" wp14:editId="02F75D3E">
@@ -21027,14 +21027,46 @@
     </w:tbl>
     <w:p>
       <w:pPr>
+        <w:pStyle w:val="Textbody"/>
+      </w:pPr>
+      <w:bookmarkStart w:id="146" w:name="__RefHeading___Toc2867_31017909"/>
+      <w:bookmarkStart w:id="147" w:name="_Toc455486492"/>
+    </w:p>
+    <w:p>
+      <w:pPr>
+        <w:pStyle w:val="Textbody"/>
+      </w:pPr>
+      <w:r>
+        <w:t>Die Akzeptanztests wurden mithilfe von Codeception und PhpBrowser durchgeführt. Die Ergebnisse der Tests befinden sich im Anhang.</w:t>
+      </w:r>
+    </w:p>
+    <w:p>
+      <w:pPr>
+        <w:spacing w:line="240" w:lineRule="auto"/>
+        <w:jc w:val="left"/>
+        <w:rPr>
+          <w:rFonts w:asciiTheme="minorHAnsi" w:eastAsia="Calibri" w:hAnsiTheme="minorHAnsi" w:cstheme="minorHAnsi"/>
+          <w:b/>
+          <w:bCs/>
+          <w:sz w:val="40"/>
+          <w:szCs w:val="28"/>
+        </w:rPr>
+      </w:pPr>
+      <w:r>
+        <w:rPr>
+          <w:rFonts w:asciiTheme="minorHAnsi" w:hAnsiTheme="minorHAnsi" w:cstheme="minorHAnsi"/>
+        </w:rPr>
+        <w:br w:type="page"/>
+      </w:r>
+    </w:p>
+    <w:p>
+      <w:pPr>
         <w:pStyle w:val="berschrift1"/>
         <w:pageBreakBefore/>
         <w:rPr>
           <w:rFonts w:asciiTheme="minorHAnsi" w:hAnsiTheme="minorHAnsi" w:cstheme="minorHAnsi"/>
         </w:rPr>
       </w:pPr>
-      <w:bookmarkStart w:id="146" w:name="__RefHeading___Toc2867_31017909"/>
-      <w:bookmarkStart w:id="147" w:name="_Toc455486492"/>
       <w:r>
         <w:rPr>
           <w:rFonts w:asciiTheme="minorHAnsi" w:hAnsiTheme="minorHAnsi" w:cstheme="minorHAnsi"/>
@@ -21123,8 +21155,6 @@
       <w:r>
         <w:t>web</w:t>
       </w:r>
-      <w:bookmarkStart w:id="148" w:name="_GoBack"/>
-      <w:bookmarkEnd w:id="148"/>
       <w:r>
         <w:t>/</w:t>
       </w:r>
@@ -21140,8 +21170,8 @@
           <w:rFonts w:asciiTheme="minorHAnsi" w:hAnsiTheme="minorHAnsi" w:cstheme="minorHAnsi"/>
         </w:rPr>
       </w:pPr>
-      <w:bookmarkStart w:id="149" w:name="__RefHeading___Toc2869_31017909"/>
-      <w:bookmarkStart w:id="150" w:name="_Toc455486493"/>
+      <w:bookmarkStart w:id="148" w:name="__RefHeading___Toc2869_31017909"/>
+      <w:bookmarkStart w:id="149" w:name="_Toc455486493"/>
       <w:r>
         <w:rPr>
           <w:rFonts w:asciiTheme="minorHAnsi" w:hAnsiTheme="minorHAnsi" w:cstheme="minorHAnsi"/>
@@ -21149,27 +21179,27 @@
         <w:lastRenderedPageBreak/>
         <w:t>5 Benutzerhandbuch</w:t>
       </w:r>
+      <w:bookmarkEnd w:id="148"/>
       <w:bookmarkEnd w:id="149"/>
+    </w:p>
+    <w:p>
+      <w:pPr>
+        <w:pStyle w:val="berschrift2"/>
+      </w:pPr>
+      <w:bookmarkStart w:id="150" w:name="_Toc455486494"/>
+      <w:r>
+        <w:t>5.1 Registrierung</w:t>
+      </w:r>
       <w:bookmarkEnd w:id="150"/>
     </w:p>
     <w:p>
       <w:pPr>
-        <w:pStyle w:val="berschrift2"/>
-      </w:pPr>
-      <w:bookmarkStart w:id="151" w:name="_Toc455486494"/>
-      <w:r>
-        <w:t>5.1 Registrierung</w:t>
-      </w:r>
-      <w:bookmarkEnd w:id="151"/>
-    </w:p>
-    <w:p>
-      <w:pPr>
         <w:pStyle w:val="Textbody"/>
       </w:pPr>
       <w:r>
         <w:rPr>
           <w:noProof/>
-          <w:lang w:val="en-US" w:eastAsia="en-US" w:bidi="ar-SA"/>
+          <w:lang w:eastAsia="ja-JP" w:bidi="ar-SA"/>
         </w:rPr>
         <w:drawing>
           <wp:inline distT="0" distB="0" distL="0" distR="0" wp14:anchorId="396793D6" wp14:editId="7FC81DC7">
@@ -21238,7 +21268,7 @@
       <w:r>
         <w:rPr>
           <w:noProof/>
-          <w:lang w:val="en-US" w:eastAsia="en-US" w:bidi="ar-SA"/>
+          <w:lang w:eastAsia="ja-JP" w:bidi="ar-SA"/>
         </w:rPr>
         <w:drawing>
           <wp:inline distT="0" distB="0" distL="0" distR="0" wp14:anchorId="57F193DC" wp14:editId="4589DCA3">
@@ -21292,12 +21322,12 @@
       <w:pPr>
         <w:pStyle w:val="berschrift2"/>
       </w:pPr>
-      <w:bookmarkStart w:id="152" w:name="_Toc455486495"/>
+      <w:bookmarkStart w:id="151" w:name="_Toc455486495"/>
       <w:r>
         <w:lastRenderedPageBreak/>
         <w:t>5.2 Anmeldung</w:t>
       </w:r>
-      <w:bookmarkEnd w:id="152"/>
+      <w:bookmarkEnd w:id="151"/>
     </w:p>
     <w:p>
       <w:pPr>
@@ -21306,7 +21336,7 @@
       <w:r>
         <w:rPr>
           <w:noProof/>
-          <w:lang w:val="en-US" w:eastAsia="en-US" w:bidi="ar-SA"/>
+          <w:lang w:eastAsia="ja-JP" w:bidi="ar-SA"/>
         </w:rPr>
         <w:drawing>
           <wp:inline distT="0" distB="0" distL="0" distR="0" wp14:anchorId="55870FAD" wp14:editId="0C450150">
@@ -21360,11 +21390,11 @@
       <w:pPr>
         <w:pStyle w:val="berschrift2"/>
       </w:pPr>
-      <w:bookmarkStart w:id="153" w:name="_Toc455486496"/>
+      <w:bookmarkStart w:id="152" w:name="_Toc455486496"/>
       <w:r>
         <w:t>5.3 Passwort zurücksetzen</w:t>
       </w:r>
-      <w:bookmarkEnd w:id="153"/>
+      <w:bookmarkEnd w:id="152"/>
     </w:p>
     <w:p>
       <w:pPr>
@@ -21373,7 +21403,7 @@
       <w:r>
         <w:rPr>
           <w:noProof/>
-          <w:lang w:val="en-US" w:eastAsia="en-US" w:bidi="ar-SA"/>
+          <w:lang w:eastAsia="ja-JP" w:bidi="ar-SA"/>
         </w:rPr>
         <w:drawing>
           <wp:inline distT="0" distB="0" distL="0" distR="0" wp14:anchorId="751ADF4D" wp14:editId="27437878">
@@ -21430,7 +21460,7 @@
       <w:r>
         <w:rPr>
           <w:noProof/>
-          <w:lang w:val="en-US" w:eastAsia="en-US" w:bidi="ar-SA"/>
+          <w:lang w:eastAsia="ja-JP" w:bidi="ar-SA"/>
         </w:rPr>
         <w:lastRenderedPageBreak/>
         <w:drawing>
@@ -21500,7 +21530,7 @@
       <w:pPr>
         <w:pStyle w:val="berschrift2"/>
       </w:pPr>
-      <w:bookmarkStart w:id="154" w:name="_Toc455486497"/>
+      <w:bookmarkStart w:id="153" w:name="_Toc455486497"/>
       <w:r>
         <w:t>5</w:t>
       </w:r>
@@ -21510,7 +21540,7 @@
       <w:r>
         <w:t xml:space="preserve"> Navigation zu den Aufgaben</w:t>
       </w:r>
-      <w:bookmarkEnd w:id="154"/>
+      <w:bookmarkEnd w:id="153"/>
     </w:p>
     <w:p>
       <w:pPr>
@@ -21519,7 +21549,7 @@
       <w:r>
         <w:rPr>
           <w:noProof/>
-          <w:lang w:val="en-US" w:eastAsia="en-US" w:bidi="ar-SA"/>
+          <w:lang w:eastAsia="ja-JP" w:bidi="ar-SA"/>
         </w:rPr>
         <w:drawing>
           <wp:inline distT="0" distB="0" distL="0" distR="0" wp14:anchorId="58B2AF5F" wp14:editId="18BB41BF">
@@ -21579,12 +21609,12 @@
       <w:pPr>
         <w:pStyle w:val="berschrift2"/>
       </w:pPr>
-      <w:bookmarkStart w:id="155" w:name="_Toc455486498"/>
+      <w:bookmarkStart w:id="154" w:name="_Toc455486498"/>
       <w:r>
         <w:lastRenderedPageBreak/>
         <w:t>5.5 Bearbeiten einer Aufgabe</w:t>
       </w:r>
-      <w:bookmarkEnd w:id="155"/>
+      <w:bookmarkEnd w:id="154"/>
     </w:p>
     <w:p>
       <w:pPr>
@@ -21593,7 +21623,7 @@
       <w:r>
         <w:rPr>
           <w:noProof/>
-          <w:lang w:val="en-US" w:eastAsia="en-US" w:bidi="ar-SA"/>
+          <w:lang w:eastAsia="ja-JP" w:bidi="ar-SA"/>
         </w:rPr>
         <w:drawing>
           <wp:inline distT="0" distB="0" distL="0" distR="0" wp14:anchorId="026BEE14" wp14:editId="25500214">
@@ -21668,13 +21698,13 @@
       <w:pPr>
         <w:pStyle w:val="berschrift1"/>
       </w:pPr>
-      <w:bookmarkStart w:id="156" w:name="_Toc455486499"/>
-      <w:bookmarkStart w:id="157" w:name="__RefHeading___Toc4136_258508911"/>
+      <w:bookmarkStart w:id="155" w:name="_Toc455486499"/>
+      <w:bookmarkStart w:id="156" w:name="__RefHeading___Toc4136_258508911"/>
       <w:r>
         <w:lastRenderedPageBreak/>
         <w:t>6 Fazit</w:t>
       </w:r>
-      <w:bookmarkEnd w:id="156"/>
+      <w:bookmarkEnd w:id="155"/>
     </w:p>
     <w:p>
       <w:pPr>
@@ -21722,7 +21752,7 @@
           <w:rFonts w:asciiTheme="minorHAnsi" w:hAnsiTheme="minorHAnsi" w:cstheme="minorHAnsi"/>
         </w:rPr>
       </w:pPr>
-      <w:bookmarkStart w:id="158" w:name="_Toc455486500"/>
+      <w:bookmarkStart w:id="157" w:name="_Toc455486500"/>
       <w:r>
         <w:rPr>
           <w:rFonts w:asciiTheme="minorHAnsi" w:hAnsiTheme="minorHAnsi" w:cstheme="minorHAnsi"/>
@@ -21736,8 +21766,8 @@
         </w:rPr>
         <w:t xml:space="preserve"> Quellen</w:t>
       </w:r>
+      <w:bookmarkEnd w:id="156"/>
       <w:bookmarkEnd w:id="157"/>
-      <w:bookmarkEnd w:id="158"/>
     </w:p>
     <w:p>
       <w:pPr>
@@ -21891,7 +21921,7 @@
           <w:bCs/>
         </w:rPr>
       </w:pPr>
-      <w:bookmarkStart w:id="159" w:name="__RefHeading___Toc3525_581654776"/>
+      <w:bookmarkStart w:id="158" w:name="__RefHeading___Toc3525_581654776"/>
       <w:r>
         <w:rPr>
           <w:rFonts w:asciiTheme="minorHAnsi" w:hAnsiTheme="minorHAnsi" w:cstheme="minorHAnsi"/>
@@ -21900,7 +21930,7 @@
         </w:rPr>
         <w:t>FDD</w:t>
       </w:r>
-      <w:bookmarkEnd w:id="159"/>
+      <w:bookmarkEnd w:id="158"/>
     </w:p>
     <w:p>
       <w:hyperlink r:id="rId37" w:history="1">
@@ -21941,7 +21971,7 @@
           <w:bCs/>
         </w:rPr>
       </w:pPr>
-      <w:bookmarkStart w:id="160" w:name="__RefHeading___Toc3527_581654776"/>
+      <w:bookmarkStart w:id="159" w:name="__RefHeading___Toc3527_581654776"/>
       <w:r>
         <w:rPr>
           <w:rFonts w:asciiTheme="minorHAnsi" w:hAnsiTheme="minorHAnsi" w:cstheme="minorHAnsi"/>
@@ -21950,10 +21980,10 @@
         </w:rPr>
         <w:t>XP</w:t>
       </w:r>
-      <w:bookmarkEnd w:id="160"/>
-    </w:p>
-    <w:bookmarkStart w:id="161" w:name="code"/>
-    <w:bookmarkEnd w:id="161"/>
+      <w:bookmarkEnd w:id="159"/>
+    </w:p>
+    <w:bookmarkStart w:id="160" w:name="code"/>
+    <w:bookmarkEnd w:id="160"/>
     <w:p>
       <w:r>
         <w:fldChar w:fldCharType="begin"/>
@@ -22023,7 +22053,7 @@
           <w:t>https://www.st.cs.uni-saarland.de/edu/lehrer/xp.pdf</w:t>
         </w:r>
       </w:hyperlink>
-      <w:bookmarkStart w:id="162" w:name="__RefHeading___Toc4138_258508911"/>
+      <w:bookmarkStart w:id="161" w:name="__RefHeading___Toc4138_258508911"/>
     </w:p>
     <w:p>
       <w:pPr>
@@ -22043,7 +22073,7 @@
         <w:lastRenderedPageBreak/>
         <w:t>Bootstrap</w:t>
       </w:r>
-      <w:bookmarkEnd w:id="162"/>
+      <w:bookmarkEnd w:id="161"/>
     </w:p>
     <w:p>
       <w:hyperlink r:id="rId45" w:history="1">
@@ -22105,7 +22135,7 @@
           <w:lang w:val="en-US"/>
         </w:rPr>
       </w:pPr>
-      <w:bookmarkStart w:id="163" w:name="__RefHeading___Toc4140_258508911"/>
+      <w:bookmarkStart w:id="162" w:name="__RefHeading___Toc4140_258508911"/>
       <w:r>
         <w:rPr>
           <w:rFonts w:asciiTheme="minorHAnsi" w:hAnsiTheme="minorHAnsi" w:cstheme="minorHAnsi"/>
@@ -22115,7 +22145,7 @@
         </w:rPr>
         <w:t>Semantic UI</w:t>
       </w:r>
-      <w:bookmarkEnd w:id="163"/>
+      <w:bookmarkEnd w:id="162"/>
     </w:p>
     <w:p>
       <w:pPr>
@@ -22252,16 +22282,4164 @@
     <w:p>
       <w:pPr>
         <w:pStyle w:val="berschrift1"/>
-      </w:pPr>
-      <w:bookmarkStart w:id="164" w:name="_Toc455486501"/>
-      <w:r>
+        <w:rPr>
+          <w:lang w:val="en-US"/>
+        </w:rPr>
+      </w:pPr>
+      <w:bookmarkStart w:id="163" w:name="_Toc455486501"/>
+      <w:r>
+        <w:rPr>
+          <w:lang w:val="en-US"/>
+        </w:rPr>
         <w:lastRenderedPageBreak/>
-        <w:t xml:space="preserve">8 </w:t>
+        <w:t>8 Anhang</w:t>
+      </w:r>
+    </w:p>
+    <w:p>
+      <w:pPr>
+        <w:spacing w:line="240" w:lineRule="auto"/>
+        <w:jc w:val="left"/>
+        <w:rPr>
+          <w:b/>
+        </w:rPr>
+      </w:pPr>
+      <w:r>
+        <w:rPr>
+          <w:b/>
+        </w:rPr>
+        <w:t>Codeception</w:t>
+      </w:r>
+      <w:r>
+        <w:rPr>
+          <w:b/>
+        </w:rPr>
+        <w:t xml:space="preserve"> Rückgabe:</w:t>
+      </w:r>
+      <w:bookmarkStart w:id="164" w:name="_GoBack"/>
+      <w:bookmarkEnd w:id="164"/>
+    </w:p>
+    <w:p>
+      <w:pPr>
+        <w:spacing w:line="240" w:lineRule="auto"/>
+        <w:jc w:val="left"/>
+      </w:pPr>
+    </w:p>
+    <w:p>
+      <w:pPr>
+        <w:spacing w:line="240" w:lineRule="auto"/>
+        <w:jc w:val="left"/>
+        <w:rPr>
+          <w:i/>
+          <w:lang w:val="en-US"/>
+        </w:rPr>
+      </w:pPr>
+      <w:r>
+        <w:rPr>
+          <w:i/>
+          <w:lang w:val="en-US"/>
+        </w:rPr>
+        <w:t>Codeception PHP Testing Framework v2.2.2</w:t>
+      </w:r>
+    </w:p>
+    <w:p>
+      <w:pPr>
+        <w:spacing w:line="240" w:lineRule="auto"/>
+        <w:jc w:val="left"/>
+        <w:rPr>
+          <w:i/>
+          <w:lang w:val="en-US"/>
+        </w:rPr>
+      </w:pPr>
+      <w:r>
+        <w:rPr>
+          <w:i/>
+          <w:lang w:val="en-US"/>
+        </w:rPr>
+        <w:t>Powered by PHPUnit 4.8.26 by Sebastian Bergmann and contributors.</w:t>
+      </w:r>
+    </w:p>
+    <w:p>
+      <w:pPr>
+        <w:spacing w:line="240" w:lineRule="auto"/>
+        <w:jc w:val="left"/>
+        <w:rPr>
+          <w:i/>
+          <w:lang w:val="en-US"/>
+        </w:rPr>
+      </w:pPr>
+    </w:p>
+    <w:p>
+      <w:pPr>
+        <w:spacing w:line="240" w:lineRule="auto"/>
+        <w:jc w:val="left"/>
+        <w:rPr>
+          <w:i/>
+          <w:lang w:val="en-US"/>
+        </w:rPr>
+      </w:pPr>
+      <w:r>
+        <w:rPr>
+          <w:i/>
+          <w:lang w:val="en-US"/>
+        </w:rPr>
+        <w:t>[1mFunctional Tests (0) [22m----------------------------------------------------------------------------------------------------------------------------------------------------------------------------------------</w:t>
+      </w:r>
+    </w:p>
+    <w:p>
+      <w:pPr>
+        <w:spacing w:line="240" w:lineRule="auto"/>
+        <w:jc w:val="left"/>
+        <w:rPr>
+          <w:i/>
+          <w:lang w:val="en-US"/>
+        </w:rPr>
+      </w:pPr>
+      <w:r>
+        <w:rPr>
+          <w:i/>
+          <w:lang w:val="en-US"/>
+        </w:rPr>
+        <w:t>-------------------------------------------------------------------------------------------------------------------------------------------------------------------------------------------------------------</w:t>
+      </w:r>
+    </w:p>
+    <w:p>
+      <w:pPr>
+        <w:spacing w:line="240" w:lineRule="auto"/>
+        <w:jc w:val="left"/>
+        <w:rPr>
+          <w:i/>
+          <w:lang w:val="en-US"/>
+        </w:rPr>
+      </w:pPr>
+    </w:p>
+    <w:p>
+      <w:pPr>
+        <w:spacing w:line="240" w:lineRule="auto"/>
+        <w:jc w:val="left"/>
+        <w:rPr>
+          <w:i/>
+          <w:lang w:val="en-US"/>
+        </w:rPr>
+      </w:pPr>
+      <w:r>
+        <w:rPr>
+          <w:i/>
+          <w:lang w:val="en-US"/>
+        </w:rPr>
+        <w:t>[1mAcceptance Tests (8) [22m----------------------------------------------------------------------------------------------------------------------------------------------------------------------------------------</w:t>
+      </w:r>
+    </w:p>
+    <w:p>
+      <w:pPr>
+        <w:spacing w:line="240" w:lineRule="auto"/>
+        <w:jc w:val="left"/>
+        <w:rPr>
+          <w:i/>
+          <w:lang w:val="en-US"/>
+        </w:rPr>
+      </w:pPr>
+      <w:r>
+        <w:rPr>
+          <w:i/>
+          <w:lang w:val="en-US"/>
+        </w:rPr>
+        <w:t>[35;1mGame17_1Cept:[39;22m Submit no answers</w:t>
+      </w:r>
+    </w:p>
+    <w:p>
+      <w:pPr>
+        <w:spacing w:line="240" w:lineRule="auto"/>
+        <w:jc w:val="left"/>
+        <w:rPr>
+          <w:i/>
+          <w:lang w:val="en-US"/>
+        </w:rPr>
+      </w:pPr>
+      <w:r>
+        <w:rPr>
+          <w:i/>
+          <w:lang w:val="en-US"/>
+        </w:rPr>
+        <w:t>Signature: [32mGame17_1Cept[39m</w:t>
+      </w:r>
+    </w:p>
+    <w:p>
+      <w:pPr>
+        <w:spacing w:line="240" w:lineRule="auto"/>
+        <w:jc w:val="left"/>
+        <w:rPr>
+          <w:i/>
+          <w:lang w:val="en-US"/>
+        </w:rPr>
+      </w:pPr>
+      <w:r>
+        <w:rPr>
+          <w:i/>
+          <w:lang w:val="en-US"/>
+        </w:rPr>
+        <w:t>Test: [32mtests/acceptance/Game17_1Cept.php[39m</w:t>
+      </w:r>
+    </w:p>
+    <w:p>
+      <w:pPr>
+        <w:spacing w:line="240" w:lineRule="auto"/>
+        <w:jc w:val="left"/>
+        <w:rPr>
+          <w:i/>
+          <w:lang w:val="en-US"/>
+        </w:rPr>
+      </w:pPr>
+      <w:r>
+        <w:rPr>
+          <w:i/>
+          <w:lang w:val="en-US"/>
+        </w:rPr>
+        <w:t>[33mScenario --[39m</w:t>
+      </w:r>
+    </w:p>
+    <w:p>
+      <w:pPr>
+        <w:spacing w:line="240" w:lineRule="auto"/>
+        <w:jc w:val="left"/>
+        <w:rPr>
+          <w:i/>
+          <w:lang w:val="en-US"/>
+        </w:rPr>
+      </w:pPr>
+      <w:r>
+        <w:rPr>
+          <w:i/>
+          <w:lang w:val="en-US"/>
+        </w:rPr>
+        <w:t>[1m [22mAs an user</w:t>
+      </w:r>
+    </w:p>
+    <w:p>
+      <w:pPr>
+        <w:spacing w:line="240" w:lineRule="auto"/>
+        <w:jc w:val="left"/>
+        <w:rPr>
+          <w:i/>
+          <w:lang w:val="en-US"/>
+        </w:rPr>
+      </w:pPr>
+      <w:r>
+        <w:rPr>
+          <w:i/>
+          <w:lang w:val="en-US"/>
+        </w:rPr>
+        <w:t>[1m [22mI am going to to login and select game 1 on the main page</w:t>
+      </w:r>
+    </w:p>
+    <w:p>
+      <w:pPr>
+        <w:spacing w:line="240" w:lineRule="auto"/>
+        <w:jc w:val="left"/>
+        <w:rPr>
+          <w:i/>
+          <w:lang w:val="en-US"/>
+        </w:rPr>
+      </w:pPr>
+      <w:r>
+        <w:rPr>
+          <w:i/>
+          <w:lang w:val="en-US"/>
+        </w:rPr>
+        <w:t>[1m I [22mam on page "/"</w:t>
+      </w:r>
+    </w:p>
+    <w:p>
+      <w:pPr>
+        <w:spacing w:line="240" w:lineRule="auto"/>
+        <w:jc w:val="left"/>
+        <w:rPr>
+          <w:i/>
+          <w:lang w:val="en-US"/>
+        </w:rPr>
+      </w:pPr>
+      <w:r>
+        <w:rPr>
+          <w:i/>
+          <w:lang w:val="en-US"/>
+        </w:rPr>
+        <w:t>[1m I [22mfill field "LoginForm[username]","Frodo Beutlin"</w:t>
+      </w:r>
+    </w:p>
+    <w:p>
+      <w:pPr>
+        <w:spacing w:line="240" w:lineRule="auto"/>
+        <w:jc w:val="left"/>
+        <w:rPr>
+          <w:i/>
+          <w:lang w:val="en-US"/>
+        </w:rPr>
+      </w:pPr>
+      <w:r>
+        <w:rPr>
+          <w:i/>
+          <w:lang w:val="en-US"/>
+        </w:rPr>
+        <w:t>[1m I [22mfill field "LoginForm[password]","123456"</w:t>
+      </w:r>
+    </w:p>
+    <w:p>
+      <w:pPr>
+        <w:spacing w:line="240" w:lineRule="auto"/>
+        <w:jc w:val="left"/>
+        <w:rPr>
+          <w:i/>
+          <w:lang w:val="en-US"/>
+        </w:rPr>
+      </w:pPr>
+      <w:r>
+        <w:rPr>
+          <w:i/>
+          <w:lang w:val="en-US"/>
+        </w:rPr>
+        <w:t>[1m I [22mclick "login-button"</w:t>
+      </w:r>
+    </w:p>
+    <w:p>
+      <w:pPr>
+        <w:spacing w:line="240" w:lineRule="auto"/>
+        <w:jc w:val="left"/>
+        <w:rPr>
+          <w:i/>
+          <w:lang w:val="en-US"/>
+        </w:rPr>
+      </w:pPr>
+      <w:r>
+        <w:rPr>
+          <w:i/>
+          <w:lang w:val="en-US"/>
+        </w:rPr>
+        <w:t>[1m [22mI expect to be on the main page</w:t>
+      </w:r>
+    </w:p>
+    <w:p>
+      <w:pPr>
+        <w:spacing w:line="240" w:lineRule="auto"/>
+        <w:jc w:val="left"/>
+        <w:rPr>
+          <w:i/>
+        </w:rPr>
+      </w:pPr>
+      <w:r>
+        <w:rPr>
+          <w:i/>
+        </w:rPr>
+        <w:t>[1m I [22msee "Wähle eine Aufgabe aus!"</w:t>
+      </w:r>
+    </w:p>
+    <w:p>
+      <w:pPr>
+        <w:spacing w:line="240" w:lineRule="auto"/>
+        <w:jc w:val="left"/>
+        <w:rPr>
+          <w:i/>
+          <w:lang w:val="en-US"/>
+        </w:rPr>
+      </w:pPr>
+      <w:r>
+        <w:rPr>
+          <w:i/>
+          <w:lang w:val="en-US"/>
+        </w:rPr>
+        <w:t>[1m I [22mclick "Spiel 1"</w:t>
+      </w:r>
+    </w:p>
+    <w:p>
+      <w:pPr>
+        <w:spacing w:line="240" w:lineRule="auto"/>
+        <w:jc w:val="left"/>
+        <w:rPr>
+          <w:i/>
+          <w:lang w:val="en-US"/>
+        </w:rPr>
+      </w:pPr>
+      <w:r>
+        <w:rPr>
+          <w:i/>
+          <w:lang w:val="en-US"/>
+        </w:rPr>
+        <w:t>[1m [22mI expect to be in game 1</w:t>
+      </w:r>
+    </w:p>
+    <w:p>
+      <w:pPr>
+        <w:spacing w:line="240" w:lineRule="auto"/>
+        <w:jc w:val="left"/>
+        <w:rPr>
+          <w:i/>
+        </w:rPr>
+      </w:pPr>
+      <w:r>
+        <w:rPr>
+          <w:i/>
+        </w:rPr>
+        <w:t>[1m I [22msee "Einfache Rechenaufgaben"</w:t>
+      </w:r>
+    </w:p>
+    <w:p>
+      <w:pPr>
+        <w:spacing w:line="240" w:lineRule="auto"/>
+        <w:jc w:val="left"/>
+        <w:rPr>
+          <w:i/>
+        </w:rPr>
+      </w:pPr>
+      <w:r>
+        <w:rPr>
+          <w:i/>
+        </w:rPr>
+        <w:t>[1m I [22mclick "Korrigieren"</w:t>
+      </w:r>
+    </w:p>
+    <w:p>
+      <w:pPr>
+        <w:spacing w:line="240" w:lineRule="auto"/>
+        <w:jc w:val="left"/>
+        <w:rPr>
+          <w:i/>
+        </w:rPr>
+      </w:pPr>
+      <w:r>
+        <w:rPr>
+          <w:i/>
+        </w:rPr>
+        <w:t>[1m [22mI expect an error message</w:t>
+      </w:r>
+    </w:p>
+    <w:p>
+      <w:pPr>
+        <w:spacing w:line="240" w:lineRule="auto"/>
+        <w:jc w:val="left"/>
+        <w:rPr>
+          <w:i/>
+          <w:lang w:val="en-US"/>
+        </w:rPr>
+      </w:pPr>
+      <w:r>
+        <w:rPr>
+          <w:i/>
+          <w:lang w:val="en-US"/>
+        </w:rPr>
+        <w:t>[1m I [22msee "User Answer cannot be blank."</w:t>
+      </w:r>
+    </w:p>
+    <w:p>
+      <w:pPr>
+        <w:spacing w:line="240" w:lineRule="auto"/>
+        <w:jc w:val="left"/>
+        <w:rPr>
+          <w:i/>
+        </w:rPr>
+      </w:pPr>
+      <w:r>
+        <w:rPr>
+          <w:i/>
+        </w:rPr>
+        <w:t>[1m I [22mgrab multiple ".aufgabenstellung span"</w:t>
+      </w:r>
+    </w:p>
+    <w:p>
+      <w:pPr>
+        <w:spacing w:line="240" w:lineRule="auto"/>
+        <w:jc w:val="left"/>
+        <w:rPr>
+          <w:i/>
+          <w:lang w:val="en-US"/>
+        </w:rPr>
+      </w:pPr>
+      <w:r>
+        <w:rPr>
+          <w:i/>
+          <w:lang w:val="en-US"/>
+        </w:rPr>
+        <w:t>[1m I [22mfill field "Game17_1[userAnswer][1]","NotANumber"</w:t>
+      </w:r>
+    </w:p>
+    <w:p>
+      <w:pPr>
+        <w:spacing w:line="240" w:lineRule="auto"/>
+        <w:jc w:val="left"/>
+        <w:rPr>
+          <w:i/>
+          <w:lang w:val="en-US"/>
+        </w:rPr>
+      </w:pPr>
+      <w:r>
+        <w:rPr>
+          <w:i/>
+          <w:lang w:val="en-US"/>
+        </w:rPr>
+        <w:t>[1m I [22mfill field "Game17_1[userAnswer][2]","NotANumber"</w:t>
+      </w:r>
+    </w:p>
+    <w:p>
+      <w:pPr>
+        <w:spacing w:line="240" w:lineRule="auto"/>
+        <w:jc w:val="left"/>
+        <w:rPr>
+          <w:i/>
+          <w:lang w:val="en-US"/>
+        </w:rPr>
+      </w:pPr>
+      <w:r>
+        <w:rPr>
+          <w:i/>
+          <w:lang w:val="en-US"/>
+        </w:rPr>
+        <w:t>[1m I [22mfill field "Game17_1[userAnswer][3]","NotANumber"</w:t>
+      </w:r>
+    </w:p>
+    <w:p>
+      <w:pPr>
+        <w:spacing w:line="240" w:lineRule="auto"/>
+        <w:jc w:val="left"/>
+        <w:rPr>
+          <w:i/>
+          <w:lang w:val="en-US"/>
+        </w:rPr>
+      </w:pPr>
+      <w:r>
+        <w:rPr>
+          <w:i/>
+          <w:lang w:val="en-US"/>
+        </w:rPr>
+        <w:t>[1m I [22mfill field "Game17_1[userAnswer][4]","NotANumber"</w:t>
+      </w:r>
+    </w:p>
+    <w:p>
+      <w:pPr>
+        <w:spacing w:line="240" w:lineRule="auto"/>
+        <w:jc w:val="left"/>
+        <w:rPr>
+          <w:i/>
+        </w:rPr>
+      </w:pPr>
+      <w:r>
+        <w:rPr>
+          <w:i/>
+        </w:rPr>
+        <w:t>[1m I [22mclick "Korrigieren"</w:t>
+      </w:r>
+    </w:p>
+    <w:p>
+      <w:pPr>
+        <w:spacing w:line="240" w:lineRule="auto"/>
+        <w:jc w:val="left"/>
+        <w:rPr>
+          <w:i/>
+        </w:rPr>
+      </w:pPr>
+      <w:r>
+        <w:rPr>
+          <w:i/>
+        </w:rPr>
+        <w:t>[1m [22mI expect an error message</w:t>
+      </w:r>
+    </w:p>
+    <w:p>
+      <w:pPr>
+        <w:spacing w:line="240" w:lineRule="auto"/>
+        <w:jc w:val="left"/>
+        <w:rPr>
+          <w:i/>
+          <w:lang w:val="en-US"/>
+        </w:rPr>
+      </w:pPr>
+      <w:r>
+        <w:rPr>
+          <w:i/>
+          <w:lang w:val="en-US"/>
+        </w:rPr>
+        <w:t>[1m I [22msee "User Answer must be an integer."</w:t>
+      </w:r>
+    </w:p>
+    <w:p>
+      <w:pPr>
+        <w:spacing w:line="240" w:lineRule="auto"/>
+        <w:jc w:val="left"/>
+        <w:rPr>
+          <w:i/>
+        </w:rPr>
+      </w:pPr>
+      <w:r>
+        <w:rPr>
+          <w:i/>
+        </w:rPr>
+        <w:t>[1m I [22mgrab multiple ".aufgabenstellung span"</w:t>
+      </w:r>
+    </w:p>
+    <w:p>
+      <w:pPr>
+        <w:spacing w:line="240" w:lineRule="auto"/>
+        <w:jc w:val="left"/>
+        <w:rPr>
+          <w:i/>
+          <w:lang w:val="en-US"/>
+        </w:rPr>
+      </w:pPr>
+      <w:r>
+        <w:rPr>
+          <w:i/>
+          <w:lang w:val="en-US"/>
+        </w:rPr>
+        <w:t>[1m I [22mfill field "Game17_1[userAnswer][1]",-2</w:t>
+      </w:r>
+    </w:p>
+    <w:p>
+      <w:pPr>
+        <w:spacing w:line="240" w:lineRule="auto"/>
+        <w:jc w:val="left"/>
+        <w:rPr>
+          <w:i/>
+          <w:lang w:val="en-US"/>
+        </w:rPr>
+      </w:pPr>
+      <w:r>
+        <w:rPr>
+          <w:i/>
+          <w:lang w:val="en-US"/>
+        </w:rPr>
+        <w:t>[1m I [22mfill field "Game17_1[userAnswer][2]",2</w:t>
+      </w:r>
+    </w:p>
+    <w:p>
+      <w:pPr>
+        <w:spacing w:line="240" w:lineRule="auto"/>
+        <w:jc w:val="left"/>
+        <w:rPr>
+          <w:i/>
+          <w:lang w:val="en-US"/>
+        </w:rPr>
+      </w:pPr>
+      <w:r>
+        <w:rPr>
+          <w:i/>
+          <w:lang w:val="en-US"/>
+        </w:rPr>
+        <w:t>[1m I [22mfill field "Game17_1[userAnswer][3]",-4</w:t>
+      </w:r>
+    </w:p>
+    <w:p>
+      <w:pPr>
+        <w:spacing w:line="240" w:lineRule="auto"/>
+        <w:jc w:val="left"/>
+        <w:rPr>
+          <w:i/>
+          <w:lang w:val="en-US"/>
+        </w:rPr>
+      </w:pPr>
+      <w:r>
+        <w:rPr>
+          <w:i/>
+          <w:lang w:val="en-US"/>
+        </w:rPr>
+        <w:t>[1m I [22mfill field "Game17_1[userAnswer][4]",5</w:t>
+      </w:r>
+    </w:p>
+    <w:p>
+      <w:pPr>
+        <w:spacing w:line="240" w:lineRule="auto"/>
+        <w:jc w:val="left"/>
+        <w:rPr>
+          <w:i/>
+          <w:lang w:val="en-US"/>
+        </w:rPr>
+      </w:pPr>
+      <w:r>
+        <w:rPr>
+          <w:i/>
+          <w:lang w:val="en-US"/>
+        </w:rPr>
+        <w:t>[1m I [22mclick "Korrigieren"</w:t>
+      </w:r>
+    </w:p>
+    <w:p>
+      <w:pPr>
+        <w:spacing w:line="240" w:lineRule="auto"/>
+        <w:jc w:val="left"/>
+        <w:rPr>
+          <w:i/>
+          <w:lang w:val="en-US"/>
+        </w:rPr>
+      </w:pPr>
+      <w:r>
+        <w:rPr>
+          <w:i/>
+          <w:lang w:val="en-US"/>
+        </w:rPr>
+        <w:lastRenderedPageBreak/>
+        <w:t>[1m [22mI expect check site with results</w:t>
+      </w:r>
+    </w:p>
+    <w:p>
+      <w:pPr>
+        <w:spacing w:line="240" w:lineRule="auto"/>
+        <w:jc w:val="left"/>
+        <w:rPr>
+          <w:i/>
+        </w:rPr>
+      </w:pPr>
+      <w:r>
+        <w:rPr>
+          <w:i/>
+        </w:rPr>
+        <w:t>[1m I [22msee "Aufgabe 1 inkorrekt. Richtige Antwort: 10 Deine Antwort: -2Aufgabe 2 inkorrekt. Richtige Antwort: 8 Deine Antwort: 2Aufgabe 3 inkorrekt. Richtige Antwort: 10 Deine Antwort: -4Aufgabe 4 inkorrek..."</w:t>
+      </w:r>
+    </w:p>
+    <w:p>
+      <w:pPr>
+        <w:spacing w:line="240" w:lineRule="auto"/>
+        <w:jc w:val="left"/>
+        <w:rPr>
+          <w:i/>
+          <w:lang w:val="en-US"/>
+        </w:rPr>
+      </w:pPr>
+      <w:r>
+        <w:rPr>
+          <w:i/>
+          <w:lang w:val="en-US"/>
+        </w:rPr>
+        <w:t>[1m [22mI am going to to go direct to game 1</w:t>
+      </w:r>
+    </w:p>
+    <w:p>
+      <w:pPr>
+        <w:spacing w:line="240" w:lineRule="auto"/>
+        <w:jc w:val="left"/>
+        <w:rPr>
+          <w:i/>
+          <w:lang w:val="en-US"/>
+        </w:rPr>
+      </w:pPr>
+      <w:r>
+        <w:rPr>
+          <w:i/>
+          <w:lang w:val="en-US"/>
+        </w:rPr>
+        <w:t>[1m I [22mam on page "/frontend/web/main/game17_1"</w:t>
+      </w:r>
+    </w:p>
+    <w:p>
+      <w:pPr>
+        <w:spacing w:line="240" w:lineRule="auto"/>
+        <w:jc w:val="left"/>
+        <w:rPr>
+          <w:i/>
+          <w:lang w:val="en-US"/>
+        </w:rPr>
+      </w:pPr>
+      <w:r>
+        <w:rPr>
+          <w:i/>
+          <w:lang w:val="en-US"/>
+        </w:rPr>
+        <w:t>[1m [22mI expect to be in game 1</w:t>
+      </w:r>
+    </w:p>
+    <w:p>
+      <w:pPr>
+        <w:spacing w:line="240" w:lineRule="auto"/>
+        <w:jc w:val="left"/>
+        <w:rPr>
+          <w:i/>
+        </w:rPr>
+      </w:pPr>
+      <w:r>
+        <w:rPr>
+          <w:i/>
+        </w:rPr>
+        <w:t>[1m I [22msee "Einfache Rechenaufgaben"</w:t>
+      </w:r>
+    </w:p>
+    <w:p>
+      <w:pPr>
+        <w:spacing w:line="240" w:lineRule="auto"/>
+        <w:jc w:val="left"/>
+        <w:rPr>
+          <w:i/>
+        </w:rPr>
+      </w:pPr>
+      <w:r>
+        <w:rPr>
+          <w:i/>
+        </w:rPr>
+        <w:t>[1m I [22mgrab multiple ".aufgabenstellung span"</w:t>
+      </w:r>
+    </w:p>
+    <w:p>
+      <w:pPr>
+        <w:spacing w:line="240" w:lineRule="auto"/>
+        <w:jc w:val="left"/>
+        <w:rPr>
+          <w:i/>
+          <w:lang w:val="en-US"/>
+        </w:rPr>
+      </w:pPr>
+      <w:r>
+        <w:rPr>
+          <w:i/>
+          <w:lang w:val="en-US"/>
+        </w:rPr>
+        <w:t>[1m I [22mfill field "Game17_1[userAnswer][1]",7</w:t>
+      </w:r>
+    </w:p>
+    <w:p>
+      <w:pPr>
+        <w:spacing w:line="240" w:lineRule="auto"/>
+        <w:jc w:val="left"/>
+        <w:rPr>
+          <w:i/>
+          <w:lang w:val="en-US"/>
+        </w:rPr>
+      </w:pPr>
+      <w:r>
+        <w:rPr>
+          <w:i/>
+          <w:lang w:val="en-US"/>
+        </w:rPr>
+        <w:t>[1m I [22mfill field "Game17_1[userAnswer][2]",6</w:t>
+      </w:r>
+    </w:p>
+    <w:p>
+      <w:pPr>
+        <w:spacing w:line="240" w:lineRule="auto"/>
+        <w:jc w:val="left"/>
+        <w:rPr>
+          <w:i/>
+          <w:lang w:val="en-US"/>
+        </w:rPr>
+      </w:pPr>
+      <w:r>
+        <w:rPr>
+          <w:i/>
+          <w:lang w:val="en-US"/>
+        </w:rPr>
+        <w:t>[1m I [22mfill field "Game17_1[userAnswer][3]",9</w:t>
+      </w:r>
+    </w:p>
+    <w:p>
+      <w:pPr>
+        <w:spacing w:line="240" w:lineRule="auto"/>
+        <w:jc w:val="left"/>
+        <w:rPr>
+          <w:i/>
+          <w:lang w:val="en-US"/>
+        </w:rPr>
+      </w:pPr>
+      <w:r>
+        <w:rPr>
+          <w:i/>
+          <w:lang w:val="en-US"/>
+        </w:rPr>
+        <w:t>[1m I [22mfill field "Game17_1[userAnswer][4]",9</w:t>
+      </w:r>
+    </w:p>
+    <w:p>
+      <w:pPr>
+        <w:spacing w:line="240" w:lineRule="auto"/>
+        <w:jc w:val="left"/>
+        <w:rPr>
+          <w:i/>
+          <w:lang w:val="en-US"/>
+        </w:rPr>
+      </w:pPr>
+      <w:r>
+        <w:rPr>
+          <w:i/>
+          <w:lang w:val="en-US"/>
+        </w:rPr>
+        <w:t>[1m I [22mclick "Korrigieren"</w:t>
+      </w:r>
+    </w:p>
+    <w:p>
+      <w:pPr>
+        <w:spacing w:line="240" w:lineRule="auto"/>
+        <w:jc w:val="left"/>
+        <w:rPr>
+          <w:i/>
+          <w:lang w:val="en-US"/>
+        </w:rPr>
+      </w:pPr>
+      <w:r>
+        <w:rPr>
+          <w:i/>
+          <w:lang w:val="en-US"/>
+        </w:rPr>
+        <w:t>[1m [22mI expect check site with results</w:t>
+      </w:r>
+    </w:p>
+    <w:p>
+      <w:pPr>
+        <w:spacing w:line="240" w:lineRule="auto"/>
+        <w:jc w:val="left"/>
+        <w:rPr>
+          <w:i/>
+          <w:lang w:val="en-US"/>
+        </w:rPr>
+      </w:pPr>
+      <w:r>
+        <w:rPr>
+          <w:i/>
+        </w:rPr>
+        <w:t xml:space="preserve">[1m I [22msee "Aufgabe 1 korrekt. Richtige Antwort: 7 Deine Antwort: 7Aufgabe 2 korrekt. Richtige Antwort: 6 Deine Antwort: 6Aufgabe 3 korrekt. Richtige Antwort: 9 Deine Antwort: 9Aufgabe 4 korrekt. </w:t>
+      </w:r>
+      <w:r>
+        <w:rPr>
+          <w:i/>
+          <w:lang w:val="en-US"/>
+        </w:rPr>
+        <w:t>Richtige ..."</w:t>
+      </w:r>
+    </w:p>
+    <w:p>
+      <w:pPr>
+        <w:spacing w:line="240" w:lineRule="auto"/>
+        <w:jc w:val="left"/>
+        <w:rPr>
+          <w:i/>
+          <w:lang w:val="en-US"/>
+        </w:rPr>
+      </w:pPr>
+      <w:r>
+        <w:rPr>
+          <w:i/>
+          <w:lang w:val="en-US"/>
+        </w:rPr>
+        <w:t>[32;1m PASSED [39;22m</w:t>
+      </w:r>
+    </w:p>
+    <w:p>
+      <w:pPr>
+        <w:spacing w:line="240" w:lineRule="auto"/>
+        <w:jc w:val="left"/>
+        <w:rPr>
+          <w:i/>
+          <w:lang w:val="en-US"/>
+        </w:rPr>
+      </w:pPr>
+    </w:p>
+    <w:p>
+      <w:pPr>
+        <w:spacing w:line="240" w:lineRule="auto"/>
+        <w:jc w:val="left"/>
+        <w:rPr>
+          <w:i/>
+          <w:lang w:val="en-US"/>
+        </w:rPr>
+      </w:pPr>
+      <w:r>
+        <w:rPr>
+          <w:i/>
+          <w:lang w:val="en-US"/>
+        </w:rPr>
+        <w:t>[35;1mGame17_2Cept:[39;22m Submit no answers</w:t>
+      </w:r>
+    </w:p>
+    <w:p>
+      <w:pPr>
+        <w:spacing w:line="240" w:lineRule="auto"/>
+        <w:jc w:val="left"/>
+        <w:rPr>
+          <w:i/>
+          <w:lang w:val="en-US"/>
+        </w:rPr>
+      </w:pPr>
+      <w:r>
+        <w:rPr>
+          <w:i/>
+          <w:lang w:val="en-US"/>
+        </w:rPr>
+        <w:t>Signature: [32mGame17_2Cept[39m</w:t>
+      </w:r>
+    </w:p>
+    <w:p>
+      <w:pPr>
+        <w:spacing w:line="240" w:lineRule="auto"/>
+        <w:jc w:val="left"/>
+        <w:rPr>
+          <w:i/>
+          <w:lang w:val="en-US"/>
+        </w:rPr>
+      </w:pPr>
+      <w:r>
+        <w:rPr>
+          <w:i/>
+          <w:lang w:val="en-US"/>
+        </w:rPr>
+        <w:t>Test: [32mtests/acceptance/Game17_2Cept.php[39m</w:t>
+      </w:r>
+    </w:p>
+    <w:p>
+      <w:pPr>
+        <w:spacing w:line="240" w:lineRule="auto"/>
+        <w:jc w:val="left"/>
+        <w:rPr>
+          <w:i/>
+          <w:lang w:val="en-US"/>
+        </w:rPr>
+      </w:pPr>
+      <w:r>
+        <w:rPr>
+          <w:i/>
+          <w:lang w:val="en-US"/>
+        </w:rPr>
+        <w:t>[33mScenario --[39m</w:t>
+      </w:r>
+    </w:p>
+    <w:p>
+      <w:pPr>
+        <w:spacing w:line="240" w:lineRule="auto"/>
+        <w:jc w:val="left"/>
+        <w:rPr>
+          <w:i/>
+          <w:lang w:val="en-US"/>
+        </w:rPr>
+      </w:pPr>
+      <w:r>
+        <w:rPr>
+          <w:i/>
+          <w:lang w:val="en-US"/>
+        </w:rPr>
+        <w:t>[1m [22mAs an user</w:t>
+      </w:r>
+    </w:p>
+    <w:p>
+      <w:pPr>
+        <w:spacing w:line="240" w:lineRule="auto"/>
+        <w:jc w:val="left"/>
+        <w:rPr>
+          <w:i/>
+          <w:lang w:val="en-US"/>
+        </w:rPr>
+      </w:pPr>
+      <w:r>
+        <w:rPr>
+          <w:i/>
+          <w:lang w:val="en-US"/>
+        </w:rPr>
+        <w:t>[1m [22mI am going to to login and select game 2 on the main page</w:t>
+      </w:r>
+    </w:p>
+    <w:p>
+      <w:pPr>
+        <w:spacing w:line="240" w:lineRule="auto"/>
+        <w:jc w:val="left"/>
+        <w:rPr>
+          <w:i/>
+          <w:lang w:val="en-US"/>
+        </w:rPr>
+      </w:pPr>
+      <w:r>
+        <w:rPr>
+          <w:i/>
+          <w:lang w:val="en-US"/>
+        </w:rPr>
+        <w:t>[1m I [22mam on page "/"</w:t>
+      </w:r>
+    </w:p>
+    <w:p>
+      <w:pPr>
+        <w:spacing w:line="240" w:lineRule="auto"/>
+        <w:jc w:val="left"/>
+        <w:rPr>
+          <w:i/>
+          <w:lang w:val="en-US"/>
+        </w:rPr>
+      </w:pPr>
+      <w:r>
+        <w:rPr>
+          <w:i/>
+          <w:lang w:val="en-US"/>
+        </w:rPr>
+        <w:t>[1m I [22mfill field "LoginForm[username]","Frodo Beutlin"</w:t>
+      </w:r>
+    </w:p>
+    <w:p>
+      <w:pPr>
+        <w:spacing w:line="240" w:lineRule="auto"/>
+        <w:jc w:val="left"/>
+        <w:rPr>
+          <w:i/>
+          <w:lang w:val="en-US"/>
+        </w:rPr>
+      </w:pPr>
+      <w:r>
+        <w:rPr>
+          <w:i/>
+          <w:lang w:val="en-US"/>
+        </w:rPr>
+        <w:t>[1m I [22mfill field "LoginForm[password]","123456"</w:t>
+      </w:r>
+    </w:p>
+    <w:p>
+      <w:pPr>
+        <w:spacing w:line="240" w:lineRule="auto"/>
+        <w:jc w:val="left"/>
+        <w:rPr>
+          <w:i/>
+          <w:lang w:val="en-US"/>
+        </w:rPr>
+      </w:pPr>
+      <w:r>
+        <w:rPr>
+          <w:i/>
+          <w:lang w:val="en-US"/>
+        </w:rPr>
+        <w:t>[1m I [22mclick "login-button"</w:t>
+      </w:r>
+    </w:p>
+    <w:p>
+      <w:pPr>
+        <w:spacing w:line="240" w:lineRule="auto"/>
+        <w:jc w:val="left"/>
+        <w:rPr>
+          <w:i/>
+          <w:lang w:val="en-US"/>
+        </w:rPr>
+      </w:pPr>
+      <w:r>
+        <w:rPr>
+          <w:i/>
+          <w:lang w:val="en-US"/>
+        </w:rPr>
+        <w:t>[1m [22mI expect to be on the main page</w:t>
+      </w:r>
+    </w:p>
+    <w:p>
+      <w:pPr>
+        <w:spacing w:line="240" w:lineRule="auto"/>
+        <w:jc w:val="left"/>
+        <w:rPr>
+          <w:i/>
+        </w:rPr>
+      </w:pPr>
+      <w:r>
+        <w:rPr>
+          <w:i/>
+        </w:rPr>
+        <w:t>[1m I [22msee "Wähle eine Aufgabe aus!"</w:t>
+      </w:r>
+    </w:p>
+    <w:p>
+      <w:pPr>
+        <w:spacing w:line="240" w:lineRule="auto"/>
+        <w:jc w:val="left"/>
+        <w:rPr>
+          <w:i/>
+          <w:lang w:val="en-US"/>
+        </w:rPr>
+      </w:pPr>
+      <w:r>
+        <w:rPr>
+          <w:i/>
+          <w:lang w:val="en-US"/>
+        </w:rPr>
+        <w:t>[1m I [22mclick "Spiel 2"</w:t>
+      </w:r>
+    </w:p>
+    <w:p>
+      <w:pPr>
+        <w:spacing w:line="240" w:lineRule="auto"/>
+        <w:jc w:val="left"/>
+        <w:rPr>
+          <w:i/>
+          <w:lang w:val="en-US"/>
+        </w:rPr>
+      </w:pPr>
+      <w:r>
+        <w:rPr>
+          <w:i/>
+          <w:lang w:val="en-US"/>
+        </w:rPr>
+        <w:t>[1m [22mI expect to be in game 2</w:t>
+      </w:r>
+    </w:p>
+    <w:p>
+      <w:pPr>
+        <w:spacing w:line="240" w:lineRule="auto"/>
+        <w:jc w:val="left"/>
+        <w:rPr>
+          <w:i/>
+        </w:rPr>
+      </w:pPr>
+      <w:r>
+        <w:rPr>
+          <w:i/>
+        </w:rPr>
+        <w:t>[1m I [22msee "Textaufgaben"</w:t>
+      </w:r>
+    </w:p>
+    <w:p>
+      <w:pPr>
+        <w:spacing w:line="240" w:lineRule="auto"/>
+        <w:jc w:val="left"/>
+        <w:rPr>
+          <w:i/>
+        </w:rPr>
+      </w:pPr>
+      <w:r>
+        <w:rPr>
+          <w:i/>
+        </w:rPr>
+        <w:t>[1m I [22mclick "Korrigieren"</w:t>
+      </w:r>
+    </w:p>
+    <w:p>
+      <w:pPr>
+        <w:spacing w:line="240" w:lineRule="auto"/>
+        <w:jc w:val="left"/>
+        <w:rPr>
+          <w:i/>
+          <w:lang w:val="en-US"/>
+        </w:rPr>
+      </w:pPr>
+      <w:r>
+        <w:rPr>
+          <w:i/>
+          <w:lang w:val="en-US"/>
+        </w:rPr>
+        <w:t>[1m [22mI expect an error message</w:t>
+      </w:r>
+    </w:p>
+    <w:p>
+      <w:pPr>
+        <w:spacing w:line="240" w:lineRule="auto"/>
+        <w:jc w:val="left"/>
+        <w:rPr>
+          <w:i/>
+          <w:lang w:val="en-US"/>
+        </w:rPr>
+      </w:pPr>
+      <w:r>
+        <w:rPr>
+          <w:i/>
+          <w:lang w:val="en-US"/>
+        </w:rPr>
+        <w:t>[1m I [22msee "User Answers cannot be blank."</w:t>
+      </w:r>
+    </w:p>
+    <w:p>
+      <w:pPr>
+        <w:spacing w:line="240" w:lineRule="auto"/>
+        <w:jc w:val="left"/>
+        <w:rPr>
+          <w:i/>
+        </w:rPr>
+      </w:pPr>
+      <w:r>
+        <w:rPr>
+          <w:i/>
+        </w:rPr>
+        <w:t>[1m I [22mgrab multiple ".aufgabenstellung span"</w:t>
+      </w:r>
+    </w:p>
+    <w:p>
+      <w:pPr>
+        <w:spacing w:line="240" w:lineRule="auto"/>
+        <w:jc w:val="left"/>
+        <w:rPr>
+          <w:i/>
+          <w:lang w:val="en-US"/>
+        </w:rPr>
+      </w:pPr>
+      <w:r>
+        <w:rPr>
+          <w:i/>
+          <w:lang w:val="en-US"/>
+        </w:rPr>
+        <w:t>[1m I [22mfill field "Game17_2[userAnswers][0]","NotANumber"</w:t>
+      </w:r>
+    </w:p>
+    <w:p>
+      <w:pPr>
+        <w:spacing w:line="240" w:lineRule="auto"/>
+        <w:jc w:val="left"/>
+        <w:rPr>
+          <w:i/>
+          <w:lang w:val="en-US"/>
+        </w:rPr>
+      </w:pPr>
+      <w:r>
+        <w:rPr>
+          <w:i/>
+          <w:lang w:val="en-US"/>
+        </w:rPr>
+        <w:t>[1m I [22mfill field "Game17_2[userAnswers][1]","NotANumber"</w:t>
+      </w:r>
+    </w:p>
+    <w:p>
+      <w:pPr>
+        <w:spacing w:line="240" w:lineRule="auto"/>
+        <w:jc w:val="left"/>
+        <w:rPr>
+          <w:i/>
+          <w:lang w:val="en-US"/>
+        </w:rPr>
+      </w:pPr>
+      <w:r>
+        <w:rPr>
+          <w:i/>
+          <w:lang w:val="en-US"/>
+        </w:rPr>
+        <w:t>[1m I [22mfill field "Game17_2[userAnswers][2]","NotANumber"</w:t>
+      </w:r>
+    </w:p>
+    <w:p>
+      <w:pPr>
+        <w:spacing w:line="240" w:lineRule="auto"/>
+        <w:jc w:val="left"/>
+        <w:rPr>
+          <w:i/>
+        </w:rPr>
+      </w:pPr>
+      <w:r>
+        <w:rPr>
+          <w:i/>
+        </w:rPr>
+        <w:t>[1m I [22mclick "Korrigieren"</w:t>
+      </w:r>
+    </w:p>
+    <w:p>
+      <w:pPr>
+        <w:spacing w:line="240" w:lineRule="auto"/>
+        <w:jc w:val="left"/>
+        <w:rPr>
+          <w:i/>
+        </w:rPr>
+      </w:pPr>
+      <w:r>
+        <w:rPr>
+          <w:i/>
+        </w:rPr>
+        <w:t>[1m [22mI expect an error message</w:t>
+      </w:r>
+    </w:p>
+    <w:p>
+      <w:pPr>
+        <w:spacing w:line="240" w:lineRule="auto"/>
+        <w:jc w:val="left"/>
+        <w:rPr>
+          <w:i/>
+          <w:lang w:val="en-US"/>
+        </w:rPr>
+      </w:pPr>
+      <w:r>
+        <w:rPr>
+          <w:i/>
+          <w:lang w:val="en-US"/>
+        </w:rPr>
+        <w:t>[1m I [22msee "User Answers must be an integer."</w:t>
+      </w:r>
+    </w:p>
+    <w:p>
+      <w:pPr>
+        <w:spacing w:line="240" w:lineRule="auto"/>
+        <w:jc w:val="left"/>
+        <w:rPr>
+          <w:i/>
+        </w:rPr>
+      </w:pPr>
+      <w:r>
+        <w:rPr>
+          <w:i/>
+        </w:rPr>
+        <w:t>[1m I [22mgrab multiple ".aufgabenstellung span"</w:t>
+      </w:r>
+    </w:p>
+    <w:p>
+      <w:pPr>
+        <w:spacing w:line="240" w:lineRule="auto"/>
+        <w:jc w:val="left"/>
+        <w:rPr>
+          <w:i/>
+          <w:lang w:val="en-US"/>
+        </w:rPr>
+      </w:pPr>
+      <w:r>
+        <w:rPr>
+          <w:i/>
+          <w:lang w:val="en-US"/>
+        </w:rPr>
+        <w:t>[1m I [22mfill field "Game17_2[userAnswers][0]",2</w:t>
+      </w:r>
+    </w:p>
+    <w:p>
+      <w:pPr>
+        <w:spacing w:line="240" w:lineRule="auto"/>
+        <w:jc w:val="left"/>
+        <w:rPr>
+          <w:i/>
+          <w:lang w:val="en-US"/>
+        </w:rPr>
+      </w:pPr>
+      <w:r>
+        <w:rPr>
+          <w:i/>
+          <w:lang w:val="en-US"/>
+        </w:rPr>
+        <w:t>[1m I [22mfill field "Game17_2[userAnswers][1]",8</w:t>
+      </w:r>
+    </w:p>
+    <w:p>
+      <w:pPr>
+        <w:spacing w:line="240" w:lineRule="auto"/>
+        <w:jc w:val="left"/>
+        <w:rPr>
+          <w:i/>
+          <w:lang w:val="en-US"/>
+        </w:rPr>
+      </w:pPr>
+      <w:r>
+        <w:rPr>
+          <w:i/>
+          <w:lang w:val="en-US"/>
+        </w:rPr>
+        <w:t>[1m I [22mfill field "Game17_2[userAnswers][2]",-3</w:t>
+      </w:r>
+    </w:p>
+    <w:p>
+      <w:pPr>
+        <w:spacing w:line="240" w:lineRule="auto"/>
+        <w:jc w:val="left"/>
+        <w:rPr>
+          <w:i/>
+          <w:lang w:val="en-US"/>
+        </w:rPr>
+      </w:pPr>
+      <w:r>
+        <w:rPr>
+          <w:i/>
+          <w:lang w:val="en-US"/>
+        </w:rPr>
+        <w:lastRenderedPageBreak/>
+        <w:t>[1m I [22mclick "Korrigieren"</w:t>
+      </w:r>
+    </w:p>
+    <w:p>
+      <w:pPr>
+        <w:spacing w:line="240" w:lineRule="auto"/>
+        <w:jc w:val="left"/>
+        <w:rPr>
+          <w:i/>
+          <w:lang w:val="en-US"/>
+        </w:rPr>
+      </w:pPr>
+      <w:r>
+        <w:rPr>
+          <w:i/>
+          <w:lang w:val="en-US"/>
+        </w:rPr>
+        <w:t>[1m [22mI expect check site with results</w:t>
+      </w:r>
+    </w:p>
+    <w:p>
+      <w:pPr>
+        <w:spacing w:line="240" w:lineRule="auto"/>
+        <w:jc w:val="left"/>
+        <w:rPr>
+          <w:i/>
+        </w:rPr>
+      </w:pPr>
+      <w:r>
+        <w:rPr>
+          <w:i/>
+        </w:rPr>
+        <w:t>[1m I [22msee "Nicht richtig: Peter hat dann 6 Smartphone[s], nicht 2.Nicht richtig: Peter hat dann 10 Smartphone[s], nicht 8.Nicht richtig: Peter hat dann 7 Smartphone[s], nicht -3."</w:t>
+      </w:r>
+    </w:p>
+    <w:p>
+      <w:pPr>
+        <w:spacing w:line="240" w:lineRule="auto"/>
+        <w:jc w:val="left"/>
+        <w:rPr>
+          <w:i/>
+          <w:lang w:val="en-US"/>
+        </w:rPr>
+      </w:pPr>
+      <w:r>
+        <w:rPr>
+          <w:i/>
+          <w:lang w:val="en-US"/>
+        </w:rPr>
+        <w:t>[1m [22mI am going to to go direct to game 2</w:t>
+      </w:r>
+    </w:p>
+    <w:p>
+      <w:pPr>
+        <w:spacing w:line="240" w:lineRule="auto"/>
+        <w:jc w:val="left"/>
+        <w:rPr>
+          <w:i/>
+          <w:lang w:val="en-US"/>
+        </w:rPr>
+      </w:pPr>
+      <w:r>
+        <w:rPr>
+          <w:i/>
+          <w:lang w:val="en-US"/>
+        </w:rPr>
+        <w:t>[1m I [22mam on page "/frontend/web/main/game17_2"</w:t>
+      </w:r>
+    </w:p>
+    <w:p>
+      <w:pPr>
+        <w:spacing w:line="240" w:lineRule="auto"/>
+        <w:jc w:val="left"/>
+        <w:rPr>
+          <w:i/>
+          <w:lang w:val="en-US"/>
+        </w:rPr>
+      </w:pPr>
+      <w:r>
+        <w:rPr>
+          <w:i/>
+          <w:lang w:val="en-US"/>
+        </w:rPr>
+        <w:t>[1m [22mI expect to be in game 2</w:t>
+      </w:r>
+    </w:p>
+    <w:p>
+      <w:pPr>
+        <w:spacing w:line="240" w:lineRule="auto"/>
+        <w:jc w:val="left"/>
+        <w:rPr>
+          <w:i/>
+        </w:rPr>
+      </w:pPr>
+      <w:r>
+        <w:rPr>
+          <w:i/>
+        </w:rPr>
+        <w:t>[1m I [22msee "Textaufgaben"</w:t>
+      </w:r>
+    </w:p>
+    <w:p>
+      <w:pPr>
+        <w:spacing w:line="240" w:lineRule="auto"/>
+        <w:jc w:val="left"/>
+        <w:rPr>
+          <w:i/>
+        </w:rPr>
+      </w:pPr>
+      <w:r>
+        <w:rPr>
+          <w:i/>
+        </w:rPr>
+        <w:t>[1m I [22mgrab multiple ".aufgabenstellung span"</w:t>
+      </w:r>
+    </w:p>
+    <w:p>
+      <w:pPr>
+        <w:spacing w:line="240" w:lineRule="auto"/>
+        <w:jc w:val="left"/>
+        <w:rPr>
+          <w:i/>
+          <w:lang w:val="en-US"/>
+        </w:rPr>
+      </w:pPr>
+      <w:r>
+        <w:rPr>
+          <w:i/>
+          <w:lang w:val="en-US"/>
+        </w:rPr>
+        <w:t>[1m I [22mfill field "Game17_2[userAnswers][0]",6</w:t>
+      </w:r>
+    </w:p>
+    <w:p>
+      <w:pPr>
+        <w:spacing w:line="240" w:lineRule="auto"/>
+        <w:jc w:val="left"/>
+        <w:rPr>
+          <w:i/>
+          <w:lang w:val="en-US"/>
+        </w:rPr>
+      </w:pPr>
+      <w:r>
+        <w:rPr>
+          <w:i/>
+          <w:lang w:val="en-US"/>
+        </w:rPr>
+        <w:t>[1m I [22mfill field "Game17_2[userAnswers][1]",10</w:t>
+      </w:r>
+    </w:p>
+    <w:p>
+      <w:pPr>
+        <w:spacing w:line="240" w:lineRule="auto"/>
+        <w:jc w:val="left"/>
+        <w:rPr>
+          <w:i/>
+          <w:lang w:val="en-US"/>
+        </w:rPr>
+      </w:pPr>
+      <w:r>
+        <w:rPr>
+          <w:i/>
+          <w:lang w:val="en-US"/>
+        </w:rPr>
+        <w:t>[1m I [22mfill field "Game17_2[userAnswers][2]",10</w:t>
+      </w:r>
+    </w:p>
+    <w:p>
+      <w:pPr>
+        <w:spacing w:line="240" w:lineRule="auto"/>
+        <w:jc w:val="left"/>
+        <w:rPr>
+          <w:i/>
+          <w:lang w:val="en-US"/>
+        </w:rPr>
+      </w:pPr>
+      <w:r>
+        <w:rPr>
+          <w:i/>
+          <w:lang w:val="en-US"/>
+        </w:rPr>
+        <w:t>[1m I [22mclick "Korrigieren"</w:t>
+      </w:r>
+    </w:p>
+    <w:p>
+      <w:pPr>
+        <w:spacing w:line="240" w:lineRule="auto"/>
+        <w:jc w:val="left"/>
+        <w:rPr>
+          <w:i/>
+          <w:lang w:val="en-US"/>
+        </w:rPr>
+      </w:pPr>
+      <w:r>
+        <w:rPr>
+          <w:i/>
+          <w:lang w:val="en-US"/>
+        </w:rPr>
+        <w:t>[1m [22mI expect check site with results</w:t>
+      </w:r>
+    </w:p>
+    <w:p>
+      <w:pPr>
+        <w:spacing w:line="240" w:lineRule="auto"/>
+        <w:jc w:val="left"/>
+        <w:rPr>
+          <w:i/>
+          <w:lang w:val="en-US"/>
+        </w:rPr>
+      </w:pPr>
+      <w:r>
+        <w:rPr>
+          <w:i/>
+        </w:rPr>
+        <w:t xml:space="preserve">[1m I [22msee "Richtig! Peter hat dann 6 Smartphone[s].Richtig! Peter hat dann 10 Smartphone[s].Richtig! </w:t>
+      </w:r>
+      <w:r>
+        <w:rPr>
+          <w:i/>
+          <w:lang w:val="en-US"/>
+        </w:rPr>
+        <w:t>Peter hat dann 10 Smartphone[s]."</w:t>
+      </w:r>
+    </w:p>
+    <w:p>
+      <w:pPr>
+        <w:spacing w:line="240" w:lineRule="auto"/>
+        <w:jc w:val="left"/>
+        <w:rPr>
+          <w:i/>
+          <w:lang w:val="en-US"/>
+        </w:rPr>
+      </w:pPr>
+      <w:r>
+        <w:rPr>
+          <w:i/>
+          <w:lang w:val="en-US"/>
+        </w:rPr>
+        <w:t>[32;1m PASSED [39;22m</w:t>
+      </w:r>
+    </w:p>
+    <w:p>
+      <w:pPr>
+        <w:spacing w:line="240" w:lineRule="auto"/>
+        <w:jc w:val="left"/>
+        <w:rPr>
+          <w:i/>
+          <w:lang w:val="en-US"/>
+        </w:rPr>
+      </w:pPr>
+    </w:p>
+    <w:p>
+      <w:pPr>
+        <w:spacing w:line="240" w:lineRule="auto"/>
+        <w:jc w:val="left"/>
+        <w:rPr>
+          <w:i/>
+          <w:lang w:val="en-US"/>
+        </w:rPr>
+      </w:pPr>
+      <w:r>
+        <w:rPr>
+          <w:i/>
+          <w:lang w:val="en-US"/>
+        </w:rPr>
+        <w:t>[35;1mGame17_3Cept:[39;22m Submit no answers</w:t>
+      </w:r>
+    </w:p>
+    <w:p>
+      <w:pPr>
+        <w:spacing w:line="240" w:lineRule="auto"/>
+        <w:jc w:val="left"/>
+        <w:rPr>
+          <w:i/>
+          <w:lang w:val="en-US"/>
+        </w:rPr>
+      </w:pPr>
+      <w:r>
+        <w:rPr>
+          <w:i/>
+          <w:lang w:val="en-US"/>
+        </w:rPr>
+        <w:t>Signature: [32mGame17_3Cept[39m</w:t>
+      </w:r>
+    </w:p>
+    <w:p>
+      <w:pPr>
+        <w:spacing w:line="240" w:lineRule="auto"/>
+        <w:jc w:val="left"/>
+        <w:rPr>
+          <w:i/>
+          <w:lang w:val="en-US"/>
+        </w:rPr>
+      </w:pPr>
+      <w:r>
+        <w:rPr>
+          <w:i/>
+          <w:lang w:val="en-US"/>
+        </w:rPr>
+        <w:t>Test: [32mtests/acceptance/Game17_3Cept.php[39m</w:t>
+      </w:r>
+    </w:p>
+    <w:p>
+      <w:pPr>
+        <w:spacing w:line="240" w:lineRule="auto"/>
+        <w:jc w:val="left"/>
+        <w:rPr>
+          <w:i/>
+          <w:lang w:val="en-US"/>
+        </w:rPr>
+      </w:pPr>
+      <w:r>
+        <w:rPr>
+          <w:i/>
+          <w:lang w:val="en-US"/>
+        </w:rPr>
+        <w:t>[33mScenario --[39m</w:t>
+      </w:r>
+    </w:p>
+    <w:p>
+      <w:pPr>
+        <w:spacing w:line="240" w:lineRule="auto"/>
+        <w:jc w:val="left"/>
+        <w:rPr>
+          <w:i/>
+          <w:lang w:val="en-US"/>
+        </w:rPr>
+      </w:pPr>
+      <w:r>
+        <w:rPr>
+          <w:i/>
+          <w:lang w:val="en-US"/>
+        </w:rPr>
+        <w:t>[1m [22mAs an user</w:t>
+      </w:r>
+    </w:p>
+    <w:p>
+      <w:pPr>
+        <w:spacing w:line="240" w:lineRule="auto"/>
+        <w:jc w:val="left"/>
+        <w:rPr>
+          <w:i/>
+          <w:lang w:val="en-US"/>
+        </w:rPr>
+      </w:pPr>
+      <w:r>
+        <w:rPr>
+          <w:i/>
+          <w:lang w:val="en-US"/>
+        </w:rPr>
+        <w:t>[1m [22mI am going to to login and select game 3 on the main page</w:t>
+      </w:r>
+    </w:p>
+    <w:p>
+      <w:pPr>
+        <w:spacing w:line="240" w:lineRule="auto"/>
+        <w:jc w:val="left"/>
+        <w:rPr>
+          <w:i/>
+          <w:lang w:val="en-US"/>
+        </w:rPr>
+      </w:pPr>
+      <w:r>
+        <w:rPr>
+          <w:i/>
+          <w:lang w:val="en-US"/>
+        </w:rPr>
+        <w:t>[1m I [22mam on page "/"</w:t>
+      </w:r>
+    </w:p>
+    <w:p>
+      <w:pPr>
+        <w:spacing w:line="240" w:lineRule="auto"/>
+        <w:jc w:val="left"/>
+        <w:rPr>
+          <w:i/>
+          <w:lang w:val="en-US"/>
+        </w:rPr>
+      </w:pPr>
+      <w:r>
+        <w:rPr>
+          <w:i/>
+          <w:lang w:val="en-US"/>
+        </w:rPr>
+        <w:t>[1m I [22mfill field "LoginForm[username]","Frodo Beutlin"</w:t>
+      </w:r>
+    </w:p>
+    <w:p>
+      <w:pPr>
+        <w:spacing w:line="240" w:lineRule="auto"/>
+        <w:jc w:val="left"/>
+        <w:rPr>
+          <w:i/>
+          <w:lang w:val="en-US"/>
+        </w:rPr>
+      </w:pPr>
+      <w:r>
+        <w:rPr>
+          <w:i/>
+          <w:lang w:val="en-US"/>
+        </w:rPr>
+        <w:t>[1m I [22mfill field "LoginForm[password]","123456"</w:t>
+      </w:r>
+    </w:p>
+    <w:p>
+      <w:pPr>
+        <w:spacing w:line="240" w:lineRule="auto"/>
+        <w:jc w:val="left"/>
+        <w:rPr>
+          <w:i/>
+          <w:lang w:val="en-US"/>
+        </w:rPr>
+      </w:pPr>
+      <w:r>
+        <w:rPr>
+          <w:i/>
+          <w:lang w:val="en-US"/>
+        </w:rPr>
+        <w:t>[1m I [22mclick "login-button"</w:t>
+      </w:r>
+    </w:p>
+    <w:p>
+      <w:pPr>
+        <w:spacing w:line="240" w:lineRule="auto"/>
+        <w:jc w:val="left"/>
+        <w:rPr>
+          <w:i/>
+          <w:lang w:val="en-US"/>
+        </w:rPr>
+      </w:pPr>
+      <w:r>
+        <w:rPr>
+          <w:i/>
+          <w:lang w:val="en-US"/>
+        </w:rPr>
+        <w:t>[1m [22mI expect to be on the main page</w:t>
+      </w:r>
+    </w:p>
+    <w:p>
+      <w:pPr>
+        <w:spacing w:line="240" w:lineRule="auto"/>
+        <w:jc w:val="left"/>
+        <w:rPr>
+          <w:i/>
+        </w:rPr>
+      </w:pPr>
+      <w:r>
+        <w:rPr>
+          <w:i/>
+        </w:rPr>
+        <w:t>[1m I [22msee "Wähle eine Aufgabe aus!"</w:t>
+      </w:r>
+    </w:p>
+    <w:p>
+      <w:pPr>
+        <w:spacing w:line="240" w:lineRule="auto"/>
+        <w:jc w:val="left"/>
+        <w:rPr>
+          <w:i/>
+          <w:lang w:val="en-US"/>
+        </w:rPr>
+      </w:pPr>
+      <w:r>
+        <w:rPr>
+          <w:i/>
+          <w:lang w:val="en-US"/>
+        </w:rPr>
+        <w:t>[1m I [22mclick "Spiel 3"</w:t>
+      </w:r>
+    </w:p>
+    <w:p>
+      <w:pPr>
+        <w:spacing w:line="240" w:lineRule="auto"/>
+        <w:jc w:val="left"/>
+        <w:rPr>
+          <w:i/>
+          <w:lang w:val="en-US"/>
+        </w:rPr>
+      </w:pPr>
+      <w:r>
+        <w:rPr>
+          <w:i/>
+          <w:lang w:val="en-US"/>
+        </w:rPr>
+        <w:t>[1m [22mI expect to be in game 3</w:t>
+      </w:r>
+    </w:p>
+    <w:p>
+      <w:pPr>
+        <w:spacing w:line="240" w:lineRule="auto"/>
+        <w:jc w:val="left"/>
+        <w:rPr>
+          <w:i/>
+        </w:rPr>
+      </w:pPr>
+      <w:r>
+        <w:rPr>
+          <w:i/>
+        </w:rPr>
+        <w:t>[1m I [22msee "Zahlenmauern"</w:t>
+      </w:r>
+    </w:p>
+    <w:p>
+      <w:pPr>
+        <w:spacing w:line="240" w:lineRule="auto"/>
+        <w:jc w:val="left"/>
+        <w:rPr>
+          <w:i/>
+        </w:rPr>
+      </w:pPr>
+      <w:r>
+        <w:rPr>
+          <w:i/>
+        </w:rPr>
+        <w:t>[1m I [22mclick "Korrigieren"</w:t>
+      </w:r>
+    </w:p>
+    <w:p>
+      <w:pPr>
+        <w:spacing w:line="240" w:lineRule="auto"/>
+        <w:jc w:val="left"/>
+        <w:rPr>
+          <w:i/>
+          <w:lang w:val="en-US"/>
+        </w:rPr>
+      </w:pPr>
+      <w:r>
+        <w:rPr>
+          <w:i/>
+          <w:lang w:val="en-US"/>
+        </w:rPr>
+        <w:t>[1m [22mI expect an error message</w:t>
+      </w:r>
+    </w:p>
+    <w:p>
+      <w:pPr>
+        <w:spacing w:line="240" w:lineRule="auto"/>
+        <w:jc w:val="left"/>
+        <w:rPr>
+          <w:i/>
+          <w:lang w:val="en-US"/>
+        </w:rPr>
+      </w:pPr>
+      <w:r>
+        <w:rPr>
+          <w:i/>
+          <w:lang w:val="en-US"/>
+        </w:rPr>
+        <w:t>[1m I [22msee "User Answers cannot be blank."</w:t>
+      </w:r>
+    </w:p>
+    <w:p>
+      <w:pPr>
+        <w:spacing w:line="240" w:lineRule="auto"/>
+        <w:jc w:val="left"/>
+        <w:rPr>
+          <w:i/>
+          <w:lang w:val="en-US"/>
+        </w:rPr>
+      </w:pPr>
+      <w:r>
+        <w:rPr>
+          <w:i/>
+          <w:lang w:val="en-US"/>
+        </w:rPr>
+        <w:t>[32;1m PASSED [39;22m</w:t>
+      </w:r>
+    </w:p>
+    <w:p>
+      <w:pPr>
+        <w:spacing w:line="240" w:lineRule="auto"/>
+        <w:jc w:val="left"/>
+        <w:rPr>
+          <w:i/>
+          <w:lang w:val="en-US"/>
+        </w:rPr>
+      </w:pPr>
+    </w:p>
+    <w:p>
+      <w:pPr>
+        <w:spacing w:line="240" w:lineRule="auto"/>
+        <w:jc w:val="left"/>
+        <w:rPr>
+          <w:i/>
+          <w:lang w:val="en-US"/>
+        </w:rPr>
+      </w:pPr>
+      <w:r>
+        <w:rPr>
+          <w:i/>
+          <w:lang w:val="en-US"/>
+        </w:rPr>
+        <w:t>[35;1mGame17_4Cept:[39;22m Submit no answers</w:t>
+      </w:r>
+    </w:p>
+    <w:p>
+      <w:pPr>
+        <w:spacing w:line="240" w:lineRule="auto"/>
+        <w:jc w:val="left"/>
+        <w:rPr>
+          <w:i/>
+          <w:lang w:val="en-US"/>
+        </w:rPr>
+      </w:pPr>
+      <w:r>
+        <w:rPr>
+          <w:i/>
+          <w:lang w:val="en-US"/>
+        </w:rPr>
+        <w:t>Signature: [32mGame17_4Cept[39m</w:t>
+      </w:r>
+    </w:p>
+    <w:p>
+      <w:pPr>
+        <w:spacing w:line="240" w:lineRule="auto"/>
+        <w:jc w:val="left"/>
+        <w:rPr>
+          <w:i/>
+          <w:lang w:val="en-US"/>
+        </w:rPr>
+      </w:pPr>
+      <w:r>
+        <w:rPr>
+          <w:i/>
+          <w:lang w:val="en-US"/>
+        </w:rPr>
+        <w:t>Test: [32mtests/acceptance/Game17_4Cept.php[39m</w:t>
+      </w:r>
+    </w:p>
+    <w:p>
+      <w:pPr>
+        <w:spacing w:line="240" w:lineRule="auto"/>
+        <w:jc w:val="left"/>
+        <w:rPr>
+          <w:i/>
+          <w:lang w:val="en-US"/>
+        </w:rPr>
+      </w:pPr>
+      <w:r>
+        <w:rPr>
+          <w:i/>
+          <w:lang w:val="en-US"/>
+        </w:rPr>
+        <w:t>[33mScenario --[39m</w:t>
+      </w:r>
+    </w:p>
+    <w:p>
+      <w:pPr>
+        <w:spacing w:line="240" w:lineRule="auto"/>
+        <w:jc w:val="left"/>
+        <w:rPr>
+          <w:i/>
+          <w:lang w:val="en-US"/>
+        </w:rPr>
+      </w:pPr>
+      <w:r>
+        <w:rPr>
+          <w:i/>
+          <w:lang w:val="en-US"/>
+        </w:rPr>
+        <w:t>[1m [22mAs an user</w:t>
+      </w:r>
+    </w:p>
+    <w:p>
+      <w:pPr>
+        <w:spacing w:line="240" w:lineRule="auto"/>
+        <w:jc w:val="left"/>
+        <w:rPr>
+          <w:i/>
+          <w:lang w:val="en-US"/>
+        </w:rPr>
+      </w:pPr>
+      <w:r>
+        <w:rPr>
+          <w:i/>
+          <w:lang w:val="en-US"/>
+        </w:rPr>
+        <w:t>[1m [22mI am going to to login and select game 4 on the main page</w:t>
+      </w:r>
+    </w:p>
+    <w:p>
+      <w:pPr>
+        <w:spacing w:line="240" w:lineRule="auto"/>
+        <w:jc w:val="left"/>
+        <w:rPr>
+          <w:i/>
+          <w:lang w:val="en-US"/>
+        </w:rPr>
+      </w:pPr>
+      <w:r>
+        <w:rPr>
+          <w:i/>
+          <w:lang w:val="en-US"/>
+        </w:rPr>
+        <w:t>[1m I [22mam on page "/"</w:t>
+      </w:r>
+    </w:p>
+    <w:p>
+      <w:pPr>
+        <w:spacing w:line="240" w:lineRule="auto"/>
+        <w:jc w:val="left"/>
+        <w:rPr>
+          <w:i/>
+          <w:lang w:val="en-US"/>
+        </w:rPr>
+      </w:pPr>
+      <w:r>
+        <w:rPr>
+          <w:i/>
+          <w:lang w:val="en-US"/>
+        </w:rPr>
+        <w:t>[1m I [22mfill field "LoginForm[username]","Frodo Beutlin"</w:t>
+      </w:r>
+    </w:p>
+    <w:p>
+      <w:pPr>
+        <w:spacing w:line="240" w:lineRule="auto"/>
+        <w:jc w:val="left"/>
+        <w:rPr>
+          <w:i/>
+          <w:lang w:val="en-US"/>
+        </w:rPr>
+      </w:pPr>
+      <w:r>
+        <w:rPr>
+          <w:i/>
+          <w:lang w:val="en-US"/>
+        </w:rPr>
+        <w:t>[1m I [22mfill field "LoginForm[password]","123456"</w:t>
+      </w:r>
+    </w:p>
+    <w:p>
+      <w:pPr>
+        <w:spacing w:line="240" w:lineRule="auto"/>
+        <w:jc w:val="left"/>
+        <w:rPr>
+          <w:i/>
+          <w:lang w:val="en-US"/>
+        </w:rPr>
+      </w:pPr>
+      <w:r>
+        <w:rPr>
+          <w:i/>
+          <w:lang w:val="en-US"/>
+        </w:rPr>
+        <w:t>[1m I [22mclick "login-button"</w:t>
+      </w:r>
+    </w:p>
+    <w:p>
+      <w:pPr>
+        <w:spacing w:line="240" w:lineRule="auto"/>
+        <w:jc w:val="left"/>
+        <w:rPr>
+          <w:i/>
+          <w:lang w:val="en-US"/>
+        </w:rPr>
+      </w:pPr>
+      <w:r>
+        <w:rPr>
+          <w:i/>
+          <w:lang w:val="en-US"/>
+        </w:rPr>
+        <w:lastRenderedPageBreak/>
+        <w:t>[1m [22mI expect to be on the main page</w:t>
+      </w:r>
+    </w:p>
+    <w:p>
+      <w:pPr>
+        <w:spacing w:line="240" w:lineRule="auto"/>
+        <w:jc w:val="left"/>
+        <w:rPr>
+          <w:i/>
+        </w:rPr>
+      </w:pPr>
+      <w:r>
+        <w:rPr>
+          <w:i/>
+        </w:rPr>
+        <w:t>[1m I [22msee "Wähle eine Aufgabe aus!"</w:t>
+      </w:r>
+    </w:p>
+    <w:p>
+      <w:pPr>
+        <w:spacing w:line="240" w:lineRule="auto"/>
+        <w:jc w:val="left"/>
+        <w:rPr>
+          <w:i/>
+          <w:lang w:val="en-US"/>
+        </w:rPr>
+      </w:pPr>
+      <w:r>
+        <w:rPr>
+          <w:i/>
+          <w:lang w:val="en-US"/>
+        </w:rPr>
+        <w:t>[1m I [22mclick "Spiel 4"</w:t>
+      </w:r>
+    </w:p>
+    <w:p>
+      <w:pPr>
+        <w:spacing w:line="240" w:lineRule="auto"/>
+        <w:jc w:val="left"/>
+        <w:rPr>
+          <w:i/>
+          <w:lang w:val="en-US"/>
+        </w:rPr>
+      </w:pPr>
+      <w:r>
+        <w:rPr>
+          <w:i/>
+          <w:lang w:val="en-US"/>
+        </w:rPr>
+        <w:t>[1m [22mI expect to be in game 4</w:t>
+      </w:r>
+    </w:p>
+    <w:p>
+      <w:pPr>
+        <w:spacing w:line="240" w:lineRule="auto"/>
+        <w:jc w:val="left"/>
+        <w:rPr>
+          <w:i/>
+        </w:rPr>
+      </w:pPr>
+      <w:r>
+        <w:rPr>
+          <w:i/>
+        </w:rPr>
+        <w:t>[1m I [22msee "Zahlenreihen"</w:t>
+      </w:r>
+    </w:p>
+    <w:p>
+      <w:pPr>
+        <w:spacing w:line="240" w:lineRule="auto"/>
+        <w:jc w:val="left"/>
+        <w:rPr>
+          <w:i/>
+        </w:rPr>
+      </w:pPr>
+      <w:r>
+        <w:rPr>
+          <w:i/>
+        </w:rPr>
+        <w:t>[1m I [22mclick "Korrigieren"</w:t>
+      </w:r>
+    </w:p>
+    <w:p>
+      <w:pPr>
+        <w:spacing w:line="240" w:lineRule="auto"/>
+        <w:jc w:val="left"/>
+        <w:rPr>
+          <w:i/>
+          <w:lang w:val="en-US"/>
+        </w:rPr>
+      </w:pPr>
+      <w:r>
+        <w:rPr>
+          <w:i/>
+          <w:lang w:val="en-US"/>
+        </w:rPr>
+        <w:t>[1m [22mI expect an error message</w:t>
+      </w:r>
+    </w:p>
+    <w:p>
+      <w:pPr>
+        <w:spacing w:line="240" w:lineRule="auto"/>
+        <w:jc w:val="left"/>
+        <w:rPr>
+          <w:i/>
+          <w:lang w:val="en-US"/>
+        </w:rPr>
+      </w:pPr>
+      <w:r>
+        <w:rPr>
+          <w:i/>
+          <w:lang w:val="en-US"/>
+        </w:rPr>
+        <w:t>[1m I [22msee "User Answers cannot be blank."</w:t>
+      </w:r>
+    </w:p>
+    <w:p>
+      <w:pPr>
+        <w:spacing w:line="240" w:lineRule="auto"/>
+        <w:jc w:val="left"/>
+        <w:rPr>
+          <w:i/>
+          <w:lang w:val="en-US"/>
+        </w:rPr>
+      </w:pPr>
+      <w:r>
+        <w:rPr>
+          <w:i/>
+          <w:lang w:val="en-US"/>
+        </w:rPr>
+        <w:t>[32;1m PASSED [39;22m</w:t>
+      </w:r>
+    </w:p>
+    <w:p>
+      <w:pPr>
+        <w:spacing w:line="240" w:lineRule="auto"/>
+        <w:jc w:val="left"/>
+        <w:rPr>
+          <w:i/>
+          <w:lang w:val="en-US"/>
+        </w:rPr>
+      </w:pPr>
+    </w:p>
+    <w:p>
+      <w:pPr>
+        <w:spacing w:line="240" w:lineRule="auto"/>
+        <w:jc w:val="left"/>
+        <w:rPr>
+          <w:i/>
+          <w:lang w:val="en-US"/>
+        </w:rPr>
+      </w:pPr>
+      <w:r>
+        <w:rPr>
+          <w:i/>
+          <w:lang w:val="en-US"/>
+        </w:rPr>
+        <w:t>[35;1mMainPageCept:[39;22m To login and see the main page</w:t>
+      </w:r>
+    </w:p>
+    <w:p>
+      <w:pPr>
+        <w:spacing w:line="240" w:lineRule="auto"/>
+        <w:jc w:val="left"/>
+        <w:rPr>
+          <w:i/>
+          <w:lang w:val="en-US"/>
+        </w:rPr>
+      </w:pPr>
+      <w:r>
+        <w:rPr>
+          <w:i/>
+          <w:lang w:val="en-US"/>
+        </w:rPr>
+        <w:t>Signature: [32mMainPageCept[39m</w:t>
+      </w:r>
+    </w:p>
+    <w:p>
+      <w:pPr>
+        <w:spacing w:line="240" w:lineRule="auto"/>
+        <w:jc w:val="left"/>
+        <w:rPr>
+          <w:i/>
+          <w:lang w:val="en-US"/>
+        </w:rPr>
+      </w:pPr>
+      <w:r>
+        <w:rPr>
+          <w:i/>
+          <w:lang w:val="en-US"/>
+        </w:rPr>
+        <w:t>Test: [32mtests/acceptance/MainPageCept.php[39m</w:t>
+      </w:r>
+    </w:p>
+    <w:p>
+      <w:pPr>
+        <w:spacing w:line="240" w:lineRule="auto"/>
+        <w:jc w:val="left"/>
+        <w:rPr>
+          <w:i/>
+          <w:lang w:val="en-US"/>
+        </w:rPr>
+      </w:pPr>
+      <w:r>
+        <w:rPr>
+          <w:i/>
+          <w:lang w:val="en-US"/>
+        </w:rPr>
+        <w:t>[33mScenario --[39m</w:t>
+      </w:r>
+    </w:p>
+    <w:p>
+      <w:pPr>
+        <w:spacing w:line="240" w:lineRule="auto"/>
+        <w:jc w:val="left"/>
+        <w:rPr>
+          <w:i/>
+          <w:lang w:val="en-US"/>
+        </w:rPr>
+      </w:pPr>
+      <w:r>
+        <w:rPr>
+          <w:i/>
+          <w:lang w:val="en-US"/>
+        </w:rPr>
+        <w:t>[1m I [22mam on page "/"</w:t>
+      </w:r>
+    </w:p>
+    <w:p>
+      <w:pPr>
+        <w:spacing w:line="240" w:lineRule="auto"/>
+        <w:jc w:val="left"/>
+        <w:rPr>
+          <w:i/>
+          <w:lang w:val="en-US"/>
+        </w:rPr>
+      </w:pPr>
+      <w:r>
+        <w:rPr>
+          <w:i/>
+          <w:lang w:val="en-US"/>
+        </w:rPr>
+        <w:t>[1m I [22mfill field "LoginForm[username]","Frodo Beutlin"</w:t>
+      </w:r>
+    </w:p>
+    <w:p>
+      <w:pPr>
+        <w:spacing w:line="240" w:lineRule="auto"/>
+        <w:jc w:val="left"/>
+        <w:rPr>
+          <w:i/>
+          <w:lang w:val="en-US"/>
+        </w:rPr>
+      </w:pPr>
+      <w:r>
+        <w:rPr>
+          <w:i/>
+          <w:lang w:val="en-US"/>
+        </w:rPr>
+        <w:t>[1m I [22mfill field "LoginForm[password]","123456"</w:t>
+      </w:r>
+    </w:p>
+    <w:p>
+      <w:pPr>
+        <w:spacing w:line="240" w:lineRule="auto"/>
+        <w:jc w:val="left"/>
+        <w:rPr>
+          <w:i/>
+          <w:lang w:val="en-US"/>
+        </w:rPr>
+      </w:pPr>
+      <w:r>
+        <w:rPr>
+          <w:i/>
+          <w:lang w:val="en-US"/>
+        </w:rPr>
+        <w:t>[1m I [22mclick "login-button"</w:t>
+      </w:r>
+    </w:p>
+    <w:p>
+      <w:pPr>
+        <w:spacing w:line="240" w:lineRule="auto"/>
+        <w:jc w:val="left"/>
+        <w:rPr>
+          <w:i/>
+        </w:rPr>
+      </w:pPr>
+      <w:r>
+        <w:rPr>
+          <w:i/>
+        </w:rPr>
+        <w:t>[1m I [22msee "Wähle eine Aufgabe aus!"</w:t>
+      </w:r>
+    </w:p>
+    <w:p>
+      <w:pPr>
+        <w:spacing w:line="240" w:lineRule="auto"/>
+        <w:jc w:val="left"/>
+        <w:rPr>
+          <w:i/>
+        </w:rPr>
+      </w:pPr>
+      <w:r>
+        <w:rPr>
+          <w:i/>
+        </w:rPr>
+        <w:t>[1m I [22mclick "Spiel 1"</w:t>
+      </w:r>
+    </w:p>
+    <w:p>
+      <w:pPr>
+        <w:spacing w:line="240" w:lineRule="auto"/>
+        <w:jc w:val="left"/>
+        <w:rPr>
+          <w:i/>
+        </w:rPr>
+      </w:pPr>
+      <w:r>
+        <w:rPr>
+          <w:i/>
+        </w:rPr>
+        <w:t>[1m I [22msee "Einfache Rechenaufgaben"</w:t>
+      </w:r>
+    </w:p>
+    <w:p>
+      <w:pPr>
+        <w:spacing w:line="240" w:lineRule="auto"/>
+        <w:jc w:val="left"/>
+        <w:rPr>
+          <w:i/>
+        </w:rPr>
+      </w:pPr>
+      <w:r>
+        <w:rPr>
+          <w:i/>
+        </w:rPr>
+        <w:t>[1m I [22mclick "Rechnen und Denken"</w:t>
+      </w:r>
+    </w:p>
+    <w:p>
+      <w:pPr>
+        <w:spacing w:line="240" w:lineRule="auto"/>
+        <w:jc w:val="left"/>
+        <w:rPr>
+          <w:i/>
+        </w:rPr>
+      </w:pPr>
+      <w:r>
+        <w:rPr>
+          <w:i/>
+        </w:rPr>
+        <w:t>[1m I [22msee "Wähle eine Aufgabe aus!"</w:t>
+      </w:r>
+    </w:p>
+    <w:p>
+      <w:pPr>
+        <w:spacing w:line="240" w:lineRule="auto"/>
+        <w:jc w:val="left"/>
+        <w:rPr>
+          <w:i/>
+        </w:rPr>
+      </w:pPr>
+      <w:r>
+        <w:rPr>
+          <w:i/>
+        </w:rPr>
+        <w:t>[1m I [22mclick "Spiel 2"</w:t>
+      </w:r>
+    </w:p>
+    <w:p>
+      <w:pPr>
+        <w:spacing w:line="240" w:lineRule="auto"/>
+        <w:jc w:val="left"/>
+        <w:rPr>
+          <w:i/>
+        </w:rPr>
+      </w:pPr>
+      <w:r>
+        <w:rPr>
+          <w:i/>
+        </w:rPr>
+        <w:t>[1m I [22msee "Textaufgaben"</w:t>
+      </w:r>
+    </w:p>
+    <w:p>
+      <w:pPr>
+        <w:spacing w:line="240" w:lineRule="auto"/>
+        <w:jc w:val="left"/>
+        <w:rPr>
+          <w:i/>
+        </w:rPr>
+      </w:pPr>
+      <w:r>
+        <w:rPr>
+          <w:i/>
+        </w:rPr>
+        <w:t>[1m I [22mclick "Rechnen und Denken"</w:t>
+      </w:r>
+    </w:p>
+    <w:p>
+      <w:pPr>
+        <w:spacing w:line="240" w:lineRule="auto"/>
+        <w:jc w:val="left"/>
+        <w:rPr>
+          <w:i/>
+        </w:rPr>
+      </w:pPr>
+      <w:r>
+        <w:rPr>
+          <w:i/>
+        </w:rPr>
+        <w:t>[1m I [22msee "Wähle eine Aufgabe aus!"</w:t>
+      </w:r>
+    </w:p>
+    <w:p>
+      <w:pPr>
+        <w:spacing w:line="240" w:lineRule="auto"/>
+        <w:jc w:val="left"/>
+        <w:rPr>
+          <w:i/>
+        </w:rPr>
+      </w:pPr>
+      <w:r>
+        <w:rPr>
+          <w:i/>
+        </w:rPr>
+        <w:t>[1m I [22mclick "Spiel 3"</w:t>
+      </w:r>
+    </w:p>
+    <w:p>
+      <w:pPr>
+        <w:spacing w:line="240" w:lineRule="auto"/>
+        <w:jc w:val="left"/>
+        <w:rPr>
+          <w:i/>
+        </w:rPr>
+      </w:pPr>
+      <w:r>
+        <w:rPr>
+          <w:i/>
+        </w:rPr>
+        <w:t>[1m I [22msee "Zahlenmauern"</w:t>
+      </w:r>
+    </w:p>
+    <w:p>
+      <w:pPr>
+        <w:spacing w:line="240" w:lineRule="auto"/>
+        <w:jc w:val="left"/>
+        <w:rPr>
+          <w:i/>
+        </w:rPr>
+      </w:pPr>
+      <w:r>
+        <w:rPr>
+          <w:i/>
+        </w:rPr>
+        <w:t>[1m I [22mclick "Rechnen und Denken"</w:t>
+      </w:r>
+    </w:p>
+    <w:p>
+      <w:pPr>
+        <w:spacing w:line="240" w:lineRule="auto"/>
+        <w:jc w:val="left"/>
+        <w:rPr>
+          <w:i/>
+        </w:rPr>
+      </w:pPr>
+      <w:r>
+        <w:rPr>
+          <w:i/>
+        </w:rPr>
+        <w:t>[1m I [22msee "Wähle eine Aufgabe aus!"</w:t>
+      </w:r>
+    </w:p>
+    <w:p>
+      <w:pPr>
+        <w:spacing w:line="240" w:lineRule="auto"/>
+        <w:jc w:val="left"/>
+        <w:rPr>
+          <w:i/>
+        </w:rPr>
+      </w:pPr>
+      <w:r>
+        <w:rPr>
+          <w:i/>
+        </w:rPr>
+        <w:t>[1m I [22mclick "Spiel 4"</w:t>
+      </w:r>
+    </w:p>
+    <w:p>
+      <w:pPr>
+        <w:spacing w:line="240" w:lineRule="auto"/>
+        <w:jc w:val="left"/>
+        <w:rPr>
+          <w:i/>
+        </w:rPr>
+      </w:pPr>
+      <w:r>
+        <w:rPr>
+          <w:i/>
+        </w:rPr>
+        <w:t>[1m I [22msee "Zahlenreihen"</w:t>
+      </w:r>
+    </w:p>
+    <w:p>
+      <w:pPr>
+        <w:spacing w:line="240" w:lineRule="auto"/>
+        <w:jc w:val="left"/>
+        <w:rPr>
+          <w:i/>
+        </w:rPr>
+      </w:pPr>
+      <w:r>
+        <w:rPr>
+          <w:i/>
+        </w:rPr>
+        <w:t>[1m I [22mclick "Rechnen und Denken"</w:t>
+      </w:r>
+    </w:p>
+    <w:p>
+      <w:pPr>
+        <w:spacing w:line="240" w:lineRule="auto"/>
+        <w:jc w:val="left"/>
+        <w:rPr>
+          <w:i/>
+        </w:rPr>
+      </w:pPr>
+      <w:r>
+        <w:rPr>
+          <w:i/>
+        </w:rPr>
+        <w:t>[1m I [22msee "Wähle eine Aufgabe aus!"</w:t>
+      </w:r>
+    </w:p>
+    <w:p>
+      <w:pPr>
+        <w:spacing w:line="240" w:lineRule="auto"/>
+        <w:jc w:val="left"/>
+        <w:rPr>
+          <w:i/>
+        </w:rPr>
+      </w:pPr>
+      <w:r>
+        <w:rPr>
+          <w:i/>
+        </w:rPr>
+        <w:t>[1m I [22mclick "Spiel 1"</w:t>
+      </w:r>
+    </w:p>
+    <w:p>
+      <w:pPr>
+        <w:spacing w:line="240" w:lineRule="auto"/>
+        <w:jc w:val="left"/>
+        <w:rPr>
+          <w:i/>
+        </w:rPr>
+      </w:pPr>
+      <w:r>
+        <w:rPr>
+          <w:i/>
+        </w:rPr>
+        <w:t>[1m I [22msee "Einfache Rechenaufgaben"</w:t>
+      </w:r>
+    </w:p>
+    <w:p>
+      <w:pPr>
+        <w:spacing w:line="240" w:lineRule="auto"/>
+        <w:jc w:val="left"/>
+        <w:rPr>
+          <w:i/>
+          <w:lang w:val="en-US"/>
+        </w:rPr>
+      </w:pPr>
+      <w:r>
+        <w:rPr>
+          <w:i/>
+          <w:lang w:val="en-US"/>
+        </w:rPr>
+        <w:t>[1m I [22mclick "button[name="back"]"</w:t>
+      </w:r>
+    </w:p>
+    <w:p>
+      <w:pPr>
+        <w:spacing w:line="240" w:lineRule="auto"/>
+        <w:jc w:val="left"/>
+        <w:rPr>
+          <w:i/>
+        </w:rPr>
+      </w:pPr>
+      <w:r>
+        <w:rPr>
+          <w:i/>
+        </w:rPr>
+        <w:t>[1m I [22msee "Wähle eine Aufgabe aus!"</w:t>
+      </w:r>
+    </w:p>
+    <w:p>
+      <w:pPr>
+        <w:spacing w:line="240" w:lineRule="auto"/>
+        <w:jc w:val="left"/>
+        <w:rPr>
+          <w:i/>
+        </w:rPr>
+      </w:pPr>
+      <w:r>
+        <w:rPr>
+          <w:i/>
+        </w:rPr>
+        <w:t>[1m I [22mclick "Spiel 2"</w:t>
+      </w:r>
+    </w:p>
+    <w:p>
+      <w:pPr>
+        <w:spacing w:line="240" w:lineRule="auto"/>
+        <w:jc w:val="left"/>
+        <w:rPr>
+          <w:i/>
+        </w:rPr>
+      </w:pPr>
+      <w:r>
+        <w:rPr>
+          <w:i/>
+        </w:rPr>
+        <w:t>[1m I [22msee "Textaufgaben"</w:t>
+      </w:r>
+    </w:p>
+    <w:p>
+      <w:pPr>
+        <w:spacing w:line="240" w:lineRule="auto"/>
+        <w:jc w:val="left"/>
+        <w:rPr>
+          <w:i/>
+        </w:rPr>
+      </w:pPr>
+      <w:r>
+        <w:rPr>
+          <w:i/>
+        </w:rPr>
+        <w:t>[1m I [22mclick "back"</w:t>
+      </w:r>
+    </w:p>
+    <w:p>
+      <w:pPr>
+        <w:spacing w:line="240" w:lineRule="auto"/>
+        <w:jc w:val="left"/>
+        <w:rPr>
+          <w:i/>
+        </w:rPr>
+      </w:pPr>
+      <w:r>
+        <w:rPr>
+          <w:i/>
+        </w:rPr>
+        <w:t>[1m I [22msee "Wähle eine Aufgabe aus!"</w:t>
+      </w:r>
+    </w:p>
+    <w:p>
+      <w:pPr>
+        <w:spacing w:line="240" w:lineRule="auto"/>
+        <w:jc w:val="left"/>
+        <w:rPr>
+          <w:i/>
+        </w:rPr>
+      </w:pPr>
+      <w:r>
+        <w:rPr>
+          <w:i/>
+        </w:rPr>
+        <w:t>[1m I [22mclick "Spiel 3"</w:t>
+      </w:r>
+    </w:p>
+    <w:p>
+      <w:pPr>
+        <w:spacing w:line="240" w:lineRule="auto"/>
+        <w:jc w:val="left"/>
+        <w:rPr>
+          <w:i/>
+        </w:rPr>
+      </w:pPr>
+      <w:r>
+        <w:rPr>
+          <w:i/>
+        </w:rPr>
+        <w:t>[1m I [22msee "Zahlenmauern"</w:t>
+      </w:r>
+    </w:p>
+    <w:p>
+      <w:pPr>
+        <w:spacing w:line="240" w:lineRule="auto"/>
+        <w:jc w:val="left"/>
+        <w:rPr>
+          <w:i/>
+        </w:rPr>
+      </w:pPr>
+      <w:r>
+        <w:rPr>
+          <w:i/>
+        </w:rPr>
+        <w:t>[1m I [22mclick "back"</w:t>
+      </w:r>
+    </w:p>
+    <w:p>
+      <w:pPr>
+        <w:spacing w:line="240" w:lineRule="auto"/>
+        <w:jc w:val="left"/>
+        <w:rPr>
+          <w:i/>
+        </w:rPr>
+      </w:pPr>
+      <w:r>
+        <w:rPr>
+          <w:i/>
+        </w:rPr>
+        <w:t>[1m I [22msee "Wähle eine Aufgabe aus!"</w:t>
+      </w:r>
+    </w:p>
+    <w:p>
+      <w:pPr>
+        <w:spacing w:line="240" w:lineRule="auto"/>
+        <w:jc w:val="left"/>
+        <w:rPr>
+          <w:i/>
+        </w:rPr>
+      </w:pPr>
+      <w:r>
+        <w:rPr>
+          <w:i/>
+        </w:rPr>
+        <w:t>[1m I [22mclick "Spiel 4"</w:t>
+      </w:r>
+    </w:p>
+    <w:p>
+      <w:pPr>
+        <w:spacing w:line="240" w:lineRule="auto"/>
+        <w:jc w:val="left"/>
+        <w:rPr>
+          <w:i/>
+        </w:rPr>
+      </w:pPr>
+      <w:r>
+        <w:rPr>
+          <w:i/>
+        </w:rPr>
+        <w:t>[1m I [22msee "Zahlenreihen"</w:t>
+      </w:r>
+    </w:p>
+    <w:p>
+      <w:pPr>
+        <w:spacing w:line="240" w:lineRule="auto"/>
+        <w:jc w:val="left"/>
+        <w:rPr>
+          <w:i/>
+        </w:rPr>
+      </w:pPr>
+      <w:r>
+        <w:rPr>
+          <w:i/>
+        </w:rPr>
+        <w:lastRenderedPageBreak/>
+        <w:t>[1m I [22mclick "back"</w:t>
+      </w:r>
+    </w:p>
+    <w:p>
+      <w:pPr>
+        <w:spacing w:line="240" w:lineRule="auto"/>
+        <w:jc w:val="left"/>
+        <w:rPr>
+          <w:i/>
+        </w:rPr>
+      </w:pPr>
+      <w:r>
+        <w:rPr>
+          <w:i/>
+        </w:rPr>
+        <w:t>[1m I [22msee "Wähle eine Aufgabe aus!"</w:t>
+      </w:r>
+    </w:p>
+    <w:p>
+      <w:pPr>
+        <w:spacing w:line="240" w:lineRule="auto"/>
+        <w:jc w:val="left"/>
+        <w:rPr>
+          <w:i/>
+          <w:lang w:val="en-US"/>
+        </w:rPr>
+      </w:pPr>
+      <w:r>
+        <w:rPr>
+          <w:i/>
+          <w:lang w:val="en-US"/>
+        </w:rPr>
+        <w:t>[32;1m PASSED [39;22m</w:t>
+      </w:r>
+    </w:p>
+    <w:p>
+      <w:pPr>
+        <w:spacing w:line="240" w:lineRule="auto"/>
+        <w:jc w:val="left"/>
+        <w:rPr>
+          <w:i/>
+          <w:lang w:val="en-US"/>
+        </w:rPr>
+      </w:pPr>
+    </w:p>
+    <w:p>
+      <w:pPr>
+        <w:spacing w:line="240" w:lineRule="auto"/>
+        <w:jc w:val="left"/>
+        <w:rPr>
+          <w:i/>
+          <w:lang w:val="en-US"/>
+        </w:rPr>
+      </w:pPr>
+      <w:r>
+        <w:rPr>
+          <w:i/>
+          <w:lang w:val="en-US"/>
+        </w:rPr>
+        <w:t>[35;1mReqTestCept:[39;22m Check if all requirements are met</w:t>
+      </w:r>
+    </w:p>
+    <w:p>
+      <w:pPr>
+        <w:spacing w:line="240" w:lineRule="auto"/>
+        <w:jc w:val="left"/>
+        <w:rPr>
+          <w:i/>
+          <w:lang w:val="en-US"/>
+        </w:rPr>
+      </w:pPr>
+      <w:r>
+        <w:rPr>
+          <w:i/>
+          <w:lang w:val="en-US"/>
+        </w:rPr>
+        <w:t>Signature: [32mReqTestCept[39m</w:t>
+      </w:r>
+    </w:p>
+    <w:p>
+      <w:pPr>
+        <w:spacing w:line="240" w:lineRule="auto"/>
+        <w:jc w:val="left"/>
+        <w:rPr>
+          <w:i/>
+          <w:lang w:val="en-US"/>
+        </w:rPr>
+      </w:pPr>
+      <w:r>
+        <w:rPr>
+          <w:i/>
+          <w:lang w:val="en-US"/>
+        </w:rPr>
+        <w:t>Test: [32mtests/acceptance/ReqTestCept.php[39m</w:t>
+      </w:r>
+    </w:p>
+    <w:p>
+      <w:pPr>
+        <w:spacing w:line="240" w:lineRule="auto"/>
+        <w:jc w:val="left"/>
+        <w:rPr>
+          <w:i/>
+          <w:lang w:val="en-US"/>
+        </w:rPr>
+      </w:pPr>
+      <w:r>
+        <w:rPr>
+          <w:i/>
+          <w:lang w:val="en-US"/>
+        </w:rPr>
+        <w:t>[33mScenario --[39m</w:t>
+      </w:r>
+    </w:p>
+    <w:p>
+      <w:pPr>
+        <w:spacing w:line="240" w:lineRule="auto"/>
+        <w:jc w:val="left"/>
+        <w:rPr>
+          <w:i/>
+          <w:lang w:val="en-US"/>
+        </w:rPr>
+      </w:pPr>
+      <w:r>
+        <w:rPr>
+          <w:i/>
+          <w:lang w:val="en-US"/>
+        </w:rPr>
+        <w:t>[1m I [22mam on page "/frontend/web/requirements.php"</w:t>
+      </w:r>
+    </w:p>
+    <w:p>
+      <w:pPr>
+        <w:spacing w:line="240" w:lineRule="auto"/>
+        <w:jc w:val="left"/>
+        <w:rPr>
+          <w:i/>
+          <w:lang w:val="en-US"/>
+        </w:rPr>
+      </w:pPr>
+      <w:r>
+        <w:rPr>
+          <w:i/>
+          <w:lang w:val="en-US"/>
+        </w:rPr>
+        <w:t>[1m I [22msee "Congratulations! Your server configuration satisfies all requirements."</w:t>
+      </w:r>
+    </w:p>
+    <w:p>
+      <w:pPr>
+        <w:spacing w:line="240" w:lineRule="auto"/>
+        <w:jc w:val="left"/>
+        <w:rPr>
+          <w:i/>
+          <w:lang w:val="en-US"/>
+        </w:rPr>
+      </w:pPr>
+      <w:r>
+        <w:rPr>
+          <w:i/>
+          <w:lang w:val="en-US"/>
+        </w:rPr>
+        <w:t>[32;1m PASSED [39;22m</w:t>
+      </w:r>
+    </w:p>
+    <w:p>
+      <w:pPr>
+        <w:spacing w:line="240" w:lineRule="auto"/>
+        <w:jc w:val="left"/>
+        <w:rPr>
+          <w:i/>
+          <w:lang w:val="en-US"/>
+        </w:rPr>
+      </w:pPr>
+    </w:p>
+    <w:p>
+      <w:pPr>
+        <w:spacing w:line="240" w:lineRule="auto"/>
+        <w:jc w:val="left"/>
+        <w:rPr>
+          <w:i/>
+          <w:lang w:val="en-US"/>
+        </w:rPr>
+      </w:pPr>
+      <w:r>
+        <w:rPr>
+          <w:i/>
+          <w:lang w:val="en-US"/>
+        </w:rPr>
+        <w:t>[35;1mSignInCept:[39;22m Go to Login form</w:t>
+      </w:r>
+    </w:p>
+    <w:p>
+      <w:pPr>
+        <w:spacing w:line="240" w:lineRule="auto"/>
+        <w:jc w:val="left"/>
+        <w:rPr>
+          <w:i/>
+          <w:lang w:val="en-US"/>
+        </w:rPr>
+      </w:pPr>
+      <w:r>
+        <w:rPr>
+          <w:i/>
+          <w:lang w:val="en-US"/>
+        </w:rPr>
+        <w:t>Signature: [32mSignInCept[39m</w:t>
+      </w:r>
+    </w:p>
+    <w:p>
+      <w:pPr>
+        <w:spacing w:line="240" w:lineRule="auto"/>
+        <w:jc w:val="left"/>
+        <w:rPr>
+          <w:i/>
+          <w:lang w:val="en-US"/>
+        </w:rPr>
+      </w:pPr>
+      <w:r>
+        <w:rPr>
+          <w:i/>
+          <w:lang w:val="en-US"/>
+        </w:rPr>
+        <w:t>Test: [32mtests/acceptance/SignInCept.php[39m</w:t>
+      </w:r>
+    </w:p>
+    <w:p>
+      <w:pPr>
+        <w:spacing w:line="240" w:lineRule="auto"/>
+        <w:jc w:val="left"/>
+        <w:rPr>
+          <w:i/>
+          <w:lang w:val="en-US"/>
+        </w:rPr>
+      </w:pPr>
+      <w:r>
+        <w:rPr>
+          <w:i/>
+          <w:lang w:val="en-US"/>
+        </w:rPr>
+        <w:t>[33mScenario --[39m</w:t>
+      </w:r>
+    </w:p>
+    <w:p>
+      <w:pPr>
+        <w:spacing w:line="240" w:lineRule="auto"/>
+        <w:jc w:val="left"/>
+        <w:rPr>
+          <w:i/>
+          <w:lang w:val="en-US"/>
+        </w:rPr>
+      </w:pPr>
+      <w:r>
+        <w:rPr>
+          <w:i/>
+          <w:lang w:val="en-US"/>
+        </w:rPr>
+        <w:t>[1m I [22mam on page "/"</w:t>
+      </w:r>
+    </w:p>
+    <w:p>
+      <w:pPr>
+        <w:spacing w:line="240" w:lineRule="auto"/>
+        <w:jc w:val="left"/>
+        <w:rPr>
+          <w:i/>
+          <w:lang w:val="en-US"/>
+        </w:rPr>
+      </w:pPr>
+      <w:r>
+        <w:rPr>
+          <w:i/>
+          <w:lang w:val="en-US"/>
+        </w:rPr>
+        <w:t>[1m I [22msee "Please fill out the following fields to login:"</w:t>
+      </w:r>
+    </w:p>
+    <w:p>
+      <w:pPr>
+        <w:spacing w:line="240" w:lineRule="auto"/>
+        <w:jc w:val="left"/>
+        <w:rPr>
+          <w:i/>
+          <w:lang w:val="en-US"/>
+        </w:rPr>
+      </w:pPr>
+      <w:r>
+        <w:rPr>
+          <w:i/>
+          <w:lang w:val="en-US"/>
+        </w:rPr>
+        <w:t>[1m I [22mfill field "LoginForm[username]","test"</w:t>
+      </w:r>
+    </w:p>
+    <w:p>
+      <w:pPr>
+        <w:spacing w:line="240" w:lineRule="auto"/>
+        <w:jc w:val="left"/>
+        <w:rPr>
+          <w:i/>
+          <w:lang w:val="en-US"/>
+        </w:rPr>
+      </w:pPr>
+      <w:r>
+        <w:rPr>
+          <w:i/>
+          <w:lang w:val="en-US"/>
+        </w:rPr>
+        <w:t>[1m I [22mfill field "LoginForm[password]","1234"</w:t>
+      </w:r>
+    </w:p>
+    <w:p>
+      <w:pPr>
+        <w:spacing w:line="240" w:lineRule="auto"/>
+        <w:jc w:val="left"/>
+        <w:rPr>
+          <w:i/>
+          <w:lang w:val="en-US"/>
+        </w:rPr>
+      </w:pPr>
+      <w:r>
+        <w:rPr>
+          <w:i/>
+          <w:lang w:val="en-US"/>
+        </w:rPr>
+        <w:t>[1m I [22mclick "login-button"</w:t>
+      </w:r>
+    </w:p>
+    <w:p>
+      <w:pPr>
+        <w:spacing w:line="240" w:lineRule="auto"/>
+        <w:jc w:val="left"/>
+        <w:rPr>
+          <w:i/>
+          <w:lang w:val="en-US"/>
+        </w:rPr>
+      </w:pPr>
+      <w:r>
+        <w:rPr>
+          <w:i/>
+          <w:lang w:val="en-US"/>
+        </w:rPr>
+        <w:t>[1m I [22msee "Incorrect username or password."</w:t>
+      </w:r>
+    </w:p>
+    <w:p>
+      <w:pPr>
+        <w:spacing w:line="240" w:lineRule="auto"/>
+        <w:jc w:val="left"/>
+        <w:rPr>
+          <w:i/>
+          <w:lang w:val="en-US"/>
+        </w:rPr>
+      </w:pPr>
+      <w:r>
+        <w:rPr>
+          <w:i/>
+          <w:lang w:val="en-US"/>
+        </w:rPr>
+        <w:t>[1m I [22mclick "login-button"</w:t>
+      </w:r>
+    </w:p>
+    <w:p>
+      <w:pPr>
+        <w:spacing w:line="240" w:lineRule="auto"/>
+        <w:jc w:val="left"/>
+        <w:rPr>
+          <w:i/>
+          <w:lang w:val="en-US"/>
+        </w:rPr>
+      </w:pPr>
+      <w:r>
+        <w:rPr>
+          <w:i/>
+          <w:lang w:val="en-US"/>
+        </w:rPr>
+        <w:t>[1m I [22msee "Username cannot be blank."</w:t>
+      </w:r>
+    </w:p>
+    <w:p>
+      <w:pPr>
+        <w:spacing w:line="240" w:lineRule="auto"/>
+        <w:jc w:val="left"/>
+        <w:rPr>
+          <w:i/>
+          <w:lang w:val="en-US"/>
+        </w:rPr>
+      </w:pPr>
+      <w:r>
+        <w:rPr>
+          <w:i/>
+          <w:lang w:val="en-US"/>
+        </w:rPr>
+        <w:t>[1m I [22msee "Password cannot be blank."</w:t>
+      </w:r>
+    </w:p>
+    <w:p>
+      <w:pPr>
+        <w:spacing w:line="240" w:lineRule="auto"/>
+        <w:jc w:val="left"/>
+        <w:rPr>
+          <w:i/>
+          <w:lang w:val="en-US"/>
+        </w:rPr>
+      </w:pPr>
+      <w:r>
+        <w:rPr>
+          <w:i/>
+          <w:lang w:val="en-US"/>
+        </w:rPr>
+        <w:t>[1m I [22mfill field "LoginForm[username]","Frodo Beutlin"</w:t>
+      </w:r>
+    </w:p>
+    <w:p>
+      <w:pPr>
+        <w:spacing w:line="240" w:lineRule="auto"/>
+        <w:jc w:val="left"/>
+        <w:rPr>
+          <w:i/>
+          <w:lang w:val="en-US"/>
+        </w:rPr>
+      </w:pPr>
+      <w:r>
+        <w:rPr>
+          <w:i/>
+          <w:lang w:val="en-US"/>
+        </w:rPr>
+        <w:t>[1m I [22mfill field "LoginForm[password]","123456"</w:t>
+      </w:r>
+    </w:p>
+    <w:p>
+      <w:pPr>
+        <w:spacing w:line="240" w:lineRule="auto"/>
+        <w:jc w:val="left"/>
+        <w:rPr>
+          <w:i/>
+          <w:lang w:val="en-US"/>
+        </w:rPr>
+      </w:pPr>
+      <w:r>
+        <w:rPr>
+          <w:i/>
+          <w:lang w:val="en-US"/>
+        </w:rPr>
+        <w:t>[1m I [22mclick "login-button"</w:t>
+      </w:r>
+    </w:p>
+    <w:p>
+      <w:pPr>
+        <w:spacing w:line="240" w:lineRule="auto"/>
+        <w:jc w:val="left"/>
+        <w:rPr>
+          <w:i/>
+        </w:rPr>
+      </w:pPr>
+      <w:r>
+        <w:rPr>
+          <w:i/>
+        </w:rPr>
+        <w:t>[1m I [22msee "Wähle eine Aufgabe aus!"</w:t>
+      </w:r>
+    </w:p>
+    <w:p>
+      <w:pPr>
+        <w:spacing w:line="240" w:lineRule="auto"/>
+        <w:jc w:val="left"/>
+        <w:rPr>
+          <w:i/>
+          <w:lang w:val="en-US"/>
+        </w:rPr>
+      </w:pPr>
+      <w:r>
+        <w:rPr>
+          <w:i/>
+          <w:lang w:val="en-US"/>
+        </w:rPr>
+        <w:t>[1m I [22mclick "Logout (Frodo Beutlin)",".wrap"</w:t>
+      </w:r>
+    </w:p>
+    <w:p>
+      <w:pPr>
+        <w:spacing w:line="240" w:lineRule="auto"/>
+        <w:jc w:val="left"/>
+        <w:rPr>
+          <w:i/>
+          <w:lang w:val="en-US"/>
+        </w:rPr>
+      </w:pPr>
+      <w:r>
+        <w:rPr>
+          <w:i/>
+          <w:lang w:val="en-US"/>
+        </w:rPr>
+        <w:t>[1m I [22msee "Please fill out the following fields to login:"</w:t>
+      </w:r>
+    </w:p>
+    <w:p>
+      <w:pPr>
+        <w:spacing w:line="240" w:lineRule="auto"/>
+        <w:jc w:val="left"/>
+        <w:rPr>
+          <w:i/>
+          <w:lang w:val="en-US"/>
+        </w:rPr>
+      </w:pPr>
+      <w:r>
+        <w:rPr>
+          <w:i/>
+          <w:lang w:val="en-US"/>
+        </w:rPr>
+        <w:t>[32;1m PASSED [39;22m</w:t>
+      </w:r>
+    </w:p>
+    <w:p>
+      <w:pPr>
+        <w:spacing w:line="240" w:lineRule="auto"/>
+        <w:jc w:val="left"/>
+        <w:rPr>
+          <w:i/>
+          <w:lang w:val="en-US"/>
+        </w:rPr>
+      </w:pPr>
+    </w:p>
+    <w:p>
+      <w:pPr>
+        <w:spacing w:line="240" w:lineRule="auto"/>
+        <w:jc w:val="left"/>
+        <w:rPr>
+          <w:i/>
+          <w:lang w:val="en-US"/>
+        </w:rPr>
+      </w:pPr>
+      <w:r>
+        <w:rPr>
+          <w:i/>
+          <w:lang w:val="en-US"/>
+        </w:rPr>
+        <w:t>[35;1mSignUpCept:[39;22m Go to Sign Up form</w:t>
+      </w:r>
+    </w:p>
+    <w:p>
+      <w:pPr>
+        <w:spacing w:line="240" w:lineRule="auto"/>
+        <w:jc w:val="left"/>
+        <w:rPr>
+          <w:i/>
+          <w:lang w:val="en-US"/>
+        </w:rPr>
+      </w:pPr>
+      <w:r>
+        <w:rPr>
+          <w:i/>
+          <w:lang w:val="en-US"/>
+        </w:rPr>
+        <w:t>Signature: [32mSignUpCept[39m</w:t>
+      </w:r>
+    </w:p>
+    <w:p>
+      <w:pPr>
+        <w:spacing w:line="240" w:lineRule="auto"/>
+        <w:jc w:val="left"/>
+        <w:rPr>
+          <w:i/>
+          <w:lang w:val="en-US"/>
+        </w:rPr>
+      </w:pPr>
+      <w:r>
+        <w:rPr>
+          <w:i/>
+          <w:lang w:val="en-US"/>
+        </w:rPr>
+        <w:t>Test: [32mtests/acceptance/SignUpCept.php[39m</w:t>
+      </w:r>
+    </w:p>
+    <w:p>
+      <w:pPr>
+        <w:spacing w:line="240" w:lineRule="auto"/>
+        <w:jc w:val="left"/>
+        <w:rPr>
+          <w:i/>
+          <w:lang w:val="en-US"/>
+        </w:rPr>
+      </w:pPr>
+      <w:r>
+        <w:rPr>
+          <w:i/>
+          <w:lang w:val="en-US"/>
+        </w:rPr>
+        <w:t>[33mScenario --[39m</w:t>
+      </w:r>
+    </w:p>
+    <w:p>
+      <w:pPr>
+        <w:spacing w:line="240" w:lineRule="auto"/>
+        <w:jc w:val="left"/>
+        <w:rPr>
+          <w:i/>
+          <w:lang w:val="en-US"/>
+        </w:rPr>
+      </w:pPr>
+      <w:r>
+        <w:rPr>
+          <w:i/>
+          <w:lang w:val="en-US"/>
+        </w:rPr>
+        <w:t>[1m I [22mam on page "/"</w:t>
+      </w:r>
+    </w:p>
+    <w:p>
+      <w:pPr>
+        <w:spacing w:line="240" w:lineRule="auto"/>
+        <w:jc w:val="left"/>
+        <w:rPr>
+          <w:i/>
+          <w:lang w:val="en-US"/>
+        </w:rPr>
+      </w:pPr>
+      <w:r>
+        <w:rPr>
+          <w:i/>
+          <w:lang w:val="en-US"/>
+        </w:rPr>
+        <w:t>[1m I [22msee "Please fill out the following fields to login:"</w:t>
+      </w:r>
+    </w:p>
+    <w:p>
+      <w:pPr>
+        <w:spacing w:line="240" w:lineRule="auto"/>
+        <w:jc w:val="left"/>
+        <w:rPr>
+          <w:i/>
+          <w:lang w:val="en-US"/>
+        </w:rPr>
+      </w:pPr>
+      <w:r>
+        <w:rPr>
+          <w:i/>
+          <w:lang w:val="en-US"/>
+        </w:rPr>
+        <w:t>[1m I [22mclick "Signup",".wrap"</w:t>
+      </w:r>
+    </w:p>
+    <w:p>
+      <w:pPr>
+        <w:spacing w:line="240" w:lineRule="auto"/>
+        <w:jc w:val="left"/>
+        <w:rPr>
+          <w:i/>
+          <w:lang w:val="en-US"/>
+        </w:rPr>
+      </w:pPr>
+      <w:r>
+        <w:rPr>
+          <w:i/>
+          <w:lang w:val="en-US"/>
+        </w:rPr>
+        <w:t>[1m I [22msee "Please fill out the following fields to signup:"</w:t>
+      </w:r>
+    </w:p>
+    <w:p>
+      <w:pPr>
+        <w:spacing w:line="240" w:lineRule="auto"/>
+        <w:jc w:val="left"/>
+        <w:rPr>
+          <w:i/>
+          <w:lang w:val="en-US"/>
+        </w:rPr>
+      </w:pPr>
+      <w:r>
+        <w:rPr>
+          <w:i/>
+          <w:lang w:val="en-US"/>
+        </w:rPr>
+        <w:t>[1m I [22mfill field "SignupForm[username]","test"</w:t>
+      </w:r>
+    </w:p>
+    <w:p>
+      <w:pPr>
+        <w:spacing w:line="240" w:lineRule="auto"/>
+        <w:jc w:val="left"/>
+        <w:rPr>
+          <w:i/>
+          <w:lang w:val="en-US"/>
+        </w:rPr>
+      </w:pPr>
+      <w:r>
+        <w:rPr>
+          <w:i/>
+          <w:lang w:val="en-US"/>
+        </w:rPr>
+        <w:t>[1m I [22mfill field "SignupForm[email]","abcd"</w:t>
+      </w:r>
+    </w:p>
+    <w:p>
+      <w:pPr>
+        <w:spacing w:line="240" w:lineRule="auto"/>
+        <w:jc w:val="left"/>
+        <w:rPr>
+          <w:i/>
+          <w:lang w:val="en-US"/>
+        </w:rPr>
+      </w:pPr>
+      <w:r>
+        <w:rPr>
+          <w:i/>
+          <w:lang w:val="en-US"/>
+        </w:rPr>
+        <w:t>[1m I [22mfill field "SignupForm[password]","1234"</w:t>
+      </w:r>
+    </w:p>
+    <w:p>
+      <w:pPr>
+        <w:spacing w:line="240" w:lineRule="auto"/>
+        <w:jc w:val="left"/>
+        <w:rPr>
+          <w:i/>
+          <w:lang w:val="en-US"/>
+        </w:rPr>
+      </w:pPr>
+      <w:r>
+        <w:rPr>
+          <w:i/>
+          <w:lang w:val="en-US"/>
+        </w:rPr>
+        <w:t>[1m I [22mclick "signup-button"</w:t>
+      </w:r>
+    </w:p>
+    <w:p>
+      <w:pPr>
+        <w:spacing w:line="240" w:lineRule="auto"/>
+        <w:jc w:val="left"/>
+        <w:rPr>
+          <w:i/>
+          <w:lang w:val="en-US"/>
+        </w:rPr>
+      </w:pPr>
+      <w:r>
+        <w:rPr>
+          <w:i/>
+          <w:lang w:val="en-US"/>
+        </w:rPr>
+        <w:t>[1m I [22msee "Email is not a valid email address."</w:t>
+      </w:r>
+    </w:p>
+    <w:p>
+      <w:pPr>
+        <w:spacing w:line="240" w:lineRule="auto"/>
+        <w:jc w:val="left"/>
+        <w:rPr>
+          <w:i/>
+          <w:lang w:val="en-US"/>
+        </w:rPr>
+      </w:pPr>
+      <w:r>
+        <w:rPr>
+          <w:i/>
+          <w:lang w:val="en-US"/>
+        </w:rPr>
+        <w:t>[1m I [22msee "Password should contain at least 6 characters."</w:t>
+      </w:r>
+    </w:p>
+    <w:p>
+      <w:pPr>
+        <w:spacing w:line="240" w:lineRule="auto"/>
+        <w:jc w:val="left"/>
+        <w:rPr>
+          <w:i/>
+          <w:lang w:val="en-US"/>
+        </w:rPr>
+      </w:pPr>
+      <w:r>
+        <w:rPr>
+          <w:i/>
+          <w:lang w:val="en-US"/>
+        </w:rPr>
+        <w:t>[1m I [22mfill field "SignupForm[username]","Samweis Gamdschie"</w:t>
+      </w:r>
+    </w:p>
+    <w:p>
+      <w:pPr>
+        <w:spacing w:line="240" w:lineRule="auto"/>
+        <w:jc w:val="left"/>
+        <w:rPr>
+          <w:i/>
+          <w:lang w:val="en-US"/>
+        </w:rPr>
+      </w:pPr>
+      <w:r>
+        <w:rPr>
+          <w:i/>
+          <w:lang w:val="en-US"/>
+        </w:rPr>
+        <w:lastRenderedPageBreak/>
+        <w:t>[1m I [22mfill field "SignupForm[email]","frodo@hobbiton.me"</w:t>
+      </w:r>
+    </w:p>
+    <w:p>
+      <w:pPr>
+        <w:spacing w:line="240" w:lineRule="auto"/>
+        <w:jc w:val="left"/>
+        <w:rPr>
+          <w:i/>
+          <w:lang w:val="en-US"/>
+        </w:rPr>
+      </w:pPr>
+      <w:r>
+        <w:rPr>
+          <w:i/>
+          <w:lang w:val="en-US"/>
+        </w:rPr>
+        <w:t>[1m I [22mfill field "SignupForm[password]","123456"</w:t>
+      </w:r>
+    </w:p>
+    <w:p>
+      <w:pPr>
+        <w:spacing w:line="240" w:lineRule="auto"/>
+        <w:jc w:val="left"/>
+        <w:rPr>
+          <w:i/>
+          <w:lang w:val="en-US"/>
+        </w:rPr>
+      </w:pPr>
+      <w:r>
+        <w:rPr>
+          <w:i/>
+          <w:lang w:val="en-US"/>
+        </w:rPr>
+        <w:t>[1m I [22mclick "signup-button"</w:t>
+      </w:r>
+    </w:p>
+    <w:p>
+      <w:pPr>
+        <w:spacing w:line="240" w:lineRule="auto"/>
+        <w:jc w:val="left"/>
+        <w:rPr>
+          <w:i/>
+          <w:lang w:val="en-US"/>
+        </w:rPr>
+      </w:pPr>
+      <w:r>
+        <w:rPr>
+          <w:i/>
+          <w:lang w:val="en-US"/>
+        </w:rPr>
+        <w:t>[1m I [22msee "This email address has already been taken."</w:t>
+      </w:r>
+    </w:p>
+    <w:p>
+      <w:pPr>
+        <w:spacing w:line="240" w:lineRule="auto"/>
+        <w:jc w:val="left"/>
+        <w:rPr>
+          <w:i/>
+          <w:lang w:val="en-US"/>
+        </w:rPr>
+      </w:pPr>
+      <w:r>
+        <w:rPr>
+          <w:i/>
+          <w:lang w:val="en-US"/>
+        </w:rPr>
+        <w:t>[1m I [22mfill field "SignupForm[username]","Frodo Beutlin"</w:t>
+      </w:r>
+    </w:p>
+    <w:p>
+      <w:pPr>
+        <w:spacing w:line="240" w:lineRule="auto"/>
+        <w:jc w:val="left"/>
+        <w:rPr>
+          <w:i/>
+          <w:lang w:val="en-US"/>
+        </w:rPr>
+      </w:pPr>
+      <w:r>
+        <w:rPr>
+          <w:i/>
+          <w:lang w:val="en-US"/>
+        </w:rPr>
+        <w:t>[1m I [22mfill field "SignupForm[email]","sam@hobbiton.me"</w:t>
+      </w:r>
+    </w:p>
+    <w:p>
+      <w:pPr>
+        <w:spacing w:line="240" w:lineRule="auto"/>
+        <w:jc w:val="left"/>
+        <w:rPr>
+          <w:i/>
+          <w:lang w:val="en-US"/>
+        </w:rPr>
+      </w:pPr>
+      <w:r>
+        <w:rPr>
+          <w:i/>
+          <w:lang w:val="en-US"/>
+        </w:rPr>
+        <w:t>[1m I [22mfill field "SignupForm[password]","123456"</w:t>
+      </w:r>
+    </w:p>
+    <w:p>
+      <w:pPr>
+        <w:spacing w:line="240" w:lineRule="auto"/>
+        <w:jc w:val="left"/>
+        <w:rPr>
+          <w:i/>
+          <w:lang w:val="en-US"/>
+        </w:rPr>
+      </w:pPr>
+      <w:r>
+        <w:rPr>
+          <w:i/>
+          <w:lang w:val="en-US"/>
+        </w:rPr>
+        <w:t>[1m I [22mclick "signup-button"</w:t>
+      </w:r>
+    </w:p>
+    <w:p>
+      <w:pPr>
+        <w:spacing w:line="240" w:lineRule="auto"/>
+        <w:jc w:val="left"/>
+        <w:rPr>
+          <w:i/>
+          <w:lang w:val="en-US"/>
+        </w:rPr>
+      </w:pPr>
+      <w:r>
+        <w:rPr>
+          <w:i/>
+          <w:lang w:val="en-US"/>
+        </w:rPr>
+        <w:t>[1m I [22msee "This username has already been taken."</w:t>
+      </w:r>
+    </w:p>
+    <w:p>
+      <w:pPr>
+        <w:spacing w:line="240" w:lineRule="auto"/>
+        <w:jc w:val="left"/>
+        <w:rPr>
+          <w:i/>
+          <w:lang w:val="en-US"/>
+        </w:rPr>
+      </w:pPr>
+      <w:r>
+        <w:rPr>
+          <w:i/>
+          <w:lang w:val="en-US"/>
+        </w:rPr>
+        <w:t>[1m I [22mfill field "SignupForm[username]","User862"</w:t>
+      </w:r>
+    </w:p>
+    <w:p>
+      <w:pPr>
+        <w:spacing w:line="240" w:lineRule="auto"/>
+        <w:jc w:val="left"/>
+        <w:rPr>
+          <w:i/>
+          <w:lang w:val="en-US"/>
+        </w:rPr>
+      </w:pPr>
+      <w:r>
+        <w:rPr>
+          <w:i/>
+          <w:lang w:val="en-US"/>
+        </w:rPr>
+        <w:t>[1m I [22mfill field "SignupForm[email]","user862@email.com"</w:t>
+      </w:r>
+    </w:p>
+    <w:p>
+      <w:pPr>
+        <w:spacing w:line="240" w:lineRule="auto"/>
+        <w:jc w:val="left"/>
+        <w:rPr>
+          <w:i/>
+          <w:lang w:val="en-US"/>
+        </w:rPr>
+      </w:pPr>
+      <w:r>
+        <w:rPr>
+          <w:i/>
+          <w:lang w:val="en-US"/>
+        </w:rPr>
+        <w:t>[1m I [22mfill field "SignupForm[password]","123456"</w:t>
+      </w:r>
+    </w:p>
+    <w:p>
+      <w:pPr>
+        <w:spacing w:line="240" w:lineRule="auto"/>
+        <w:jc w:val="left"/>
+        <w:rPr>
+          <w:i/>
+          <w:lang w:val="en-US"/>
+        </w:rPr>
+      </w:pPr>
+      <w:r>
+        <w:rPr>
+          <w:i/>
+          <w:lang w:val="en-US"/>
+        </w:rPr>
+        <w:t>[1m I [22mclick "signup-button"</w:t>
+      </w:r>
+    </w:p>
+    <w:p>
+      <w:pPr>
+        <w:spacing w:line="240" w:lineRule="auto"/>
+        <w:jc w:val="left"/>
+        <w:rPr>
+          <w:i/>
+        </w:rPr>
+      </w:pPr>
+      <w:r>
+        <w:rPr>
+          <w:i/>
+        </w:rPr>
+        <w:t>[1m I [22msee "Wähle eine Aufgabe aus!"</w:t>
+      </w:r>
+    </w:p>
+    <w:p>
+      <w:pPr>
+        <w:spacing w:line="240" w:lineRule="auto"/>
+        <w:jc w:val="left"/>
+        <w:rPr>
+          <w:i/>
+          <w:lang w:val="en-US"/>
+        </w:rPr>
+      </w:pPr>
+      <w:r>
+        <w:rPr>
+          <w:i/>
+          <w:lang w:val="en-US"/>
+        </w:rPr>
+        <w:t>[32;1m PASSED [39;22m</w:t>
+      </w:r>
+    </w:p>
+    <w:p>
+      <w:pPr>
+        <w:spacing w:line="240" w:lineRule="auto"/>
+        <w:jc w:val="left"/>
+        <w:rPr>
+          <w:i/>
+          <w:lang w:val="en-US"/>
+        </w:rPr>
+      </w:pPr>
+    </w:p>
+    <w:p>
+      <w:pPr>
+        <w:spacing w:line="240" w:lineRule="auto"/>
+        <w:jc w:val="left"/>
+        <w:rPr>
+          <w:i/>
+          <w:lang w:val="en-US"/>
+        </w:rPr>
+      </w:pPr>
+      <w:r>
+        <w:rPr>
+          <w:i/>
+          <w:lang w:val="en-US"/>
+        </w:rPr>
+        <w:t>-------------------------------------------------------------------------------------------------------------------------------------------------------------------------------------------------------------</w:t>
+      </w:r>
+    </w:p>
+    <w:p>
+      <w:pPr>
+        <w:spacing w:line="240" w:lineRule="auto"/>
+        <w:jc w:val="left"/>
+        <w:rPr>
+          <w:i/>
+          <w:lang w:val="en-US"/>
+        </w:rPr>
+      </w:pPr>
+    </w:p>
+    <w:p>
+      <w:pPr>
+        <w:spacing w:line="240" w:lineRule="auto"/>
+        <w:jc w:val="left"/>
+        <w:rPr>
+          <w:i/>
+          <w:lang w:val="en-US"/>
+        </w:rPr>
+      </w:pPr>
+      <w:r>
+        <w:rPr>
+          <w:i/>
+          <w:lang w:val="en-US"/>
+        </w:rPr>
+        <w:t>[1mUnit Tests (0) [22m----------------------------------------------------------------------------------------------------------------------------------------------------------------------------------------------</w:t>
+      </w:r>
+    </w:p>
+    <w:p>
+      <w:pPr>
+        <w:spacing w:line="240" w:lineRule="auto"/>
+        <w:jc w:val="left"/>
+        <w:rPr>
+          <w:i/>
+          <w:lang w:val="en-US"/>
+        </w:rPr>
+      </w:pPr>
+      <w:r>
+        <w:rPr>
+          <w:i/>
+          <w:lang w:val="en-US"/>
+        </w:rPr>
+        <w:t>-------------------------------------------------------------------------------------------------------------------------------------------------------------------------------------------------------------</w:t>
+      </w:r>
+    </w:p>
+    <w:p>
+      <w:pPr>
+        <w:spacing w:line="240" w:lineRule="auto"/>
+        <w:jc w:val="left"/>
+        <w:rPr>
+          <w:i/>
+          <w:lang w:val="en-US"/>
+        </w:rPr>
+      </w:pPr>
+    </w:p>
+    <w:p>
+      <w:pPr>
+        <w:spacing w:line="240" w:lineRule="auto"/>
+        <w:jc w:val="left"/>
+        <w:rPr>
+          <w:i/>
+          <w:lang w:val="en-US"/>
+        </w:rPr>
+      </w:pPr>
+    </w:p>
+    <w:p>
+      <w:pPr>
+        <w:spacing w:line="240" w:lineRule="auto"/>
+        <w:jc w:val="left"/>
+        <w:rPr>
+          <w:i/>
+          <w:lang w:val="en-US"/>
+        </w:rPr>
+      </w:pPr>
+      <w:r>
+        <w:rPr>
+          <w:i/>
+          <w:lang w:val="en-US"/>
+        </w:rPr>
+        <w:t>Time: 7.89 seconds, Memory: 14.00MB</w:t>
+      </w:r>
+    </w:p>
+    <w:p>
+      <w:pPr>
+        <w:spacing w:line="240" w:lineRule="auto"/>
+        <w:jc w:val="left"/>
+        <w:rPr>
+          <w:i/>
+          <w:lang w:val="en-US"/>
+        </w:rPr>
+      </w:pPr>
+    </w:p>
+    <w:p>
+      <w:pPr>
+        <w:spacing w:line="240" w:lineRule="auto"/>
+        <w:jc w:val="left"/>
+        <w:rPr>
+          <w:i/>
+          <w:lang w:val="en-US"/>
+        </w:rPr>
+      </w:pPr>
+      <w:r>
+        <w:rPr>
+          <w:i/>
+          <w:lang w:val="en-US"/>
+        </w:rPr>
+        <w:t>[30;42mOK (8 tests, 51 assertions)[0m</w:t>
+      </w:r>
+    </w:p>
+    <w:p>
+      <w:pPr>
+        <w:spacing w:line="240" w:lineRule="auto"/>
+        <w:jc w:val="left"/>
+        <w:rPr>
+          <w:rFonts w:eastAsia="Calibri" w:cs="Calibri"/>
+          <w:b/>
+          <w:bCs/>
+          <w:sz w:val="40"/>
+          <w:szCs w:val="28"/>
+          <w:lang w:val="en-US"/>
+        </w:rPr>
+      </w:pPr>
+      <w:r>
+        <w:rPr>
+          <w:lang w:val="en-US"/>
+        </w:rPr>
+        <w:br w:type="page"/>
+      </w:r>
+    </w:p>
+    <w:p>
+      <w:pPr>
+        <w:pStyle w:val="berschrift1"/>
+      </w:pPr>
+      <w:r>
+        <w:lastRenderedPageBreak/>
+        <w:t>9</w:t>
+      </w:r>
+      <w:r>
+        <w:t xml:space="preserve"> </w:t>
       </w:r>
       <w:r>
         <w:t>Selbstständigkeitserklärung</w:t>
       </w:r>
-      <w:bookmarkEnd w:id="164"/>
+      <w:bookmarkEnd w:id="163"/>
     </w:p>
     <w:p>
       <w:r>
@@ -22427,7 +26605,6 @@
         <w:docPartUnique/>
       </w:docPartObj>
     </w:sdtPr>
-    <w:sdtEndPr/>
     <w:sdtContent>
       <w:p>
         <w:pPr>
@@ -22447,7 +26624,7 @@
           <w:rPr>
             <w:noProof/>
           </w:rPr>
-          <w:t>50</w:t>
+          <w:t>58</w:t>
         </w:r>
         <w:r>
           <w:fldChar w:fldCharType="end"/>
@@ -27093,7 +31270,7 @@
 </file>
 
 <file path=customXml/itemProps1.xml><?xml version="1.0" encoding="utf-8"?>
-<ds:datastoreItem xmlns:ds="http://schemas.openxmlformats.org/officeDocument/2006/customXml" ds:itemID="{0AF1D420-EABE-4198-8D2F-C1C7969095FE}">
+<ds:datastoreItem xmlns:ds="http://schemas.openxmlformats.org/officeDocument/2006/customXml" ds:itemID="{0EAB9A15-1B69-419C-A46D-4ADA7C57E253}">
   <ds:schemaRefs>
     <ds:schemaRef ds:uri="http://schemas.openxmlformats.org/officeDocument/2006/bibliography"/>
   </ds:schemaRefs>

</xml_diff>

<commit_message>
Gesamtdokumentation : Beidseitig und so
</commit_message>
<xml_diff>
--- a/doc/Gesamtdokumentation.docx
+++ b/doc/Gesamtdokumentation.docx
@@ -247,15 +247,23 @@
     </w:p>
     <w:p>
       <w:pPr>
-        <w:pStyle w:val="Textbody"/>
-        <w:rPr>
-          <w:rFonts w:asciiTheme="minorHAnsi" w:hAnsiTheme="minorHAnsi" w:cstheme="minorHAnsi"/>
-        </w:rPr>
-      </w:pPr>
-      <w:r>
-        <w:rPr>
-          <w:rFonts w:asciiTheme="minorHAnsi" w:hAnsiTheme="minorHAnsi" w:cstheme="minorHAnsi"/>
-        </w:rPr>
+        <w:spacing w:line="240" w:lineRule="auto"/>
+        <w:jc w:val="left"/>
+        <w:rPr>
+          <w:rFonts w:asciiTheme="minorHAnsi" w:eastAsia="Calibri" w:hAnsiTheme="minorHAnsi" w:cstheme="minorHAnsi"/>
+        </w:rPr>
+      </w:pPr>
+      <w:r>
+        <w:rPr>
+          <w:rFonts w:asciiTheme="minorHAnsi" w:hAnsiTheme="minorHAnsi" w:cstheme="minorHAnsi"/>
+        </w:rPr>
+        <w:br w:type="page"/>
+      </w:r>
+      <w:r>
+        <w:rPr>
+          <w:rFonts w:asciiTheme="minorHAnsi" w:hAnsiTheme="minorHAnsi" w:cstheme="minorHAnsi"/>
+        </w:rPr>
+        <w:lastRenderedPageBreak/>
         <w:br w:type="page"/>
       </w:r>
     </w:p>
@@ -17258,6 +17266,7 @@
           <w:rFonts w:asciiTheme="minorHAnsi" w:hAnsiTheme="minorHAnsi" w:cstheme="minorHAnsi"/>
         </w:rPr>
       </w:pPr>
+      <w:bookmarkStart w:id="120" w:name="_GoBack"/>
       <w:r>
         <w:rPr>
           <w:rFonts w:asciiTheme="minorHAnsi" w:hAnsiTheme="minorHAnsi" w:cstheme="minorHAnsi"/>
@@ -17313,6 +17322,7 @@
           </wp:inline>
         </w:drawing>
       </w:r>
+      <w:bookmarkEnd w:id="120"/>
     </w:p>
     <w:p>
       <w:pPr>
@@ -17438,8 +17448,8 @@
           <w:rFonts w:asciiTheme="minorHAnsi" w:hAnsiTheme="minorHAnsi" w:cstheme="minorHAnsi"/>
         </w:rPr>
       </w:pPr>
-      <w:bookmarkStart w:id="120" w:name="__RefHeading___Toc4128_258508911"/>
-      <w:bookmarkStart w:id="121" w:name="_Toc455486479"/>
+      <w:bookmarkStart w:id="121" w:name="__RefHeading___Toc4128_258508911"/>
+      <w:bookmarkStart w:id="122" w:name="_Toc455486479"/>
       <w:r>
         <w:rPr>
           <w:rFonts w:asciiTheme="minorHAnsi" w:hAnsiTheme="minorHAnsi" w:cstheme="minorHAnsi"/>
@@ -17453,8 +17463,8 @@
         </w:rPr>
         <w:t xml:space="preserve"> Programm</w:t>
       </w:r>
-      <w:bookmarkEnd w:id="120"/>
       <w:bookmarkEnd w:id="121"/>
+      <w:bookmarkEnd w:id="122"/>
     </w:p>
     <w:p>
       <w:pPr>
@@ -17463,30 +17473,8 @@
           <w:rFonts w:asciiTheme="minorHAnsi" w:hAnsiTheme="minorHAnsi" w:cstheme="minorHAnsi"/>
         </w:rPr>
       </w:pPr>
-      <w:bookmarkStart w:id="122" w:name="__RefHeading___Toc4130_258508911"/>
-      <w:bookmarkStart w:id="123" w:name="_Toc455486480"/>
-      <w:r>
-        <w:rPr>
-          <w:rFonts w:asciiTheme="minorHAnsi" w:hAnsiTheme="minorHAnsi" w:cstheme="minorHAnsi"/>
-        </w:rPr>
-        <w:t>2.13</w:t>
-      </w:r>
-      <w:r>
-        <w:rPr>
-          <w:rFonts w:asciiTheme="minorHAnsi" w:hAnsiTheme="minorHAnsi" w:cstheme="minorHAnsi"/>
-        </w:rPr>
-        <w:t>.1 Hauptmenü</w:t>
-      </w:r>
-      <w:bookmarkEnd w:id="122"/>
-      <w:bookmarkEnd w:id="123"/>
-    </w:p>
-    <w:p>
-      <w:pPr>
-        <w:pStyle w:val="Textbody"/>
-        <w:rPr>
-          <w:rFonts w:asciiTheme="minorHAnsi" w:hAnsiTheme="minorHAnsi" w:cstheme="minorHAnsi"/>
-        </w:rPr>
-      </w:pPr>
+      <w:bookmarkStart w:id="123" w:name="__RefHeading___Toc4130_258508911"/>
+      <w:bookmarkStart w:id="124" w:name="_Toc455486480"/>
       <w:r>
         <w:rPr>
           <w:rFonts w:asciiTheme="minorHAnsi" w:hAnsiTheme="minorHAnsi" w:cstheme="minorHAnsi"/>
@@ -17494,9 +17482,25 @@
           <w:lang w:val="en-US" w:eastAsia="en-US" w:bidi="ar-SA"/>
         </w:rPr>
         <w:drawing>
-          <wp:inline distT="0" distB="0" distL="0" distR="0" wp14:anchorId="7F8F4A9A" wp14:editId="25297B26">
-            <wp:extent cx="6304613" cy="3676650"/>
-            <wp:effectExtent l="0" t="0" r="1270" b="0"/>
+          <wp:anchor distT="0" distB="0" distL="114300" distR="114300" simplePos="0" relativeHeight="251659264" behindDoc="0" locked="0" layoutInCell="1" allowOverlap="1" wp14:anchorId="2E2E280F" wp14:editId="776E483C">
+            <wp:simplePos x="0" y="0"/>
+            <wp:positionH relativeFrom="column">
+              <wp:posOffset>-1269365</wp:posOffset>
+            </wp:positionH>
+            <wp:positionV relativeFrom="paragraph">
+              <wp:posOffset>509270</wp:posOffset>
+            </wp:positionV>
+            <wp:extent cx="6304280" cy="3676015"/>
+            <wp:effectExtent l="0" t="0" r="1270" b="635"/>
+            <wp:wrapThrough wrapText="bothSides">
+              <wp:wrapPolygon edited="0">
+                <wp:start x="0" y="0"/>
+                <wp:lineTo x="0" y="21492"/>
+                <wp:lineTo x="21539" y="21492"/>
+                <wp:lineTo x="21539" y="0"/>
+                <wp:lineTo x="0" y="0"/>
+              </wp:wrapPolygon>
+            </wp:wrapThrough>
             <wp:docPr id="4" name="Grafik 4" descr="C:\Projects\GitHub\WebDev2_Projekt\doc\Sprint 3 (Software-Spezifikation)\Diagramme (emf)\Use-Case - Hauptprogramm.emf"/>
             <wp:cNvGraphicFramePr>
               <a:graphicFrameLocks xmlns:a="http://schemas.openxmlformats.org/drawingml/2006/main" noChangeAspect="1"/>
@@ -17526,7 +17530,7 @@
                   <pic:spPr bwMode="auto">
                     <a:xfrm>
                       <a:off x="0" y="0"/>
-                      <a:ext cx="6317724" cy="3684296"/>
+                      <a:ext cx="6304280" cy="3676015"/>
                     </a:xfrm>
                     <a:prstGeom prst="rect">
                       <a:avLst/>
@@ -17539,9 +17543,37 @@
                 </pic:pic>
               </a:graphicData>
             </a:graphic>
-          </wp:inline>
+            <wp14:sizeRelH relativeFrom="page">
+              <wp14:pctWidth>0</wp14:pctWidth>
+            </wp14:sizeRelH>
+            <wp14:sizeRelV relativeFrom="page">
+              <wp14:pctHeight>0</wp14:pctHeight>
+            </wp14:sizeRelV>
+          </wp:anchor>
         </w:drawing>
       </w:r>
+      <w:r>
+        <w:rPr>
+          <w:rFonts w:asciiTheme="minorHAnsi" w:hAnsiTheme="minorHAnsi" w:cstheme="minorHAnsi"/>
+        </w:rPr>
+        <w:t>2.13</w:t>
+      </w:r>
+      <w:r>
+        <w:rPr>
+          <w:rFonts w:asciiTheme="minorHAnsi" w:hAnsiTheme="minorHAnsi" w:cstheme="minorHAnsi"/>
+        </w:rPr>
+        <w:t>.1 Hauptmenü</w:t>
+      </w:r>
+      <w:bookmarkEnd w:id="123"/>
+      <w:bookmarkEnd w:id="124"/>
+    </w:p>
+    <w:p>
+      <w:pPr>
+        <w:pStyle w:val="Textbody"/>
+        <w:rPr>
+          <w:rFonts w:asciiTheme="minorHAnsi" w:hAnsiTheme="minorHAnsi" w:cstheme="minorHAnsi"/>
+        </w:rPr>
+      </w:pPr>
     </w:p>
     <w:p>
       <w:pPr>
@@ -17648,7 +17680,7 @@
           <w:szCs w:val="28"/>
         </w:rPr>
       </w:pPr>
-      <w:bookmarkStart w:id="124" w:name="__RefHeading___Toc4132_258508911"/>
+      <w:bookmarkStart w:id="125" w:name="__RefHeading___Toc4132_258508911"/>
       <w:r>
         <w:rPr>
           <w:rFonts w:asciiTheme="minorHAnsi" w:hAnsiTheme="minorHAnsi" w:cstheme="minorHAnsi"/>
@@ -17663,7 +17695,7 @@
           <w:rFonts w:asciiTheme="minorHAnsi" w:hAnsiTheme="minorHAnsi" w:cstheme="minorHAnsi"/>
         </w:rPr>
       </w:pPr>
-      <w:bookmarkStart w:id="125" w:name="_Toc455486481"/>
+      <w:bookmarkStart w:id="126" w:name="_Toc455486481"/>
       <w:r>
         <w:rPr>
           <w:rFonts w:asciiTheme="minorHAnsi" w:hAnsiTheme="minorHAnsi" w:cstheme="minorHAnsi"/>
@@ -17677,8 +17709,8 @@
         </w:rPr>
         <w:t>.2 Nutzer</w:t>
       </w:r>
-      <w:bookmarkEnd w:id="124"/>
       <w:bookmarkEnd w:id="125"/>
+      <w:bookmarkEnd w:id="126"/>
     </w:p>
     <w:p>
       <w:pPr>
@@ -17764,7 +17796,7 @@
           <w:rFonts w:asciiTheme="minorHAnsi" w:hAnsiTheme="minorHAnsi" w:cstheme="minorHAnsi"/>
         </w:rPr>
       </w:pPr>
-      <w:bookmarkStart w:id="126" w:name="__RefHeading___Toc3381_756211831"/>
+      <w:bookmarkStart w:id="127" w:name="__RefHeading___Toc3381_756211831"/>
       <w:r>
         <w:rPr>
           <w:rFonts w:asciiTheme="minorHAnsi" w:hAnsiTheme="minorHAnsi" w:cstheme="minorHAnsi"/>
@@ -17777,7 +17809,7 @@
         </w:rPr>
         <w:t>.2.1 Zu pflegende Eigenschaften</w:t>
       </w:r>
-      <w:bookmarkEnd w:id="126"/>
+      <w:bookmarkEnd w:id="127"/>
     </w:p>
     <w:p>
       <w:pPr>
@@ -17868,8 +17900,8 @@
           <w:rFonts w:asciiTheme="minorHAnsi" w:hAnsiTheme="minorHAnsi" w:cstheme="minorHAnsi"/>
         </w:rPr>
       </w:pPr>
-      <w:bookmarkStart w:id="127" w:name="__RefHeading___Toc4134_258508911"/>
-      <w:bookmarkStart w:id="128" w:name="_Toc455486482"/>
+      <w:bookmarkStart w:id="128" w:name="__RefHeading___Toc4134_258508911"/>
+      <w:bookmarkStart w:id="129" w:name="_Toc455486482"/>
       <w:r>
         <w:rPr>
           <w:rFonts w:asciiTheme="minorHAnsi" w:hAnsiTheme="minorHAnsi" w:cstheme="minorHAnsi"/>
@@ -17882,8 +17914,8 @@
         </w:rPr>
         <w:t>.3 Statistik</w:t>
       </w:r>
-      <w:bookmarkEnd w:id="127"/>
       <w:bookmarkEnd w:id="128"/>
+      <w:bookmarkEnd w:id="129"/>
     </w:p>
     <w:p>
       <w:pPr>
@@ -17986,12 +18018,12 @@
       <w:pPr>
         <w:pStyle w:val="berschrift3"/>
       </w:pPr>
-      <w:bookmarkStart w:id="129" w:name="_Toc455486483"/>
+      <w:bookmarkStart w:id="130" w:name="_Toc455486483"/>
       <w:r>
         <w:lastRenderedPageBreak/>
         <w:t>2.13.5 Spiele</w:t>
       </w:r>
-      <w:bookmarkEnd w:id="129"/>
+      <w:bookmarkEnd w:id="130"/>
     </w:p>
     <w:p>
       <w:pPr>
@@ -18357,14 +18389,14 @@
       <w:pPr>
         <w:pStyle w:val="berschrift1"/>
       </w:pPr>
-      <w:bookmarkStart w:id="130" w:name="docs-internal-guid-e76ffdf9-1138-748d-39"/>
-      <w:bookmarkStart w:id="131" w:name="_Toc455486484"/>
-      <w:bookmarkEnd w:id="130"/>
+      <w:bookmarkStart w:id="131" w:name="docs-internal-guid-e76ffdf9-1138-748d-39"/>
+      <w:bookmarkStart w:id="132" w:name="_Toc455486484"/>
+      <w:bookmarkEnd w:id="131"/>
       <w:r>
         <w:lastRenderedPageBreak/>
         <w:t>3 Testspezifikation</w:t>
       </w:r>
-      <w:bookmarkEnd w:id="131"/>
+      <w:bookmarkEnd w:id="132"/>
     </w:p>
     <w:tbl>
       <w:tblPr>
@@ -18819,27 +18851,27 @@
       <w:pPr>
         <w:pStyle w:val="berschrift2"/>
       </w:pPr>
-      <w:bookmarkStart w:id="132" w:name="__RefHeading___Toc4154_258508911"/>
-      <w:bookmarkStart w:id="133" w:name="_Toc455486485"/>
+      <w:bookmarkStart w:id="133" w:name="__RefHeading___Toc4154_258508911"/>
+      <w:bookmarkStart w:id="134" w:name="_Toc455486485"/>
       <w:r>
         <w:t>3.1</w:t>
       </w:r>
       <w:r>
         <w:t xml:space="preserve"> Testfälle</w:t>
       </w:r>
-      <w:bookmarkEnd w:id="132"/>
       <w:bookmarkEnd w:id="133"/>
+      <w:bookmarkEnd w:id="134"/>
     </w:p>
     <w:p>
       <w:pPr>
         <w:pStyle w:val="berschrift3"/>
       </w:pPr>
-      <w:bookmarkStart w:id="134" w:name="_Toc455486486"/>
-      <w:bookmarkStart w:id="135" w:name="__RefHeading___Toc3385_756211831"/>
+      <w:bookmarkStart w:id="135" w:name="_Toc455486486"/>
+      <w:bookmarkStart w:id="136" w:name="__RefHeading___Toc3385_756211831"/>
       <w:r>
         <w:t>3.1.1 Login</w:t>
       </w:r>
-      <w:bookmarkEnd w:id="134"/>
+      <w:bookmarkEnd w:id="135"/>
     </w:p>
     <w:p>
       <w:pPr>
@@ -18903,9 +18935,9 @@
       <w:pPr>
         <w:pStyle w:val="berschrift3"/>
       </w:pPr>
-      <w:bookmarkStart w:id="136" w:name="__RefHeading___Toc3387_756211831"/>
-      <w:bookmarkStart w:id="137" w:name="_Toc455486487"/>
-      <w:bookmarkEnd w:id="135"/>
+      <w:bookmarkStart w:id="137" w:name="__RefHeading___Toc3387_756211831"/>
+      <w:bookmarkStart w:id="138" w:name="_Toc455486487"/>
+      <w:bookmarkEnd w:id="136"/>
       <w:r>
         <w:lastRenderedPageBreak/>
         <w:t>3</w:t>
@@ -18913,8 +18945,8 @@
       <w:r>
         <w:t>.1.2 Navigation</w:t>
       </w:r>
-      <w:bookmarkEnd w:id="136"/>
       <w:bookmarkEnd w:id="137"/>
+      <w:bookmarkEnd w:id="138"/>
     </w:p>
     <w:p>
       <w:pPr>
@@ -19207,7 +19239,7 @@
         </w:rPr>
         <w:t>Wie oft: Ein Mal</w:t>
       </w:r>
-      <w:bookmarkStart w:id="138" w:name="__RefHeading___Toc3389_756211831"/>
+      <w:bookmarkStart w:id="139" w:name="__RefHeading___Toc3389_756211831"/>
     </w:p>
     <w:p>
       <w:pPr>
@@ -19229,7 +19261,7 @@
       <w:pPr>
         <w:pStyle w:val="berschrift3"/>
       </w:pPr>
-      <w:bookmarkStart w:id="139" w:name="_Toc455486488"/>
+      <w:bookmarkStart w:id="140" w:name="_Toc455486488"/>
       <w:r>
         <w:lastRenderedPageBreak/>
         <w:t>3</w:t>
@@ -19240,8 +19272,8 @@
       <w:r>
         <w:t>Aufgaben</w:t>
       </w:r>
-      <w:bookmarkEnd w:id="138"/>
       <w:bookmarkEnd w:id="139"/>
+      <w:bookmarkEnd w:id="140"/>
     </w:p>
     <w:p>
       <w:pPr>
@@ -19342,16 +19374,16 @@
       <w:pPr>
         <w:pStyle w:val="berschrift3"/>
       </w:pPr>
-      <w:bookmarkStart w:id="140" w:name="__RefHeading___Toc3391_756211831"/>
-      <w:bookmarkStart w:id="141" w:name="_Toc455486489"/>
+      <w:bookmarkStart w:id="141" w:name="__RefHeading___Toc3391_756211831"/>
+      <w:bookmarkStart w:id="142" w:name="_Toc455486489"/>
       <w:r>
         <w:t>3</w:t>
       </w:r>
       <w:r>
         <w:t>.1.4 Statistik</w:t>
       </w:r>
-      <w:bookmarkEnd w:id="140"/>
       <w:bookmarkEnd w:id="141"/>
+      <w:bookmarkEnd w:id="142"/>
     </w:p>
     <w:p>
       <w:pPr>
@@ -19555,16 +19587,16 @@
       <w:pPr>
         <w:pStyle w:val="berschrift3"/>
       </w:pPr>
-      <w:bookmarkStart w:id="142" w:name="__RefHeading___Toc3393_756211831"/>
-      <w:bookmarkStart w:id="143" w:name="_Toc455486490"/>
+      <w:bookmarkStart w:id="143" w:name="__RefHeading___Toc3393_756211831"/>
+      <w:bookmarkStart w:id="144" w:name="_Toc455486490"/>
       <w:r>
         <w:t>3</w:t>
       </w:r>
       <w:r>
         <w:t>.1.5 Verwaltung</w:t>
       </w:r>
-      <w:bookmarkEnd w:id="142"/>
       <w:bookmarkEnd w:id="143"/>
+      <w:bookmarkEnd w:id="144"/>
     </w:p>
     <w:p>
       <w:pPr>
@@ -19721,8 +19753,8 @@
       <w:pPr>
         <w:pStyle w:val="berschrift2"/>
       </w:pPr>
-      <w:bookmarkStart w:id="144" w:name="__RefHeading___Toc4156_258508911"/>
-      <w:bookmarkStart w:id="145" w:name="_Toc455486491"/>
+      <w:bookmarkStart w:id="145" w:name="__RefHeading___Toc4156_258508911"/>
+      <w:bookmarkStart w:id="146" w:name="_Toc455486491"/>
       <w:r>
         <w:lastRenderedPageBreak/>
         <w:t>3.2</w:t>
@@ -19730,11 +19762,11 @@
       <w:r>
         <w:t xml:space="preserve"> </w:t>
       </w:r>
-      <w:bookmarkEnd w:id="144"/>
+      <w:bookmarkEnd w:id="145"/>
       <w:r>
         <w:t>Ergebnisse der Testfälle</w:t>
       </w:r>
-      <w:bookmarkEnd w:id="145"/>
+      <w:bookmarkEnd w:id="146"/>
     </w:p>
     <w:tbl>
       <w:tblPr>
@@ -21033,8 +21065,8 @@
           <w:rFonts w:asciiTheme="minorHAnsi" w:hAnsiTheme="minorHAnsi" w:cstheme="minorHAnsi"/>
         </w:rPr>
       </w:pPr>
-      <w:bookmarkStart w:id="146" w:name="__RefHeading___Toc2867_31017909"/>
-      <w:bookmarkStart w:id="147" w:name="_Toc455486492"/>
+      <w:bookmarkStart w:id="147" w:name="__RefHeading___Toc2867_31017909"/>
+      <w:bookmarkStart w:id="148" w:name="_Toc455486492"/>
       <w:r>
         <w:rPr>
           <w:rFonts w:asciiTheme="minorHAnsi" w:hAnsiTheme="minorHAnsi" w:cstheme="minorHAnsi"/>
@@ -21042,8 +21074,8 @@
         <w:lastRenderedPageBreak/>
         <w:t>4 Adminhandbuch</w:t>
       </w:r>
-      <w:bookmarkEnd w:id="146"/>
       <w:bookmarkEnd w:id="147"/>
+      <w:bookmarkEnd w:id="148"/>
     </w:p>
     <w:p>
       <w:pPr>
@@ -21123,8 +21155,6 @@
       <w:r>
         <w:t>web</w:t>
       </w:r>
-      <w:bookmarkStart w:id="148" w:name="_GoBack"/>
-      <w:bookmarkEnd w:id="148"/>
       <w:r>
         <w:t>/</w:t>
       </w:r>
@@ -21158,23 +21188,30 @@
       </w:pPr>
       <w:bookmarkStart w:id="151" w:name="_Toc455486494"/>
       <w:r>
-        <w:t>5.1 Registrierung</w:t>
-      </w:r>
-      <w:bookmarkEnd w:id="151"/>
-    </w:p>
-    <w:p>
-      <w:pPr>
-        <w:pStyle w:val="Textbody"/>
-      </w:pPr>
-      <w:r>
         <w:rPr>
           <w:noProof/>
           <w:lang w:val="en-US" w:eastAsia="en-US" w:bidi="ar-SA"/>
         </w:rPr>
         <w:drawing>
-          <wp:inline distT="0" distB="0" distL="0" distR="0" wp14:anchorId="396793D6" wp14:editId="7FC81DC7">
-            <wp:extent cx="6105393" cy="2566035"/>
+          <wp:anchor distT="0" distB="0" distL="114300" distR="114300" simplePos="0" relativeHeight="251658240" behindDoc="0" locked="0" layoutInCell="1" allowOverlap="1" wp14:anchorId="31AD55A5" wp14:editId="060024F8">
+            <wp:simplePos x="0" y="0"/>
+            <wp:positionH relativeFrom="column">
+              <wp:posOffset>-1068705</wp:posOffset>
+            </wp:positionH>
+            <wp:positionV relativeFrom="paragraph">
+              <wp:posOffset>608965</wp:posOffset>
+            </wp:positionV>
+            <wp:extent cx="6104890" cy="2566035"/>
             <wp:effectExtent l="0" t="0" r="0" b="5715"/>
+            <wp:wrapThrough wrapText="bothSides">
+              <wp:wrapPolygon edited="0">
+                <wp:start x="0" y="0"/>
+                <wp:lineTo x="0" y="21488"/>
+                <wp:lineTo x="21501" y="21488"/>
+                <wp:lineTo x="21501" y="0"/>
+                <wp:lineTo x="0" y="0"/>
+              </wp:wrapPolygon>
+            </wp:wrapThrough>
             <wp:docPr id="1" name="Grafik 1"/>
             <wp:cNvGraphicFramePr>
               <a:graphicFrameLocks xmlns:a="http://schemas.openxmlformats.org/drawingml/2006/main" noChangeAspect="1"/>
@@ -21201,7 +21238,7 @@
                   <pic:spPr>
                     <a:xfrm>
                       <a:off x="0" y="0"/>
-                      <a:ext cx="6105393" cy="2566035"/>
+                      <a:ext cx="6104890" cy="2566035"/>
                     </a:xfrm>
                     <a:prstGeom prst="rect">
                       <a:avLst/>
@@ -21210,9 +21247,24 @@
                 </pic:pic>
               </a:graphicData>
             </a:graphic>
-          </wp:inline>
+            <wp14:sizeRelH relativeFrom="page">
+              <wp14:pctWidth>0</wp14:pctWidth>
+            </wp14:sizeRelH>
+            <wp14:sizeRelV relativeFrom="page">
+              <wp14:pctHeight>0</wp14:pctHeight>
+            </wp14:sizeRelV>
+          </wp:anchor>
         </w:drawing>
       </w:r>
+      <w:r>
+        <w:t>5.1 Registrierung</w:t>
+      </w:r>
+      <w:bookmarkEnd w:id="151"/>
+    </w:p>
+    <w:p>
+      <w:pPr>
+        <w:pStyle w:val="Textbody"/>
+      </w:pPr>
     </w:p>
     <w:p>
       <w:pPr>
@@ -21502,29 +21554,30 @@
       </w:pPr>
       <w:bookmarkStart w:id="154" w:name="_Toc455486497"/>
       <w:r>
-        <w:t>5</w:t>
-      </w:r>
-      <w:r>
-        <w:t>.4</w:t>
-      </w:r>
-      <w:r>
-        <w:t xml:space="preserve"> Navigation zu den Aufgaben</w:t>
-      </w:r>
-      <w:bookmarkEnd w:id="154"/>
-    </w:p>
-    <w:p>
-      <w:pPr>
-        <w:pStyle w:val="Textbody"/>
-      </w:pPr>
-      <w:r>
         <w:rPr>
           <w:noProof/>
           <w:lang w:val="en-US" w:eastAsia="en-US" w:bidi="ar-SA"/>
         </w:rPr>
         <w:drawing>
-          <wp:inline distT="0" distB="0" distL="0" distR="0" wp14:anchorId="58B2AF5F" wp14:editId="18BB41BF">
+          <wp:anchor distT="0" distB="0" distL="114300" distR="114300" simplePos="0" relativeHeight="251660288" behindDoc="0" locked="0" layoutInCell="1" allowOverlap="1" wp14:anchorId="4395B589" wp14:editId="2BB6DE03">
+            <wp:simplePos x="0" y="0"/>
+            <wp:positionH relativeFrom="column">
+              <wp:posOffset>-523875</wp:posOffset>
+            </wp:positionH>
+            <wp:positionV relativeFrom="paragraph">
+              <wp:posOffset>438785</wp:posOffset>
+            </wp:positionV>
             <wp:extent cx="5565018" cy="2626995"/>
             <wp:effectExtent l="0" t="0" r="0" b="1905"/>
+            <wp:wrapThrough wrapText="bothSides">
+              <wp:wrapPolygon edited="0">
+                <wp:start x="0" y="0"/>
+                <wp:lineTo x="0" y="21459"/>
+                <wp:lineTo x="21519" y="21459"/>
+                <wp:lineTo x="21519" y="0"/>
+                <wp:lineTo x="0" y="0"/>
+              </wp:wrapPolygon>
+            </wp:wrapThrough>
             <wp:docPr id="11" name="Grafik 11"/>
             <wp:cNvGraphicFramePr>
               <a:graphicFrameLocks xmlns:a="http://schemas.openxmlformats.org/drawingml/2006/main" noChangeAspect="1"/>
@@ -21560,9 +21613,30 @@
                 </pic:pic>
               </a:graphicData>
             </a:graphic>
-          </wp:inline>
+            <wp14:sizeRelH relativeFrom="page">
+              <wp14:pctWidth>0</wp14:pctWidth>
+            </wp14:sizeRelH>
+            <wp14:sizeRelV relativeFrom="page">
+              <wp14:pctHeight>0</wp14:pctHeight>
+            </wp14:sizeRelV>
+          </wp:anchor>
         </w:drawing>
       </w:r>
+      <w:r>
+        <w:t>5</w:t>
+      </w:r>
+      <w:r>
+        <w:t>.4</w:t>
+      </w:r>
+      <w:r>
+        <w:t xml:space="preserve"> Navigation zu den Aufgaben</w:t>
+      </w:r>
+      <w:bookmarkEnd w:id="154"/>
+    </w:p>
+    <w:p>
+      <w:pPr>
+        <w:pStyle w:val="Textbody"/>
+      </w:pPr>
     </w:p>
     <w:p>
       <w:pPr>
@@ -22447,7 +22521,7 @@
           <w:rPr>
             <w:noProof/>
           </w:rPr>
-          <w:t>50</w:t>
+          <w:t>38</w:t>
         </w:r>
         <w:r>
           <w:fldChar w:fldCharType="end"/>
@@ -27093,7 +27167,7 @@
 </file>
 
 <file path=customXml/itemProps1.xml><?xml version="1.0" encoding="utf-8"?>
-<ds:datastoreItem xmlns:ds="http://schemas.openxmlformats.org/officeDocument/2006/customXml" ds:itemID="{0AF1D420-EABE-4198-8D2F-C1C7969095FE}">
+<ds:datastoreItem xmlns:ds="http://schemas.openxmlformats.org/officeDocument/2006/customXml" ds:itemID="{3D2EE138-93AD-4B7B-9276-8E5F30C1851A}">
   <ds:schemaRefs>
     <ds:schemaRef ds:uri="http://schemas.openxmlformats.org/officeDocument/2006/bibliography"/>
   </ds:schemaRefs>

</xml_diff>

<commit_message>
Revert "Gesamtdokumentation : Beidseitig und so"
This reverts commit 0b97cd76c56346dc97d9c178f45fc944de3bc4b3.
</commit_message>
<xml_diff>
--- a/doc/Gesamtdokumentation.docx
+++ b/doc/Gesamtdokumentation.docx
@@ -247,23 +247,15 @@
     </w:p>
     <w:p>
       <w:pPr>
-        <w:spacing w:line="240" w:lineRule="auto"/>
-        <w:jc w:val="left"/>
-        <w:rPr>
-          <w:rFonts w:asciiTheme="minorHAnsi" w:eastAsia="Calibri" w:hAnsiTheme="minorHAnsi" w:cstheme="minorHAnsi"/>
-        </w:rPr>
-      </w:pPr>
-      <w:r>
-        <w:rPr>
-          <w:rFonts w:asciiTheme="minorHAnsi" w:hAnsiTheme="minorHAnsi" w:cstheme="minorHAnsi"/>
-        </w:rPr>
-        <w:br w:type="page"/>
-      </w:r>
-      <w:r>
-        <w:rPr>
-          <w:rFonts w:asciiTheme="minorHAnsi" w:hAnsiTheme="minorHAnsi" w:cstheme="minorHAnsi"/>
-        </w:rPr>
-        <w:lastRenderedPageBreak/>
+        <w:pStyle w:val="Textbody"/>
+        <w:rPr>
+          <w:rFonts w:asciiTheme="minorHAnsi" w:hAnsiTheme="minorHAnsi" w:cstheme="minorHAnsi"/>
+        </w:rPr>
+      </w:pPr>
+      <w:r>
+        <w:rPr>
+          <w:rFonts w:asciiTheme="minorHAnsi" w:hAnsiTheme="minorHAnsi" w:cstheme="minorHAnsi"/>
+        </w:rPr>
         <w:br w:type="page"/>
       </w:r>
     </w:p>
@@ -17266,7 +17258,6 @@
           <w:rFonts w:asciiTheme="minorHAnsi" w:hAnsiTheme="minorHAnsi" w:cstheme="minorHAnsi"/>
         </w:rPr>
       </w:pPr>
-      <w:bookmarkStart w:id="120" w:name="_GoBack"/>
       <w:r>
         <w:rPr>
           <w:rFonts w:asciiTheme="minorHAnsi" w:hAnsiTheme="minorHAnsi" w:cstheme="minorHAnsi"/>
@@ -17322,7 +17313,6 @@
           </wp:inline>
         </w:drawing>
       </w:r>
-      <w:bookmarkEnd w:id="120"/>
     </w:p>
     <w:p>
       <w:pPr>
@@ -17448,8 +17438,8 @@
           <w:rFonts w:asciiTheme="minorHAnsi" w:hAnsiTheme="minorHAnsi" w:cstheme="minorHAnsi"/>
         </w:rPr>
       </w:pPr>
-      <w:bookmarkStart w:id="121" w:name="__RefHeading___Toc4128_258508911"/>
-      <w:bookmarkStart w:id="122" w:name="_Toc455486479"/>
+      <w:bookmarkStart w:id="120" w:name="__RefHeading___Toc4128_258508911"/>
+      <w:bookmarkStart w:id="121" w:name="_Toc455486479"/>
       <w:r>
         <w:rPr>
           <w:rFonts w:asciiTheme="minorHAnsi" w:hAnsiTheme="minorHAnsi" w:cstheme="minorHAnsi"/>
@@ -17463,18 +17453,40 @@
         </w:rPr>
         <w:t xml:space="preserve"> Programm</w:t>
       </w:r>
+      <w:bookmarkEnd w:id="120"/>
       <w:bookmarkEnd w:id="121"/>
+    </w:p>
+    <w:p>
+      <w:pPr>
+        <w:pStyle w:val="berschrift3"/>
+        <w:rPr>
+          <w:rFonts w:asciiTheme="minorHAnsi" w:hAnsiTheme="minorHAnsi" w:cstheme="minorHAnsi"/>
+        </w:rPr>
+      </w:pPr>
+      <w:bookmarkStart w:id="122" w:name="__RefHeading___Toc4130_258508911"/>
+      <w:bookmarkStart w:id="123" w:name="_Toc455486480"/>
+      <w:r>
+        <w:rPr>
+          <w:rFonts w:asciiTheme="minorHAnsi" w:hAnsiTheme="minorHAnsi" w:cstheme="minorHAnsi"/>
+        </w:rPr>
+        <w:t>2.13</w:t>
+      </w:r>
+      <w:r>
+        <w:rPr>
+          <w:rFonts w:asciiTheme="minorHAnsi" w:hAnsiTheme="minorHAnsi" w:cstheme="minorHAnsi"/>
+        </w:rPr>
+        <w:t>.1 Hauptmenü</w:t>
+      </w:r>
       <w:bookmarkEnd w:id="122"/>
-    </w:p>
-    <w:p>
-      <w:pPr>
-        <w:pStyle w:val="berschrift3"/>
-        <w:rPr>
-          <w:rFonts w:asciiTheme="minorHAnsi" w:hAnsiTheme="minorHAnsi" w:cstheme="minorHAnsi"/>
-        </w:rPr>
-      </w:pPr>
-      <w:bookmarkStart w:id="123" w:name="__RefHeading___Toc4130_258508911"/>
-      <w:bookmarkStart w:id="124" w:name="_Toc455486480"/>
+      <w:bookmarkEnd w:id="123"/>
+    </w:p>
+    <w:p>
+      <w:pPr>
+        <w:pStyle w:val="Textbody"/>
+        <w:rPr>
+          <w:rFonts w:asciiTheme="minorHAnsi" w:hAnsiTheme="minorHAnsi" w:cstheme="minorHAnsi"/>
+        </w:rPr>
+      </w:pPr>
       <w:r>
         <w:rPr>
           <w:rFonts w:asciiTheme="minorHAnsi" w:hAnsiTheme="minorHAnsi" w:cstheme="minorHAnsi"/>
@@ -17482,25 +17494,9 @@
           <w:lang w:val="en-US" w:eastAsia="en-US" w:bidi="ar-SA"/>
         </w:rPr>
         <w:drawing>
-          <wp:anchor distT="0" distB="0" distL="114300" distR="114300" simplePos="0" relativeHeight="251659264" behindDoc="0" locked="0" layoutInCell="1" allowOverlap="1" wp14:anchorId="2E2E280F" wp14:editId="776E483C">
-            <wp:simplePos x="0" y="0"/>
-            <wp:positionH relativeFrom="column">
-              <wp:posOffset>-1269365</wp:posOffset>
-            </wp:positionH>
-            <wp:positionV relativeFrom="paragraph">
-              <wp:posOffset>509270</wp:posOffset>
-            </wp:positionV>
-            <wp:extent cx="6304280" cy="3676015"/>
-            <wp:effectExtent l="0" t="0" r="1270" b="635"/>
-            <wp:wrapThrough wrapText="bothSides">
-              <wp:wrapPolygon edited="0">
-                <wp:start x="0" y="0"/>
-                <wp:lineTo x="0" y="21492"/>
-                <wp:lineTo x="21539" y="21492"/>
-                <wp:lineTo x="21539" y="0"/>
-                <wp:lineTo x="0" y="0"/>
-              </wp:wrapPolygon>
-            </wp:wrapThrough>
+          <wp:inline distT="0" distB="0" distL="0" distR="0" wp14:anchorId="7F8F4A9A" wp14:editId="25297B26">
+            <wp:extent cx="6304613" cy="3676650"/>
+            <wp:effectExtent l="0" t="0" r="1270" b="0"/>
             <wp:docPr id="4" name="Grafik 4" descr="C:\Projects\GitHub\WebDev2_Projekt\doc\Sprint 3 (Software-Spezifikation)\Diagramme (emf)\Use-Case - Hauptprogramm.emf"/>
             <wp:cNvGraphicFramePr>
               <a:graphicFrameLocks xmlns:a="http://schemas.openxmlformats.org/drawingml/2006/main" noChangeAspect="1"/>
@@ -17530,7 +17526,7 @@
                   <pic:spPr bwMode="auto">
                     <a:xfrm>
                       <a:off x="0" y="0"/>
-                      <a:ext cx="6304280" cy="3676015"/>
+                      <a:ext cx="6317724" cy="3684296"/>
                     </a:xfrm>
                     <a:prstGeom prst="rect">
                       <a:avLst/>
@@ -17543,37 +17539,9 @@
                 </pic:pic>
               </a:graphicData>
             </a:graphic>
-            <wp14:sizeRelH relativeFrom="page">
-              <wp14:pctWidth>0</wp14:pctWidth>
-            </wp14:sizeRelH>
-            <wp14:sizeRelV relativeFrom="page">
-              <wp14:pctHeight>0</wp14:pctHeight>
-            </wp14:sizeRelV>
-          </wp:anchor>
+          </wp:inline>
         </w:drawing>
       </w:r>
-      <w:r>
-        <w:rPr>
-          <w:rFonts w:asciiTheme="minorHAnsi" w:hAnsiTheme="minorHAnsi" w:cstheme="minorHAnsi"/>
-        </w:rPr>
-        <w:t>2.13</w:t>
-      </w:r>
-      <w:r>
-        <w:rPr>
-          <w:rFonts w:asciiTheme="minorHAnsi" w:hAnsiTheme="minorHAnsi" w:cstheme="minorHAnsi"/>
-        </w:rPr>
-        <w:t>.1 Hauptmenü</w:t>
-      </w:r>
-      <w:bookmarkEnd w:id="123"/>
-      <w:bookmarkEnd w:id="124"/>
-    </w:p>
-    <w:p>
-      <w:pPr>
-        <w:pStyle w:val="Textbody"/>
-        <w:rPr>
-          <w:rFonts w:asciiTheme="minorHAnsi" w:hAnsiTheme="minorHAnsi" w:cstheme="minorHAnsi"/>
-        </w:rPr>
-      </w:pPr>
     </w:p>
     <w:p>
       <w:pPr>
@@ -17680,7 +17648,7 @@
           <w:szCs w:val="28"/>
         </w:rPr>
       </w:pPr>
-      <w:bookmarkStart w:id="125" w:name="__RefHeading___Toc4132_258508911"/>
+      <w:bookmarkStart w:id="124" w:name="__RefHeading___Toc4132_258508911"/>
       <w:r>
         <w:rPr>
           <w:rFonts w:asciiTheme="minorHAnsi" w:hAnsiTheme="minorHAnsi" w:cstheme="minorHAnsi"/>
@@ -17695,7 +17663,7 @@
           <w:rFonts w:asciiTheme="minorHAnsi" w:hAnsiTheme="minorHAnsi" w:cstheme="minorHAnsi"/>
         </w:rPr>
       </w:pPr>
-      <w:bookmarkStart w:id="126" w:name="_Toc455486481"/>
+      <w:bookmarkStart w:id="125" w:name="_Toc455486481"/>
       <w:r>
         <w:rPr>
           <w:rFonts w:asciiTheme="minorHAnsi" w:hAnsiTheme="minorHAnsi" w:cstheme="minorHAnsi"/>
@@ -17709,8 +17677,8 @@
         </w:rPr>
         <w:t>.2 Nutzer</w:t>
       </w:r>
+      <w:bookmarkEnd w:id="124"/>
       <w:bookmarkEnd w:id="125"/>
-      <w:bookmarkEnd w:id="126"/>
     </w:p>
     <w:p>
       <w:pPr>
@@ -17796,7 +17764,7 @@
           <w:rFonts w:asciiTheme="minorHAnsi" w:hAnsiTheme="minorHAnsi" w:cstheme="minorHAnsi"/>
         </w:rPr>
       </w:pPr>
-      <w:bookmarkStart w:id="127" w:name="__RefHeading___Toc3381_756211831"/>
+      <w:bookmarkStart w:id="126" w:name="__RefHeading___Toc3381_756211831"/>
       <w:r>
         <w:rPr>
           <w:rFonts w:asciiTheme="minorHAnsi" w:hAnsiTheme="minorHAnsi" w:cstheme="minorHAnsi"/>
@@ -17809,7 +17777,7 @@
         </w:rPr>
         <w:t>.2.1 Zu pflegende Eigenschaften</w:t>
       </w:r>
-      <w:bookmarkEnd w:id="127"/>
+      <w:bookmarkEnd w:id="126"/>
     </w:p>
     <w:p>
       <w:pPr>
@@ -17900,8 +17868,8 @@
           <w:rFonts w:asciiTheme="minorHAnsi" w:hAnsiTheme="minorHAnsi" w:cstheme="minorHAnsi"/>
         </w:rPr>
       </w:pPr>
-      <w:bookmarkStart w:id="128" w:name="__RefHeading___Toc4134_258508911"/>
-      <w:bookmarkStart w:id="129" w:name="_Toc455486482"/>
+      <w:bookmarkStart w:id="127" w:name="__RefHeading___Toc4134_258508911"/>
+      <w:bookmarkStart w:id="128" w:name="_Toc455486482"/>
       <w:r>
         <w:rPr>
           <w:rFonts w:asciiTheme="minorHAnsi" w:hAnsiTheme="minorHAnsi" w:cstheme="minorHAnsi"/>
@@ -17914,8 +17882,8 @@
         </w:rPr>
         <w:t>.3 Statistik</w:t>
       </w:r>
+      <w:bookmarkEnd w:id="127"/>
       <w:bookmarkEnd w:id="128"/>
-      <w:bookmarkEnd w:id="129"/>
     </w:p>
     <w:p>
       <w:pPr>
@@ -18018,12 +17986,12 @@
       <w:pPr>
         <w:pStyle w:val="berschrift3"/>
       </w:pPr>
-      <w:bookmarkStart w:id="130" w:name="_Toc455486483"/>
+      <w:bookmarkStart w:id="129" w:name="_Toc455486483"/>
       <w:r>
         <w:lastRenderedPageBreak/>
         <w:t>2.13.5 Spiele</w:t>
       </w:r>
-      <w:bookmarkEnd w:id="130"/>
+      <w:bookmarkEnd w:id="129"/>
     </w:p>
     <w:p>
       <w:pPr>
@@ -18389,14 +18357,14 @@
       <w:pPr>
         <w:pStyle w:val="berschrift1"/>
       </w:pPr>
-      <w:bookmarkStart w:id="131" w:name="docs-internal-guid-e76ffdf9-1138-748d-39"/>
-      <w:bookmarkStart w:id="132" w:name="_Toc455486484"/>
-      <w:bookmarkEnd w:id="131"/>
+      <w:bookmarkStart w:id="130" w:name="docs-internal-guid-e76ffdf9-1138-748d-39"/>
+      <w:bookmarkStart w:id="131" w:name="_Toc455486484"/>
+      <w:bookmarkEnd w:id="130"/>
       <w:r>
         <w:lastRenderedPageBreak/>
         <w:t>3 Testspezifikation</w:t>
       </w:r>
-      <w:bookmarkEnd w:id="132"/>
+      <w:bookmarkEnd w:id="131"/>
     </w:p>
     <w:tbl>
       <w:tblPr>
@@ -18851,93 +18819,93 @@
       <w:pPr>
         <w:pStyle w:val="berschrift2"/>
       </w:pPr>
-      <w:bookmarkStart w:id="133" w:name="__RefHeading___Toc4154_258508911"/>
-      <w:bookmarkStart w:id="134" w:name="_Toc455486485"/>
+      <w:bookmarkStart w:id="132" w:name="__RefHeading___Toc4154_258508911"/>
+      <w:bookmarkStart w:id="133" w:name="_Toc455486485"/>
       <w:r>
         <w:t>3.1</w:t>
       </w:r>
       <w:r>
         <w:t xml:space="preserve"> Testfälle</w:t>
       </w:r>
+      <w:bookmarkEnd w:id="132"/>
       <w:bookmarkEnd w:id="133"/>
+    </w:p>
+    <w:p>
+      <w:pPr>
+        <w:pStyle w:val="berschrift3"/>
+      </w:pPr>
+      <w:bookmarkStart w:id="134" w:name="_Toc455486486"/>
+      <w:bookmarkStart w:id="135" w:name="__RefHeading___Toc3385_756211831"/>
+      <w:r>
+        <w:t>3.1.1 Login</w:t>
+      </w:r>
       <w:bookmarkEnd w:id="134"/>
     </w:p>
     <w:p>
       <w:pPr>
+        <w:pStyle w:val="Textbody"/>
+      </w:pPr>
+      <w:r>
+        <w:t>Was: Login (intuitiv)</w:t>
+      </w:r>
+    </w:p>
+    <w:p>
+      <w:pPr>
+        <w:pStyle w:val="Textbody"/>
+      </w:pPr>
+      <w:r>
+        <w:t>Wer: Beliebiger Anwender</w:t>
+      </w:r>
+    </w:p>
+    <w:p>
+      <w:pPr>
+        <w:pStyle w:val="Textbody"/>
+      </w:pPr>
+      <w:r>
+        <w:t>Wann: Nach Implementierung der Anmeldung</w:t>
+      </w:r>
+    </w:p>
+    <w:p>
+      <w:pPr>
+        <w:pStyle w:val="Textbody"/>
+      </w:pPr>
+      <w:r>
+        <w:t xml:space="preserve">Voraussetzungen: Anwender-Account ist erstellt (Accountname: </w:t>
+      </w:r>
+      <w:r>
+        <w:t>Frodo Beutlin</w:t>
+      </w:r>
+      <w:r>
+        <w:t xml:space="preserve">, Password: </w:t>
+      </w:r>
+      <w:r>
+        <w:t>123456</w:t>
+      </w:r>
+      <w:r>
+        <w:t xml:space="preserve">, E-Mail: </w:t>
+      </w:r>
+      <w:r>
+        <w:t>frodo@hobbiton.me</w:t>
+      </w:r>
+      <w:r>
+        <w:t>)</w:t>
+      </w:r>
+    </w:p>
+    <w:p>
+      <w:pPr>
+        <w:pStyle w:val="Textbody"/>
+      </w:pPr>
+      <w:r>
+        <w:t>Wie oft: Ein Mal</w:t>
+      </w:r>
+    </w:p>
+    <w:p>
+      <w:pPr>
         <w:pStyle w:val="berschrift3"/>
       </w:pPr>
-      <w:bookmarkStart w:id="135" w:name="_Toc455486486"/>
-      <w:bookmarkStart w:id="136" w:name="__RefHeading___Toc3385_756211831"/>
-      <w:r>
-        <w:t>3.1.1 Login</w:t>
-      </w:r>
+      <w:bookmarkStart w:id="136" w:name="__RefHeading___Toc3387_756211831"/>
+      <w:bookmarkStart w:id="137" w:name="_Toc455486487"/>
       <w:bookmarkEnd w:id="135"/>
-    </w:p>
-    <w:p>
-      <w:pPr>
-        <w:pStyle w:val="Textbody"/>
-      </w:pPr>
-      <w:r>
-        <w:t>Was: Login (intuitiv)</w:t>
-      </w:r>
-    </w:p>
-    <w:p>
-      <w:pPr>
-        <w:pStyle w:val="Textbody"/>
-      </w:pPr>
-      <w:r>
-        <w:t>Wer: Beliebiger Anwender</w:t>
-      </w:r>
-    </w:p>
-    <w:p>
-      <w:pPr>
-        <w:pStyle w:val="Textbody"/>
-      </w:pPr>
-      <w:r>
-        <w:t>Wann: Nach Implementierung der Anmeldung</w:t>
-      </w:r>
-    </w:p>
-    <w:p>
-      <w:pPr>
-        <w:pStyle w:val="Textbody"/>
-      </w:pPr>
-      <w:r>
-        <w:t xml:space="preserve">Voraussetzungen: Anwender-Account ist erstellt (Accountname: </w:t>
-      </w:r>
-      <w:r>
-        <w:t>Frodo Beutlin</w:t>
-      </w:r>
-      <w:r>
-        <w:t xml:space="preserve">, Password: </w:t>
-      </w:r>
-      <w:r>
-        <w:t>123456</w:t>
-      </w:r>
-      <w:r>
-        <w:t xml:space="preserve">, E-Mail: </w:t>
-      </w:r>
-      <w:r>
-        <w:t>frodo@hobbiton.me</w:t>
-      </w:r>
-      <w:r>
-        <w:t>)</w:t>
-      </w:r>
-    </w:p>
-    <w:p>
-      <w:pPr>
-        <w:pStyle w:val="Textbody"/>
-      </w:pPr>
-      <w:r>
-        <w:t>Wie oft: Ein Mal</w:t>
-      </w:r>
-    </w:p>
-    <w:p>
-      <w:pPr>
-        <w:pStyle w:val="berschrift3"/>
-      </w:pPr>
-      <w:bookmarkStart w:id="137" w:name="__RefHeading___Toc3387_756211831"/>
-      <w:bookmarkStart w:id="138" w:name="_Toc455486487"/>
-      <w:bookmarkEnd w:id="136"/>
       <w:r>
         <w:lastRenderedPageBreak/>
         <w:t>3</w:t>
@@ -18945,8 +18913,8 @@
       <w:r>
         <w:t>.1.2 Navigation</w:t>
       </w:r>
+      <w:bookmarkEnd w:id="136"/>
       <w:bookmarkEnd w:id="137"/>
-      <w:bookmarkEnd w:id="138"/>
     </w:p>
     <w:p>
       <w:pPr>
@@ -19239,7 +19207,7 @@
         </w:rPr>
         <w:t>Wie oft: Ein Mal</w:t>
       </w:r>
-      <w:bookmarkStart w:id="139" w:name="__RefHeading___Toc3389_756211831"/>
+      <w:bookmarkStart w:id="138" w:name="__RefHeading___Toc3389_756211831"/>
     </w:p>
     <w:p>
       <w:pPr>
@@ -19261,7 +19229,7 @@
       <w:pPr>
         <w:pStyle w:val="berschrift3"/>
       </w:pPr>
-      <w:bookmarkStart w:id="140" w:name="_Toc455486488"/>
+      <w:bookmarkStart w:id="139" w:name="_Toc455486488"/>
       <w:r>
         <w:lastRenderedPageBreak/>
         <w:t>3</w:t>
@@ -19272,118 +19240,118 @@
       <w:r>
         <w:t>Aufgaben</w:t>
       </w:r>
+      <w:bookmarkEnd w:id="138"/>
       <w:bookmarkEnd w:id="139"/>
+    </w:p>
+    <w:p>
+      <w:pPr>
+        <w:pStyle w:val="berschrift4"/>
+      </w:pPr>
+      <w:r>
+        <w:t>3</w:t>
+      </w:r>
+      <w:r>
+        <w:t>.1.</w:t>
+      </w:r>
+      <w:r>
+        <w:t>3</w:t>
+      </w:r>
+      <w:r>
+        <w:t xml:space="preserve"> Aufgabe lösen</w:t>
+      </w:r>
+    </w:p>
+    <w:p>
+      <w:pPr>
+        <w:rPr>
+          <w:rFonts w:asciiTheme="minorHAnsi" w:hAnsiTheme="minorHAnsi" w:cstheme="minorHAnsi"/>
+        </w:rPr>
+      </w:pPr>
+      <w:r>
+        <w:rPr>
+          <w:rFonts w:asciiTheme="minorHAnsi" w:hAnsiTheme="minorHAnsi" w:cstheme="minorHAnsi"/>
+        </w:rPr>
+        <w:t>Was: Aufgabe lösen (kindgerecht, intuitiv, konsistent, verständlich, visuell ansprechend)</w:t>
+      </w:r>
+    </w:p>
+    <w:p>
+      <w:pPr>
+        <w:rPr>
+          <w:rFonts w:asciiTheme="minorHAnsi" w:hAnsiTheme="minorHAnsi" w:cstheme="minorHAnsi"/>
+        </w:rPr>
+      </w:pPr>
+      <w:r>
+        <w:rPr>
+          <w:rFonts w:asciiTheme="minorHAnsi" w:hAnsiTheme="minorHAnsi" w:cstheme="minorHAnsi"/>
+        </w:rPr>
+        <w:t>Wer: Schüler-User</w:t>
+      </w:r>
+    </w:p>
+    <w:p>
+      <w:pPr>
+        <w:rPr>
+          <w:rFonts w:asciiTheme="minorHAnsi" w:hAnsiTheme="minorHAnsi" w:cstheme="minorHAnsi"/>
+        </w:rPr>
+      </w:pPr>
+      <w:r>
+        <w:rPr>
+          <w:rFonts w:asciiTheme="minorHAnsi" w:hAnsiTheme="minorHAnsi" w:cstheme="minorHAnsi"/>
+        </w:rPr>
+        <w:t>Wann: Nach Implementierung aller Aufgaben</w:t>
+      </w:r>
+    </w:p>
+    <w:p>
+      <w:pPr>
+        <w:rPr>
+          <w:rFonts w:asciiTheme="minorHAnsi" w:hAnsiTheme="minorHAnsi" w:cstheme="minorHAnsi"/>
+        </w:rPr>
+      </w:pPr>
+      <w:r>
+        <w:rPr>
+          <w:rFonts w:asciiTheme="minorHAnsi" w:hAnsiTheme="minorHAnsi" w:cstheme="minorHAnsi"/>
+        </w:rPr>
+        <w:t>Voraussetzung: Testaccount ist erstellt -&gt; Login ist erfolgt (Accountname: Child0) -&gt; Tester ist in Aufgabe gelangt</w:t>
+      </w:r>
+    </w:p>
+    <w:p>
+      <w:pPr>
+        <w:rPr>
+          <w:rFonts w:asciiTheme="minorHAnsi" w:hAnsiTheme="minorHAnsi" w:cstheme="minorHAnsi"/>
+        </w:rPr>
+      </w:pPr>
+      <w:r>
+        <w:rPr>
+          <w:rFonts w:asciiTheme="minorHAnsi" w:hAnsiTheme="minorHAnsi" w:cstheme="minorHAnsi"/>
+        </w:rPr>
+        <w:t>Wie: Tester versucht die Aufgabe zu lösen, Fehlversuche werden getestet, erfolgreiche Aufgabe wird getestet, Hilfe wird getestet</w:t>
+      </w:r>
+    </w:p>
+    <w:p>
+      <w:pPr>
+        <w:rPr>
+          <w:rFonts w:asciiTheme="minorHAnsi" w:hAnsiTheme="minorHAnsi" w:cstheme="minorHAnsi"/>
+        </w:rPr>
+      </w:pPr>
+      <w:r>
+        <w:rPr>
+          <w:rFonts w:asciiTheme="minorHAnsi" w:hAnsiTheme="minorHAnsi" w:cstheme="minorHAnsi"/>
+        </w:rPr>
+        <w:t>Wie oft: Ein Mal pro Aufgabentyp: Ein Mal erfolgreich, mindestens vier Mal mit Fehlversuchen</w:t>
+      </w:r>
+    </w:p>
+    <w:p>
+      <w:pPr>
+        <w:pStyle w:val="berschrift3"/>
+      </w:pPr>
+      <w:bookmarkStart w:id="140" w:name="__RefHeading___Toc3391_756211831"/>
+      <w:bookmarkStart w:id="141" w:name="_Toc455486489"/>
+      <w:r>
+        <w:t>3</w:t>
+      </w:r>
+      <w:r>
+        <w:t>.1.4 Statistik</w:t>
+      </w:r>
       <w:bookmarkEnd w:id="140"/>
-    </w:p>
-    <w:p>
-      <w:pPr>
-        <w:pStyle w:val="berschrift4"/>
-      </w:pPr>
-      <w:r>
-        <w:t>3</w:t>
-      </w:r>
-      <w:r>
-        <w:t>.1.</w:t>
-      </w:r>
-      <w:r>
-        <w:t>3</w:t>
-      </w:r>
-      <w:r>
-        <w:t xml:space="preserve"> Aufgabe lösen</w:t>
-      </w:r>
-    </w:p>
-    <w:p>
-      <w:pPr>
-        <w:rPr>
-          <w:rFonts w:asciiTheme="minorHAnsi" w:hAnsiTheme="minorHAnsi" w:cstheme="minorHAnsi"/>
-        </w:rPr>
-      </w:pPr>
-      <w:r>
-        <w:rPr>
-          <w:rFonts w:asciiTheme="minorHAnsi" w:hAnsiTheme="minorHAnsi" w:cstheme="minorHAnsi"/>
-        </w:rPr>
-        <w:t>Was: Aufgabe lösen (kindgerecht, intuitiv, konsistent, verständlich, visuell ansprechend)</w:t>
-      </w:r>
-    </w:p>
-    <w:p>
-      <w:pPr>
-        <w:rPr>
-          <w:rFonts w:asciiTheme="minorHAnsi" w:hAnsiTheme="minorHAnsi" w:cstheme="minorHAnsi"/>
-        </w:rPr>
-      </w:pPr>
-      <w:r>
-        <w:rPr>
-          <w:rFonts w:asciiTheme="minorHAnsi" w:hAnsiTheme="minorHAnsi" w:cstheme="minorHAnsi"/>
-        </w:rPr>
-        <w:t>Wer: Schüler-User</w:t>
-      </w:r>
-    </w:p>
-    <w:p>
-      <w:pPr>
-        <w:rPr>
-          <w:rFonts w:asciiTheme="minorHAnsi" w:hAnsiTheme="minorHAnsi" w:cstheme="minorHAnsi"/>
-        </w:rPr>
-      </w:pPr>
-      <w:r>
-        <w:rPr>
-          <w:rFonts w:asciiTheme="minorHAnsi" w:hAnsiTheme="minorHAnsi" w:cstheme="minorHAnsi"/>
-        </w:rPr>
-        <w:t>Wann: Nach Implementierung aller Aufgaben</w:t>
-      </w:r>
-    </w:p>
-    <w:p>
-      <w:pPr>
-        <w:rPr>
-          <w:rFonts w:asciiTheme="minorHAnsi" w:hAnsiTheme="minorHAnsi" w:cstheme="minorHAnsi"/>
-        </w:rPr>
-      </w:pPr>
-      <w:r>
-        <w:rPr>
-          <w:rFonts w:asciiTheme="minorHAnsi" w:hAnsiTheme="minorHAnsi" w:cstheme="minorHAnsi"/>
-        </w:rPr>
-        <w:t>Voraussetzung: Testaccount ist erstellt -&gt; Login ist erfolgt (Accountname: Child0) -&gt; Tester ist in Aufgabe gelangt</w:t>
-      </w:r>
-    </w:p>
-    <w:p>
-      <w:pPr>
-        <w:rPr>
-          <w:rFonts w:asciiTheme="minorHAnsi" w:hAnsiTheme="minorHAnsi" w:cstheme="minorHAnsi"/>
-        </w:rPr>
-      </w:pPr>
-      <w:r>
-        <w:rPr>
-          <w:rFonts w:asciiTheme="minorHAnsi" w:hAnsiTheme="minorHAnsi" w:cstheme="minorHAnsi"/>
-        </w:rPr>
-        <w:t>Wie: Tester versucht die Aufgabe zu lösen, Fehlversuche werden getestet, erfolgreiche Aufgabe wird getestet, Hilfe wird getestet</w:t>
-      </w:r>
-    </w:p>
-    <w:p>
-      <w:pPr>
-        <w:rPr>
-          <w:rFonts w:asciiTheme="minorHAnsi" w:hAnsiTheme="minorHAnsi" w:cstheme="minorHAnsi"/>
-        </w:rPr>
-      </w:pPr>
-      <w:r>
-        <w:rPr>
-          <w:rFonts w:asciiTheme="minorHAnsi" w:hAnsiTheme="minorHAnsi" w:cstheme="minorHAnsi"/>
-        </w:rPr>
-        <w:t>Wie oft: Ein Mal pro Aufgabentyp: Ein Mal erfolgreich, mindestens vier Mal mit Fehlversuchen</w:t>
-      </w:r>
-    </w:p>
-    <w:p>
-      <w:pPr>
-        <w:pStyle w:val="berschrift3"/>
-      </w:pPr>
-      <w:bookmarkStart w:id="141" w:name="__RefHeading___Toc3391_756211831"/>
-      <w:bookmarkStart w:id="142" w:name="_Toc455486489"/>
-      <w:r>
-        <w:t>3</w:t>
-      </w:r>
-      <w:r>
-        <w:t>.1.4 Statistik</w:t>
-      </w:r>
       <w:bookmarkEnd w:id="141"/>
-      <w:bookmarkEnd w:id="142"/>
     </w:p>
     <w:p>
       <w:pPr>
@@ -19587,16 +19555,16 @@
       <w:pPr>
         <w:pStyle w:val="berschrift3"/>
       </w:pPr>
-      <w:bookmarkStart w:id="143" w:name="__RefHeading___Toc3393_756211831"/>
-      <w:bookmarkStart w:id="144" w:name="_Toc455486490"/>
+      <w:bookmarkStart w:id="142" w:name="__RefHeading___Toc3393_756211831"/>
+      <w:bookmarkStart w:id="143" w:name="_Toc455486490"/>
       <w:r>
         <w:t>3</w:t>
       </w:r>
       <w:r>
         <w:t>.1.5 Verwaltung</w:t>
       </w:r>
+      <w:bookmarkEnd w:id="142"/>
       <w:bookmarkEnd w:id="143"/>
-      <w:bookmarkEnd w:id="144"/>
     </w:p>
     <w:p>
       <w:pPr>
@@ -19753,8 +19721,8 @@
       <w:pPr>
         <w:pStyle w:val="berschrift2"/>
       </w:pPr>
-      <w:bookmarkStart w:id="145" w:name="__RefHeading___Toc4156_258508911"/>
-      <w:bookmarkStart w:id="146" w:name="_Toc455486491"/>
+      <w:bookmarkStart w:id="144" w:name="__RefHeading___Toc4156_258508911"/>
+      <w:bookmarkStart w:id="145" w:name="_Toc455486491"/>
       <w:r>
         <w:lastRenderedPageBreak/>
         <w:t>3.2</w:t>
@@ -19762,11 +19730,11 @@
       <w:r>
         <w:t xml:space="preserve"> </w:t>
       </w:r>
+      <w:bookmarkEnd w:id="144"/>
+      <w:r>
+        <w:t>Ergebnisse der Testfälle</w:t>
+      </w:r>
       <w:bookmarkEnd w:id="145"/>
-      <w:r>
-        <w:t>Ergebnisse der Testfälle</w:t>
-      </w:r>
-      <w:bookmarkEnd w:id="146"/>
     </w:p>
     <w:tbl>
       <w:tblPr>
@@ -21065,8 +21033,8 @@
           <w:rFonts w:asciiTheme="minorHAnsi" w:hAnsiTheme="minorHAnsi" w:cstheme="minorHAnsi"/>
         </w:rPr>
       </w:pPr>
-      <w:bookmarkStart w:id="147" w:name="__RefHeading___Toc2867_31017909"/>
-      <w:bookmarkStart w:id="148" w:name="_Toc455486492"/>
+      <w:bookmarkStart w:id="146" w:name="__RefHeading___Toc2867_31017909"/>
+      <w:bookmarkStart w:id="147" w:name="_Toc455486492"/>
       <w:r>
         <w:rPr>
           <w:rFonts w:asciiTheme="minorHAnsi" w:hAnsiTheme="minorHAnsi" w:cstheme="minorHAnsi"/>
@@ -21074,87 +21042,89 @@
         <w:lastRenderedPageBreak/>
         <w:t>4 Adminhandbuch</w:t>
       </w:r>
+      <w:bookmarkEnd w:id="146"/>
       <w:bookmarkEnd w:id="147"/>
+    </w:p>
+    <w:p>
+      <w:pPr>
+        <w:pStyle w:val="Textbody"/>
+      </w:pPr>
+      <w:r>
+        <w:t>Das Projekt wird auf GitLab geho</w:t>
+      </w:r>
+      <w:r>
+        <w:t>stet und kann über diese URl gek</w:t>
+      </w:r>
+      <w:r>
+        <w:t xml:space="preserve">lont werden: </w:t>
+      </w:r>
+      <w:hyperlink r:id="rId19" w:history="1">
+        <w:r>
+          <w:rPr>
+            <w:rStyle w:val="Hyperlink"/>
+          </w:rPr>
+          <w:t>https://gitlab.hof-university.de/wd2-team-17/WebDev2_Projekt</w:t>
+        </w:r>
+      </w:hyperlink>
+    </w:p>
+    <w:p>
+      <w:pPr>
+        <w:pStyle w:val="Textbody"/>
+      </w:pPr>
+      <w:r>
+        <w:t>Nach dem</w:t>
+      </w:r>
+      <w:r>
+        <w:t xml:space="preserve"> der Prozess abgeschlossen ist werden die entsprechenden Daten für die Datenbankanbindung in „&lt;pathToproject&gt;/</w:t>
+      </w:r>
+      <w:r>
+        <w:t>common/config/main-local.php</w:t>
+      </w:r>
+      <w:r>
+        <w:t>“</w:t>
+      </w:r>
+      <w:r>
+        <w:t xml:space="preserve"> eingetragen (Ort und Typ der Datenbank, Benutzername und Passwort). Es wird erwartet, dass eine Datenbank zur Verfügung gestellt ist.</w:t>
+      </w:r>
+    </w:p>
+    <w:p>
+      <w:pPr>
+        <w:pStyle w:val="Textbody"/>
+      </w:pPr>
+      <w:r>
+        <w:t xml:space="preserve">Abschließend </w:t>
+      </w:r>
+      <w:r>
+        <w:t>muss der Pfad zu der „install.sh“ gesetzt werden, die im Root Ordner des Projekts</w:t>
+      </w:r>
+      <w:r>
+        <w:t xml:space="preserve"> liegt. Dazu navigiert man sich dorthin und führt den Befehl „export PATH=‘‘$PATH:&lt;pathToProject&gt;‘‘</w:t>
+      </w:r>
+      <w:r>
+        <w:t>“</w:t>
+      </w:r>
+      <w:r>
+        <w:t xml:space="preserve"> aus. Danach ruft man „install.sh“ auf. Diese erstellt die für den Server relevante Ordner (sofern notwendig), setzt für jene die benötigten Zugriffsrechte, verbindet sich und migriert die angegebene Datenbank.</w:t>
+      </w:r>
+    </w:p>
+    <w:p>
+      <w:pPr>
+        <w:pStyle w:val="Textbody"/>
+      </w:pPr>
+      <w:r>
+        <w:t>Bei Bedarf lässt sich das Design der Seiten mittels eigener</w:t>
+      </w:r>
+      <w:r>
+        <w:t xml:space="preserve"> CSS Befehle anpassen. Die eingebundenen CSS Dateien sind in „&lt;pathToproject&gt;/frontend</w:t>
+      </w:r>
+      <w:r>
+        <w:t>/</w:t>
+      </w:r>
+      <w:r>
+        <w:t>web</w:t>
+      </w:r>
+      <w:bookmarkStart w:id="148" w:name="_GoBack"/>
       <w:bookmarkEnd w:id="148"/>
-    </w:p>
-    <w:p>
-      <w:pPr>
-        <w:pStyle w:val="Textbody"/>
-      </w:pPr>
-      <w:r>
-        <w:t>Das Projekt wird auf GitLab geho</w:t>
-      </w:r>
-      <w:r>
-        <w:t>stet und kann über diese URl gek</w:t>
-      </w:r>
-      <w:r>
-        <w:t xml:space="preserve">lont werden: </w:t>
-      </w:r>
-      <w:hyperlink r:id="rId19" w:history="1">
-        <w:r>
-          <w:rPr>
-            <w:rStyle w:val="Hyperlink"/>
-          </w:rPr>
-          <w:t>https://gitlab.hof-university.de/wd2-team-17/WebDev2_Projekt</w:t>
-        </w:r>
-      </w:hyperlink>
-    </w:p>
-    <w:p>
-      <w:pPr>
-        <w:pStyle w:val="Textbody"/>
-      </w:pPr>
-      <w:r>
-        <w:t>Nach dem</w:t>
-      </w:r>
-      <w:r>
-        <w:t xml:space="preserve"> der Prozess abgeschlossen ist werden die entsprechenden Daten für die Datenbankanbindung in „&lt;pathToproject&gt;/</w:t>
-      </w:r>
-      <w:r>
-        <w:t>common/config/main-local.php</w:t>
-      </w:r>
-      <w:r>
-        <w:t>“</w:t>
-      </w:r>
-      <w:r>
-        <w:t xml:space="preserve"> eingetragen (Ort und Typ der Datenbank, Benutzername und Passwort). Es wird erwartet, dass eine Datenbank zur Verfügung gestellt ist.</w:t>
-      </w:r>
-    </w:p>
-    <w:p>
-      <w:pPr>
-        <w:pStyle w:val="Textbody"/>
-      </w:pPr>
-      <w:r>
-        <w:t xml:space="preserve">Abschließend </w:t>
-      </w:r>
-      <w:r>
-        <w:t>muss der Pfad zu der „install.sh“ gesetzt werden, die im Root Ordner des Projekts</w:t>
-      </w:r>
-      <w:r>
-        <w:t xml:space="preserve"> liegt. Dazu navigiert man sich dorthin und führt den Befehl „export PATH=‘‘$PATH:&lt;pathToProject&gt;‘‘</w:t>
-      </w:r>
-      <w:r>
-        <w:t>“</w:t>
-      </w:r>
-      <w:r>
-        <w:t xml:space="preserve"> aus. Danach ruft man „install.sh“ auf. Diese erstellt die für den Server relevante Ordner (sofern notwendig), setzt für jene die benötigten Zugriffsrechte, verbindet sich und migriert die angegebene Datenbank.</w:t>
-      </w:r>
-    </w:p>
-    <w:p>
-      <w:pPr>
-        <w:pStyle w:val="Textbody"/>
-      </w:pPr>
-      <w:r>
-        <w:t>Bei Bedarf lässt sich das Design der Seiten mittels eigener</w:t>
-      </w:r>
-      <w:r>
-        <w:t xml:space="preserve"> CSS Befehle anpassen. Die eingebundenen CSS Dateien sind in „&lt;pathToproject&gt;/frontend</w:t>
-      </w:r>
-      <w:r>
-        <w:t>/</w:t>
-      </w:r>
-      <w:r>
-        <w:t>web</w:t>
-      </w:r>
       <w:r>
         <w:t>/</w:t>
       </w:r>
@@ -21188,30 +21158,23 @@
       </w:pPr>
       <w:bookmarkStart w:id="151" w:name="_Toc455486494"/>
       <w:r>
+        <w:t>5.1 Registrierung</w:t>
+      </w:r>
+      <w:bookmarkEnd w:id="151"/>
+    </w:p>
+    <w:p>
+      <w:pPr>
+        <w:pStyle w:val="Textbody"/>
+      </w:pPr>
+      <w:r>
         <w:rPr>
           <w:noProof/>
           <w:lang w:val="en-US" w:eastAsia="en-US" w:bidi="ar-SA"/>
         </w:rPr>
         <w:drawing>
-          <wp:anchor distT="0" distB="0" distL="114300" distR="114300" simplePos="0" relativeHeight="251658240" behindDoc="0" locked="0" layoutInCell="1" allowOverlap="1" wp14:anchorId="31AD55A5" wp14:editId="060024F8">
-            <wp:simplePos x="0" y="0"/>
-            <wp:positionH relativeFrom="column">
-              <wp:posOffset>-1068705</wp:posOffset>
-            </wp:positionH>
-            <wp:positionV relativeFrom="paragraph">
-              <wp:posOffset>608965</wp:posOffset>
-            </wp:positionV>
-            <wp:extent cx="6104890" cy="2566035"/>
+          <wp:inline distT="0" distB="0" distL="0" distR="0" wp14:anchorId="396793D6" wp14:editId="7FC81DC7">
+            <wp:extent cx="6105393" cy="2566035"/>
             <wp:effectExtent l="0" t="0" r="0" b="5715"/>
-            <wp:wrapThrough wrapText="bothSides">
-              <wp:wrapPolygon edited="0">
-                <wp:start x="0" y="0"/>
-                <wp:lineTo x="0" y="21488"/>
-                <wp:lineTo x="21501" y="21488"/>
-                <wp:lineTo x="21501" y="0"/>
-                <wp:lineTo x="0" y="0"/>
-              </wp:wrapPolygon>
-            </wp:wrapThrough>
             <wp:docPr id="1" name="Grafik 1"/>
             <wp:cNvGraphicFramePr>
               <a:graphicFrameLocks xmlns:a="http://schemas.openxmlformats.org/drawingml/2006/main" noChangeAspect="1"/>
@@ -21238,7 +21201,7 @@
                   <pic:spPr>
                     <a:xfrm>
                       <a:off x="0" y="0"/>
-                      <a:ext cx="6104890" cy="2566035"/>
+                      <a:ext cx="6105393" cy="2566035"/>
                     </a:xfrm>
                     <a:prstGeom prst="rect">
                       <a:avLst/>
@@ -21247,24 +21210,9 @@
                 </pic:pic>
               </a:graphicData>
             </a:graphic>
-            <wp14:sizeRelH relativeFrom="page">
-              <wp14:pctWidth>0</wp14:pctWidth>
-            </wp14:sizeRelH>
-            <wp14:sizeRelV relativeFrom="page">
-              <wp14:pctHeight>0</wp14:pctHeight>
-            </wp14:sizeRelV>
-          </wp:anchor>
+          </wp:inline>
         </w:drawing>
       </w:r>
-      <w:r>
-        <w:t>5.1 Registrierung</w:t>
-      </w:r>
-      <w:bookmarkEnd w:id="151"/>
-    </w:p>
-    <w:p>
-      <w:pPr>
-        <w:pStyle w:val="Textbody"/>
-      </w:pPr>
     </w:p>
     <w:p>
       <w:pPr>
@@ -21554,30 +21502,29 @@
       </w:pPr>
       <w:bookmarkStart w:id="154" w:name="_Toc455486497"/>
       <w:r>
+        <w:t>5</w:t>
+      </w:r>
+      <w:r>
+        <w:t>.4</w:t>
+      </w:r>
+      <w:r>
+        <w:t xml:space="preserve"> Navigation zu den Aufgaben</w:t>
+      </w:r>
+      <w:bookmarkEnd w:id="154"/>
+    </w:p>
+    <w:p>
+      <w:pPr>
+        <w:pStyle w:val="Textbody"/>
+      </w:pPr>
+      <w:r>
         <w:rPr>
           <w:noProof/>
           <w:lang w:val="en-US" w:eastAsia="en-US" w:bidi="ar-SA"/>
         </w:rPr>
         <w:drawing>
-          <wp:anchor distT="0" distB="0" distL="114300" distR="114300" simplePos="0" relativeHeight="251660288" behindDoc="0" locked="0" layoutInCell="1" allowOverlap="1" wp14:anchorId="4395B589" wp14:editId="2BB6DE03">
-            <wp:simplePos x="0" y="0"/>
-            <wp:positionH relativeFrom="column">
-              <wp:posOffset>-523875</wp:posOffset>
-            </wp:positionH>
-            <wp:positionV relativeFrom="paragraph">
-              <wp:posOffset>438785</wp:posOffset>
-            </wp:positionV>
+          <wp:inline distT="0" distB="0" distL="0" distR="0" wp14:anchorId="58B2AF5F" wp14:editId="18BB41BF">
             <wp:extent cx="5565018" cy="2626995"/>
             <wp:effectExtent l="0" t="0" r="0" b="1905"/>
-            <wp:wrapThrough wrapText="bothSides">
-              <wp:wrapPolygon edited="0">
-                <wp:start x="0" y="0"/>
-                <wp:lineTo x="0" y="21459"/>
-                <wp:lineTo x="21519" y="21459"/>
-                <wp:lineTo x="21519" y="0"/>
-                <wp:lineTo x="0" y="0"/>
-              </wp:wrapPolygon>
-            </wp:wrapThrough>
             <wp:docPr id="11" name="Grafik 11"/>
             <wp:cNvGraphicFramePr>
               <a:graphicFrameLocks xmlns:a="http://schemas.openxmlformats.org/drawingml/2006/main" noChangeAspect="1"/>
@@ -21613,30 +21560,9 @@
                 </pic:pic>
               </a:graphicData>
             </a:graphic>
-            <wp14:sizeRelH relativeFrom="page">
-              <wp14:pctWidth>0</wp14:pctWidth>
-            </wp14:sizeRelH>
-            <wp14:sizeRelV relativeFrom="page">
-              <wp14:pctHeight>0</wp14:pctHeight>
-            </wp14:sizeRelV>
-          </wp:anchor>
+          </wp:inline>
         </w:drawing>
       </w:r>
-      <w:r>
-        <w:t>5</w:t>
-      </w:r>
-      <w:r>
-        <w:t>.4</w:t>
-      </w:r>
-      <w:r>
-        <w:t xml:space="preserve"> Navigation zu den Aufgaben</w:t>
-      </w:r>
-      <w:bookmarkEnd w:id="154"/>
-    </w:p>
-    <w:p>
-      <w:pPr>
-        <w:pStyle w:val="Textbody"/>
-      </w:pPr>
     </w:p>
     <w:p>
       <w:pPr>
@@ -22521,7 +22447,7 @@
           <w:rPr>
             <w:noProof/>
           </w:rPr>
-          <w:t>38</w:t>
+          <w:t>50</w:t>
         </w:r>
         <w:r>
           <w:fldChar w:fldCharType="end"/>
@@ -27167,7 +27093,7 @@
 </file>
 
 <file path=customXml/itemProps1.xml><?xml version="1.0" encoding="utf-8"?>
-<ds:datastoreItem xmlns:ds="http://schemas.openxmlformats.org/officeDocument/2006/customXml" ds:itemID="{3D2EE138-93AD-4B7B-9276-8E5F30C1851A}">
+<ds:datastoreItem xmlns:ds="http://schemas.openxmlformats.org/officeDocument/2006/customXml" ds:itemID="{0AF1D420-EABE-4198-8D2F-C1C7969095FE}">
   <ds:schemaRefs>
     <ds:schemaRef ds:uri="http://schemas.openxmlformats.org/officeDocument/2006/bibliography"/>
   </ds:schemaRefs>

</xml_diff>